<commit_message>
Working slicing algorithm for any shape!
</commit_message>
<xml_diff>
--- a/non-game/[Devlog] Rolling in the Sheepe.docx
+++ b/non-game/[Devlog] Rolling in the Sheepe.docx
@@ -6,22 +6,12 @@
       <w:pPr>
         <w:pStyle w:val="Heading1"/>
       </w:pPr>
-      <w:proofErr w:type="spellStart"/>
-      <w:r>
-        <w:t>Devlog</w:t>
-      </w:r>
-      <w:proofErr w:type="spellEnd"/>
-      <w:r>
-        <w:t xml:space="preserve">: </w:t>
-      </w:r>
-      <w:r>
-        <w:t xml:space="preserve">Rolling in the </w:t>
-      </w:r>
-      <w:proofErr w:type="spellStart"/>
-      <w:r>
-        <w:t>sheepe</w:t>
-      </w:r>
-      <w:proofErr w:type="spellEnd"/>
+      <w:r>
+        <w:t xml:space="preserve">Devlog: </w:t>
+      </w:r>
+      <w:r>
+        <w:t>Rolling in the sheepe</w:t>
+      </w:r>
     </w:p>
     <w:p>
       <w:pPr>
@@ -41,7 +31,6 @@
         </w:rPr>
         <w:t xml:space="preserve">elcome to my </w:t>
       </w:r>
-      <w:proofErr w:type="spellStart"/>
       <w:r>
         <w:rPr>
           <w:b/>
@@ -50,40 +39,11 @@
         </w:rPr>
         <w:t>devlog</w:t>
       </w:r>
-      <w:proofErr w:type="spellEnd"/>
-      <w:r>
-        <w:rPr>
-          <w:lang w:val="en-US"/>
-        </w:rPr>
-        <w:t xml:space="preserve"> for the game “</w:t>
-      </w:r>
-      <w:proofErr w:type="spellStart"/>
-      <w:r>
-        <w:rPr>
-          <w:lang w:val="en-US"/>
-        </w:rPr>
-        <w:t>Sheepe</w:t>
-      </w:r>
-      <w:proofErr w:type="spellEnd"/>
-      <w:r>
-        <w:rPr>
-          <w:lang w:val="en-US"/>
-        </w:rPr>
-        <w:t xml:space="preserve">”, otherwise known as “Rolling in the </w:t>
-      </w:r>
-      <w:proofErr w:type="spellStart"/>
-      <w:r>
-        <w:rPr>
-          <w:lang w:val="en-US"/>
-        </w:rPr>
-        <w:t>Sheepe</w:t>
-      </w:r>
-      <w:proofErr w:type="spellEnd"/>
-      <w:r>
-        <w:rPr>
-          <w:lang w:val="en-US"/>
-        </w:rPr>
-        <w:t>”.</w:t>
+      <w:r>
+        <w:rPr>
+          <w:lang w:val="en-US"/>
+        </w:rPr>
+        <w:t xml:space="preserve"> for the game “Sheepe”, otherwise known as “Rolling in the Sheepe”.</w:t>
       </w:r>
     </w:p>
     <w:p>
@@ -181,19 +141,11 @@
           <w:lang w:val="en-US"/>
         </w:rPr>
       </w:pPr>
-      <w:proofErr w:type="gramStart"/>
-      <w:r>
-        <w:rPr>
-          <w:lang w:val="en-US"/>
-        </w:rPr>
-        <w:t>So</w:t>
-      </w:r>
-      <w:proofErr w:type="gramEnd"/>
-      <w:r>
-        <w:rPr>
-          <w:lang w:val="en-US"/>
-        </w:rPr>
-        <w:t xml:space="preserve"> let’s get started!</w:t>
+      <w:r>
+        <w:rPr>
+          <w:lang w:val="en-US"/>
+        </w:rPr>
+        <w:t>So let’s get started!</w:t>
       </w:r>
     </w:p>
     <w:p>
@@ -480,10 +432,7 @@
         <w:pStyle w:val="Heading2"/>
       </w:pPr>
       <w:r>
-        <w:t xml:space="preserve">Task </w:t>
-      </w:r>
-      <w:r>
-        <w:t>3: Rolling Shapes</w:t>
+        <w:t>Task 3: Rolling Shapes</w:t>
       </w:r>
     </w:p>
     <w:p>
@@ -530,21 +479,7 @@
         <w:rPr>
           <w:lang w:val="en-US"/>
         </w:rPr>
-        <w:t xml:space="preserve">Hopefully, the friction with walls/floors will allow it to move forward and </w:t>
-      </w:r>
-      <w:proofErr w:type="gramStart"/>
-      <w:r>
-        <w:rPr>
-          <w:lang w:val="en-US"/>
-        </w:rPr>
-        <w:t>actually make</w:t>
-      </w:r>
-      <w:proofErr w:type="gramEnd"/>
-      <w:r>
-        <w:rPr>
-          <w:lang w:val="en-US"/>
-        </w:rPr>
-        <w:t xml:space="preserve"> this game possible.</w:t>
+        <w:t>Hopefully, the friction with walls/floors will allow it to move forward and actually make this game possible.</w:t>
       </w:r>
     </w:p>
     <w:p>
@@ -656,14 +591,7 @@
         <w:rPr>
           <w:lang w:val="en-US"/>
         </w:rPr>
-        <w:t xml:space="preserve"> When you roll into a spike, it should </w:t>
-      </w:r>
-      <w:proofErr w:type="gramStart"/>
-      <w:r>
-        <w:rPr>
-          <w:lang w:val="en-US"/>
-        </w:rPr>
-        <w:t xml:space="preserve">actually </w:t>
+        <w:t xml:space="preserve"> When you roll into a spike, it should actually </w:t>
       </w:r>
       <w:r>
         <w:rPr>
@@ -671,29 +599,20 @@
           <w:bCs/>
           <w:lang w:val="en-US"/>
         </w:rPr>
-        <w:t>slice</w:t>
-      </w:r>
-      <w:proofErr w:type="gramEnd"/>
+        <w:t>slice your</w:t>
+      </w:r>
+      <w:r>
+        <w:rPr>
+          <w:lang w:val="en-US"/>
+        </w:rPr>
+        <w:t xml:space="preserve"> </w:t>
+      </w:r>
       <w:r>
         <w:rPr>
           <w:b/>
           <w:bCs/>
           <w:lang w:val="en-US"/>
         </w:rPr>
-        <w:t xml:space="preserve"> your</w:t>
-      </w:r>
-      <w:r>
-        <w:rPr>
-          <w:lang w:val="en-US"/>
-        </w:rPr>
-        <w:t xml:space="preserve"> </w:t>
-      </w:r>
-      <w:r>
-        <w:rPr>
-          <w:b/>
-          <w:bCs/>
-          <w:lang w:val="en-US"/>
-        </w:rPr>
         <w:t>body in two.</w:t>
       </w:r>
     </w:p>
@@ -715,48 +634,20 @@
         <w:rPr>
           <w:lang w:val="en-US"/>
         </w:rPr>
-        <w:t xml:space="preserve">First </w:t>
-      </w:r>
-      <w:proofErr w:type="gramStart"/>
-      <w:r>
-        <w:rPr>
-          <w:lang w:val="en-US"/>
-        </w:rPr>
-        <w:t>try:</w:t>
-      </w:r>
-      <w:proofErr w:type="gramEnd"/>
-      <w:r>
-        <w:rPr>
-          <w:lang w:val="en-US"/>
-        </w:rPr>
-        <w:t xml:space="preserve"> easy and convex</w:t>
-      </w:r>
-    </w:p>
-    <w:p>
-      <w:pPr>
-        <w:rPr>
-          <w:lang w:val="en-US"/>
-        </w:rPr>
-      </w:pPr>
-      <w:r>
-        <w:rPr>
-          <w:lang w:val="en-US"/>
-        </w:rPr>
-        <w:t xml:space="preserve">I drew some quick diagrams in my notebook until I saw a pattern. This pattern was </w:t>
-      </w:r>
-      <w:proofErr w:type="gramStart"/>
-      <w:r>
-        <w:rPr>
-          <w:lang w:val="en-US"/>
-        </w:rPr>
-        <w:t>really easy</w:t>
-      </w:r>
-      <w:proofErr w:type="gramEnd"/>
-      <w:r>
-        <w:rPr>
-          <w:lang w:val="en-US"/>
-        </w:rPr>
-        <w:t xml:space="preserve"> to implement and created perfect slices … </w:t>
+        <w:t>First try: easy and convex</w:t>
+      </w:r>
+    </w:p>
+    <w:p>
+      <w:pPr>
+        <w:rPr>
+          <w:lang w:val="en-US"/>
+        </w:rPr>
+      </w:pPr>
+      <w:r>
+        <w:rPr>
+          <w:lang w:val="en-US"/>
+        </w:rPr>
+        <w:t xml:space="preserve">I drew some quick diagrams in my notebook until I saw a pattern. This pattern was really easy to implement and created perfect slices … </w:t>
       </w:r>
       <w:r>
         <w:rPr>
@@ -887,23 +778,7 @@
           <w:iCs/>
           <w:lang w:val="en-US"/>
         </w:rPr>
-        <w:t xml:space="preserve">. </w:t>
-      </w:r>
-      <w:proofErr w:type="gramStart"/>
-      <w:r>
-        <w:rPr>
-          <w:iCs/>
-          <w:lang w:val="en-US"/>
-        </w:rPr>
-        <w:t>So</w:t>
-      </w:r>
-      <w:proofErr w:type="gramEnd"/>
-      <w:r>
-        <w:rPr>
-          <w:iCs/>
-          <w:lang w:val="en-US"/>
-        </w:rPr>
-        <w:t xml:space="preserve"> I needed something that worked for </w:t>
+        <w:t xml:space="preserve">. So I needed something that worked for </w:t>
       </w:r>
       <w:r>
         <w:rPr>
@@ -963,23 +838,7 @@
           <w:iCs/>
           <w:lang w:val="en-US"/>
         </w:rPr>
-        <w:t xml:space="preserve">But first, let’s </w:t>
-      </w:r>
-      <w:proofErr w:type="gramStart"/>
-      <w:r>
-        <w:rPr>
-          <w:iCs/>
-          <w:lang w:val="en-US"/>
-        </w:rPr>
-        <w:t>take a look</w:t>
-      </w:r>
-      <w:proofErr w:type="gramEnd"/>
-      <w:r>
-        <w:rPr>
-          <w:iCs/>
-          <w:lang w:val="en-US"/>
-        </w:rPr>
-        <w:t xml:space="preserve"> at my first algorithm:</w:t>
+        <w:t>But first, let’s take a look at my first algorithm:</w:t>
       </w:r>
     </w:p>
     <w:p>
@@ -1107,23 +966,7 @@
           <w:iCs/>
           <w:lang w:val="en-US"/>
         </w:rPr>
-        <w:t xml:space="preserve">We’ve found two </w:t>
-      </w:r>
-      <w:proofErr w:type="gramStart"/>
-      <w:r>
-        <w:rPr>
-          <w:iCs/>
-          <w:lang w:val="en-US"/>
-        </w:rPr>
-        <w:t>intersections?</w:t>
-      </w:r>
-      <w:proofErr w:type="gramEnd"/>
-      <w:r>
-        <w:rPr>
-          <w:iCs/>
-          <w:lang w:val="en-US"/>
-        </w:rPr>
-        <w:t xml:space="preserve"> Great, we’re done.</w:t>
+        <w:t>We’ve found two intersections? Great, we’re done.</w:t>
       </w:r>
     </w:p>
     <w:p>
@@ -1231,23 +1074,7 @@
           <w:iCs/>
           <w:lang w:val="en-US"/>
         </w:rPr>
-        <w:t xml:space="preserve">As I said, this works flawlessly. </w:t>
-      </w:r>
-      <w:proofErr w:type="gramStart"/>
-      <w:r>
-        <w:rPr>
-          <w:iCs/>
-          <w:lang w:val="en-US"/>
-        </w:rPr>
-        <w:t>As long as</w:t>
-      </w:r>
-      <w:proofErr w:type="gramEnd"/>
-      <w:r>
-        <w:rPr>
-          <w:iCs/>
-          <w:lang w:val="en-US"/>
-        </w:rPr>
-        <w:t xml:space="preserve"> you don’t forget to:</w:t>
+        <w:t>As I said, this works flawlessly. As long as you don’t forget to:</w:t>
       </w:r>
     </w:p>
     <w:p>
@@ -1281,23 +1108,7 @@
           <w:iCs/>
           <w:lang w:val="en-US"/>
         </w:rPr>
-        <w:t xml:space="preserve"> coordinates. (</w:t>
-      </w:r>
-      <w:proofErr w:type="gramStart"/>
-      <w:r>
-        <w:rPr>
-          <w:iCs/>
-          <w:lang w:val="en-US"/>
-        </w:rPr>
-        <w:t>Taking into account</w:t>
-      </w:r>
-      <w:proofErr w:type="gramEnd"/>
-      <w:r>
-        <w:rPr>
-          <w:iCs/>
-          <w:lang w:val="en-US"/>
-        </w:rPr>
-        <w:t xml:space="preserve"> the rotation and position of its body.)</w:t>
+        <w:t xml:space="preserve"> coordinates. (Taking into account the rotation and position of its body.)</w:t>
       </w:r>
     </w:p>
     <w:p>
@@ -1458,21 +1269,7 @@
         <w:rPr>
           <w:lang w:val="en-US"/>
         </w:rPr>
-        <w:t xml:space="preserve">Second </w:t>
-      </w:r>
-      <w:proofErr w:type="gramStart"/>
-      <w:r>
-        <w:rPr>
-          <w:lang w:val="en-US"/>
-        </w:rPr>
-        <w:t>try:</w:t>
-      </w:r>
-      <w:proofErr w:type="gramEnd"/>
-      <w:r>
-        <w:rPr>
-          <w:lang w:val="en-US"/>
-        </w:rPr>
-        <w:t xml:space="preserve"> breaking it down</w:t>
+        <w:t>Second try: breaking it down</w:t>
       </w:r>
     </w:p>
     <w:p>
@@ -1648,21 +1445,12 @@
           <w:lang w:val="en-US"/>
         </w:rPr>
       </w:pPr>
-      <w:proofErr w:type="gramStart"/>
-      <w:r>
-        <w:rPr>
-          <w:iCs/>
-          <w:lang w:val="en-US"/>
-        </w:rPr>
-        <w:t>So</w:t>
-      </w:r>
-      <w:proofErr w:type="gramEnd"/>
-      <w:r>
-        <w:rPr>
-          <w:iCs/>
-          <w:lang w:val="en-US"/>
-        </w:rPr>
-        <w:t xml:space="preserve"> this is great! It’s just what we need actually! </w:t>
+      <w:r>
+        <w:rPr>
+          <w:iCs/>
+          <w:lang w:val="en-US"/>
+        </w:rPr>
+        <w:t xml:space="preserve">So this is great! It’s just what we need actually! </w:t>
       </w:r>
     </w:p>
     <w:p>
@@ -1942,8 +1730,14 @@
     <w:p>
       <w:pPr>
         <w:pStyle w:val="Heading3"/>
-      </w:pPr>
-      <w:r>
+        <w:rPr>
+          <w:lang w:val="en-US"/>
+        </w:rPr>
+      </w:pPr>
+      <w:r>
+        <w:rPr>
+          <w:lang w:val="en-US"/>
+        </w:rPr>
         <w:t>Merging triangles</w:t>
       </w:r>
     </w:p>
@@ -2007,23 +1801,7 @@
           <w:iCs/>
           <w:lang w:val="en-US"/>
         </w:rPr>
-        <w:t xml:space="preserve"> If they share only a single point, I consider them “separate</w:t>
-      </w:r>
-      <w:proofErr w:type="gramStart"/>
-      <w:r>
-        <w:rPr>
-          <w:iCs/>
-          <w:lang w:val="en-US"/>
-        </w:rPr>
-        <w:t>”</w:t>
-      </w:r>
-      <w:proofErr w:type="gramEnd"/>
-      <w:r>
-        <w:rPr>
-          <w:iCs/>
-          <w:lang w:val="en-US"/>
-        </w:rPr>
-        <w:t xml:space="preserve"> and </w:t>
+        <w:t xml:space="preserve"> If they share only a single point, I consider them “separate” and </w:t>
       </w:r>
       <w:r>
         <w:rPr>
@@ -2315,27 +2093,13 @@
         <w:rPr>
           <w:lang w:val="en-US"/>
         </w:rPr>
-        <w:t xml:space="preserve">There’s a </w:t>
-      </w:r>
-      <w:proofErr w:type="gramStart"/>
-      <w:r>
-        <w:rPr>
-          <w:lang w:val="en-US"/>
-        </w:rPr>
-        <w:t xml:space="preserve">fairly </w:t>
-      </w:r>
-      <w:r>
-        <w:rPr>
-          <w:lang w:val="en-US"/>
-        </w:rPr>
-        <w:t>standard</w:t>
-      </w:r>
-      <w:proofErr w:type="gramEnd"/>
-      <w:r>
-        <w:rPr>
-          <w:lang w:val="en-US"/>
-        </w:rPr>
-        <w:t xml:space="preserve"> algorithm for checking if a point is on a line segment:</w:t>
+        <w:t xml:space="preserve">There’s a fairly </w:t>
+      </w:r>
+      <w:r>
+        <w:rPr>
+          <w:lang w:val="en-US"/>
+        </w:rPr>
+        <w:t>standard algorithm for checking if a point is on a line segment:</w:t>
       </w:r>
     </w:p>
     <w:p>
@@ -2414,19 +2178,11 @@
           <w:lang w:val="en-US"/>
         </w:rPr>
       </w:pPr>
-      <w:proofErr w:type="gramStart"/>
-      <w:r>
-        <w:rPr>
-          <w:lang w:val="en-US"/>
-        </w:rPr>
-        <w:t>So</w:t>
-      </w:r>
-      <w:proofErr w:type="gramEnd"/>
-      <w:r>
-        <w:rPr>
-          <w:lang w:val="en-US"/>
-        </w:rPr>
-        <w:t xml:space="preserve"> I wrote this algorithm. And … I ran into issues.</w:t>
+      <w:r>
+        <w:rPr>
+          <w:lang w:val="en-US"/>
+        </w:rPr>
+        <w:t>So I wrote this algorithm. And … I ran into issues.</w:t>
       </w:r>
     </w:p>
     <w:p>
@@ -2482,35 +2238,7 @@
         <w:rPr>
           <w:lang w:val="en-US"/>
         </w:rPr>
-        <w:t xml:space="preserve">. </w:t>
-      </w:r>
-      <w:proofErr w:type="gramStart"/>
-      <w:r>
-        <w:rPr>
-          <w:lang w:val="en-US"/>
-        </w:rPr>
-        <w:t>So</w:t>
-      </w:r>
-      <w:proofErr w:type="gramEnd"/>
-      <w:r>
-        <w:rPr>
-          <w:lang w:val="en-US"/>
-        </w:rPr>
-        <w:t xml:space="preserve"> the first merge might be fine, but then it all goes haywire. I tried some hacks around this, but in the </w:t>
-      </w:r>
-      <w:proofErr w:type="gramStart"/>
-      <w:r>
-        <w:rPr>
-          <w:lang w:val="en-US"/>
-        </w:rPr>
-        <w:t>end</w:t>
-      </w:r>
-      <w:proofErr w:type="gramEnd"/>
-      <w:r>
-        <w:rPr>
-          <w:lang w:val="en-US"/>
-        </w:rPr>
-        <w:t xml:space="preserve"> I just had to admit I learned my lesson and “merging convex polygons” is a </w:t>
+        <w:t xml:space="preserve">. So the first merge might be fine, but then it all goes haywire. I tried some hacks around this, but in the end I just had to admit I learned my lesson and “merging convex polygons” is a </w:t>
       </w:r>
       <w:r>
         <w:rPr>
@@ -2625,13 +2353,6 @@
     <w:p>
       <w:pPr>
         <w:rPr>
-          <w:lang w:val="en-US"/>
-        </w:rPr>
-      </w:pPr>
-    </w:p>
-    <w:p>
-      <w:pPr>
-        <w:rPr>
           <w:i/>
           <w:lang w:val="en-US"/>
         </w:rPr>
@@ -2658,6 +2379,530 @@
           <w:lang w:val="en-US"/>
         </w:rPr>
       </w:pPr>
+      <w:r>
+        <w:rPr>
+          <w:iCs/>
+          <w:lang w:val="en-US"/>
+        </w:rPr>
+        <w:t>And that works!</w:t>
+      </w:r>
+    </w:p>
+    <w:p>
+      <w:pPr>
+        <w:rPr>
+          <w:iCs/>
+          <w:lang w:val="en-US"/>
+        </w:rPr>
+      </w:pPr>
+    </w:p>
+    <w:p>
+      <w:pPr>
+        <w:rPr>
+          <w:iCs/>
+          <w:lang w:val="en-US"/>
+        </w:rPr>
+      </w:pPr>
+      <w:r>
+        <w:rPr>
+          <w:iCs/>
+          <w:lang w:val="en-US"/>
+        </w:rPr>
+        <w:t>To summarize, this is the algorithm:</w:t>
+      </w:r>
+    </w:p>
+    <w:p>
+      <w:pPr>
+        <w:pStyle w:val="ListParagraph"/>
+        <w:numPr>
+          <w:ilvl w:val="0"/>
+          <w:numId w:val="21"/>
+        </w:numPr>
+        <w:rPr>
+          <w:iCs/>
+          <w:lang w:val="en-US"/>
+        </w:rPr>
+      </w:pPr>
+      <w:r>
+        <w:rPr>
+          <w:iCs/>
+          <w:lang w:val="en-US"/>
+        </w:rPr>
+        <w:t>Detect which objects are underneath our slicing line</w:t>
+      </w:r>
+    </w:p>
+    <w:p>
+      <w:pPr>
+        <w:pStyle w:val="ListParagraph"/>
+        <w:numPr>
+          <w:ilvl w:val="0"/>
+          <w:numId w:val="21"/>
+        </w:numPr>
+        <w:rPr>
+          <w:iCs/>
+          <w:lang w:val="en-US"/>
+        </w:rPr>
+      </w:pPr>
+      <w:r>
+        <w:rPr>
+          <w:iCs/>
+          <w:lang w:val="en-US"/>
+        </w:rPr>
+        <w:t>For each object …</w:t>
+      </w:r>
+    </w:p>
+    <w:p>
+      <w:pPr>
+        <w:pStyle w:val="ListParagraph"/>
+        <w:numPr>
+          <w:ilvl w:val="1"/>
+          <w:numId w:val="21"/>
+        </w:numPr>
+        <w:rPr>
+          <w:iCs/>
+          <w:lang w:val="en-US"/>
+        </w:rPr>
+      </w:pPr>
+      <w:r>
+        <w:rPr>
+          <w:iCs/>
+          <w:lang w:val="en-US"/>
+        </w:rPr>
+        <w:t>Get all its unique shapes</w:t>
+      </w:r>
+    </w:p>
+    <w:p>
+      <w:pPr>
+        <w:pStyle w:val="ListParagraph"/>
+        <w:numPr>
+          <w:ilvl w:val="1"/>
+          <w:numId w:val="21"/>
+        </w:numPr>
+        <w:rPr>
+          <w:iCs/>
+          <w:lang w:val="en-US"/>
+        </w:rPr>
+      </w:pPr>
+      <w:r>
+        <w:rPr>
+          <w:iCs/>
+          <w:lang w:val="en-US"/>
+        </w:rPr>
+        <w:t>Slice each of them. (If it doesn’t hit the line, it just returns the original shape. Otherwise the two new shapes.)</w:t>
+      </w:r>
+    </w:p>
+    <w:p>
+      <w:pPr>
+        <w:pStyle w:val="ListParagraph"/>
+        <w:numPr>
+          <w:ilvl w:val="1"/>
+          <w:numId w:val="21"/>
+        </w:numPr>
+        <w:rPr>
+          <w:iCs/>
+          <w:lang w:val="en-US"/>
+        </w:rPr>
+      </w:pPr>
+      <w:r>
+        <w:rPr>
+          <w:iCs/>
+          <w:lang w:val="en-US"/>
+        </w:rPr>
+        <w:t xml:space="preserve">Once we have the list of </w:t>
+      </w:r>
+      <w:r>
+        <w:rPr>
+          <w:i/>
+          <w:lang w:val="en-US"/>
+        </w:rPr>
+        <w:t>new</w:t>
+      </w:r>
+      <w:r>
+        <w:rPr>
+          <w:iCs/>
+          <w:lang w:val="en-US"/>
+        </w:rPr>
+        <w:t xml:space="preserve"> shapes, put those that share matching points in the same “layer”</w:t>
+      </w:r>
+    </w:p>
+    <w:p>
+      <w:pPr>
+        <w:pStyle w:val="ListParagraph"/>
+        <w:numPr>
+          <w:ilvl w:val="1"/>
+          <w:numId w:val="21"/>
+        </w:numPr>
+        <w:rPr>
+          <w:iCs/>
+          <w:lang w:val="en-US"/>
+        </w:rPr>
+      </w:pPr>
+      <w:r>
+        <w:rPr>
+          <w:iCs/>
+          <w:lang w:val="en-US"/>
+        </w:rPr>
+        <w:t>For each unique layer, create a new object, and assign all the new shapes.</w:t>
+      </w:r>
+    </w:p>
+    <w:p>
+      <w:pPr>
+        <w:rPr>
+          <w:iCs/>
+          <w:lang w:val="en-US"/>
+        </w:rPr>
+      </w:pPr>
+    </w:p>
+    <w:p>
+      <w:pPr>
+        <w:rPr>
+          <w:iCs/>
+          <w:lang w:val="en-US"/>
+        </w:rPr>
+      </w:pPr>
+      <w:r>
+        <w:rPr>
+          <w:iCs/>
+          <w:lang w:val="en-US"/>
+        </w:rPr>
+        <w:t xml:space="preserve">The slicing algorithm is identical to before. (Because, remember, the unique shapes that make the object </w:t>
+      </w:r>
+      <w:r>
+        <w:rPr>
+          <w:i/>
+          <w:lang w:val="en-US"/>
+        </w:rPr>
+        <w:t>are</w:t>
+      </w:r>
+      <w:r>
+        <w:rPr>
+          <w:iCs/>
+          <w:lang w:val="en-US"/>
+        </w:rPr>
+        <w:t xml:space="preserve"> guaranteed to be convex.)</w:t>
+      </w:r>
+    </w:p>
+    <w:p>
+      <w:pPr>
+        <w:rPr>
+          <w:iCs/>
+          <w:lang w:val="en-US"/>
+        </w:rPr>
+      </w:pPr>
+    </w:p>
+    <w:p>
+      <w:pPr>
+        <w:rPr>
+          <w:iCs/>
+          <w:lang w:val="en-US"/>
+        </w:rPr>
+      </w:pPr>
+      <w:r>
+        <w:rPr>
+          <w:iCs/>
+          <w:lang w:val="en-US"/>
+        </w:rPr>
+        <w:t>The only new (and perhaps difficult) part is “assigning shapes that should be together to the same layer”</w:t>
+      </w:r>
+    </w:p>
+    <w:p>
+      <w:pPr>
+        <w:rPr>
+          <w:iCs/>
+          <w:lang w:val="en-US"/>
+        </w:rPr>
+      </w:pPr>
+    </w:p>
+    <w:p>
+      <w:pPr>
+        <w:rPr>
+          <w:iCs/>
+          <w:lang w:val="en-US"/>
+        </w:rPr>
+      </w:pPr>
+      <w:r>
+        <w:rPr>
+          <w:iCs/>
+          <w:lang w:val="en-US"/>
+        </w:rPr>
+        <w:t>For this, I used the following algorithm:</w:t>
+      </w:r>
+    </w:p>
+    <w:p>
+      <w:pPr>
+        <w:pStyle w:val="ListParagraph"/>
+        <w:numPr>
+          <w:ilvl w:val="0"/>
+          <w:numId w:val="23"/>
+        </w:numPr>
+        <w:rPr>
+          <w:iCs/>
+          <w:lang w:val="en-US"/>
+        </w:rPr>
+      </w:pPr>
+      <w:r>
+        <w:rPr>
+          <w:iCs/>
+          <w:lang w:val="en-US"/>
+        </w:rPr>
+        <w:t>Initialize the list of layers (for each shape) to -1 (or null, or whatever)</w:t>
+      </w:r>
+    </w:p>
+    <w:p>
+      <w:pPr>
+        <w:pStyle w:val="ListParagraph"/>
+        <w:numPr>
+          <w:ilvl w:val="0"/>
+          <w:numId w:val="23"/>
+        </w:numPr>
+        <w:rPr>
+          <w:iCs/>
+          <w:lang w:val="en-US"/>
+        </w:rPr>
+      </w:pPr>
+      <w:r>
+        <w:rPr>
+          <w:iCs/>
+          <w:lang w:val="en-US"/>
+        </w:rPr>
+        <w:t>For each shape</w:t>
+      </w:r>
+    </w:p>
+    <w:p>
+      <w:pPr>
+        <w:pStyle w:val="ListParagraph"/>
+        <w:numPr>
+          <w:ilvl w:val="1"/>
+          <w:numId w:val="23"/>
+        </w:numPr>
+        <w:rPr>
+          <w:iCs/>
+          <w:lang w:val="en-US"/>
+        </w:rPr>
+      </w:pPr>
+      <w:r>
+        <w:rPr>
+          <w:iCs/>
+          <w:lang w:val="en-US"/>
+        </w:rPr>
+        <w:t>No layer yet? Create a new one and put the shape in there</w:t>
+      </w:r>
+    </w:p>
+    <w:p>
+      <w:pPr>
+        <w:pStyle w:val="ListParagraph"/>
+        <w:numPr>
+          <w:ilvl w:val="1"/>
+          <w:numId w:val="23"/>
+        </w:numPr>
+        <w:rPr>
+          <w:iCs/>
+          <w:lang w:val="en-US"/>
+        </w:rPr>
+      </w:pPr>
+      <w:r>
+        <w:rPr>
+          <w:iCs/>
+          <w:lang w:val="en-US"/>
+        </w:rPr>
+        <w:t>Check all other shapes.</w:t>
+      </w:r>
+    </w:p>
+    <w:p>
+      <w:pPr>
+        <w:pStyle w:val="ListParagraph"/>
+        <w:numPr>
+          <w:ilvl w:val="1"/>
+          <w:numId w:val="23"/>
+        </w:numPr>
+        <w:rPr>
+          <w:iCs/>
+          <w:lang w:val="en-US"/>
+        </w:rPr>
+      </w:pPr>
+      <w:r>
+        <w:rPr>
+          <w:iCs/>
+          <w:lang w:val="en-US"/>
+        </w:rPr>
+        <w:t xml:space="preserve">Do we have a matching point? </w:t>
+      </w:r>
+    </w:p>
+    <w:p>
+      <w:pPr>
+        <w:pStyle w:val="ListParagraph"/>
+        <w:numPr>
+          <w:ilvl w:val="2"/>
+          <w:numId w:val="23"/>
+        </w:numPr>
+        <w:rPr>
+          <w:iCs/>
+          <w:lang w:val="en-US"/>
+        </w:rPr>
+      </w:pPr>
+      <w:r>
+        <w:rPr>
+          <w:iCs/>
+          <w:lang w:val="en-US"/>
+        </w:rPr>
+        <w:t xml:space="preserve">Copy our layer to the other shape. </w:t>
+      </w:r>
+    </w:p>
+    <w:p>
+      <w:pPr>
+        <w:pStyle w:val="ListParagraph"/>
+        <w:numPr>
+          <w:ilvl w:val="2"/>
+          <w:numId w:val="23"/>
+        </w:numPr>
+        <w:rPr>
+          <w:iCs/>
+          <w:lang w:val="en-US"/>
+        </w:rPr>
+      </w:pPr>
+      <w:r>
+        <w:rPr>
+          <w:iCs/>
+          <w:lang w:val="en-US"/>
+        </w:rPr>
+        <w:t xml:space="preserve">Or, if the other shape already had a </w:t>
+      </w:r>
+      <w:r>
+        <w:rPr>
+          <w:i/>
+          <w:lang w:val="en-US"/>
+        </w:rPr>
+        <w:t>layer</w:t>
+      </w:r>
+      <w:r>
+        <w:rPr>
+          <w:iCs/>
+          <w:lang w:val="en-US"/>
+        </w:rPr>
+        <w:t xml:space="preserve"> and its lower than ours, take over </w:t>
+      </w:r>
+      <w:r>
+        <w:rPr>
+          <w:i/>
+          <w:lang w:val="en-US"/>
+        </w:rPr>
+        <w:t>their</w:t>
+      </w:r>
+      <w:r>
+        <w:rPr>
+          <w:iCs/>
+          <w:lang w:val="en-US"/>
+        </w:rPr>
+        <w:t xml:space="preserve"> layer.</w:t>
+      </w:r>
+    </w:p>
+    <w:p>
+      <w:pPr>
+        <w:pStyle w:val="ListParagraph"/>
+        <w:numPr>
+          <w:ilvl w:val="2"/>
+          <w:numId w:val="23"/>
+        </w:numPr>
+        <w:rPr>
+          <w:iCs/>
+          <w:lang w:val="en-US"/>
+        </w:rPr>
+      </w:pPr>
+      <w:r>
+        <w:rPr>
+          <w:iCs/>
+          <w:lang w:val="en-US"/>
+        </w:rPr>
+        <w:t>Now start the loop from the beginning, because our layer has changed.</w:t>
+      </w:r>
+    </w:p>
+    <w:p>
+      <w:pPr>
+        <w:pStyle w:val="ListParagraph"/>
+        <w:numPr>
+          <w:ilvl w:val="1"/>
+          <w:numId w:val="23"/>
+        </w:numPr>
+        <w:rPr>
+          <w:iCs/>
+          <w:lang w:val="en-US"/>
+        </w:rPr>
+      </w:pPr>
+      <w:r>
+        <w:rPr>
+          <w:iCs/>
+          <w:lang w:val="en-US"/>
+        </w:rPr>
+        <w:t xml:space="preserve">When checking matching points, </w:t>
+      </w:r>
+      <w:r>
+        <w:rPr>
+          <w:i/>
+          <w:lang w:val="en-US"/>
+        </w:rPr>
+        <w:t>ignore any points that lie along the slicing vector</w:t>
+      </w:r>
+      <w:r>
+        <w:rPr>
+          <w:iCs/>
+          <w:lang w:val="en-US"/>
+        </w:rPr>
+        <w:t>.</w:t>
+      </w:r>
+    </w:p>
+    <w:p>
+      <w:pPr>
+        <w:rPr>
+          <w:iCs/>
+          <w:lang w:val="en-US"/>
+        </w:rPr>
+      </w:pPr>
+    </w:p>
+    <w:p>
+      <w:pPr>
+        <w:rPr>
+          <w:iCs/>
+          <w:lang w:val="en-US"/>
+        </w:rPr>
+      </w:pPr>
+      <w:r>
+        <w:rPr>
+          <w:iCs/>
+          <w:lang w:val="en-US"/>
+        </w:rPr>
+        <w:t>That last part is actually where I got stuck for a bit. The algorithm would work … erratically, but I couldn’t spot any errors or logical reasons why.</w:t>
+      </w:r>
+    </w:p>
+    <w:p>
+      <w:pPr>
+        <w:rPr>
+          <w:iCs/>
+          <w:lang w:val="en-US"/>
+        </w:rPr>
+      </w:pPr>
+    </w:p>
+    <w:p>
+      <w:pPr>
+        <w:rPr>
+          <w:iCs/>
+          <w:lang w:val="en-US"/>
+        </w:rPr>
+      </w:pPr>
+      <w:r>
+        <w:rPr>
+          <w:b/>
+          <w:bCs/>
+          <w:iCs/>
+          <w:lang w:val="en-US"/>
+        </w:rPr>
+        <w:t>TO DO:</w:t>
+      </w:r>
+      <w:r>
+        <w:rPr>
+          <w:iCs/>
+          <w:lang w:val="en-US"/>
+        </w:rPr>
+        <w:t xml:space="preserve"> Explain the importance of “epsilon” in the line segment algorithm</w:t>
+      </w:r>
     </w:p>
     <w:sectPr>
       <w:pgSz w:w="12240" w:h="15840"/>
@@ -3011,6 +3256,119 @@
     </w:lvl>
   </w:abstractNum>
   <w:abstractNum w:abstractNumId="3" w15:restartNumberingAfterBreak="0">
+    <w:nsid w:val="0F5266E3"/>
+    <w:multiLevelType w:val="hybridMultilevel"/>
+    <w:tmpl w:val="BBE251D8"/>
+    <w:lvl w:ilvl="0" w:tplc="04130001">
+      <w:start w:val="1"/>
+      <w:numFmt w:val="bullet"/>
+      <w:lvlText w:val=""/>
+      <w:lvlJc w:val="left"/>
+      <w:pPr>
+        <w:ind w:left="720" w:hanging="360"/>
+      </w:pPr>
+      <w:rPr>
+        <w:rFonts w:ascii="Symbol" w:hAnsi="Symbol" w:hint="default"/>
+      </w:rPr>
+    </w:lvl>
+    <w:lvl w:ilvl="1" w:tplc="04130003">
+      <w:start w:val="1"/>
+      <w:numFmt w:val="bullet"/>
+      <w:lvlText w:val="o"/>
+      <w:lvlJc w:val="left"/>
+      <w:pPr>
+        <w:ind w:left="1440" w:hanging="360"/>
+      </w:pPr>
+      <w:rPr>
+        <w:rFonts w:ascii="Courier New" w:hAnsi="Courier New" w:cs="Courier New" w:hint="default"/>
+      </w:rPr>
+    </w:lvl>
+    <w:lvl w:ilvl="2" w:tplc="04130005">
+      <w:start w:val="1"/>
+      <w:numFmt w:val="bullet"/>
+      <w:lvlText w:val=""/>
+      <w:lvlJc w:val="left"/>
+      <w:pPr>
+        <w:ind w:left="2160" w:hanging="360"/>
+      </w:pPr>
+      <w:rPr>
+        <w:rFonts w:ascii="Wingdings" w:hAnsi="Wingdings" w:hint="default"/>
+      </w:rPr>
+    </w:lvl>
+    <w:lvl w:ilvl="3" w:tplc="04130001" w:tentative="1">
+      <w:start w:val="1"/>
+      <w:numFmt w:val="bullet"/>
+      <w:lvlText w:val=""/>
+      <w:lvlJc w:val="left"/>
+      <w:pPr>
+        <w:ind w:left="2880" w:hanging="360"/>
+      </w:pPr>
+      <w:rPr>
+        <w:rFonts w:ascii="Symbol" w:hAnsi="Symbol" w:hint="default"/>
+      </w:rPr>
+    </w:lvl>
+    <w:lvl w:ilvl="4" w:tplc="04130003" w:tentative="1">
+      <w:start w:val="1"/>
+      <w:numFmt w:val="bullet"/>
+      <w:lvlText w:val="o"/>
+      <w:lvlJc w:val="left"/>
+      <w:pPr>
+        <w:ind w:left="3600" w:hanging="360"/>
+      </w:pPr>
+      <w:rPr>
+        <w:rFonts w:ascii="Courier New" w:hAnsi="Courier New" w:cs="Courier New" w:hint="default"/>
+      </w:rPr>
+    </w:lvl>
+    <w:lvl w:ilvl="5" w:tplc="04130005" w:tentative="1">
+      <w:start w:val="1"/>
+      <w:numFmt w:val="bullet"/>
+      <w:lvlText w:val=""/>
+      <w:lvlJc w:val="left"/>
+      <w:pPr>
+        <w:ind w:left="4320" w:hanging="360"/>
+      </w:pPr>
+      <w:rPr>
+        <w:rFonts w:ascii="Wingdings" w:hAnsi="Wingdings" w:hint="default"/>
+      </w:rPr>
+    </w:lvl>
+    <w:lvl w:ilvl="6" w:tplc="04130001" w:tentative="1">
+      <w:start w:val="1"/>
+      <w:numFmt w:val="bullet"/>
+      <w:lvlText w:val=""/>
+      <w:lvlJc w:val="left"/>
+      <w:pPr>
+        <w:ind w:left="5040" w:hanging="360"/>
+      </w:pPr>
+      <w:rPr>
+        <w:rFonts w:ascii="Symbol" w:hAnsi="Symbol" w:hint="default"/>
+      </w:rPr>
+    </w:lvl>
+    <w:lvl w:ilvl="7" w:tplc="04130003" w:tentative="1">
+      <w:start w:val="1"/>
+      <w:numFmt w:val="bullet"/>
+      <w:lvlText w:val="o"/>
+      <w:lvlJc w:val="left"/>
+      <w:pPr>
+        <w:ind w:left="5760" w:hanging="360"/>
+      </w:pPr>
+      <w:rPr>
+        <w:rFonts w:ascii="Courier New" w:hAnsi="Courier New" w:cs="Courier New" w:hint="default"/>
+      </w:rPr>
+    </w:lvl>
+    <w:lvl w:ilvl="8" w:tplc="04130005" w:tentative="1">
+      <w:start w:val="1"/>
+      <w:numFmt w:val="bullet"/>
+      <w:lvlText w:val=""/>
+      <w:lvlJc w:val="left"/>
+      <w:pPr>
+        <w:ind w:left="6480" w:hanging="360"/>
+      </w:pPr>
+      <w:rPr>
+        <w:rFonts w:ascii="Wingdings" w:hAnsi="Wingdings" w:hint="default"/>
+      </w:rPr>
+    </w:lvl>
+  </w:abstractNum>
+  <w:abstractNum w:abstractNumId="4" w15:restartNumberingAfterBreak="0">
     <w:nsid w:val="114D7841"/>
     <w:multiLevelType w:val="hybridMultilevel"/>
     <w:tmpl w:val="67D61DEC"/>
@@ -3123,7 +3481,7 @@
       </w:rPr>
     </w:lvl>
   </w:abstractNum>
-  <w:abstractNum w:abstractNumId="4" w15:restartNumberingAfterBreak="0">
+  <w:abstractNum w:abstractNumId="5" w15:restartNumberingAfterBreak="0">
     <w:nsid w:val="19E347E9"/>
     <w:multiLevelType w:val="hybridMultilevel"/>
     <w:tmpl w:val="06A0631C"/>
@@ -3236,7 +3594,7 @@
       </w:rPr>
     </w:lvl>
   </w:abstractNum>
-  <w:abstractNum w:abstractNumId="5" w15:restartNumberingAfterBreak="0">
+  <w:abstractNum w:abstractNumId="6" w15:restartNumberingAfterBreak="0">
     <w:nsid w:val="1E2409EA"/>
     <w:multiLevelType w:val="hybridMultilevel"/>
     <w:tmpl w:val="092407D6"/>
@@ -3349,7 +3707,7 @@
       </w:rPr>
     </w:lvl>
   </w:abstractNum>
-  <w:abstractNum w:abstractNumId="6" w15:restartNumberingAfterBreak="0">
+  <w:abstractNum w:abstractNumId="7" w15:restartNumberingAfterBreak="0">
     <w:nsid w:val="1EAB368C"/>
     <w:multiLevelType w:val="hybridMultilevel"/>
     <w:tmpl w:val="B2C857BA"/>
@@ -3462,7 +3820,7 @@
       </w:rPr>
     </w:lvl>
   </w:abstractNum>
-  <w:abstractNum w:abstractNumId="7" w15:restartNumberingAfterBreak="0">
+  <w:abstractNum w:abstractNumId="8" w15:restartNumberingAfterBreak="0">
     <w:nsid w:val="2FAB68E3"/>
     <w:multiLevelType w:val="hybridMultilevel"/>
     <w:tmpl w:val="38765C5C"/>
@@ -3575,7 +3933,7 @@
       </w:rPr>
     </w:lvl>
   </w:abstractNum>
-  <w:abstractNum w:abstractNumId="8" w15:restartNumberingAfterBreak="0">
+  <w:abstractNum w:abstractNumId="9" w15:restartNumberingAfterBreak="0">
     <w:nsid w:val="3B3A543F"/>
     <w:multiLevelType w:val="hybridMultilevel"/>
     <w:tmpl w:val="70EC7898"/>
@@ -3688,10 +4046,10 @@
       </w:rPr>
     </w:lvl>
   </w:abstractNum>
-  <w:abstractNum w:abstractNumId="9" w15:restartNumberingAfterBreak="0">
+  <w:abstractNum w:abstractNumId="10" w15:restartNumberingAfterBreak="0">
     <w:nsid w:val="3DD854DF"/>
     <w:multiLevelType w:val="hybridMultilevel"/>
-    <w:tmpl w:val="4E72CF40"/>
+    <w:tmpl w:val="DB947C30"/>
     <w:lvl w:ilvl="0" w:tplc="04130001">
       <w:start w:val="1"/>
       <w:numFmt w:val="bullet"/>
@@ -3704,7 +4062,7 @@
         <w:rFonts w:ascii="Symbol" w:hAnsi="Symbol" w:hint="default"/>
       </w:rPr>
     </w:lvl>
-    <w:lvl w:ilvl="1" w:tplc="04130003" w:tentative="1">
+    <w:lvl w:ilvl="1" w:tplc="04130003">
       <w:start w:val="1"/>
       <w:numFmt w:val="bullet"/>
       <w:lvlText w:val="o"/>
@@ -3801,7 +4159,7 @@
       </w:rPr>
     </w:lvl>
   </w:abstractNum>
-  <w:abstractNum w:abstractNumId="10" w15:restartNumberingAfterBreak="0">
+  <w:abstractNum w:abstractNumId="11" w15:restartNumberingAfterBreak="0">
     <w:nsid w:val="428D5C57"/>
     <w:multiLevelType w:val="hybridMultilevel"/>
     <w:tmpl w:val="97809FDC"/>
@@ -3914,7 +4272,7 @@
       </w:rPr>
     </w:lvl>
   </w:abstractNum>
-  <w:abstractNum w:abstractNumId="11" w15:restartNumberingAfterBreak="0">
+  <w:abstractNum w:abstractNumId="12" w15:restartNumberingAfterBreak="0">
     <w:nsid w:val="542D7D1C"/>
     <w:multiLevelType w:val="hybridMultilevel"/>
     <w:tmpl w:val="DBAAB076"/>
@@ -4027,7 +4385,7 @@
       </w:rPr>
     </w:lvl>
   </w:abstractNum>
-  <w:abstractNum w:abstractNumId="12" w15:restartNumberingAfterBreak="0">
+  <w:abstractNum w:abstractNumId="13" w15:restartNumberingAfterBreak="0">
     <w:nsid w:val="5588102C"/>
     <w:multiLevelType w:val="hybridMultilevel"/>
     <w:tmpl w:val="4C523D4A"/>
@@ -4140,7 +4498,7 @@
       </w:rPr>
     </w:lvl>
   </w:abstractNum>
-  <w:abstractNum w:abstractNumId="13" w15:restartNumberingAfterBreak="0">
+  <w:abstractNum w:abstractNumId="14" w15:restartNumberingAfterBreak="0">
     <w:nsid w:val="595D130D"/>
     <w:multiLevelType w:val="hybridMultilevel"/>
     <w:tmpl w:val="1758EBE0"/>
@@ -4253,7 +4611,7 @@
       </w:rPr>
     </w:lvl>
   </w:abstractNum>
-  <w:abstractNum w:abstractNumId="14" w15:restartNumberingAfterBreak="0">
+  <w:abstractNum w:abstractNumId="15" w15:restartNumberingAfterBreak="0">
     <w:nsid w:val="63DE74D0"/>
     <w:multiLevelType w:val="hybridMultilevel"/>
     <w:tmpl w:val="4892913C"/>
@@ -4366,7 +4724,7 @@
       </w:rPr>
     </w:lvl>
   </w:abstractNum>
-  <w:abstractNum w:abstractNumId="15" w15:restartNumberingAfterBreak="0">
+  <w:abstractNum w:abstractNumId="16" w15:restartNumberingAfterBreak="0">
     <w:nsid w:val="6D2E5185"/>
     <w:multiLevelType w:val="hybridMultilevel"/>
     <w:tmpl w:val="3DD69D16"/>
@@ -4479,7 +4837,7 @@
       </w:rPr>
     </w:lvl>
   </w:abstractNum>
-  <w:abstractNum w:abstractNumId="16" w15:restartNumberingAfterBreak="0">
+  <w:abstractNum w:abstractNumId="17" w15:restartNumberingAfterBreak="0">
     <w:nsid w:val="6F06103F"/>
     <w:multiLevelType w:val="hybridMultilevel"/>
     <w:tmpl w:val="C518A2D8"/>
@@ -4592,7 +4950,7 @@
       </w:rPr>
     </w:lvl>
   </w:abstractNum>
-  <w:abstractNum w:abstractNumId="17" w15:restartNumberingAfterBreak="0">
+  <w:abstractNum w:abstractNumId="18" w15:restartNumberingAfterBreak="0">
     <w:nsid w:val="6FF72042"/>
     <w:multiLevelType w:val="hybridMultilevel"/>
     <w:tmpl w:val="7F64A918"/>
@@ -4705,7 +5063,7 @@
       </w:rPr>
     </w:lvl>
   </w:abstractNum>
-  <w:abstractNum w:abstractNumId="18" w15:restartNumberingAfterBreak="0">
+  <w:abstractNum w:abstractNumId="19" w15:restartNumberingAfterBreak="0">
     <w:nsid w:val="7C8135EC"/>
     <w:multiLevelType w:val="hybridMultilevel"/>
     <w:tmpl w:val="C442C27E"/>
@@ -4818,7 +5176,7 @@
       </w:rPr>
     </w:lvl>
   </w:abstractNum>
-  <w:abstractNum w:abstractNumId="19" w15:restartNumberingAfterBreak="0">
+  <w:abstractNum w:abstractNumId="20" w15:restartNumberingAfterBreak="0">
     <w:nsid w:val="7C85478D"/>
     <w:multiLevelType w:val="hybridMultilevel"/>
     <w:tmpl w:val="7EC82C7E"/>
@@ -4931,7 +5289,7 @@
       </w:rPr>
     </w:lvl>
   </w:abstractNum>
-  <w:abstractNum w:abstractNumId="20" w15:restartNumberingAfterBreak="0">
+  <w:abstractNum w:abstractNumId="21" w15:restartNumberingAfterBreak="0">
     <w:nsid w:val="7E943578"/>
     <w:multiLevelType w:val="hybridMultilevel"/>
     <w:tmpl w:val="EA148938"/>
@@ -5044,7 +5402,7 @@
       </w:rPr>
     </w:lvl>
   </w:abstractNum>
-  <w:abstractNum w:abstractNumId="21" w15:restartNumberingAfterBreak="0">
+  <w:abstractNum w:abstractNumId="22" w15:restartNumberingAfterBreak="0">
     <w:nsid w:val="7FDB470F"/>
     <w:multiLevelType w:val="hybridMultilevel"/>
     <w:tmpl w:val="8548BE7A"/>
@@ -5158,70 +5516,73 @@
     </w:lvl>
   </w:abstractNum>
   <w:num w:numId="1">
+    <w:abstractNumId w:val="17"/>
+  </w:num>
+  <w:num w:numId="2">
+    <w:abstractNumId w:val="18"/>
+  </w:num>
+  <w:num w:numId="3">
+    <w:abstractNumId w:val="4"/>
+  </w:num>
+  <w:num w:numId="4">
+    <w:abstractNumId w:val="19"/>
+  </w:num>
+  <w:num w:numId="5">
+    <w:abstractNumId w:val="12"/>
+  </w:num>
+  <w:num w:numId="6">
     <w:abstractNumId w:val="16"/>
   </w:num>
-  <w:num w:numId="2">
-    <w:abstractNumId w:val="17"/>
-  </w:num>
-  <w:num w:numId="3">
-    <w:abstractNumId w:val="3"/>
-  </w:num>
-  <w:num w:numId="4">
-    <w:abstractNumId w:val="18"/>
-  </w:num>
-  <w:num w:numId="5">
+  <w:num w:numId="7">
     <w:abstractNumId w:val="11"/>
   </w:num>
-  <w:num w:numId="6">
-    <w:abstractNumId w:val="15"/>
-  </w:num>
-  <w:num w:numId="7">
-    <w:abstractNumId w:val="10"/>
-  </w:num>
   <w:num w:numId="8">
-    <w:abstractNumId w:val="21"/>
+    <w:abstractNumId w:val="22"/>
   </w:num>
   <w:num w:numId="9">
     <w:abstractNumId w:val="1"/>
   </w:num>
   <w:num w:numId="10">
-    <w:abstractNumId w:val="13"/>
+    <w:abstractNumId w:val="14"/>
   </w:num>
   <w:num w:numId="11">
     <w:abstractNumId w:val="0"/>
   </w:num>
   <w:num w:numId="12">
-    <w:abstractNumId w:val="4"/>
+    <w:abstractNumId w:val="5"/>
   </w:num>
   <w:num w:numId="13">
-    <w:abstractNumId w:val="8"/>
+    <w:abstractNumId w:val="9"/>
   </w:num>
   <w:num w:numId="14">
-    <w:abstractNumId w:val="12"/>
+    <w:abstractNumId w:val="13"/>
   </w:num>
   <w:num w:numId="15">
-    <w:abstractNumId w:val="14"/>
+    <w:abstractNumId w:val="15"/>
   </w:num>
   <w:num w:numId="16">
-    <w:abstractNumId w:val="6"/>
+    <w:abstractNumId w:val="7"/>
   </w:num>
   <w:num w:numId="17">
-    <w:abstractNumId w:val="5"/>
+    <w:abstractNumId w:val="6"/>
   </w:num>
   <w:num w:numId="18">
     <w:abstractNumId w:val="2"/>
   </w:num>
   <w:num w:numId="19">
+    <w:abstractNumId w:val="21"/>
+  </w:num>
+  <w:num w:numId="20">
     <w:abstractNumId w:val="20"/>
   </w:num>
-  <w:num w:numId="20">
-    <w:abstractNumId w:val="19"/>
-  </w:num>
   <w:num w:numId="21">
-    <w:abstractNumId w:val="9"/>
+    <w:abstractNumId w:val="10"/>
   </w:num>
   <w:num w:numId="22">
-    <w:abstractNumId w:val="7"/>
+    <w:abstractNumId w:val="8"/>
+  </w:num>
+  <w:num w:numId="23">
+    <w:abstractNumId w:val="3"/>
   </w:num>
   <w:numIdMacAtCleanup w:val="10"/>
 </w:numbering>
@@ -5697,6 +6058,7 @@
   <w:style w:type="character" w:default="1" w:styleId="DefaultParagraphFont">
     <w:name w:val="Default Paragraph Font"/>
     <w:uiPriority w:val="1"/>
+    <w:semiHidden/>
     <w:unhideWhenUsed/>
   </w:style>
   <w:style w:type="table" w:default="1" w:styleId="TableNormal">

</xml_diff>

<commit_message>
Proper terrain generation, player jumping + clinging to walls
</commit_message>
<xml_diff>
--- a/non-game/[Devlog] Rolling in the Sheepe.docx
+++ b/non-game/[Devlog] Rolling in the Sheepe.docx
@@ -6335,6 +6335,12 @@
         </w:rPr>
         <w:t>Regularly, we change the width of that eraser. (Sometimes it removes blocks 2 wide, sometimes 1 wide, sometimes 3, etc.)</w:t>
       </w:r>
+      <w:r>
+        <w:rPr>
+          <w:lang w:val="en-US"/>
+        </w:rPr>
+        <w:t xml:space="preserve"> We also randomly add an “offset” so new rooms don’t all start at the exact same level.</w:t>
+      </w:r>
     </w:p>
     <w:p>
       <w:pPr>
@@ -6398,15 +6404,1111 @@
     <w:p>
       <w:pPr>
         <w:pStyle w:val="Heading3"/>
-      </w:pPr>
-      <w:r>
+        <w:rPr>
+          <w:lang w:val="en-US"/>
+        </w:rPr>
+      </w:pPr>
+      <w:r>
+        <w:rPr>
+          <w:lang w:val="en-US"/>
+        </w:rPr>
         <w:t>Did that work??</w:t>
       </w:r>
     </w:p>
     <w:p>
-      <w:r>
-        <w:t>Lala TO DO</w:t>
-      </w:r>
+      <w:pPr>
+        <w:rPr>
+          <w:lang w:val="en-US"/>
+        </w:rPr>
+      </w:pPr>
+      <w:r>
+        <w:rPr>
+          <w:lang w:val="en-US"/>
+        </w:rPr>
+        <w:t>Yes! It d</w:t>
+      </w:r>
+      <w:r>
+        <w:rPr>
+          <w:lang w:val="en-US"/>
+        </w:rPr>
+        <w:t>id! (In hindsight, it’s obvious this was the better choice. But hey, lessons learned.)</w:t>
+      </w:r>
+    </w:p>
+    <w:p>
+      <w:pPr>
+        <w:rPr>
+          <w:lang w:val="en-US"/>
+        </w:rPr>
+      </w:pPr>
+    </w:p>
+    <w:p>
+      <w:pPr>
+        <w:rPr>
+          <w:lang w:val="en-US"/>
+        </w:rPr>
+      </w:pPr>
+      <w:r>
+        <w:rPr>
+          <w:lang w:val="en-US"/>
+        </w:rPr>
+        <w:t xml:space="preserve">Now players can actually roll onto stuff. They stay contained within the grid, while having more than enough space to maneuver. The routes are varied and can already be quite challenging. (This is </w:t>
+      </w:r>
+      <w:r>
+        <w:rPr>
+          <w:i/>
+          <w:iCs/>
+          <w:lang w:val="en-US"/>
+        </w:rPr>
+        <w:t>before</w:t>
+      </w:r>
+      <w:r>
+        <w:rPr>
+          <w:lang w:val="en-US"/>
+        </w:rPr>
+        <w:t xml:space="preserve"> I implemented nice slopes and clinging to walls.)</w:t>
+      </w:r>
+    </w:p>
+    <w:p>
+      <w:pPr>
+        <w:rPr>
+          <w:lang w:val="en-US"/>
+        </w:rPr>
+      </w:pPr>
+    </w:p>
+    <w:p>
+      <w:pPr>
+        <w:rPr>
+          <w:lang w:val="en-US"/>
+        </w:rPr>
+      </w:pPr>
+      <w:r>
+        <w:rPr>
+          <w:lang w:val="en-US"/>
+        </w:rPr>
+        <w:t xml:space="preserve">It’s surprisingly </w:t>
+      </w:r>
+      <w:r>
+        <w:rPr>
+          <w:i/>
+          <w:iCs/>
+          <w:lang w:val="en-US"/>
+        </w:rPr>
+        <w:t>rare</w:t>
+      </w:r>
+      <w:r>
+        <w:rPr>
+          <w:lang w:val="en-US"/>
+        </w:rPr>
+        <w:t xml:space="preserve"> that the generation fails. (It has painted itself into a corner and can’t get out.) If it happens at all, it’s usually after 30-60 seconds of playing, which is already a good length.</w:t>
+      </w:r>
+    </w:p>
+    <w:p>
+      <w:pPr>
+        <w:rPr>
+          <w:lang w:val="en-US"/>
+        </w:rPr>
+      </w:pPr>
+    </w:p>
+    <w:p>
+      <w:pPr>
+        <w:rPr>
+          <w:lang w:val="en-US"/>
+        </w:rPr>
+      </w:pPr>
+      <w:r>
+        <w:rPr>
+          <w:lang w:val="en-US"/>
+        </w:rPr>
+        <w:t xml:space="preserve">So, how exactly </w:t>
+      </w:r>
+      <w:r>
+        <w:rPr>
+          <w:i/>
+          <w:iCs/>
+          <w:lang w:val="en-US"/>
+        </w:rPr>
+        <w:t>do</w:t>
+      </w:r>
+      <w:r>
+        <w:rPr>
+          <w:lang w:val="en-US"/>
+        </w:rPr>
+        <w:t xml:space="preserve"> we add slopes between height differences?</w:t>
+      </w:r>
+    </w:p>
+    <w:p>
+      <w:pPr>
+        <w:pStyle w:val="ListParagraph"/>
+        <w:numPr>
+          <w:ilvl w:val="0"/>
+          <w:numId w:val="44"/>
+        </w:numPr>
+        <w:rPr>
+          <w:lang w:val="en-US"/>
+        </w:rPr>
+      </w:pPr>
+      <w:r>
+        <w:rPr>
+          <w:lang w:val="en-US"/>
+        </w:rPr>
+        <w:t xml:space="preserve">When erasing a new part, check all cells within that section </w:t>
+      </w:r>
+      <w:r>
+        <w:rPr>
+          <w:i/>
+          <w:iCs/>
+          <w:lang w:val="en-US"/>
+        </w:rPr>
+        <w:t>+ their border</w:t>
+      </w:r>
+      <w:r>
+        <w:rPr>
+          <w:lang w:val="en-US"/>
+        </w:rPr>
+        <w:t>. (So, increase the room size by 1, then check all cells within that rectangle.)</w:t>
+      </w:r>
+    </w:p>
+    <w:p>
+      <w:pPr>
+        <w:pStyle w:val="ListParagraph"/>
+        <w:numPr>
+          <w:ilvl w:val="0"/>
+          <w:numId w:val="44"/>
+        </w:numPr>
+        <w:rPr>
+          <w:lang w:val="en-US"/>
+        </w:rPr>
+      </w:pPr>
+      <w:r>
+        <w:rPr>
+          <w:lang w:val="en-US"/>
+        </w:rPr>
+        <w:t>For each cell that has:</w:t>
+      </w:r>
+    </w:p>
+    <w:p>
+      <w:pPr>
+        <w:pStyle w:val="ListParagraph"/>
+        <w:numPr>
+          <w:ilvl w:val="1"/>
+          <w:numId w:val="44"/>
+        </w:numPr>
+        <w:rPr>
+          <w:lang w:val="en-US"/>
+        </w:rPr>
+      </w:pPr>
+      <w:r>
+        <w:rPr>
+          <w:lang w:val="en-US"/>
+        </w:rPr>
+        <w:t xml:space="preserve">Exactly two neighbors, which are </w:t>
+      </w:r>
+      <w:r>
+        <w:rPr>
+          <w:i/>
+          <w:iCs/>
+          <w:lang w:val="en-US"/>
+        </w:rPr>
+        <w:t>not</w:t>
+      </w:r>
+      <w:r>
+        <w:rPr>
+          <w:lang w:val="en-US"/>
+        </w:rPr>
+        <w:t xml:space="preserve"> opposite each other, add a slope.</w:t>
+      </w:r>
+    </w:p>
+    <w:p>
+      <w:pPr>
+        <w:pStyle w:val="ListParagraph"/>
+        <w:numPr>
+          <w:ilvl w:val="1"/>
+          <w:numId w:val="44"/>
+        </w:numPr>
+        <w:rPr>
+          <w:lang w:val="en-US"/>
+        </w:rPr>
+      </w:pPr>
+      <w:r>
+        <w:rPr>
+          <w:lang w:val="en-US"/>
+        </w:rPr>
+        <w:lastRenderedPageBreak/>
+        <w:t>(If the neighbors are opposite each other, this is the perfect location to place a door or a laser or something. But that’s for a later moment.)</w:t>
+      </w:r>
+    </w:p>
+    <w:p>
+      <w:pPr>
+        <w:rPr>
+          <w:lang w:val="en-US"/>
+        </w:rPr>
+      </w:pPr>
+    </w:p>
+    <w:p>
+      <w:pPr>
+        <w:rPr>
+          <w:lang w:val="en-US"/>
+        </w:rPr>
+      </w:pPr>
+      <w:r>
+        <w:rPr>
+          <w:b/>
+          <w:bCs/>
+          <w:lang w:val="en-US"/>
+        </w:rPr>
+        <w:t xml:space="preserve">Remark: </w:t>
+      </w:r>
+      <w:r>
+        <w:rPr>
+          <w:lang w:val="en-US"/>
+        </w:rPr>
+        <w:t>Rotating the slope correctly is a minor implementation detail (which depends on how Godot handles tilemaps and how I happened to draw the slope), so I won’t bore you with that.</w:t>
+      </w:r>
+    </w:p>
+    <w:p>
+      <w:pPr>
+        <w:rPr>
+          <w:lang w:val="en-US"/>
+        </w:rPr>
+      </w:pPr>
+    </w:p>
+    <w:p>
+      <w:pPr>
+        <w:rPr>
+          <w:lang w:val="en-US"/>
+        </w:rPr>
+      </w:pPr>
+      <w:r>
+        <w:rPr>
+          <w:b/>
+          <w:bCs/>
+          <w:lang w:val="en-US"/>
+        </w:rPr>
+        <w:t>Remark:</w:t>
+      </w:r>
+      <w:r>
+        <w:rPr>
+          <w:lang w:val="en-US"/>
+        </w:rPr>
+        <w:t xml:space="preserve"> technically, we only need to check the </w:t>
+      </w:r>
+      <w:r>
+        <w:rPr>
+          <w:i/>
+          <w:iCs/>
+          <w:lang w:val="en-US"/>
+        </w:rPr>
+        <w:t>border</w:t>
+      </w:r>
+      <w:r>
+        <w:rPr>
+          <w:lang w:val="en-US"/>
+        </w:rPr>
+        <w:t xml:space="preserve"> right now, not the inside of the room. However, as I plan to </w:t>
+      </w:r>
+      <w:r>
+        <w:rPr>
+          <w:i/>
+          <w:iCs/>
+          <w:lang w:val="en-US"/>
+        </w:rPr>
+        <w:t>use</w:t>
+      </w:r>
+      <w:r>
+        <w:rPr>
+          <w:lang w:val="en-US"/>
+        </w:rPr>
+        <w:t xml:space="preserve"> the empty space inside for things, I already set up the loop to check those as well.</w:t>
+      </w:r>
+    </w:p>
+    <w:p>
+      <w:pPr>
+        <w:rPr>
+          <w:lang w:val="en-US"/>
+        </w:rPr>
+      </w:pPr>
+    </w:p>
+    <w:p>
+      <w:pPr>
+        <w:rPr>
+          <w:lang w:val="en-US"/>
+        </w:rPr>
+      </w:pPr>
+      <w:r>
+        <w:rPr>
+          <w:b/>
+          <w:bCs/>
+          <w:lang w:val="en-US"/>
+        </w:rPr>
+        <w:t>Remark:</w:t>
+      </w:r>
+      <w:r>
+        <w:rPr>
+          <w:lang w:val="en-US"/>
+        </w:rPr>
+        <w:t xml:space="preserve"> we </w:t>
+      </w:r>
+      <w:r>
+        <w:rPr>
+          <w:i/>
+          <w:iCs/>
+          <w:lang w:val="en-US"/>
+        </w:rPr>
+        <w:t>also</w:t>
+      </w:r>
+      <w:r>
+        <w:rPr>
+          <w:lang w:val="en-US"/>
+        </w:rPr>
+        <w:t xml:space="preserve"> check for existing slopes that have become useless. Because we placed a new room, the environment changed, so older slopes might not be needed anymore.</w:t>
+      </w:r>
+    </w:p>
+    <w:p>
+      <w:pPr>
+        <w:rPr>
+          <w:lang w:val="en-US"/>
+        </w:rPr>
+      </w:pPr>
+    </w:p>
+    <w:p>
+      <w:pPr>
+        <w:pStyle w:val="Heading3"/>
+        <w:rPr>
+          <w:lang w:val="en-US"/>
+        </w:rPr>
+      </w:pPr>
+      <w:r>
+        <w:rPr>
+          <w:lang w:val="en-US"/>
+        </w:rPr>
+        <w:t>In conclusion</w:t>
+      </w:r>
+    </w:p>
+    <w:p>
+      <w:pPr>
+        <w:rPr>
+          <w:lang w:val="en-US"/>
+        </w:rPr>
+      </w:pPr>
+      <w:r>
+        <w:rPr>
+          <w:lang w:val="en-US"/>
+        </w:rPr>
+        <w:t xml:space="preserve">Right now, we have randomly generated maps which you are fun, playable, and even finishable (with our limited toolset). </w:t>
+      </w:r>
+    </w:p>
+    <w:p>
+      <w:pPr>
+        <w:rPr>
+          <w:lang w:val="en-US"/>
+        </w:rPr>
+      </w:pPr>
+    </w:p>
+    <w:p>
+      <w:pPr>
+        <w:rPr>
+          <w:lang w:val="en-US"/>
+        </w:rPr>
+      </w:pPr>
+      <w:r>
+        <w:rPr>
+          <w:lang w:val="en-US"/>
+        </w:rPr>
+        <w:t>It still crashes whenever it can’t find a solution, but we’ll solve that soon.</w:t>
+      </w:r>
+    </w:p>
+    <w:p>
+      <w:pPr>
+        <w:rPr>
+          <w:lang w:val="en-US"/>
+        </w:rPr>
+      </w:pPr>
+    </w:p>
+    <w:p>
+      <w:pPr>
+        <w:rPr>
+          <w:lang w:val="en-US"/>
+        </w:rPr>
+      </w:pPr>
+      <w:r>
+        <w:rPr>
+          <w:lang w:val="en-US"/>
+        </w:rPr>
+        <w:t>For now, I want to add several more (interesting) ways for movement …</w:t>
+      </w:r>
+    </w:p>
+    <w:p>
+      <w:pPr>
+        <w:rPr>
+          <w:lang w:val="en-US"/>
+        </w:rPr>
+      </w:pPr>
+    </w:p>
+    <w:p>
+      <w:pPr>
+        <w:pStyle w:val="Heading2"/>
+      </w:pPr>
+      <w:r>
+        <w:t>Step 8: Better movement</w:t>
+      </w:r>
+    </w:p>
+    <w:p>
+      <w:pPr>
+        <w:rPr>
+          <w:lang w:val="en-US"/>
+        </w:rPr>
+      </w:pPr>
+      <w:r>
+        <w:rPr>
+          <w:lang w:val="en-US"/>
+        </w:rPr>
+        <w:t>Right now</w:t>
+      </w:r>
+      <w:r>
+        <w:rPr>
+          <w:lang w:val="en-US"/>
+        </w:rPr>
+        <w:t>,</w:t>
+      </w:r>
+      <w:r>
+        <w:rPr>
+          <w:lang w:val="en-US"/>
+        </w:rPr>
+        <w:t xml:space="preserve"> you can </w:t>
+      </w:r>
+      <w:r>
+        <w:rPr>
+          <w:i/>
+          <w:iCs/>
+          <w:lang w:val="en-US"/>
+        </w:rPr>
+        <w:t>roll left</w:t>
+      </w:r>
+      <w:r>
+        <w:rPr>
+          <w:lang w:val="en-US"/>
+        </w:rPr>
+        <w:t xml:space="preserve"> and </w:t>
+      </w:r>
+      <w:r>
+        <w:rPr>
+          <w:i/>
+          <w:iCs/>
+          <w:lang w:val="en-US"/>
+        </w:rPr>
+        <w:t>roll right</w:t>
+      </w:r>
+      <w:r>
+        <w:rPr>
+          <w:lang w:val="en-US"/>
+        </w:rPr>
+        <w:t xml:space="preserve">. </w:t>
+      </w:r>
+      <w:r>
+        <w:rPr>
+          <w:lang w:val="en-US"/>
+        </w:rPr>
+        <w:t>Because we’ve added slopes, this already gets you quite far.</w:t>
+      </w:r>
+    </w:p>
+    <w:p>
+      <w:pPr>
+        <w:rPr>
+          <w:lang w:val="en-US"/>
+        </w:rPr>
+      </w:pPr>
+    </w:p>
+    <w:p>
+      <w:pPr>
+        <w:rPr>
+          <w:lang w:val="en-US"/>
+        </w:rPr>
+      </w:pPr>
+      <w:r>
+        <w:rPr>
+          <w:lang w:val="en-US"/>
+        </w:rPr>
+        <w:t>But you still can’t go up. And you still get stuck on high vertical jumps/obstacles.</w:t>
+      </w:r>
+    </w:p>
+    <w:p>
+      <w:pPr>
+        <w:rPr>
+          <w:lang w:val="en-US"/>
+        </w:rPr>
+      </w:pPr>
+    </w:p>
+    <w:p>
+      <w:pPr>
+        <w:rPr>
+          <w:lang w:val="en-US"/>
+        </w:rPr>
+      </w:pPr>
+      <w:r>
+        <w:rPr>
+          <w:lang w:val="en-US"/>
+        </w:rPr>
+        <w:t xml:space="preserve">I see </w:t>
+      </w:r>
+      <w:r>
+        <w:rPr>
+          <w:i/>
+          <w:iCs/>
+          <w:lang w:val="en-US"/>
+        </w:rPr>
+        <w:t>two</w:t>
+      </w:r>
+      <w:r>
+        <w:rPr>
+          <w:lang w:val="en-US"/>
+        </w:rPr>
+        <w:t xml:space="preserve"> interesting things to add:</w:t>
+      </w:r>
+    </w:p>
+    <w:p>
+      <w:pPr>
+        <w:pStyle w:val="ListParagraph"/>
+        <w:numPr>
+          <w:ilvl w:val="0"/>
+          <w:numId w:val="45"/>
+        </w:numPr>
+        <w:rPr>
+          <w:b/>
+          <w:bCs/>
+          <w:lang w:val="en-US"/>
+        </w:rPr>
+      </w:pPr>
+      <w:r>
+        <w:rPr>
+          <w:b/>
+          <w:bCs/>
+          <w:lang w:val="en-US"/>
+        </w:rPr>
+        <w:t>Clinging to walls</w:t>
+      </w:r>
+      <w:r>
+        <w:rPr>
+          <w:b/>
+          <w:bCs/>
+          <w:lang w:val="en-US"/>
+        </w:rPr>
+        <w:t xml:space="preserve"> =&gt;</w:t>
+      </w:r>
+      <w:r>
+        <w:rPr>
+          <w:lang w:val="en-US"/>
+        </w:rPr>
+        <w:t xml:space="preserve"> whenever you roll against a wall (with enough force/close enough), you stick to it</w:t>
+      </w:r>
+    </w:p>
+    <w:p>
+      <w:pPr>
+        <w:pStyle w:val="ListParagraph"/>
+        <w:numPr>
+          <w:ilvl w:val="0"/>
+          <w:numId w:val="45"/>
+        </w:numPr>
+        <w:rPr>
+          <w:b/>
+          <w:bCs/>
+          <w:lang w:val="en-US"/>
+        </w:rPr>
+      </w:pPr>
+      <w:r>
+        <w:rPr>
+          <w:b/>
+          <w:bCs/>
+          <w:lang w:val="en-US"/>
+        </w:rPr>
+        <w:t xml:space="preserve">Jumping </w:t>
+      </w:r>
+      <w:r>
+        <w:rPr>
+          <w:lang w:val="en-US"/>
+        </w:rPr>
+        <w:t xml:space="preserve">=&gt; whenever you </w:t>
+      </w:r>
+      <w:r>
+        <w:rPr>
+          <w:b/>
+          <w:bCs/>
+          <w:lang w:val="en-US"/>
+        </w:rPr>
+        <w:t>release both buttons simultaneously</w:t>
+      </w:r>
+      <w:r>
+        <w:rPr>
+          <w:lang w:val="en-US"/>
+        </w:rPr>
+        <w:t>, you</w:t>
+      </w:r>
+      <w:r>
+        <w:rPr>
+          <w:lang w:val="en-US"/>
+        </w:rPr>
+        <w:t xml:space="preserve"> jump.</w:t>
+      </w:r>
+    </w:p>
+    <w:p>
+      <w:pPr>
+        <w:rPr>
+          <w:b/>
+          <w:bCs/>
+          <w:lang w:val="en-US"/>
+        </w:rPr>
+      </w:pPr>
+    </w:p>
+    <w:p>
+      <w:pPr>
+        <w:rPr>
+          <w:lang w:val="en-US"/>
+        </w:rPr>
+      </w:pPr>
+      <w:r>
+        <w:rPr>
+          <w:lang w:val="en-US"/>
+        </w:rPr>
+        <w:t xml:space="preserve">Jumping is simple to implement: apply a force </w:t>
+      </w:r>
+      <w:r>
+        <w:rPr>
+          <w:i/>
+          <w:iCs/>
+          <w:lang w:val="en-US"/>
+        </w:rPr>
+        <w:t>away</w:t>
+      </w:r>
+      <w:r>
+        <w:rPr>
+          <w:lang w:val="en-US"/>
+        </w:rPr>
+        <w:t xml:space="preserve"> from the ground.</w:t>
+      </w:r>
+    </w:p>
+    <w:p>
+      <w:pPr>
+        <w:rPr>
+          <w:lang w:val="en-US"/>
+        </w:rPr>
+      </w:pPr>
+    </w:p>
+    <w:p>
+      <w:pPr>
+        <w:rPr>
+          <w:lang w:val="en-US"/>
+        </w:rPr>
+      </w:pPr>
+      <w:r>
+        <w:rPr>
+          <w:lang w:val="en-US"/>
+        </w:rPr>
+        <w:t xml:space="preserve">Clinging is, interestingly, kind of the opposite. Use a </w:t>
+      </w:r>
+      <w:r>
+        <w:rPr>
+          <w:i/>
+          <w:iCs/>
+          <w:lang w:val="en-US"/>
+        </w:rPr>
+        <w:t>raycast</w:t>
+      </w:r>
+      <w:r>
+        <w:rPr>
+          <w:lang w:val="en-US"/>
+        </w:rPr>
+        <w:t xml:space="preserve"> to detect whether we hit something next to us and the </w:t>
+      </w:r>
+      <w:r>
+        <w:rPr>
+          <w:i/>
+          <w:iCs/>
+          <w:lang w:val="en-US"/>
+        </w:rPr>
+        <w:t>normal</w:t>
+      </w:r>
+      <w:r>
+        <w:rPr>
+          <w:lang w:val="en-US"/>
+        </w:rPr>
+        <w:t xml:space="preserve"> of that collision. Then apply a (strong) force </w:t>
+      </w:r>
+      <w:r>
+        <w:rPr>
+          <w:i/>
+          <w:iCs/>
+          <w:lang w:val="en-US"/>
+        </w:rPr>
+        <w:t>in the direction of that normal</w:t>
+      </w:r>
+      <w:r>
+        <w:rPr>
+          <w:lang w:val="en-US"/>
+        </w:rPr>
+        <w:t>, pushing us into the object.</w:t>
+      </w:r>
+    </w:p>
+    <w:p>
+      <w:pPr>
+        <w:rPr>
+          <w:lang w:val="en-US"/>
+        </w:rPr>
+      </w:pPr>
+      <w:r>
+        <w:rPr>
+          <w:lang w:val="en-US"/>
+        </w:rPr>
+        <w:br/>
+        <w:t>Because of the default “friction”, this causes us to stick against the surface and roll along it.</w:t>
+      </w:r>
+    </w:p>
+    <w:p>
+      <w:pPr>
+        <w:rPr>
+          <w:lang w:val="en-US"/>
+        </w:rPr>
+      </w:pPr>
+    </w:p>
+    <w:p>
+      <w:pPr>
+        <w:rPr>
+          <w:lang w:val="en-US"/>
+        </w:rPr>
+      </w:pPr>
+      <w:r>
+        <w:rPr>
+          <w:lang w:val="en-US"/>
+        </w:rPr>
+        <w:lastRenderedPageBreak/>
+        <w:t>At first, I created a bit of a “rough” implementation of both features. Jumping was endless (you didn’t need to be touching the ground). Clinging only happened horizontally (if a wall was to the left/right of you).</w:t>
+      </w:r>
+    </w:p>
+    <w:p>
+      <w:pPr>
+        <w:rPr>
+          <w:lang w:val="en-US"/>
+        </w:rPr>
+      </w:pPr>
+    </w:p>
+    <w:p>
+      <w:pPr>
+        <w:rPr>
+          <w:lang w:val="en-US"/>
+        </w:rPr>
+      </w:pPr>
+      <w:r>
+        <w:rPr>
+          <w:lang w:val="en-US"/>
+        </w:rPr>
+        <w:t>But … experimenting with this led to some amazing insights! With this system, you could:</w:t>
+      </w:r>
+    </w:p>
+    <w:p>
+      <w:pPr>
+        <w:pStyle w:val="ListParagraph"/>
+        <w:numPr>
+          <w:ilvl w:val="0"/>
+          <w:numId w:val="46"/>
+        </w:numPr>
+        <w:rPr>
+          <w:lang w:val="en-US"/>
+        </w:rPr>
+      </w:pPr>
+      <w:r>
+        <w:rPr>
+          <w:lang w:val="en-US"/>
+        </w:rPr>
+        <w:t xml:space="preserve">Cling to a wall and then </w:t>
+      </w:r>
+      <w:r>
+        <w:rPr>
+          <w:i/>
+          <w:iCs/>
+          <w:lang w:val="en-US"/>
+        </w:rPr>
+        <w:t>stand still</w:t>
+      </w:r>
+    </w:p>
+    <w:p>
+      <w:pPr>
+        <w:pStyle w:val="ListParagraph"/>
+        <w:numPr>
+          <w:ilvl w:val="0"/>
+          <w:numId w:val="46"/>
+        </w:numPr>
+        <w:rPr>
+          <w:lang w:val="en-US"/>
+        </w:rPr>
+      </w:pPr>
+      <w:r>
+        <w:rPr>
+          <w:lang w:val="en-US"/>
+        </w:rPr>
+        <w:t xml:space="preserve">Press </w:t>
+      </w:r>
+      <w:r>
+        <w:rPr>
+          <w:i/>
+          <w:iCs/>
+          <w:lang w:val="en-US"/>
+        </w:rPr>
+        <w:t>jump</w:t>
+      </w:r>
+      <w:r>
+        <w:rPr>
+          <w:lang w:val="en-US"/>
+        </w:rPr>
+        <w:t xml:space="preserve"> to release yourself again.</w:t>
+      </w:r>
+    </w:p>
+    <w:p>
+      <w:pPr>
+        <w:rPr>
+          <w:lang w:val="en-US"/>
+        </w:rPr>
+      </w:pPr>
+    </w:p>
+    <w:p>
+      <w:pPr>
+        <w:rPr>
+          <w:lang w:val="en-US"/>
+        </w:rPr>
+      </w:pPr>
+      <w:r>
+        <w:rPr>
+          <w:lang w:val="en-US"/>
+        </w:rPr>
+        <w:t xml:space="preserve">Not only was I able to finish </w:t>
+      </w:r>
+      <w:r>
+        <w:rPr>
+          <w:i/>
+          <w:iCs/>
+          <w:lang w:val="en-US"/>
+        </w:rPr>
+        <w:t>any</w:t>
+      </w:r>
+      <w:r>
+        <w:rPr>
+          <w:lang w:val="en-US"/>
+        </w:rPr>
+        <w:t xml:space="preserve"> route this way (with some trial and error), it just felt </w:t>
+      </w:r>
+      <w:r>
+        <w:rPr>
+          <w:i/>
+          <w:iCs/>
+          <w:lang w:val="en-US"/>
+        </w:rPr>
+        <w:t>cool</w:t>
+      </w:r>
+      <w:r>
+        <w:rPr>
+          <w:lang w:val="en-US"/>
+        </w:rPr>
+        <w:t>. It felt cool to roll up to something, then stand still in mid-air, waiting for the perfect moment, then launch myself again.</w:t>
+      </w:r>
+    </w:p>
+    <w:p>
+      <w:pPr>
+        <w:rPr>
+          <w:lang w:val="en-US"/>
+        </w:rPr>
+      </w:pPr>
+    </w:p>
+    <w:p>
+      <w:pPr>
+        <w:rPr>
+          <w:lang w:val="en-US"/>
+        </w:rPr>
+      </w:pPr>
+      <w:r>
+        <w:rPr>
+          <w:lang w:val="en-US"/>
+        </w:rPr>
+        <w:t xml:space="preserve">If I can perfect </w:t>
+      </w:r>
+      <w:r>
+        <w:rPr>
+          <w:i/>
+          <w:iCs/>
+          <w:lang w:val="en-US"/>
+        </w:rPr>
+        <w:t>those</w:t>
+      </w:r>
+      <w:r>
+        <w:rPr>
+          <w:lang w:val="en-US"/>
+        </w:rPr>
+        <w:t xml:space="preserve"> behaviors, this game will certainly be fun to play.</w:t>
+      </w:r>
+    </w:p>
+    <w:p>
+      <w:pPr>
+        <w:rPr>
+          <w:lang w:val="en-US"/>
+        </w:rPr>
+      </w:pPr>
+    </w:p>
+    <w:p>
+      <w:pPr>
+        <w:rPr>
+          <w:lang w:val="en-US"/>
+        </w:rPr>
+      </w:pPr>
+      <w:r>
+        <w:rPr>
+          <w:lang w:val="en-US"/>
+        </w:rPr>
+        <w:t xml:space="preserve">Additionally, there’s not much more to do here. We only have two buttons. They each do something separately, they do something combined, </w:t>
+      </w:r>
+      <w:r>
+        <w:rPr>
+          <w:i/>
+          <w:iCs/>
+          <w:lang w:val="en-US"/>
+        </w:rPr>
+        <w:t>all my inputs are</w:t>
+      </w:r>
+      <w:r>
+        <w:rPr>
+          <w:i/>
+          <w:iCs/>
+          <w:lang w:val="en-US"/>
+        </w:rPr>
+        <w:t xml:space="preserve"> taken.</w:t>
+      </w:r>
+      <w:r>
+        <w:rPr>
+          <w:lang w:val="en-US"/>
+        </w:rPr>
+        <w:t xml:space="preserve"> So, any more variety/mechanics shall have to come from the levels themselves and the elements within them.</w:t>
+      </w:r>
+    </w:p>
+    <w:p>
+      <w:pPr>
+        <w:rPr>
+          <w:lang w:val="en-US"/>
+        </w:rPr>
+      </w:pPr>
+    </w:p>
+    <w:p>
+      <w:pPr>
+        <w:pStyle w:val="Heading2"/>
+      </w:pPr>
+      <w:r>
+        <w:t>Step 9: Making the first finishable level</w:t>
+      </w:r>
+    </w:p>
+    <w:p>
+      <w:pPr>
+        <w:rPr>
+          <w:lang w:val="en-US"/>
+        </w:rPr>
+      </w:pPr>
+      <w:r>
+        <w:rPr>
+          <w:lang w:val="en-US"/>
+        </w:rPr>
+        <w:t>What do we need to make a first finished, playable prototype?</w:t>
+      </w:r>
+    </w:p>
+    <w:p>
+      <w:pPr>
+        <w:pStyle w:val="ListParagraph"/>
+        <w:numPr>
+          <w:ilvl w:val="0"/>
+          <w:numId w:val="47"/>
+        </w:numPr>
+        <w:rPr>
+          <w:lang w:val="en-US"/>
+        </w:rPr>
+      </w:pPr>
+      <w:r>
+        <w:rPr>
+          <w:lang w:val="en-US"/>
+        </w:rPr>
+        <w:t xml:space="preserve">A finish =&gt; reaching it first, with </w:t>
+      </w:r>
+      <w:r>
+        <w:rPr>
+          <w:i/>
+          <w:iCs/>
+          <w:lang w:val="en-US"/>
+        </w:rPr>
+        <w:t>all</w:t>
+      </w:r>
+      <w:r>
+        <w:rPr>
+          <w:lang w:val="en-US"/>
+        </w:rPr>
+        <w:t xml:space="preserve"> your pieces, wins you the game.</w:t>
+      </w:r>
+    </w:p>
+    <w:p>
+      <w:pPr>
+        <w:pStyle w:val="ListParagraph"/>
+        <w:numPr>
+          <w:ilvl w:val="0"/>
+          <w:numId w:val="47"/>
+        </w:numPr>
+        <w:rPr>
+          <w:lang w:val="en-US"/>
+        </w:rPr>
+      </w:pPr>
+      <w:r>
+        <w:rPr>
+          <w:lang w:val="en-US"/>
+        </w:rPr>
+        <w:t>A “section lock” system – breaking the route into pieces, keeping it all manageable and on-screen.</w:t>
+      </w:r>
+    </w:p>
+    <w:p>
+      <w:pPr>
+        <w:rPr>
+          <w:lang w:val="en-US"/>
+        </w:rPr>
+      </w:pPr>
+    </w:p>
+    <w:p>
+      <w:pPr>
+        <w:rPr>
+          <w:lang w:val="en-US"/>
+        </w:rPr>
+      </w:pPr>
+      <w:r>
+        <w:rPr>
+          <w:lang w:val="en-US"/>
+        </w:rPr>
+        <w:t xml:space="preserve">That’s it! So let’s make that and then </w:t>
+      </w:r>
+      <w:r>
+        <w:rPr>
+          <w:i/>
+          <w:iCs/>
+          <w:lang w:val="en-US"/>
+        </w:rPr>
+        <w:t>test the game</w:t>
+      </w:r>
+      <w:r>
+        <w:rPr>
+          <w:lang w:val="en-US"/>
+        </w:rPr>
+        <w:t>.</w:t>
+      </w:r>
+    </w:p>
+    <w:p>
+      <w:pPr>
+        <w:rPr>
+          <w:lang w:val="en-US"/>
+        </w:rPr>
+      </w:pPr>
+    </w:p>
+    <w:p>
+      <w:pPr>
+        <w:rPr>
+          <w:lang w:val="en-US"/>
+        </w:rPr>
+      </w:pPr>
     </w:p>
     <w:sectPr>
       <w:pgSz w:w="12240" w:h="15840"/>
@@ -6534,6 +7636,119 @@
     </w:lvl>
   </w:abstractNum>
   <w:abstractNum w:abstractNumId="1" w15:restartNumberingAfterBreak="0">
+    <w:nsid w:val="05623B47"/>
+    <w:multiLevelType w:val="hybridMultilevel"/>
+    <w:tmpl w:val="AB74FD14"/>
+    <w:lvl w:ilvl="0" w:tplc="04130001">
+      <w:start w:val="1"/>
+      <w:numFmt w:val="bullet"/>
+      <w:lvlText w:val=""/>
+      <w:lvlJc w:val="left"/>
+      <w:pPr>
+        <w:ind w:left="720" w:hanging="360"/>
+      </w:pPr>
+      <w:rPr>
+        <w:rFonts w:ascii="Symbol" w:hAnsi="Symbol" w:hint="default"/>
+      </w:rPr>
+    </w:lvl>
+    <w:lvl w:ilvl="1" w:tplc="04130003">
+      <w:start w:val="1"/>
+      <w:numFmt w:val="bullet"/>
+      <w:lvlText w:val="o"/>
+      <w:lvlJc w:val="left"/>
+      <w:pPr>
+        <w:ind w:left="1440" w:hanging="360"/>
+      </w:pPr>
+      <w:rPr>
+        <w:rFonts w:ascii="Courier New" w:hAnsi="Courier New" w:cs="Courier New" w:hint="default"/>
+      </w:rPr>
+    </w:lvl>
+    <w:lvl w:ilvl="2" w:tplc="04130005" w:tentative="1">
+      <w:start w:val="1"/>
+      <w:numFmt w:val="bullet"/>
+      <w:lvlText w:val=""/>
+      <w:lvlJc w:val="left"/>
+      <w:pPr>
+        <w:ind w:left="2160" w:hanging="360"/>
+      </w:pPr>
+      <w:rPr>
+        <w:rFonts w:ascii="Wingdings" w:hAnsi="Wingdings" w:hint="default"/>
+      </w:rPr>
+    </w:lvl>
+    <w:lvl w:ilvl="3" w:tplc="04130001" w:tentative="1">
+      <w:start w:val="1"/>
+      <w:numFmt w:val="bullet"/>
+      <w:lvlText w:val=""/>
+      <w:lvlJc w:val="left"/>
+      <w:pPr>
+        <w:ind w:left="2880" w:hanging="360"/>
+      </w:pPr>
+      <w:rPr>
+        <w:rFonts w:ascii="Symbol" w:hAnsi="Symbol" w:hint="default"/>
+      </w:rPr>
+    </w:lvl>
+    <w:lvl w:ilvl="4" w:tplc="04130003" w:tentative="1">
+      <w:start w:val="1"/>
+      <w:numFmt w:val="bullet"/>
+      <w:lvlText w:val="o"/>
+      <w:lvlJc w:val="left"/>
+      <w:pPr>
+        <w:ind w:left="3600" w:hanging="360"/>
+      </w:pPr>
+      <w:rPr>
+        <w:rFonts w:ascii="Courier New" w:hAnsi="Courier New" w:cs="Courier New" w:hint="default"/>
+      </w:rPr>
+    </w:lvl>
+    <w:lvl w:ilvl="5" w:tplc="04130005" w:tentative="1">
+      <w:start w:val="1"/>
+      <w:numFmt w:val="bullet"/>
+      <w:lvlText w:val=""/>
+      <w:lvlJc w:val="left"/>
+      <w:pPr>
+        <w:ind w:left="4320" w:hanging="360"/>
+      </w:pPr>
+      <w:rPr>
+        <w:rFonts w:ascii="Wingdings" w:hAnsi="Wingdings" w:hint="default"/>
+      </w:rPr>
+    </w:lvl>
+    <w:lvl w:ilvl="6" w:tplc="04130001" w:tentative="1">
+      <w:start w:val="1"/>
+      <w:numFmt w:val="bullet"/>
+      <w:lvlText w:val=""/>
+      <w:lvlJc w:val="left"/>
+      <w:pPr>
+        <w:ind w:left="5040" w:hanging="360"/>
+      </w:pPr>
+      <w:rPr>
+        <w:rFonts w:ascii="Symbol" w:hAnsi="Symbol" w:hint="default"/>
+      </w:rPr>
+    </w:lvl>
+    <w:lvl w:ilvl="7" w:tplc="04130003" w:tentative="1">
+      <w:start w:val="1"/>
+      <w:numFmt w:val="bullet"/>
+      <w:lvlText w:val="o"/>
+      <w:lvlJc w:val="left"/>
+      <w:pPr>
+        <w:ind w:left="5760" w:hanging="360"/>
+      </w:pPr>
+      <w:rPr>
+        <w:rFonts w:ascii="Courier New" w:hAnsi="Courier New" w:cs="Courier New" w:hint="default"/>
+      </w:rPr>
+    </w:lvl>
+    <w:lvl w:ilvl="8" w:tplc="04130005" w:tentative="1">
+      <w:start w:val="1"/>
+      <w:numFmt w:val="bullet"/>
+      <w:lvlText w:val=""/>
+      <w:lvlJc w:val="left"/>
+      <w:pPr>
+        <w:ind w:left="6480" w:hanging="360"/>
+      </w:pPr>
+      <w:rPr>
+        <w:rFonts w:ascii="Wingdings" w:hAnsi="Wingdings" w:hint="default"/>
+      </w:rPr>
+    </w:lvl>
+  </w:abstractNum>
+  <w:abstractNum w:abstractNumId="2" w15:restartNumberingAfterBreak="0">
     <w:nsid w:val="07B00B20"/>
     <w:multiLevelType w:val="hybridMultilevel"/>
     <w:tmpl w:val="1AB63C5E"/>
@@ -6646,7 +7861,7 @@
       </w:rPr>
     </w:lvl>
   </w:abstractNum>
-  <w:abstractNum w:abstractNumId="2" w15:restartNumberingAfterBreak="0">
+  <w:abstractNum w:abstractNumId="3" w15:restartNumberingAfterBreak="0">
     <w:nsid w:val="0A4F2489"/>
     <w:multiLevelType w:val="hybridMultilevel"/>
     <w:tmpl w:val="CB3A2EC6"/>
@@ -6759,7 +7974,7 @@
       </w:rPr>
     </w:lvl>
   </w:abstractNum>
-  <w:abstractNum w:abstractNumId="3" w15:restartNumberingAfterBreak="0">
+  <w:abstractNum w:abstractNumId="4" w15:restartNumberingAfterBreak="0">
     <w:nsid w:val="0B32326B"/>
     <w:multiLevelType w:val="hybridMultilevel"/>
     <w:tmpl w:val="EF8A3DC0"/>
@@ -6872,7 +8087,7 @@
       </w:rPr>
     </w:lvl>
   </w:abstractNum>
-  <w:abstractNum w:abstractNumId="4" w15:restartNumberingAfterBreak="0">
+  <w:abstractNum w:abstractNumId="5" w15:restartNumberingAfterBreak="0">
     <w:nsid w:val="0CE14BAB"/>
     <w:multiLevelType w:val="hybridMultilevel"/>
     <w:tmpl w:val="5E5C8AC0"/>
@@ -6985,7 +8200,7 @@
       </w:rPr>
     </w:lvl>
   </w:abstractNum>
-  <w:abstractNum w:abstractNumId="5" w15:restartNumberingAfterBreak="0">
+  <w:abstractNum w:abstractNumId="6" w15:restartNumberingAfterBreak="0">
     <w:nsid w:val="0F5266E3"/>
     <w:multiLevelType w:val="hybridMultilevel"/>
     <w:tmpl w:val="BBE251D8"/>
@@ -7098,7 +8313,7 @@
       </w:rPr>
     </w:lvl>
   </w:abstractNum>
-  <w:abstractNum w:abstractNumId="6" w15:restartNumberingAfterBreak="0">
+  <w:abstractNum w:abstractNumId="7" w15:restartNumberingAfterBreak="0">
     <w:nsid w:val="0FE9216E"/>
     <w:multiLevelType w:val="hybridMultilevel"/>
     <w:tmpl w:val="4372C468"/>
@@ -7211,7 +8426,120 @@
       </w:rPr>
     </w:lvl>
   </w:abstractNum>
-  <w:abstractNum w:abstractNumId="7" w15:restartNumberingAfterBreak="0">
+  <w:abstractNum w:abstractNumId="8" w15:restartNumberingAfterBreak="0">
+    <w:nsid w:val="106C3F07"/>
+    <w:multiLevelType w:val="hybridMultilevel"/>
+    <w:tmpl w:val="538471AC"/>
+    <w:lvl w:ilvl="0" w:tplc="04130001">
+      <w:start w:val="1"/>
+      <w:numFmt w:val="bullet"/>
+      <w:lvlText w:val=""/>
+      <w:lvlJc w:val="left"/>
+      <w:pPr>
+        <w:ind w:left="720" w:hanging="360"/>
+      </w:pPr>
+      <w:rPr>
+        <w:rFonts w:ascii="Symbol" w:hAnsi="Symbol" w:hint="default"/>
+      </w:rPr>
+    </w:lvl>
+    <w:lvl w:ilvl="1" w:tplc="04130003" w:tentative="1">
+      <w:start w:val="1"/>
+      <w:numFmt w:val="bullet"/>
+      <w:lvlText w:val="o"/>
+      <w:lvlJc w:val="left"/>
+      <w:pPr>
+        <w:ind w:left="1440" w:hanging="360"/>
+      </w:pPr>
+      <w:rPr>
+        <w:rFonts w:ascii="Courier New" w:hAnsi="Courier New" w:cs="Courier New" w:hint="default"/>
+      </w:rPr>
+    </w:lvl>
+    <w:lvl w:ilvl="2" w:tplc="04130005" w:tentative="1">
+      <w:start w:val="1"/>
+      <w:numFmt w:val="bullet"/>
+      <w:lvlText w:val=""/>
+      <w:lvlJc w:val="left"/>
+      <w:pPr>
+        <w:ind w:left="2160" w:hanging="360"/>
+      </w:pPr>
+      <w:rPr>
+        <w:rFonts w:ascii="Wingdings" w:hAnsi="Wingdings" w:hint="default"/>
+      </w:rPr>
+    </w:lvl>
+    <w:lvl w:ilvl="3" w:tplc="04130001" w:tentative="1">
+      <w:start w:val="1"/>
+      <w:numFmt w:val="bullet"/>
+      <w:lvlText w:val=""/>
+      <w:lvlJc w:val="left"/>
+      <w:pPr>
+        <w:ind w:left="2880" w:hanging="360"/>
+      </w:pPr>
+      <w:rPr>
+        <w:rFonts w:ascii="Symbol" w:hAnsi="Symbol" w:hint="default"/>
+      </w:rPr>
+    </w:lvl>
+    <w:lvl w:ilvl="4" w:tplc="04130003" w:tentative="1">
+      <w:start w:val="1"/>
+      <w:numFmt w:val="bullet"/>
+      <w:lvlText w:val="o"/>
+      <w:lvlJc w:val="left"/>
+      <w:pPr>
+        <w:ind w:left="3600" w:hanging="360"/>
+      </w:pPr>
+      <w:rPr>
+        <w:rFonts w:ascii="Courier New" w:hAnsi="Courier New" w:cs="Courier New" w:hint="default"/>
+      </w:rPr>
+    </w:lvl>
+    <w:lvl w:ilvl="5" w:tplc="04130005" w:tentative="1">
+      <w:start w:val="1"/>
+      <w:numFmt w:val="bullet"/>
+      <w:lvlText w:val=""/>
+      <w:lvlJc w:val="left"/>
+      <w:pPr>
+        <w:ind w:left="4320" w:hanging="360"/>
+      </w:pPr>
+      <w:rPr>
+        <w:rFonts w:ascii="Wingdings" w:hAnsi="Wingdings" w:hint="default"/>
+      </w:rPr>
+    </w:lvl>
+    <w:lvl w:ilvl="6" w:tplc="04130001" w:tentative="1">
+      <w:start w:val="1"/>
+      <w:numFmt w:val="bullet"/>
+      <w:lvlText w:val=""/>
+      <w:lvlJc w:val="left"/>
+      <w:pPr>
+        <w:ind w:left="5040" w:hanging="360"/>
+      </w:pPr>
+      <w:rPr>
+        <w:rFonts w:ascii="Symbol" w:hAnsi="Symbol" w:hint="default"/>
+      </w:rPr>
+    </w:lvl>
+    <w:lvl w:ilvl="7" w:tplc="04130003" w:tentative="1">
+      <w:start w:val="1"/>
+      <w:numFmt w:val="bullet"/>
+      <w:lvlText w:val="o"/>
+      <w:lvlJc w:val="left"/>
+      <w:pPr>
+        <w:ind w:left="5760" w:hanging="360"/>
+      </w:pPr>
+      <w:rPr>
+        <w:rFonts w:ascii="Courier New" w:hAnsi="Courier New" w:cs="Courier New" w:hint="default"/>
+      </w:rPr>
+    </w:lvl>
+    <w:lvl w:ilvl="8" w:tplc="04130005" w:tentative="1">
+      <w:start w:val="1"/>
+      <w:numFmt w:val="bullet"/>
+      <w:lvlText w:val=""/>
+      <w:lvlJc w:val="left"/>
+      <w:pPr>
+        <w:ind w:left="6480" w:hanging="360"/>
+      </w:pPr>
+      <w:rPr>
+        <w:rFonts w:ascii="Wingdings" w:hAnsi="Wingdings" w:hint="default"/>
+      </w:rPr>
+    </w:lvl>
+  </w:abstractNum>
+  <w:abstractNum w:abstractNumId="9" w15:restartNumberingAfterBreak="0">
     <w:nsid w:val="114D7841"/>
     <w:multiLevelType w:val="hybridMultilevel"/>
     <w:tmpl w:val="67D61DEC"/>
@@ -7324,7 +8652,7 @@
       </w:rPr>
     </w:lvl>
   </w:abstractNum>
-  <w:abstractNum w:abstractNumId="8" w15:restartNumberingAfterBreak="0">
+  <w:abstractNum w:abstractNumId="10" w15:restartNumberingAfterBreak="0">
     <w:nsid w:val="15383FA1"/>
     <w:multiLevelType w:val="hybridMultilevel"/>
     <w:tmpl w:val="9C68C744"/>
@@ -7437,7 +8765,7 @@
       </w:rPr>
     </w:lvl>
   </w:abstractNum>
-  <w:abstractNum w:abstractNumId="9" w15:restartNumberingAfterBreak="0">
+  <w:abstractNum w:abstractNumId="11" w15:restartNumberingAfterBreak="0">
     <w:nsid w:val="15807C1D"/>
     <w:multiLevelType w:val="hybridMultilevel"/>
     <w:tmpl w:val="6AA241BC"/>
@@ -7550,7 +8878,7 @@
       </w:rPr>
     </w:lvl>
   </w:abstractNum>
-  <w:abstractNum w:abstractNumId="10" w15:restartNumberingAfterBreak="0">
+  <w:abstractNum w:abstractNumId="12" w15:restartNumberingAfterBreak="0">
     <w:nsid w:val="19E347E9"/>
     <w:multiLevelType w:val="hybridMultilevel"/>
     <w:tmpl w:val="06A0631C"/>
@@ -7663,7 +8991,7 @@
       </w:rPr>
     </w:lvl>
   </w:abstractNum>
-  <w:abstractNum w:abstractNumId="11" w15:restartNumberingAfterBreak="0">
+  <w:abstractNum w:abstractNumId="13" w15:restartNumberingAfterBreak="0">
     <w:nsid w:val="1A4754A6"/>
     <w:multiLevelType w:val="hybridMultilevel"/>
     <w:tmpl w:val="34BC7A24"/>
@@ -7776,7 +9104,7 @@
       </w:rPr>
     </w:lvl>
   </w:abstractNum>
-  <w:abstractNum w:abstractNumId="12" w15:restartNumberingAfterBreak="0">
+  <w:abstractNum w:abstractNumId="14" w15:restartNumberingAfterBreak="0">
     <w:nsid w:val="1B553A29"/>
     <w:multiLevelType w:val="hybridMultilevel"/>
     <w:tmpl w:val="E2903AF4"/>
@@ -7889,7 +9217,7 @@
       </w:rPr>
     </w:lvl>
   </w:abstractNum>
-  <w:abstractNum w:abstractNumId="13" w15:restartNumberingAfterBreak="0">
+  <w:abstractNum w:abstractNumId="15" w15:restartNumberingAfterBreak="0">
     <w:nsid w:val="1E2409EA"/>
     <w:multiLevelType w:val="hybridMultilevel"/>
     <w:tmpl w:val="092407D6"/>
@@ -8002,7 +9330,7 @@
       </w:rPr>
     </w:lvl>
   </w:abstractNum>
-  <w:abstractNum w:abstractNumId="14" w15:restartNumberingAfterBreak="0">
+  <w:abstractNum w:abstractNumId="16" w15:restartNumberingAfterBreak="0">
     <w:nsid w:val="1EAB368C"/>
     <w:multiLevelType w:val="hybridMultilevel"/>
     <w:tmpl w:val="B2C857BA"/>
@@ -8115,7 +9443,7 @@
       </w:rPr>
     </w:lvl>
   </w:abstractNum>
-  <w:abstractNum w:abstractNumId="15" w15:restartNumberingAfterBreak="0">
+  <w:abstractNum w:abstractNumId="17" w15:restartNumberingAfterBreak="0">
     <w:nsid w:val="1F8E4F75"/>
     <w:multiLevelType w:val="hybridMultilevel"/>
     <w:tmpl w:val="20BE891A"/>
@@ -8228,7 +9556,7 @@
       </w:rPr>
     </w:lvl>
   </w:abstractNum>
-  <w:abstractNum w:abstractNumId="16" w15:restartNumberingAfterBreak="0">
+  <w:abstractNum w:abstractNumId="18" w15:restartNumberingAfterBreak="0">
     <w:nsid w:val="231169D1"/>
     <w:multiLevelType w:val="hybridMultilevel"/>
     <w:tmpl w:val="6554BFE6"/>
@@ -8341,7 +9669,7 @@
       </w:rPr>
     </w:lvl>
   </w:abstractNum>
-  <w:abstractNum w:abstractNumId="17" w15:restartNumberingAfterBreak="0">
+  <w:abstractNum w:abstractNumId="19" w15:restartNumberingAfterBreak="0">
     <w:nsid w:val="2A7C0D0D"/>
     <w:multiLevelType w:val="hybridMultilevel"/>
     <w:tmpl w:val="CB980712"/>
@@ -8454,7 +9782,7 @@
       </w:rPr>
     </w:lvl>
   </w:abstractNum>
-  <w:abstractNum w:abstractNumId="18" w15:restartNumberingAfterBreak="0">
+  <w:abstractNum w:abstractNumId="20" w15:restartNumberingAfterBreak="0">
     <w:nsid w:val="2FAB68E3"/>
     <w:multiLevelType w:val="hybridMultilevel"/>
     <w:tmpl w:val="38765C5C"/>
@@ -8567,7 +9895,7 @@
       </w:rPr>
     </w:lvl>
   </w:abstractNum>
-  <w:abstractNum w:abstractNumId="19" w15:restartNumberingAfterBreak="0">
+  <w:abstractNum w:abstractNumId="21" w15:restartNumberingAfterBreak="0">
     <w:nsid w:val="39315762"/>
     <w:multiLevelType w:val="hybridMultilevel"/>
     <w:tmpl w:val="1B82B202"/>
@@ -8680,7 +10008,7 @@
       </w:rPr>
     </w:lvl>
   </w:abstractNum>
-  <w:abstractNum w:abstractNumId="20" w15:restartNumberingAfterBreak="0">
+  <w:abstractNum w:abstractNumId="22" w15:restartNumberingAfterBreak="0">
     <w:nsid w:val="396347B2"/>
     <w:multiLevelType w:val="hybridMultilevel"/>
     <w:tmpl w:val="86E68CA4"/>
@@ -8793,7 +10121,7 @@
       </w:rPr>
     </w:lvl>
   </w:abstractNum>
-  <w:abstractNum w:abstractNumId="21" w15:restartNumberingAfterBreak="0">
+  <w:abstractNum w:abstractNumId="23" w15:restartNumberingAfterBreak="0">
     <w:nsid w:val="3B3A543F"/>
     <w:multiLevelType w:val="hybridMultilevel"/>
     <w:tmpl w:val="70EC7898"/>
@@ -8906,7 +10234,7 @@
       </w:rPr>
     </w:lvl>
   </w:abstractNum>
-  <w:abstractNum w:abstractNumId="22" w15:restartNumberingAfterBreak="0">
+  <w:abstractNum w:abstractNumId="24" w15:restartNumberingAfterBreak="0">
     <w:nsid w:val="3D6A4D05"/>
     <w:multiLevelType w:val="hybridMultilevel"/>
     <w:tmpl w:val="E11ECBE8"/>
@@ -9019,7 +10347,7 @@
       </w:rPr>
     </w:lvl>
   </w:abstractNum>
-  <w:abstractNum w:abstractNumId="23" w15:restartNumberingAfterBreak="0">
+  <w:abstractNum w:abstractNumId="25" w15:restartNumberingAfterBreak="0">
     <w:nsid w:val="3DD854DF"/>
     <w:multiLevelType w:val="hybridMultilevel"/>
     <w:tmpl w:val="DB947C30"/>
@@ -9132,7 +10460,7 @@
       </w:rPr>
     </w:lvl>
   </w:abstractNum>
-  <w:abstractNum w:abstractNumId="24" w15:restartNumberingAfterBreak="0">
+  <w:abstractNum w:abstractNumId="26" w15:restartNumberingAfterBreak="0">
     <w:nsid w:val="428D5C57"/>
     <w:multiLevelType w:val="hybridMultilevel"/>
     <w:tmpl w:val="97809FDC"/>
@@ -9245,7 +10573,7 @@
       </w:rPr>
     </w:lvl>
   </w:abstractNum>
-  <w:abstractNum w:abstractNumId="25" w15:restartNumberingAfterBreak="0">
+  <w:abstractNum w:abstractNumId="27" w15:restartNumberingAfterBreak="0">
     <w:nsid w:val="43D05642"/>
     <w:multiLevelType w:val="hybridMultilevel"/>
     <w:tmpl w:val="D0D294EA"/>
@@ -9358,7 +10686,120 @@
       </w:rPr>
     </w:lvl>
   </w:abstractNum>
-  <w:abstractNum w:abstractNumId="26" w15:restartNumberingAfterBreak="0">
+  <w:abstractNum w:abstractNumId="28" w15:restartNumberingAfterBreak="0">
+    <w:nsid w:val="449E11F4"/>
+    <w:multiLevelType w:val="hybridMultilevel"/>
+    <w:tmpl w:val="F888251E"/>
+    <w:lvl w:ilvl="0" w:tplc="04130001">
+      <w:start w:val="1"/>
+      <w:numFmt w:val="bullet"/>
+      <w:lvlText w:val=""/>
+      <w:lvlJc w:val="left"/>
+      <w:pPr>
+        <w:ind w:left="720" w:hanging="360"/>
+      </w:pPr>
+      <w:rPr>
+        <w:rFonts w:ascii="Symbol" w:hAnsi="Symbol" w:hint="default"/>
+      </w:rPr>
+    </w:lvl>
+    <w:lvl w:ilvl="1" w:tplc="04130003" w:tentative="1">
+      <w:start w:val="1"/>
+      <w:numFmt w:val="bullet"/>
+      <w:lvlText w:val="o"/>
+      <w:lvlJc w:val="left"/>
+      <w:pPr>
+        <w:ind w:left="1440" w:hanging="360"/>
+      </w:pPr>
+      <w:rPr>
+        <w:rFonts w:ascii="Courier New" w:hAnsi="Courier New" w:cs="Courier New" w:hint="default"/>
+      </w:rPr>
+    </w:lvl>
+    <w:lvl w:ilvl="2" w:tplc="04130005" w:tentative="1">
+      <w:start w:val="1"/>
+      <w:numFmt w:val="bullet"/>
+      <w:lvlText w:val=""/>
+      <w:lvlJc w:val="left"/>
+      <w:pPr>
+        <w:ind w:left="2160" w:hanging="360"/>
+      </w:pPr>
+      <w:rPr>
+        <w:rFonts w:ascii="Wingdings" w:hAnsi="Wingdings" w:hint="default"/>
+      </w:rPr>
+    </w:lvl>
+    <w:lvl w:ilvl="3" w:tplc="04130001" w:tentative="1">
+      <w:start w:val="1"/>
+      <w:numFmt w:val="bullet"/>
+      <w:lvlText w:val=""/>
+      <w:lvlJc w:val="left"/>
+      <w:pPr>
+        <w:ind w:left="2880" w:hanging="360"/>
+      </w:pPr>
+      <w:rPr>
+        <w:rFonts w:ascii="Symbol" w:hAnsi="Symbol" w:hint="default"/>
+      </w:rPr>
+    </w:lvl>
+    <w:lvl w:ilvl="4" w:tplc="04130003" w:tentative="1">
+      <w:start w:val="1"/>
+      <w:numFmt w:val="bullet"/>
+      <w:lvlText w:val="o"/>
+      <w:lvlJc w:val="left"/>
+      <w:pPr>
+        <w:ind w:left="3600" w:hanging="360"/>
+      </w:pPr>
+      <w:rPr>
+        <w:rFonts w:ascii="Courier New" w:hAnsi="Courier New" w:cs="Courier New" w:hint="default"/>
+      </w:rPr>
+    </w:lvl>
+    <w:lvl w:ilvl="5" w:tplc="04130005" w:tentative="1">
+      <w:start w:val="1"/>
+      <w:numFmt w:val="bullet"/>
+      <w:lvlText w:val=""/>
+      <w:lvlJc w:val="left"/>
+      <w:pPr>
+        <w:ind w:left="4320" w:hanging="360"/>
+      </w:pPr>
+      <w:rPr>
+        <w:rFonts w:ascii="Wingdings" w:hAnsi="Wingdings" w:hint="default"/>
+      </w:rPr>
+    </w:lvl>
+    <w:lvl w:ilvl="6" w:tplc="04130001" w:tentative="1">
+      <w:start w:val="1"/>
+      <w:numFmt w:val="bullet"/>
+      <w:lvlText w:val=""/>
+      <w:lvlJc w:val="left"/>
+      <w:pPr>
+        <w:ind w:left="5040" w:hanging="360"/>
+      </w:pPr>
+      <w:rPr>
+        <w:rFonts w:ascii="Symbol" w:hAnsi="Symbol" w:hint="default"/>
+      </w:rPr>
+    </w:lvl>
+    <w:lvl w:ilvl="7" w:tplc="04130003" w:tentative="1">
+      <w:start w:val="1"/>
+      <w:numFmt w:val="bullet"/>
+      <w:lvlText w:val="o"/>
+      <w:lvlJc w:val="left"/>
+      <w:pPr>
+        <w:ind w:left="5760" w:hanging="360"/>
+      </w:pPr>
+      <w:rPr>
+        <w:rFonts w:ascii="Courier New" w:hAnsi="Courier New" w:cs="Courier New" w:hint="default"/>
+      </w:rPr>
+    </w:lvl>
+    <w:lvl w:ilvl="8" w:tplc="04130005" w:tentative="1">
+      <w:start w:val="1"/>
+      <w:numFmt w:val="bullet"/>
+      <w:lvlText w:val=""/>
+      <w:lvlJc w:val="left"/>
+      <w:pPr>
+        <w:ind w:left="6480" w:hanging="360"/>
+      </w:pPr>
+      <w:rPr>
+        <w:rFonts w:ascii="Wingdings" w:hAnsi="Wingdings" w:hint="default"/>
+      </w:rPr>
+    </w:lvl>
+  </w:abstractNum>
+  <w:abstractNum w:abstractNumId="29" w15:restartNumberingAfterBreak="0">
     <w:nsid w:val="542D7D1C"/>
     <w:multiLevelType w:val="hybridMultilevel"/>
     <w:tmpl w:val="DBAAB076"/>
@@ -9471,7 +10912,7 @@
       </w:rPr>
     </w:lvl>
   </w:abstractNum>
-  <w:abstractNum w:abstractNumId="27" w15:restartNumberingAfterBreak="0">
+  <w:abstractNum w:abstractNumId="30" w15:restartNumberingAfterBreak="0">
     <w:nsid w:val="5588102C"/>
     <w:multiLevelType w:val="hybridMultilevel"/>
     <w:tmpl w:val="4C523D4A"/>
@@ -9584,7 +11025,7 @@
       </w:rPr>
     </w:lvl>
   </w:abstractNum>
-  <w:abstractNum w:abstractNumId="28" w15:restartNumberingAfterBreak="0">
+  <w:abstractNum w:abstractNumId="31" w15:restartNumberingAfterBreak="0">
     <w:nsid w:val="595D130D"/>
     <w:multiLevelType w:val="hybridMultilevel"/>
     <w:tmpl w:val="1758EBE0"/>
@@ -9697,7 +11138,120 @@
       </w:rPr>
     </w:lvl>
   </w:abstractNum>
-  <w:abstractNum w:abstractNumId="29" w15:restartNumberingAfterBreak="0">
+  <w:abstractNum w:abstractNumId="32" w15:restartNumberingAfterBreak="0">
+    <w:nsid w:val="5FFA56BC"/>
+    <w:multiLevelType w:val="hybridMultilevel"/>
+    <w:tmpl w:val="3F28384A"/>
+    <w:lvl w:ilvl="0" w:tplc="04130001">
+      <w:start w:val="1"/>
+      <w:numFmt w:val="bullet"/>
+      <w:lvlText w:val=""/>
+      <w:lvlJc w:val="left"/>
+      <w:pPr>
+        <w:ind w:left="720" w:hanging="360"/>
+      </w:pPr>
+      <w:rPr>
+        <w:rFonts w:ascii="Symbol" w:hAnsi="Symbol" w:hint="default"/>
+      </w:rPr>
+    </w:lvl>
+    <w:lvl w:ilvl="1" w:tplc="04130003" w:tentative="1">
+      <w:start w:val="1"/>
+      <w:numFmt w:val="bullet"/>
+      <w:lvlText w:val="o"/>
+      <w:lvlJc w:val="left"/>
+      <w:pPr>
+        <w:ind w:left="1440" w:hanging="360"/>
+      </w:pPr>
+      <w:rPr>
+        <w:rFonts w:ascii="Courier New" w:hAnsi="Courier New" w:cs="Courier New" w:hint="default"/>
+      </w:rPr>
+    </w:lvl>
+    <w:lvl w:ilvl="2" w:tplc="04130005" w:tentative="1">
+      <w:start w:val="1"/>
+      <w:numFmt w:val="bullet"/>
+      <w:lvlText w:val=""/>
+      <w:lvlJc w:val="left"/>
+      <w:pPr>
+        <w:ind w:left="2160" w:hanging="360"/>
+      </w:pPr>
+      <w:rPr>
+        <w:rFonts w:ascii="Wingdings" w:hAnsi="Wingdings" w:hint="default"/>
+      </w:rPr>
+    </w:lvl>
+    <w:lvl w:ilvl="3" w:tplc="04130001" w:tentative="1">
+      <w:start w:val="1"/>
+      <w:numFmt w:val="bullet"/>
+      <w:lvlText w:val=""/>
+      <w:lvlJc w:val="left"/>
+      <w:pPr>
+        <w:ind w:left="2880" w:hanging="360"/>
+      </w:pPr>
+      <w:rPr>
+        <w:rFonts w:ascii="Symbol" w:hAnsi="Symbol" w:hint="default"/>
+      </w:rPr>
+    </w:lvl>
+    <w:lvl w:ilvl="4" w:tplc="04130003" w:tentative="1">
+      <w:start w:val="1"/>
+      <w:numFmt w:val="bullet"/>
+      <w:lvlText w:val="o"/>
+      <w:lvlJc w:val="left"/>
+      <w:pPr>
+        <w:ind w:left="3600" w:hanging="360"/>
+      </w:pPr>
+      <w:rPr>
+        <w:rFonts w:ascii="Courier New" w:hAnsi="Courier New" w:cs="Courier New" w:hint="default"/>
+      </w:rPr>
+    </w:lvl>
+    <w:lvl w:ilvl="5" w:tplc="04130005" w:tentative="1">
+      <w:start w:val="1"/>
+      <w:numFmt w:val="bullet"/>
+      <w:lvlText w:val=""/>
+      <w:lvlJc w:val="left"/>
+      <w:pPr>
+        <w:ind w:left="4320" w:hanging="360"/>
+      </w:pPr>
+      <w:rPr>
+        <w:rFonts w:ascii="Wingdings" w:hAnsi="Wingdings" w:hint="default"/>
+      </w:rPr>
+    </w:lvl>
+    <w:lvl w:ilvl="6" w:tplc="04130001" w:tentative="1">
+      <w:start w:val="1"/>
+      <w:numFmt w:val="bullet"/>
+      <w:lvlText w:val=""/>
+      <w:lvlJc w:val="left"/>
+      <w:pPr>
+        <w:ind w:left="5040" w:hanging="360"/>
+      </w:pPr>
+      <w:rPr>
+        <w:rFonts w:ascii="Symbol" w:hAnsi="Symbol" w:hint="default"/>
+      </w:rPr>
+    </w:lvl>
+    <w:lvl w:ilvl="7" w:tplc="04130003" w:tentative="1">
+      <w:start w:val="1"/>
+      <w:numFmt w:val="bullet"/>
+      <w:lvlText w:val="o"/>
+      <w:lvlJc w:val="left"/>
+      <w:pPr>
+        <w:ind w:left="5760" w:hanging="360"/>
+      </w:pPr>
+      <w:rPr>
+        <w:rFonts w:ascii="Courier New" w:hAnsi="Courier New" w:cs="Courier New" w:hint="default"/>
+      </w:rPr>
+    </w:lvl>
+    <w:lvl w:ilvl="8" w:tplc="04130005" w:tentative="1">
+      <w:start w:val="1"/>
+      <w:numFmt w:val="bullet"/>
+      <w:lvlText w:val=""/>
+      <w:lvlJc w:val="left"/>
+      <w:pPr>
+        <w:ind w:left="6480" w:hanging="360"/>
+      </w:pPr>
+      <w:rPr>
+        <w:rFonts w:ascii="Wingdings" w:hAnsi="Wingdings" w:hint="default"/>
+      </w:rPr>
+    </w:lvl>
+  </w:abstractNum>
+  <w:abstractNum w:abstractNumId="33" w15:restartNumberingAfterBreak="0">
     <w:nsid w:val="61C1627C"/>
     <w:multiLevelType w:val="hybridMultilevel"/>
     <w:tmpl w:val="F9B43688"/>
@@ -9810,7 +11364,7 @@
       </w:rPr>
     </w:lvl>
   </w:abstractNum>
-  <w:abstractNum w:abstractNumId="30" w15:restartNumberingAfterBreak="0">
+  <w:abstractNum w:abstractNumId="34" w15:restartNumberingAfterBreak="0">
     <w:nsid w:val="63DE74D0"/>
     <w:multiLevelType w:val="hybridMultilevel"/>
     <w:tmpl w:val="4892913C"/>
@@ -9923,7 +11477,7 @@
       </w:rPr>
     </w:lvl>
   </w:abstractNum>
-  <w:abstractNum w:abstractNumId="31" w15:restartNumberingAfterBreak="0">
+  <w:abstractNum w:abstractNumId="35" w15:restartNumberingAfterBreak="0">
     <w:nsid w:val="6CC763B0"/>
     <w:multiLevelType w:val="hybridMultilevel"/>
     <w:tmpl w:val="6A688C0C"/>
@@ -10036,7 +11590,7 @@
       </w:rPr>
     </w:lvl>
   </w:abstractNum>
-  <w:abstractNum w:abstractNumId="32" w15:restartNumberingAfterBreak="0">
+  <w:abstractNum w:abstractNumId="36" w15:restartNumberingAfterBreak="0">
     <w:nsid w:val="6D2E5185"/>
     <w:multiLevelType w:val="hybridMultilevel"/>
     <w:tmpl w:val="3DD69D16"/>
@@ -10149,7 +11703,7 @@
       </w:rPr>
     </w:lvl>
   </w:abstractNum>
-  <w:abstractNum w:abstractNumId="33" w15:restartNumberingAfterBreak="0">
+  <w:abstractNum w:abstractNumId="37" w15:restartNumberingAfterBreak="0">
     <w:nsid w:val="6F06103F"/>
     <w:multiLevelType w:val="hybridMultilevel"/>
     <w:tmpl w:val="C518A2D8"/>
@@ -10262,7 +11816,7 @@
       </w:rPr>
     </w:lvl>
   </w:abstractNum>
-  <w:abstractNum w:abstractNumId="34" w15:restartNumberingAfterBreak="0">
+  <w:abstractNum w:abstractNumId="38" w15:restartNumberingAfterBreak="0">
     <w:nsid w:val="6FF72042"/>
     <w:multiLevelType w:val="hybridMultilevel"/>
     <w:tmpl w:val="7F64A918"/>
@@ -10375,7 +11929,7 @@
       </w:rPr>
     </w:lvl>
   </w:abstractNum>
-  <w:abstractNum w:abstractNumId="35" w15:restartNumberingAfterBreak="0">
+  <w:abstractNum w:abstractNumId="39" w15:restartNumberingAfterBreak="0">
     <w:nsid w:val="74216DB5"/>
     <w:multiLevelType w:val="hybridMultilevel"/>
     <w:tmpl w:val="275075BA"/>
@@ -10488,7 +12042,7 @@
       </w:rPr>
     </w:lvl>
   </w:abstractNum>
-  <w:abstractNum w:abstractNumId="36" w15:restartNumberingAfterBreak="0">
+  <w:abstractNum w:abstractNumId="40" w15:restartNumberingAfterBreak="0">
     <w:nsid w:val="756C0EB8"/>
     <w:multiLevelType w:val="hybridMultilevel"/>
     <w:tmpl w:val="D5D035CC"/>
@@ -10601,7 +12155,7 @@
       </w:rPr>
     </w:lvl>
   </w:abstractNum>
-  <w:abstractNum w:abstractNumId="37" w15:restartNumberingAfterBreak="0">
+  <w:abstractNum w:abstractNumId="41" w15:restartNumberingAfterBreak="0">
     <w:nsid w:val="76BA1555"/>
     <w:multiLevelType w:val="hybridMultilevel"/>
     <w:tmpl w:val="04D6C6B6"/>
@@ -10714,7 +12268,7 @@
       </w:rPr>
     </w:lvl>
   </w:abstractNum>
-  <w:abstractNum w:abstractNumId="38" w15:restartNumberingAfterBreak="0">
+  <w:abstractNum w:abstractNumId="42" w15:restartNumberingAfterBreak="0">
     <w:nsid w:val="7C8135EC"/>
     <w:multiLevelType w:val="hybridMultilevel"/>
     <w:tmpl w:val="C442C27E"/>
@@ -10827,7 +12381,7 @@
       </w:rPr>
     </w:lvl>
   </w:abstractNum>
-  <w:abstractNum w:abstractNumId="39" w15:restartNumberingAfterBreak="0">
+  <w:abstractNum w:abstractNumId="43" w15:restartNumberingAfterBreak="0">
     <w:nsid w:val="7C85478D"/>
     <w:multiLevelType w:val="hybridMultilevel"/>
     <w:tmpl w:val="7EC82C7E"/>
@@ -10940,7 +12494,7 @@
       </w:rPr>
     </w:lvl>
   </w:abstractNum>
-  <w:abstractNum w:abstractNumId="40" w15:restartNumberingAfterBreak="0">
+  <w:abstractNum w:abstractNumId="44" w15:restartNumberingAfterBreak="0">
     <w:nsid w:val="7E943578"/>
     <w:multiLevelType w:val="hybridMultilevel"/>
     <w:tmpl w:val="EA148938"/>
@@ -11053,7 +12607,7 @@
       </w:rPr>
     </w:lvl>
   </w:abstractNum>
-  <w:abstractNum w:abstractNumId="41" w15:restartNumberingAfterBreak="0">
+  <w:abstractNum w:abstractNumId="45" w15:restartNumberingAfterBreak="0">
     <w:nsid w:val="7F890B5B"/>
     <w:multiLevelType w:val="hybridMultilevel"/>
     <w:tmpl w:val="A8C8A016"/>
@@ -11166,7 +12720,7 @@
       </w:rPr>
     </w:lvl>
   </w:abstractNum>
-  <w:abstractNum w:abstractNumId="42" w15:restartNumberingAfterBreak="0">
+  <w:abstractNum w:abstractNumId="46" w15:restartNumberingAfterBreak="0">
     <w:nsid w:val="7FDB470F"/>
     <w:multiLevelType w:val="hybridMultilevel"/>
     <w:tmpl w:val="8548BE7A"/>
@@ -11280,133 +12834,145 @@
     </w:lvl>
   </w:abstractNum>
   <w:num w:numId="1">
-    <w:abstractNumId w:val="33"/>
+    <w:abstractNumId w:val="37"/>
   </w:num>
   <w:num w:numId="2">
-    <w:abstractNumId w:val="34"/>
+    <w:abstractNumId w:val="38"/>
   </w:num>
   <w:num w:numId="3">
-    <w:abstractNumId w:val="7"/>
+    <w:abstractNumId w:val="9"/>
   </w:num>
   <w:num w:numId="4">
-    <w:abstractNumId w:val="38"/>
+    <w:abstractNumId w:val="42"/>
   </w:num>
   <w:num w:numId="5">
+    <w:abstractNumId w:val="29"/>
+  </w:num>
+  <w:num w:numId="6">
+    <w:abstractNumId w:val="36"/>
+  </w:num>
+  <w:num w:numId="7">
     <w:abstractNumId w:val="26"/>
   </w:num>
-  <w:num w:numId="6">
-    <w:abstractNumId w:val="32"/>
-  </w:num>
-  <w:num w:numId="7">
-    <w:abstractNumId w:val="24"/>
-  </w:num>
   <w:num w:numId="8">
-    <w:abstractNumId w:val="42"/>
+    <w:abstractNumId w:val="46"/>
   </w:num>
   <w:num w:numId="9">
-    <w:abstractNumId w:val="2"/>
+    <w:abstractNumId w:val="3"/>
   </w:num>
   <w:num w:numId="10">
-    <w:abstractNumId w:val="28"/>
+    <w:abstractNumId w:val="31"/>
   </w:num>
   <w:num w:numId="11">
     <w:abstractNumId w:val="0"/>
   </w:num>
   <w:num w:numId="12">
+    <w:abstractNumId w:val="12"/>
+  </w:num>
+  <w:num w:numId="13">
+    <w:abstractNumId w:val="23"/>
+  </w:num>
+  <w:num w:numId="14">
+    <w:abstractNumId w:val="30"/>
+  </w:num>
+  <w:num w:numId="15">
+    <w:abstractNumId w:val="34"/>
+  </w:num>
+  <w:num w:numId="16">
+    <w:abstractNumId w:val="16"/>
+  </w:num>
+  <w:num w:numId="17">
+    <w:abstractNumId w:val="15"/>
+  </w:num>
+  <w:num w:numId="18">
+    <w:abstractNumId w:val="5"/>
+  </w:num>
+  <w:num w:numId="19">
+    <w:abstractNumId w:val="44"/>
+  </w:num>
+  <w:num w:numId="20">
+    <w:abstractNumId w:val="43"/>
+  </w:num>
+  <w:num w:numId="21">
+    <w:abstractNumId w:val="25"/>
+  </w:num>
+  <w:num w:numId="22">
+    <w:abstractNumId w:val="20"/>
+  </w:num>
+  <w:num w:numId="23">
+    <w:abstractNumId w:val="6"/>
+  </w:num>
+  <w:num w:numId="24">
+    <w:abstractNumId w:val="22"/>
+  </w:num>
+  <w:num w:numId="25">
+    <w:abstractNumId w:val="2"/>
+  </w:num>
+  <w:num w:numId="26">
+    <w:abstractNumId w:val="11"/>
+  </w:num>
+  <w:num w:numId="27">
+    <w:abstractNumId w:val="40"/>
+  </w:num>
+  <w:num w:numId="28">
+    <w:abstractNumId w:val="7"/>
+  </w:num>
+  <w:num w:numId="29">
+    <w:abstractNumId w:val="4"/>
+  </w:num>
+  <w:num w:numId="30">
+    <w:abstractNumId w:val="27"/>
+  </w:num>
+  <w:num w:numId="31">
+    <w:abstractNumId w:val="21"/>
+  </w:num>
+  <w:num w:numId="32">
+    <w:abstractNumId w:val="33"/>
+  </w:num>
+  <w:num w:numId="33">
+    <w:abstractNumId w:val="41"/>
+  </w:num>
+  <w:num w:numId="34">
+    <w:abstractNumId w:val="18"/>
+  </w:num>
+  <w:num w:numId="35">
+    <w:abstractNumId w:val="45"/>
+  </w:num>
+  <w:num w:numId="36">
+    <w:abstractNumId w:val="19"/>
+  </w:num>
+  <w:num w:numId="37">
+    <w:abstractNumId w:val="35"/>
+  </w:num>
+  <w:num w:numId="38">
     <w:abstractNumId w:val="10"/>
   </w:num>
-  <w:num w:numId="13">
-    <w:abstractNumId w:val="21"/>
+  <w:num w:numId="39">
+    <w:abstractNumId w:val="39"/>
   </w:num>
-  <w:num w:numId="14">
-    <w:abstractNumId w:val="27"/>
+  <w:num w:numId="40">
+    <w:abstractNumId w:val="13"/>
   </w:num>
-  <w:num w:numId="15">
-    <w:abstractNumId w:val="30"/>
+  <w:num w:numId="41">
+    <w:abstractNumId w:val="17"/>
   </w:num>
-  <w:num w:numId="16">
+  <w:num w:numId="42">
+    <w:abstractNumId w:val="24"/>
+  </w:num>
+  <w:num w:numId="43">
     <w:abstractNumId w:val="14"/>
   </w:num>
-  <w:num w:numId="17">
-    <w:abstractNumId w:val="13"/>
-  </w:num>
-  <w:num w:numId="18">
-    <w:abstractNumId w:val="4"/>
-  </w:num>
-  <w:num w:numId="19">
-    <w:abstractNumId w:val="40"/>
-  </w:num>
-  <w:num w:numId="20">
-    <w:abstractNumId w:val="39"/>
-  </w:num>
-  <w:num w:numId="21">
-    <w:abstractNumId w:val="23"/>
-  </w:num>
-  <w:num w:numId="22">
-    <w:abstractNumId w:val="18"/>
-  </w:num>
-  <w:num w:numId="23">
-    <w:abstractNumId w:val="5"/>
-  </w:num>
-  <w:num w:numId="24">
-    <w:abstractNumId w:val="20"/>
-  </w:num>
-  <w:num w:numId="25">
+  <w:num w:numId="44">
     <w:abstractNumId w:val="1"/>
   </w:num>
-  <w:num w:numId="26">
-    <w:abstractNumId w:val="9"/>
-  </w:num>
-  <w:num w:numId="27">
-    <w:abstractNumId w:val="36"/>
-  </w:num>
-  <w:num w:numId="28">
-    <w:abstractNumId w:val="6"/>
-  </w:num>
-  <w:num w:numId="29">
-    <w:abstractNumId w:val="3"/>
-  </w:num>
-  <w:num w:numId="30">
-    <w:abstractNumId w:val="25"/>
-  </w:num>
-  <w:num w:numId="31">
-    <w:abstractNumId w:val="19"/>
-  </w:num>
-  <w:num w:numId="32">
-    <w:abstractNumId w:val="29"/>
-  </w:num>
-  <w:num w:numId="33">
-    <w:abstractNumId w:val="37"/>
-  </w:num>
-  <w:num w:numId="34">
-    <w:abstractNumId w:val="16"/>
-  </w:num>
-  <w:num w:numId="35">
-    <w:abstractNumId w:val="41"/>
-  </w:num>
-  <w:num w:numId="36">
-    <w:abstractNumId w:val="17"/>
-  </w:num>
-  <w:num w:numId="37">
-    <w:abstractNumId w:val="31"/>
-  </w:num>
-  <w:num w:numId="38">
+  <w:num w:numId="45">
     <w:abstractNumId w:val="8"/>
   </w:num>
-  <w:num w:numId="39">
-    <w:abstractNumId w:val="35"/>
+  <w:num w:numId="46">
+    <w:abstractNumId w:val="32"/>
   </w:num>
-  <w:num w:numId="40">
-    <w:abstractNumId w:val="11"/>
-  </w:num>
-  <w:num w:numId="41">
-    <w:abstractNumId w:val="15"/>
-  </w:num>
-  <w:num w:numId="42">
-    <w:abstractNumId w:val="22"/>
-  </w:num>
-  <w:num w:numId="43">
-    <w:abstractNumId w:val="12"/>
+  <w:num w:numId="47">
+    <w:abstractNumId w:val="28"/>
   </w:num>
   <w:numIdMacAtCleanup w:val="10"/>
 </w:numbering>
@@ -11882,6 +13448,7 @@
   <w:style w:type="character" w:default="1" w:styleId="DefaultParagraphFont">
     <w:name w:val="Default Paragraph Font"/>
     <w:uiPriority w:val="1"/>
+    <w:semiHidden/>
     <w:unhideWhenUsed/>
   </w:style>
   <w:style w:type="table" w:default="1" w:styleId="TableNormal">

</xml_diff>

<commit_message>
Huge restructure of code to smaller, cleaner modules
</commit_message>
<xml_diff>
--- a/non-game/[Devlog] Rolling in the Sheepe.docx
+++ b/non-game/[Devlog] Rolling in the Sheepe.docx
@@ -6,12 +6,22 @@
       <w:pPr>
         <w:pStyle w:val="Heading1"/>
       </w:pPr>
-      <w:r>
-        <w:t xml:space="preserve">Devlog: </w:t>
-      </w:r>
-      <w:r>
-        <w:t>Rolling in the sheepe</w:t>
-      </w:r>
+      <w:proofErr w:type="spellStart"/>
+      <w:r>
+        <w:t>Devlog</w:t>
+      </w:r>
+      <w:proofErr w:type="spellEnd"/>
+      <w:r>
+        <w:t xml:space="preserve">: </w:t>
+      </w:r>
+      <w:r>
+        <w:t xml:space="preserve">Rolling in the </w:t>
+      </w:r>
+      <w:proofErr w:type="spellStart"/>
+      <w:r>
+        <w:t>sheepe</w:t>
+      </w:r>
+      <w:proofErr w:type="spellEnd"/>
     </w:p>
     <w:p>
       <w:pPr>
@@ -31,6 +41,7 @@
         </w:rPr>
         <w:t xml:space="preserve">elcome to my </w:t>
       </w:r>
+      <w:proofErr w:type="spellStart"/>
       <w:r>
         <w:rPr>
           <w:b/>
@@ -39,11 +50,40 @@
         </w:rPr>
         <w:t>devlog</w:t>
       </w:r>
-      <w:r>
-        <w:rPr>
-          <w:lang w:val="en-US"/>
-        </w:rPr>
-        <w:t xml:space="preserve"> for the game “Sheepe”, otherwise known as “Rolling in the Sheepe”.</w:t>
+      <w:proofErr w:type="spellEnd"/>
+      <w:r>
+        <w:rPr>
+          <w:lang w:val="en-US"/>
+        </w:rPr>
+        <w:t xml:space="preserve"> for the game “</w:t>
+      </w:r>
+      <w:proofErr w:type="spellStart"/>
+      <w:r>
+        <w:rPr>
+          <w:lang w:val="en-US"/>
+        </w:rPr>
+        <w:t>Sheepe</w:t>
+      </w:r>
+      <w:proofErr w:type="spellEnd"/>
+      <w:r>
+        <w:rPr>
+          <w:lang w:val="en-US"/>
+        </w:rPr>
+        <w:t xml:space="preserve">”, otherwise known as “Rolling in the </w:t>
+      </w:r>
+      <w:proofErr w:type="spellStart"/>
+      <w:r>
+        <w:rPr>
+          <w:lang w:val="en-US"/>
+        </w:rPr>
+        <w:t>Sheepe</w:t>
+      </w:r>
+      <w:proofErr w:type="spellEnd"/>
+      <w:r>
+        <w:rPr>
+          <w:lang w:val="en-US"/>
+        </w:rPr>
+        <w:t>”.</w:t>
       </w:r>
     </w:p>
     <w:p>
@@ -141,11 +181,19 @@
           <w:lang w:val="en-US"/>
         </w:rPr>
       </w:pPr>
-      <w:r>
-        <w:rPr>
-          <w:lang w:val="en-US"/>
-        </w:rPr>
-        <w:t>So let’s get started!</w:t>
+      <w:proofErr w:type="gramStart"/>
+      <w:r>
+        <w:rPr>
+          <w:lang w:val="en-US"/>
+        </w:rPr>
+        <w:t>So</w:t>
+      </w:r>
+      <w:proofErr w:type="gramEnd"/>
+      <w:r>
+        <w:rPr>
+          <w:lang w:val="en-US"/>
+        </w:rPr>
+        <w:t xml:space="preserve"> let’s get started!</w:t>
       </w:r>
     </w:p>
     <w:p>
@@ -277,6 +325,12 @@
         </w:rPr>
         <w:t>&lt;TO DO: Code example here&gt;</w:t>
       </w:r>
+      <w:r>
+        <w:rPr>
+          <w:lang w:val="en-US"/>
+        </w:rPr>
+        <w:t xml:space="preserve"> / Image</w:t>
+      </w:r>
     </w:p>
     <w:p>
       <w:pPr>
@@ -479,7 +533,21 @@
         <w:rPr>
           <w:lang w:val="en-US"/>
         </w:rPr>
-        <w:t>Hopefully, the friction with walls/floors will allow it to move forward and actually make this game possible.</w:t>
+        <w:t xml:space="preserve">Hopefully, the friction with walls/floors will allow it to move forward and </w:t>
+      </w:r>
+      <w:proofErr w:type="gramStart"/>
+      <w:r>
+        <w:rPr>
+          <w:lang w:val="en-US"/>
+        </w:rPr>
+        <w:t>actually make</w:t>
+      </w:r>
+      <w:proofErr w:type="gramEnd"/>
+      <w:r>
+        <w:rPr>
+          <w:lang w:val="en-US"/>
+        </w:rPr>
+        <w:t xml:space="preserve"> this game possible.</w:t>
       </w:r>
     </w:p>
     <w:p>
@@ -591,7 +659,14 @@
         <w:rPr>
           <w:lang w:val="en-US"/>
         </w:rPr>
-        <w:t xml:space="preserve"> When you roll into a spike, it should actually </w:t>
+        <w:t xml:space="preserve"> When you roll into a spike, it should </w:t>
+      </w:r>
+      <w:proofErr w:type="gramStart"/>
+      <w:r>
+        <w:rPr>
+          <w:lang w:val="en-US"/>
+        </w:rPr>
+        <w:t xml:space="preserve">actually </w:t>
       </w:r>
       <w:r>
         <w:rPr>
@@ -599,20 +674,29 @@
           <w:bCs/>
           <w:lang w:val="en-US"/>
         </w:rPr>
-        <w:t>slice your</w:t>
-      </w:r>
-      <w:r>
-        <w:rPr>
-          <w:lang w:val="en-US"/>
-        </w:rPr>
-        <w:t xml:space="preserve"> </w:t>
-      </w:r>
+        <w:t>slice</w:t>
+      </w:r>
+      <w:proofErr w:type="gramEnd"/>
       <w:r>
         <w:rPr>
           <w:b/>
           <w:bCs/>
           <w:lang w:val="en-US"/>
         </w:rPr>
+        <w:t xml:space="preserve"> your</w:t>
+      </w:r>
+      <w:r>
+        <w:rPr>
+          <w:lang w:val="en-US"/>
+        </w:rPr>
+        <w:t xml:space="preserve"> </w:t>
+      </w:r>
+      <w:r>
+        <w:rPr>
+          <w:b/>
+          <w:bCs/>
+          <w:lang w:val="en-US"/>
+        </w:rPr>
         <w:t>body in two.</w:t>
       </w:r>
     </w:p>
@@ -634,20 +718,48 @@
         <w:rPr>
           <w:lang w:val="en-US"/>
         </w:rPr>
-        <w:t>First try: easy and convex</w:t>
-      </w:r>
-    </w:p>
-    <w:p>
-      <w:pPr>
-        <w:rPr>
-          <w:lang w:val="en-US"/>
-        </w:rPr>
-      </w:pPr>
-      <w:r>
-        <w:rPr>
-          <w:lang w:val="en-US"/>
-        </w:rPr>
-        <w:t xml:space="preserve">I drew some quick diagrams in my notebook until I saw a pattern. This pattern was really easy to implement and created perfect slices … </w:t>
+        <w:t xml:space="preserve">First </w:t>
+      </w:r>
+      <w:proofErr w:type="gramStart"/>
+      <w:r>
+        <w:rPr>
+          <w:lang w:val="en-US"/>
+        </w:rPr>
+        <w:t>try:</w:t>
+      </w:r>
+      <w:proofErr w:type="gramEnd"/>
+      <w:r>
+        <w:rPr>
+          <w:lang w:val="en-US"/>
+        </w:rPr>
+        <w:t xml:space="preserve"> easy and convex</w:t>
+      </w:r>
+    </w:p>
+    <w:p>
+      <w:pPr>
+        <w:rPr>
+          <w:lang w:val="en-US"/>
+        </w:rPr>
+      </w:pPr>
+      <w:r>
+        <w:rPr>
+          <w:lang w:val="en-US"/>
+        </w:rPr>
+        <w:t xml:space="preserve">I drew some quick diagrams in my notebook until I saw a pattern. This pattern was </w:t>
+      </w:r>
+      <w:proofErr w:type="gramStart"/>
+      <w:r>
+        <w:rPr>
+          <w:lang w:val="en-US"/>
+        </w:rPr>
+        <w:t>really easy</w:t>
+      </w:r>
+      <w:proofErr w:type="gramEnd"/>
+      <w:r>
+        <w:rPr>
+          <w:lang w:val="en-US"/>
+        </w:rPr>
+        <w:t xml:space="preserve"> to implement and created perfect slices … </w:t>
       </w:r>
       <w:r>
         <w:rPr>
@@ -778,7 +890,23 @@
           <w:iCs/>
           <w:lang w:val="en-US"/>
         </w:rPr>
-        <w:t xml:space="preserve">. So I needed something that worked for </w:t>
+        <w:t xml:space="preserve">. </w:t>
+      </w:r>
+      <w:proofErr w:type="gramStart"/>
+      <w:r>
+        <w:rPr>
+          <w:iCs/>
+          <w:lang w:val="en-US"/>
+        </w:rPr>
+        <w:t>So</w:t>
+      </w:r>
+      <w:proofErr w:type="gramEnd"/>
+      <w:r>
+        <w:rPr>
+          <w:iCs/>
+          <w:lang w:val="en-US"/>
+        </w:rPr>
+        <w:t xml:space="preserve"> I needed something that worked for </w:t>
       </w:r>
       <w:r>
         <w:rPr>
@@ -838,7 +966,23 @@
           <w:iCs/>
           <w:lang w:val="en-US"/>
         </w:rPr>
-        <w:t>But first, let’s take a look at my first algorithm:</w:t>
+        <w:t xml:space="preserve">But first, let’s </w:t>
+      </w:r>
+      <w:proofErr w:type="gramStart"/>
+      <w:r>
+        <w:rPr>
+          <w:iCs/>
+          <w:lang w:val="en-US"/>
+        </w:rPr>
+        <w:t>take a look</w:t>
+      </w:r>
+      <w:proofErr w:type="gramEnd"/>
+      <w:r>
+        <w:rPr>
+          <w:iCs/>
+          <w:lang w:val="en-US"/>
+        </w:rPr>
+        <w:t xml:space="preserve"> at my first algorithm:</w:t>
       </w:r>
     </w:p>
     <w:p>
@@ -966,7 +1110,23 @@
           <w:iCs/>
           <w:lang w:val="en-US"/>
         </w:rPr>
-        <w:t>We’ve found two intersections? Great, we’re done.</w:t>
+        <w:t xml:space="preserve">We’ve found two </w:t>
+      </w:r>
+      <w:proofErr w:type="gramStart"/>
+      <w:r>
+        <w:rPr>
+          <w:iCs/>
+          <w:lang w:val="en-US"/>
+        </w:rPr>
+        <w:t>intersections?</w:t>
+      </w:r>
+      <w:proofErr w:type="gramEnd"/>
+      <w:r>
+        <w:rPr>
+          <w:iCs/>
+          <w:lang w:val="en-US"/>
+        </w:rPr>
+        <w:t xml:space="preserve"> Great, we’re done.</w:t>
       </w:r>
     </w:p>
     <w:p>
@@ -1074,7 +1234,23 @@
           <w:iCs/>
           <w:lang w:val="en-US"/>
         </w:rPr>
-        <w:t>As I said, this works flawlessly. As long as you don’t forget to:</w:t>
+        <w:t xml:space="preserve">As I said, this works flawlessly. </w:t>
+      </w:r>
+      <w:proofErr w:type="gramStart"/>
+      <w:r>
+        <w:rPr>
+          <w:iCs/>
+          <w:lang w:val="en-US"/>
+        </w:rPr>
+        <w:t>As long as</w:t>
+      </w:r>
+      <w:proofErr w:type="gramEnd"/>
+      <w:r>
+        <w:rPr>
+          <w:iCs/>
+          <w:lang w:val="en-US"/>
+        </w:rPr>
+        <w:t xml:space="preserve"> you don’t forget to:</w:t>
       </w:r>
     </w:p>
     <w:p>
@@ -1108,7 +1284,37 @@
           <w:iCs/>
           <w:lang w:val="en-US"/>
         </w:rPr>
-        <w:t xml:space="preserve"> coordinates. (Taking into account the rotation and position of its body.)</w:t>
+        <w:t xml:space="preserve"> coordinates</w:t>
+      </w:r>
+      <w:r>
+        <w:rPr>
+          <w:iCs/>
+          <w:lang w:val="en-US"/>
+        </w:rPr>
+        <w:t xml:space="preserve"> before you start</w:t>
+      </w:r>
+      <w:r>
+        <w:rPr>
+          <w:iCs/>
+          <w:lang w:val="en-US"/>
+        </w:rPr>
+        <w:t>. (</w:t>
+      </w:r>
+      <w:proofErr w:type="gramStart"/>
+      <w:r>
+        <w:rPr>
+          <w:iCs/>
+          <w:lang w:val="en-US"/>
+        </w:rPr>
+        <w:t>Taking into account</w:t>
+      </w:r>
+      <w:proofErr w:type="gramEnd"/>
+      <w:r>
+        <w:rPr>
+          <w:iCs/>
+          <w:lang w:val="en-US"/>
+        </w:rPr>
+        <w:t xml:space="preserve"> the rotation and position of its body.)</w:t>
       </w:r>
     </w:p>
     <w:p>
@@ -1158,6 +1364,13 @@
         </w:rPr>
         <w:t>, and reposition around that.</w:t>
       </w:r>
+      <w:r>
+        <w:rPr>
+          <w:iCs/>
+          <w:lang w:val="en-US"/>
+        </w:rPr>
+        <w:t>)</w:t>
+      </w:r>
     </w:p>
     <w:p>
       <w:pPr>
@@ -1269,7 +1482,21 @@
         <w:rPr>
           <w:lang w:val="en-US"/>
         </w:rPr>
-        <w:t>Second try: breaking it down</w:t>
+        <w:t xml:space="preserve">Second </w:t>
+      </w:r>
+      <w:proofErr w:type="gramStart"/>
+      <w:r>
+        <w:rPr>
+          <w:lang w:val="en-US"/>
+        </w:rPr>
+        <w:t>try:</w:t>
+      </w:r>
+      <w:proofErr w:type="gramEnd"/>
+      <w:r>
+        <w:rPr>
+          <w:lang w:val="en-US"/>
+        </w:rPr>
+        <w:t xml:space="preserve"> breaking it down</w:t>
       </w:r>
     </w:p>
     <w:p>
@@ -1445,12 +1672,21 @@
           <w:lang w:val="en-US"/>
         </w:rPr>
       </w:pPr>
-      <w:r>
-        <w:rPr>
-          <w:iCs/>
-          <w:lang w:val="en-US"/>
-        </w:rPr>
-        <w:t xml:space="preserve">So this is great! It’s just what we need actually! </w:t>
+      <w:proofErr w:type="gramStart"/>
+      <w:r>
+        <w:rPr>
+          <w:iCs/>
+          <w:lang w:val="en-US"/>
+        </w:rPr>
+        <w:t>So</w:t>
+      </w:r>
+      <w:proofErr w:type="gramEnd"/>
+      <w:r>
+        <w:rPr>
+          <w:iCs/>
+          <w:lang w:val="en-US"/>
+        </w:rPr>
+        <w:t xml:space="preserve"> this is great! It’s just what we need actually! </w:t>
       </w:r>
     </w:p>
     <w:p>
@@ -1801,7 +2037,23 @@
           <w:iCs/>
           <w:lang w:val="en-US"/>
         </w:rPr>
-        <w:t xml:space="preserve"> If they share only a single point, I consider them “separate” and </w:t>
+        <w:t xml:space="preserve"> If they share only a single point, I consider them “separate</w:t>
+      </w:r>
+      <w:proofErr w:type="gramStart"/>
+      <w:r>
+        <w:rPr>
+          <w:iCs/>
+          <w:lang w:val="en-US"/>
+        </w:rPr>
+        <w:t>”</w:t>
+      </w:r>
+      <w:proofErr w:type="gramEnd"/>
+      <w:r>
+        <w:rPr>
+          <w:iCs/>
+          <w:lang w:val="en-US"/>
+        </w:rPr>
+        <w:t xml:space="preserve"> and </w:t>
       </w:r>
       <w:r>
         <w:rPr>
@@ -2093,13 +2345,27 @@
         <w:rPr>
           <w:lang w:val="en-US"/>
         </w:rPr>
-        <w:t xml:space="preserve">There’s a fairly </w:t>
-      </w:r>
-      <w:r>
-        <w:rPr>
-          <w:lang w:val="en-US"/>
-        </w:rPr>
-        <w:t>standard algorithm for checking if a point is on a line segment:</w:t>
+        <w:t xml:space="preserve">There’s a </w:t>
+      </w:r>
+      <w:proofErr w:type="gramStart"/>
+      <w:r>
+        <w:rPr>
+          <w:lang w:val="en-US"/>
+        </w:rPr>
+        <w:t xml:space="preserve">fairly </w:t>
+      </w:r>
+      <w:r>
+        <w:rPr>
+          <w:lang w:val="en-US"/>
+        </w:rPr>
+        <w:t>standard</w:t>
+      </w:r>
+      <w:proofErr w:type="gramEnd"/>
+      <w:r>
+        <w:rPr>
+          <w:lang w:val="en-US"/>
+        </w:rPr>
+        <w:t xml:space="preserve"> algorithm for checking if a point is on a line segment:</w:t>
       </w:r>
     </w:p>
     <w:p>
@@ -2178,11 +2444,19 @@
           <w:lang w:val="en-US"/>
         </w:rPr>
       </w:pPr>
-      <w:r>
-        <w:rPr>
-          <w:lang w:val="en-US"/>
-        </w:rPr>
-        <w:t>So I wrote this algorithm. And … I ran into issues.</w:t>
+      <w:proofErr w:type="gramStart"/>
+      <w:r>
+        <w:rPr>
+          <w:lang w:val="en-US"/>
+        </w:rPr>
+        <w:t>So</w:t>
+      </w:r>
+      <w:proofErr w:type="gramEnd"/>
+      <w:r>
+        <w:rPr>
+          <w:lang w:val="en-US"/>
+        </w:rPr>
+        <w:t xml:space="preserve"> I wrote this algorithm. And … I ran into issues.</w:t>
       </w:r>
     </w:p>
     <w:p>
@@ -2238,7 +2512,35 @@
         <w:rPr>
           <w:lang w:val="en-US"/>
         </w:rPr>
-        <w:t xml:space="preserve">. So the first merge might be fine, but then it all goes haywire. I tried some hacks around this, but in the end I just had to admit I learned my lesson and “merging convex polygons” is a </w:t>
+        <w:t xml:space="preserve">. </w:t>
+      </w:r>
+      <w:proofErr w:type="gramStart"/>
+      <w:r>
+        <w:rPr>
+          <w:lang w:val="en-US"/>
+        </w:rPr>
+        <w:t>So</w:t>
+      </w:r>
+      <w:proofErr w:type="gramEnd"/>
+      <w:r>
+        <w:rPr>
+          <w:lang w:val="en-US"/>
+        </w:rPr>
+        <w:t xml:space="preserve"> the first merge might be fine, but then it all goes haywire. I tried some hacks around this, but in the </w:t>
+      </w:r>
+      <w:proofErr w:type="gramStart"/>
+      <w:r>
+        <w:rPr>
+          <w:lang w:val="en-US"/>
+        </w:rPr>
+        <w:t>end</w:t>
+      </w:r>
+      <w:proofErr w:type="gramEnd"/>
+      <w:r>
+        <w:rPr>
+          <w:lang w:val="en-US"/>
+        </w:rPr>
+        <w:t xml:space="preserve"> I just had to admit I learned my lesson and “merging convex polygons” is a </w:t>
       </w:r>
       <w:r>
         <w:rPr>
@@ -2487,7 +2789,23 @@
           <w:iCs/>
           <w:lang w:val="en-US"/>
         </w:rPr>
-        <w:t>Slice each of them. (If it doesn’t hit the line, it just returns the original shape. Otherwise the two new shapes.)</w:t>
+        <w:t xml:space="preserve">Slice each of them. (If it doesn’t hit the line, it just returns the original shape. </w:t>
+      </w:r>
+      <w:proofErr w:type="gramStart"/>
+      <w:r>
+        <w:rPr>
+          <w:iCs/>
+          <w:lang w:val="en-US"/>
+        </w:rPr>
+        <w:t>Otherwise</w:t>
+      </w:r>
+      <w:proofErr w:type="gramEnd"/>
+      <w:r>
+        <w:rPr>
+          <w:iCs/>
+          <w:lang w:val="en-US"/>
+        </w:rPr>
+        <w:t xml:space="preserve"> the two new shapes.)</w:t>
       </w:r>
     </w:p>
     <w:p>
@@ -2564,7 +2882,23 @@
           <w:iCs/>
           <w:lang w:val="en-US"/>
         </w:rPr>
-        <w:t xml:space="preserve">The slicing algorithm is identical to before. (Because, remember, the unique shapes that make the object </w:t>
+        <w:t>The slicing algorithm is identical to before. (</w:t>
+      </w:r>
+      <w:proofErr w:type="gramStart"/>
+      <w:r>
+        <w:rPr>
+          <w:iCs/>
+          <w:lang w:val="en-US"/>
+        </w:rPr>
+        <w:t>Because,</w:t>
+      </w:r>
+      <w:proofErr w:type="gramEnd"/>
+      <w:r>
+        <w:rPr>
+          <w:iCs/>
+          <w:lang w:val="en-US"/>
+        </w:rPr>
+        <w:t xml:space="preserve"> remember, the unique shapes that make the object </w:t>
       </w:r>
       <w:r>
         <w:rPr>
@@ -2812,7 +3146,23 @@
           <w:iCs/>
           <w:lang w:val="en-US"/>
         </w:rPr>
-        <w:t>Now start the loop from the beginning, because our layer has changed.</w:t>
+        <w:t xml:space="preserve">Now start the loop from the </w:t>
+      </w:r>
+      <w:proofErr w:type="gramStart"/>
+      <w:r>
+        <w:rPr>
+          <w:iCs/>
+          <w:lang w:val="en-US"/>
+        </w:rPr>
+        <w:t>beginning, because</w:t>
+      </w:r>
+      <w:proofErr w:type="gramEnd"/>
+      <w:r>
+        <w:rPr>
+          <w:iCs/>
+          <w:lang w:val="en-US"/>
+        </w:rPr>
+        <w:t xml:space="preserve"> our layer has changed.</w:t>
       </w:r>
     </w:p>
     <w:p>
@@ -2906,7 +3256,23 @@
           <w:iCs/>
           <w:lang w:val="en-US"/>
         </w:rPr>
-        <w:t>That last part is actually where I got stuck for a bit. The algorithm would work … erratically</w:t>
+        <w:t xml:space="preserve">That last part is </w:t>
+      </w:r>
+      <w:proofErr w:type="gramStart"/>
+      <w:r>
+        <w:rPr>
+          <w:iCs/>
+          <w:lang w:val="en-US"/>
+        </w:rPr>
+        <w:t>actually where</w:t>
+      </w:r>
+      <w:proofErr w:type="gramEnd"/>
+      <w:r>
+        <w:rPr>
+          <w:iCs/>
+          <w:lang w:val="en-US"/>
+        </w:rPr>
+        <w:t xml:space="preserve"> I got stuck for a bit. The algorithm would work … erratically</w:t>
       </w:r>
       <w:r>
         <w:rPr>
@@ -3099,7 +3465,23 @@
           <w:iCs/>
           <w:lang w:val="en-US"/>
         </w:rPr>
-        <w:t xml:space="preserve"> (of shape) could actually have a </w:t>
+        <w:t xml:space="preserve"> (of shape) could </w:t>
+      </w:r>
+      <w:proofErr w:type="gramStart"/>
+      <w:r>
+        <w:rPr>
+          <w:iCs/>
+          <w:lang w:val="en-US"/>
+        </w:rPr>
+        <w:t>actually have</w:t>
+      </w:r>
+      <w:proofErr w:type="gramEnd"/>
+      <w:r>
+        <w:rPr>
+          <w:iCs/>
+          <w:lang w:val="en-US"/>
+        </w:rPr>
+        <w:t xml:space="preserve"> a </w:t>
       </w:r>
       <w:r>
         <w:rPr>
@@ -3115,6 +3497,7 @@
         </w:rPr>
         <w:t xml:space="preserve">. Checking “point1 == point2” would </w:t>
       </w:r>
+      <w:proofErr w:type="gramStart"/>
       <w:r>
         <w:rPr>
           <w:i/>
@@ -3127,7 +3510,15 @@
           <w:iCs/>
           <w:lang w:val="en-US"/>
         </w:rPr>
-        <w:t xml:space="preserve">, because they’re not </w:t>
+        <w:t>, because</w:t>
+      </w:r>
+      <w:proofErr w:type="gramEnd"/>
+      <w:r>
+        <w:rPr>
+          <w:iCs/>
+          <w:lang w:val="en-US"/>
+        </w:rPr>
+        <w:t xml:space="preserve"> they’re not </w:t>
       </w:r>
       <w:r>
         <w:rPr>
@@ -3236,7 +3627,21 @@
         <w:rPr>
           <w:lang w:val="en-US"/>
         </w:rPr>
-        <w:t xml:space="preserve"> comes in. It designates a “margin of error” we will allow and which will still be counted as “these coordinates are the same”.</w:t>
+        <w:t xml:space="preserve"> comes in. It designates a “margin of error” we will </w:t>
+      </w:r>
+      <w:proofErr w:type="gramStart"/>
+      <w:r>
+        <w:rPr>
+          <w:lang w:val="en-US"/>
+        </w:rPr>
+        <w:t>allow</w:t>
+      </w:r>
+      <w:proofErr w:type="gramEnd"/>
+      <w:r>
+        <w:rPr>
+          <w:lang w:val="en-US"/>
+        </w:rPr>
+        <w:t xml:space="preserve"> and which will still be counted as “these coordinates are the same”.</w:t>
       </w:r>
     </w:p>
     <w:p>
@@ -3348,8 +3753,17 @@
           <w:iCs/>
           <w:lang w:val="en-US"/>
         </w:rPr>
-        <w:t>, it’s probably something like this. And never, ever, do a “==” check between two floats :p</w:t>
-      </w:r>
+        <w:t xml:space="preserve">, it’s probably something like this. And never, ever, do a “==” check between two </w:t>
+      </w:r>
+      <w:proofErr w:type="gramStart"/>
+      <w:r>
+        <w:rPr>
+          <w:iCs/>
+          <w:lang w:val="en-US"/>
+        </w:rPr>
+        <w:t>floats :p</w:t>
+      </w:r>
+      <w:proofErr w:type="gramEnd"/>
     </w:p>
     <w:p>
       <w:pPr>
@@ -3373,11 +3787,19 @@
           <w:lang w:val="en-US"/>
         </w:rPr>
       </w:pPr>
-      <w:r>
-        <w:rPr>
-          <w:lang w:val="en-US"/>
-        </w:rPr>
-        <w:t xml:space="preserve">So we have a slicing algorithm, which will </w:t>
+      <w:proofErr w:type="gramStart"/>
+      <w:r>
+        <w:rPr>
+          <w:lang w:val="en-US"/>
+        </w:rPr>
+        <w:t>So</w:t>
+      </w:r>
+      <w:proofErr w:type="gramEnd"/>
+      <w:r>
+        <w:rPr>
+          <w:lang w:val="en-US"/>
+        </w:rPr>
+        <w:t xml:space="preserve"> we have a slicing algorithm, which will </w:t>
       </w:r>
       <w:r>
         <w:rPr>
@@ -3459,7 +3881,21 @@
         <w:rPr>
           <w:lang w:val="en-US"/>
         </w:rPr>
-        <w:t xml:space="preserve"> (by calculating its area), and do something about that.</w:t>
+        <w:t xml:space="preserve"> (by calculating its area</w:t>
+      </w:r>
+      <w:proofErr w:type="gramStart"/>
+      <w:r>
+        <w:rPr>
+          <w:lang w:val="en-US"/>
+        </w:rPr>
+        <w:t>), and</w:t>
+      </w:r>
+      <w:proofErr w:type="gramEnd"/>
+      <w:r>
+        <w:rPr>
+          <w:lang w:val="en-US"/>
+        </w:rPr>
+        <w:t xml:space="preserve"> do something about that.</w:t>
       </w:r>
     </w:p>
     <w:p>
@@ -3913,8 +4349,16 @@
         <w:rPr>
           <w:lang w:val="en-US"/>
         </w:rPr>
-        <w:t>Not be janky or stuttery</w:t>
-      </w:r>
+        <w:t xml:space="preserve">Not be janky or </w:t>
+      </w:r>
+      <w:proofErr w:type="spellStart"/>
+      <w:r>
+        <w:rPr>
+          <w:lang w:val="en-US"/>
+        </w:rPr>
+        <w:t>stuttery</w:t>
+      </w:r>
+      <w:proofErr w:type="spellEnd"/>
     </w:p>
     <w:p>
       <w:pPr>
@@ -4007,7 +4451,21 @@
         <w:rPr>
           <w:lang w:val="en-US"/>
         </w:rPr>
-        <w:t xml:space="preserve">You have to think the other way around. Because no matter how hard you try, if you allow players to get </w:t>
+        <w:t xml:space="preserve">You </w:t>
+      </w:r>
+      <w:proofErr w:type="gramStart"/>
+      <w:r>
+        <w:rPr>
+          <w:lang w:val="en-US"/>
+        </w:rPr>
+        <w:t>have to</w:t>
+      </w:r>
+      <w:proofErr w:type="gramEnd"/>
+      <w:r>
+        <w:rPr>
+          <w:lang w:val="en-US"/>
+        </w:rPr>
+        <w:t xml:space="preserve"> think the other way around. Because no matter how hard you try, if you allow players to get </w:t>
       </w:r>
       <w:r>
         <w:rPr>
@@ -4041,7 +4499,21 @@
         <w:rPr>
           <w:lang w:val="en-US"/>
         </w:rPr>
-        <w:t xml:space="preserve">And so I settled on the solution of </w:t>
+        <w:t xml:space="preserve">And </w:t>
+      </w:r>
+      <w:proofErr w:type="gramStart"/>
+      <w:r>
+        <w:rPr>
+          <w:lang w:val="en-US"/>
+        </w:rPr>
+        <w:t>so</w:t>
+      </w:r>
+      <w:proofErr w:type="gramEnd"/>
+      <w:r>
+        <w:rPr>
+          <w:lang w:val="en-US"/>
+        </w:rPr>
+        <w:t xml:space="preserve"> I settled on the solution of </w:t>
       </w:r>
       <w:r>
         <w:rPr>
@@ -4458,7 +4930,21 @@
         <w:rPr>
           <w:lang w:val="en-US"/>
         </w:rPr>
-        <w:t xml:space="preserve"> forward and nothing can really stop you. (Because you only need to go right, is there any reason to slow down or roll to the left?)</w:t>
+        <w:t xml:space="preserve"> </w:t>
+      </w:r>
+      <w:proofErr w:type="gramStart"/>
+      <w:r>
+        <w:rPr>
+          <w:lang w:val="en-US"/>
+        </w:rPr>
+        <w:t>forward</w:t>
+      </w:r>
+      <w:proofErr w:type="gramEnd"/>
+      <w:r>
+        <w:rPr>
+          <w:lang w:val="en-US"/>
+        </w:rPr>
+        <w:t xml:space="preserve"> and nothing can really stop you. (Because you only need to go right, is there any reason to slow down or roll to the left?)</w:t>
       </w:r>
     </w:p>
     <w:p>
@@ -4778,7 +5264,21 @@
         <w:rPr>
           <w:lang w:val="en-US"/>
         </w:rPr>
-        <w:t xml:space="preserve"> or something. That’s just how programmers work :p But I’ve learnt over the years that trying a naïve/dumb/simple solution first is usually</w:t>
+        <w:t xml:space="preserve"> or something. That’s just how programmers </w:t>
+      </w:r>
+      <w:proofErr w:type="gramStart"/>
+      <w:r>
+        <w:rPr>
+          <w:lang w:val="en-US"/>
+        </w:rPr>
+        <w:t>work :p</w:t>
+      </w:r>
+      <w:proofErr w:type="gramEnd"/>
+      <w:r>
+        <w:rPr>
+          <w:lang w:val="en-US"/>
+        </w:rPr>
+        <w:t xml:space="preserve"> But I’ve learnt over the years that trying a naïve/dumb/simple solution first is usually</w:t>
       </w:r>
       <w:r>
         <w:rPr>
@@ -4841,7 +5341,21 @@
         <w:rPr>
           <w:lang w:val="en-US"/>
         </w:rPr>
-        <w:t>. Gravity is always pulling us down. We can only roll (with random shapes). Preferably, the route will mostly flow downwards and switch between left&lt;=&gt;right once in a while.)</w:t>
+        <w:t xml:space="preserve">. Gravity is always pulling us down. We can only roll (with random shapes). Preferably, the route will mostly flow downwards and switch between left&lt;=&gt;right </w:t>
+      </w:r>
+      <w:proofErr w:type="gramStart"/>
+      <w:r>
+        <w:rPr>
+          <w:lang w:val="en-US"/>
+        </w:rPr>
+        <w:t>once in a while</w:t>
+      </w:r>
+      <w:proofErr w:type="gramEnd"/>
+      <w:r>
+        <w:rPr>
+          <w:lang w:val="en-US"/>
+        </w:rPr>
+        <w:t>.)</w:t>
       </w:r>
     </w:p>
     <w:p>
@@ -4991,7 +5505,21 @@
         <w:rPr>
           <w:lang w:val="en-US"/>
         </w:rPr>
-        <w:t xml:space="preserve"> for the route to make sense. (We can just re-use a location we’ve already been later on, with a completely new room.)</w:t>
+        <w:t xml:space="preserve"> for the route to make sense. (We can just re-use a location we’ve already been </w:t>
+      </w:r>
+      <w:proofErr w:type="gramStart"/>
+      <w:r>
+        <w:rPr>
+          <w:lang w:val="en-US"/>
+        </w:rPr>
+        <w:t>later on</w:t>
+      </w:r>
+      <w:proofErr w:type="gramEnd"/>
+      <w:r>
+        <w:rPr>
+          <w:lang w:val="en-US"/>
+        </w:rPr>
+        <w:t>, with a completely new room.)</w:t>
       </w:r>
     </w:p>
     <w:p>
@@ -5345,7 +5873,21 @@
         <w:rPr>
           <w:lang w:val="en-US"/>
         </w:rPr>
-        <w:t>(Additionally, it’s great for performance, as there will only be ~10 chunks in the game at a given time. But that really won’t matter much, unless I decide to port this game to mobile.)</w:t>
+        <w:t xml:space="preserve">(Additionally, it’s great for performance, as there will only be ~10 chunks in the game at a given time. But that really won’t matter </w:t>
+      </w:r>
+      <w:proofErr w:type="gramStart"/>
+      <w:r>
+        <w:rPr>
+          <w:lang w:val="en-US"/>
+        </w:rPr>
+        <w:t>much, unless</w:t>
+      </w:r>
+      <w:proofErr w:type="gramEnd"/>
+      <w:r>
+        <w:rPr>
+          <w:lang w:val="en-US"/>
+        </w:rPr>
+        <w:t xml:space="preserve"> I decide to port this game to mobile.)</w:t>
       </w:r>
     </w:p>
     <w:p>
@@ -5612,6 +6154,7 @@
         </w:rPr>
         <w:t xml:space="preserve">When matching edges, we </w:t>
       </w:r>
+      <w:proofErr w:type="gramStart"/>
       <w:r>
         <w:rPr>
           <w:b/>
@@ -5624,7 +6167,14 @@
         <w:rPr>
           <w:lang w:val="en-US"/>
         </w:rPr>
-        <w:t xml:space="preserve"> allowed to rotate the room. (There’s no reason not to.)</w:t>
+        <w:t xml:space="preserve"> allowed to</w:t>
+      </w:r>
+      <w:proofErr w:type="gramEnd"/>
+      <w:r>
+        <w:rPr>
+          <w:lang w:val="en-US"/>
+        </w:rPr>
+        <w:t xml:space="preserve"> rotate the room. (There’s no reason not to.)</w:t>
       </w:r>
     </w:p>
     <w:p>
@@ -5712,7 +6262,21 @@
         <w:rPr>
           <w:lang w:val="en-US"/>
         </w:rPr>
-        <w:t>, ignoring the ones we actually used.</w:t>
+        <w:t xml:space="preserve">, ignoring the ones we </w:t>
+      </w:r>
+      <w:proofErr w:type="gramStart"/>
+      <w:r>
+        <w:rPr>
+          <w:lang w:val="en-US"/>
+        </w:rPr>
+        <w:t>actually used</w:t>
+      </w:r>
+      <w:proofErr w:type="gramEnd"/>
+      <w:r>
+        <w:rPr>
+          <w:lang w:val="en-US"/>
+        </w:rPr>
+        <w:t>.</w:t>
       </w:r>
     </w:p>
     <w:p>
@@ -5976,12 +6540,20 @@
           <w:lang w:val="en-US"/>
         </w:rPr>
       </w:pPr>
+      <w:proofErr w:type="gramStart"/>
       <w:r>
         <w:rPr>
           <w:lang w:val="en-US"/>
         </w:rPr>
         <w:lastRenderedPageBreak/>
-        <w:t>So I implemented everything I talked about in the previous section. And I tested it. And I played it.</w:t>
+        <w:t>So</w:t>
+      </w:r>
+      <w:proofErr w:type="gramEnd"/>
+      <w:r>
+        <w:rPr>
+          <w:lang w:val="en-US"/>
+        </w:rPr>
+        <w:t xml:space="preserve"> I implemented everything I talked about in the previous section. And I tested it. And I played it.</w:t>
       </w:r>
     </w:p>
     <w:p>
@@ -6021,13 +6593,23 @@
         </w:rPr>
         <w:t xml:space="preserve">Gravity is always down. As such, most of the game you’re just </w:t>
       </w:r>
-      <w:r>
-        <w:rPr>
-          <w:i/>
-          <w:iCs/>
-          <w:lang w:val="en-US"/>
-        </w:rPr>
-        <w:t>falling down through a bunch of rooms</w:t>
+      <w:proofErr w:type="gramStart"/>
+      <w:r>
+        <w:rPr>
+          <w:i/>
+          <w:iCs/>
+          <w:lang w:val="en-US"/>
+        </w:rPr>
+        <w:t>falling down</w:t>
+      </w:r>
+      <w:proofErr w:type="gramEnd"/>
+      <w:r>
+        <w:rPr>
+          <w:i/>
+          <w:iCs/>
+          <w:lang w:val="en-US"/>
+        </w:rPr>
+        <w:t xml:space="preserve"> through a bunch of rooms</w:t>
       </w:r>
       <w:r>
         <w:rPr>
@@ -6185,7 +6767,21 @@
         <w:rPr>
           <w:lang w:val="en-US"/>
         </w:rPr>
-        <w:t xml:space="preserve">. (So when you roll into a wall, you </w:t>
+        <w:t>. (</w:t>
+      </w:r>
+      <w:proofErr w:type="gramStart"/>
+      <w:r>
+        <w:rPr>
+          <w:lang w:val="en-US"/>
+        </w:rPr>
+        <w:t>So</w:t>
+      </w:r>
+      <w:proofErr w:type="gramEnd"/>
+      <w:r>
+        <w:rPr>
+          <w:lang w:val="en-US"/>
+        </w:rPr>
+        <w:t xml:space="preserve"> when you roll into a wall, you </w:t>
       </w:r>
       <w:r>
         <w:rPr>
@@ -6215,11 +6811,19 @@
           <w:lang w:val="en-US"/>
         </w:rPr>
       </w:pPr>
-      <w:r>
-        <w:rPr>
-          <w:lang w:val="en-US"/>
-        </w:rPr>
-        <w:t>So let’s turn it around.</w:t>
+      <w:proofErr w:type="gramStart"/>
+      <w:r>
+        <w:rPr>
+          <w:lang w:val="en-US"/>
+        </w:rPr>
+        <w:t>So</w:t>
+      </w:r>
+      <w:proofErr w:type="gramEnd"/>
+      <w:r>
+        <w:rPr>
+          <w:lang w:val="en-US"/>
+        </w:rPr>
+        <w:t xml:space="preserve"> let’s turn it around.</w:t>
       </w:r>
     </w:p>
     <w:p>
@@ -6451,7 +7055,21 @@
         <w:rPr>
           <w:lang w:val="en-US"/>
         </w:rPr>
-        <w:t xml:space="preserve">Now players can actually roll onto stuff. They stay contained within the grid, while having more than enough space to maneuver. The routes are varied and can already be quite challenging. (This is </w:t>
+        <w:t xml:space="preserve">Now players can </w:t>
+      </w:r>
+      <w:proofErr w:type="gramStart"/>
+      <w:r>
+        <w:rPr>
+          <w:lang w:val="en-US"/>
+        </w:rPr>
+        <w:t>actually roll</w:t>
+      </w:r>
+      <w:proofErr w:type="gramEnd"/>
+      <w:r>
+        <w:rPr>
+          <w:lang w:val="en-US"/>
+        </w:rPr>
+        <w:t xml:space="preserve"> onto stuff. They stay contained within the grid, while having more than enough space to maneuver. The routes are varied and can already be quite challenging. (This is </w:t>
       </w:r>
       <w:r>
         <w:rPr>
@@ -6662,7 +7280,55 @@
         <w:rPr>
           <w:lang w:val="en-US"/>
         </w:rPr>
-        <w:t>Rotating the slope correctly is a minor implementation detail (which depends on how Godot handles tilemaps and how I happened to draw the slope), so I won’t bore you with that.</w:t>
+        <w:t xml:space="preserve">Rotating the slope correctly is a minor implementation detail (which depends on how Godot handles </w:t>
+      </w:r>
+      <w:proofErr w:type="spellStart"/>
+      <w:r>
+        <w:rPr>
+          <w:lang w:val="en-US"/>
+        </w:rPr>
+        <w:t>tilemaps</w:t>
+      </w:r>
+      <w:proofErr w:type="spellEnd"/>
+      <w:r>
+        <w:rPr>
+          <w:lang w:val="en-US"/>
+        </w:rPr>
+        <w:t xml:space="preserve"> and how I happened to draw the slope), so I won’t bore you with that.</w:t>
+      </w:r>
+      <w:r>
+        <w:rPr>
+          <w:lang w:val="en-US"/>
+        </w:rPr>
+        <w:t xml:space="preserve"> </w:t>
+      </w:r>
+      <w:proofErr w:type="gramStart"/>
+      <w:r>
+        <w:rPr>
+          <w:lang w:val="en-US"/>
+        </w:rPr>
+        <w:t>Also</w:t>
+      </w:r>
+      <w:proofErr w:type="gramEnd"/>
+      <w:r>
+        <w:rPr>
+          <w:lang w:val="en-US"/>
+        </w:rPr>
+        <w:t xml:space="preserve"> because – and this is me from the future – I ended up using a different system anyway (“</w:t>
+      </w:r>
+      <w:proofErr w:type="spellStart"/>
+      <w:r>
+        <w:rPr>
+          <w:lang w:val="en-US"/>
+        </w:rPr>
+        <w:t>autotiling</w:t>
+      </w:r>
+      <w:proofErr w:type="spellEnd"/>
+      <w:r>
+        <w:rPr>
+          <w:lang w:val="en-US"/>
+        </w:rPr>
+        <w:t>”).</w:t>
       </w:r>
     </w:p>
     <w:p>
@@ -6794,7 +7460,21 @@
         <w:rPr>
           <w:lang w:val="en-US"/>
         </w:rPr>
-        <w:t xml:space="preserve">Right now, we have randomly generated maps which you are fun, playable, and even finishable (with our limited toolset). </w:t>
+        <w:t xml:space="preserve">Right now, we have randomly generated maps which are fun, playable, and even </w:t>
+      </w:r>
+      <w:proofErr w:type="spellStart"/>
+      <w:r>
+        <w:rPr>
+          <w:lang w:val="en-US"/>
+        </w:rPr>
+        <w:t>finishable</w:t>
+      </w:r>
+      <w:proofErr w:type="spellEnd"/>
+      <w:r>
+        <w:rPr>
+          <w:lang w:val="en-US"/>
+        </w:rPr>
+        <w:t xml:space="preserve"> (with our limited toolset). </w:t>
       </w:r>
     </w:p>
     <w:p>
@@ -7068,7 +7748,21 @@
         <w:rPr>
           <w:lang w:val="en-US"/>
         </w:rPr>
-        <w:t xml:space="preserve">Jumping is simple to implement: apply a force </w:t>
+        <w:t xml:space="preserve">Jumping is simple to </w:t>
+      </w:r>
+      <w:proofErr w:type="gramStart"/>
+      <w:r>
+        <w:rPr>
+          <w:lang w:val="en-US"/>
+        </w:rPr>
+        <w:t>implement:</w:t>
+      </w:r>
+      <w:proofErr w:type="gramEnd"/>
+      <w:r>
+        <w:rPr>
+          <w:lang w:val="en-US"/>
+        </w:rPr>
+        <w:t xml:space="preserve"> apply a force </w:t>
       </w:r>
       <w:r>
         <w:rPr>
@@ -7104,6 +7798,7 @@
         </w:rPr>
         <w:t xml:space="preserve">Clinging is, interestingly, kind of the opposite. Use a </w:t>
       </w:r>
+      <w:proofErr w:type="spellStart"/>
       <w:r>
         <w:rPr>
           <w:i/>
@@ -7112,6 +7807,7 @@
         </w:rPr>
         <w:t>raycast</w:t>
       </w:r>
+      <w:proofErr w:type="spellEnd"/>
       <w:r>
         <w:rPr>
           <w:lang w:val="en-US"/>
@@ -7245,6 +7941,7 @@
         </w:rPr>
         <w:t xml:space="preserve">Press </w:t>
       </w:r>
+      <w:proofErr w:type="gramStart"/>
       <w:r>
         <w:rPr>
           <w:i/>
@@ -7253,6 +7950,7 @@
         </w:rPr>
         <w:t>jump</w:t>
       </w:r>
+      <w:proofErr w:type="gramEnd"/>
       <w:r>
         <w:rPr>
           <w:lang w:val="en-US"/>
@@ -7291,7 +7989,21 @@
         <w:rPr>
           <w:lang w:val="en-US"/>
         </w:rPr>
-        <w:t xml:space="preserve"> route this way (with some trial and error), it just felt </w:t>
+        <w:t xml:space="preserve"> route this way (with some trial and error), </w:t>
+      </w:r>
+      <w:proofErr w:type="gramStart"/>
+      <w:r>
+        <w:rPr>
+          <w:lang w:val="en-US"/>
+        </w:rPr>
+        <w:t>it just</w:t>
+      </w:r>
+      <w:proofErr w:type="gramEnd"/>
+      <w:r>
+        <w:rPr>
+          <w:lang w:val="en-US"/>
+        </w:rPr>
+        <w:t xml:space="preserve"> felt </w:t>
       </w:r>
       <w:r>
         <w:rPr>
@@ -7396,7 +8108,15 @@
         <w:pStyle w:val="Heading2"/>
       </w:pPr>
       <w:r>
-        <w:t>Step 9: Making the first finishable level</w:t>
+        <w:t xml:space="preserve">Step 9: Making the first </w:t>
+      </w:r>
+      <w:proofErr w:type="spellStart"/>
+      <w:r>
+        <w:t>finishable</w:t>
+      </w:r>
+      <w:proofErr w:type="spellEnd"/>
+      <w:r>
+        <w:t xml:space="preserve"> level</w:t>
       </w:r>
     </w:p>
     <w:p>
@@ -7479,7 +8199,21 @@
         <w:rPr>
           <w:lang w:val="en-US"/>
         </w:rPr>
-        <w:t xml:space="preserve">That’s it! So let’s make that and then </w:t>
+        <w:t xml:space="preserve">That’s it! </w:t>
+      </w:r>
+      <w:proofErr w:type="gramStart"/>
+      <w:r>
+        <w:rPr>
+          <w:lang w:val="en-US"/>
+        </w:rPr>
+        <w:t>So</w:t>
+      </w:r>
+      <w:proofErr w:type="gramEnd"/>
+      <w:r>
+        <w:rPr>
+          <w:lang w:val="en-US"/>
+        </w:rPr>
+        <w:t xml:space="preserve"> let’s make that and then </w:t>
       </w:r>
       <w:r>
         <w:rPr>
@@ -7613,7 +8347,21 @@
         <w:rPr>
           <w:lang w:val="en-US"/>
         </w:rPr>
-        <w:t>Once completed, the edges are removed and you can continue</w:t>
+        <w:t xml:space="preserve">Once completed, the edges are </w:t>
+      </w:r>
+      <w:proofErr w:type="gramStart"/>
+      <w:r>
+        <w:rPr>
+          <w:lang w:val="en-US"/>
+        </w:rPr>
+        <w:t>removed</w:t>
+      </w:r>
+      <w:proofErr w:type="gramEnd"/>
+      <w:r>
+        <w:rPr>
+          <w:lang w:val="en-US"/>
+        </w:rPr>
+        <w:t xml:space="preserve"> and you can continue</w:t>
       </w:r>
     </w:p>
     <w:p>
@@ -7675,11 +8423,19 @@
           <w:lang w:val="en-US"/>
         </w:rPr>
       </w:pPr>
-      <w:r>
-        <w:rPr>
-          <w:lang w:val="en-US"/>
-        </w:rPr>
-        <w:t xml:space="preserve">However … the question of “how exactly do you win?” haunted me during that period. </w:t>
+      <w:proofErr w:type="gramStart"/>
+      <w:r>
+        <w:rPr>
+          <w:lang w:val="en-US"/>
+        </w:rPr>
+        <w:t>However</w:t>
+      </w:r>
+      <w:proofErr w:type="gramEnd"/>
+      <w:r>
+        <w:rPr>
+          <w:lang w:val="en-US"/>
+        </w:rPr>
+        <w:t xml:space="preserve"> … the question of “how exactly do you win?” haunted me during that period. </w:t>
       </w:r>
     </w:p>
     <w:p>
@@ -7782,7 +8538,21 @@
           <w:lang w:val="en-US"/>
         </w:rPr>
         <w:lastRenderedPageBreak/>
-        <w:t xml:space="preserve">At the same time, if you are split between a few pieces, it might be really hard to bring them all to the finish. One of them might be stuck somewhere, and there might be no way to get it out. And because it’s stuck somewhere in the back, the camera needs to zoom </w:t>
+        <w:t xml:space="preserve">At the same time, if you are split between a few pieces, it might be </w:t>
+      </w:r>
+      <w:proofErr w:type="gramStart"/>
+      <w:r>
+        <w:rPr>
+          <w:lang w:val="en-US"/>
+        </w:rPr>
+        <w:t>really hard</w:t>
+      </w:r>
+      <w:proofErr w:type="gramEnd"/>
+      <w:r>
+        <w:rPr>
+          <w:lang w:val="en-US"/>
+        </w:rPr>
+        <w:t xml:space="preserve"> to bring them all to the finish. One of them might be stuck somewhere, and there might be no way to get it out. And because it’s stuck somewhere in the back, the camera needs to zoom </w:t>
       </w:r>
       <w:r>
         <w:rPr>
@@ -7960,7 +8730,21 @@
         <w:rPr>
           <w:lang w:val="en-US"/>
         </w:rPr>
-        <w:t>Penalizing is annoying. It can easily lead to frustration and a “stale game”. So the second option will have to be used 90% of the time.</w:t>
+        <w:t xml:space="preserve">Penalizing is annoying. It can easily lead to frustration and a “stale game”. </w:t>
+      </w:r>
+      <w:proofErr w:type="gramStart"/>
+      <w:r>
+        <w:rPr>
+          <w:lang w:val="en-US"/>
+        </w:rPr>
+        <w:t>So</w:t>
+      </w:r>
+      <w:proofErr w:type="gramEnd"/>
+      <w:r>
+        <w:rPr>
+          <w:lang w:val="en-US"/>
+        </w:rPr>
+        <w:t xml:space="preserve"> the second option will have to be used 90% of the time.</w:t>
       </w:r>
     </w:p>
     <w:p>
@@ -8082,7 +8866,21 @@
         <w:rPr>
           <w:lang w:val="en-US"/>
         </w:rPr>
-        <w:t>Idea: Add a “lock” or “gate” you can only pass if you’re large. (Otherwise it takes a while, or it’s harder.)</w:t>
+        <w:t>Idea: Add a “lock” or “gate” you can only pass if you’re large. (</w:t>
+      </w:r>
+      <w:proofErr w:type="gramStart"/>
+      <w:r>
+        <w:rPr>
+          <w:lang w:val="en-US"/>
+        </w:rPr>
+        <w:t>Otherwise</w:t>
+      </w:r>
+      <w:proofErr w:type="gramEnd"/>
+      <w:r>
+        <w:rPr>
+          <w:lang w:val="en-US"/>
+        </w:rPr>
+        <w:t xml:space="preserve"> it takes a while, or it’s harder.)</w:t>
       </w:r>
     </w:p>
     <w:p>
@@ -8114,7 +8912,43 @@
         <w:rPr>
           <w:lang w:val="en-US"/>
         </w:rPr>
-        <w:t xml:space="preserve"> other players by bumping into them. The bigger you are, the more probability you successfully slice someone else.</w:t>
+        <w:t xml:space="preserve"> other players by bumping into them. The bigger you are, the </w:t>
+      </w:r>
+      <w:r>
+        <w:rPr>
+          <w:lang w:val="en-US"/>
+        </w:rPr>
+        <w:t>higher the</w:t>
+      </w:r>
+      <w:r>
+        <w:rPr>
+          <w:lang w:val="en-US"/>
+        </w:rPr>
+        <w:t xml:space="preserve"> probability </w:t>
+      </w:r>
+      <w:r>
+        <w:rPr>
+          <w:lang w:val="en-US"/>
+        </w:rPr>
+        <w:t>of</w:t>
+      </w:r>
+      <w:r>
+        <w:rPr>
+          <w:lang w:val="en-US"/>
+        </w:rPr>
+        <w:t xml:space="preserve"> successfully slic</w:t>
+      </w:r>
+      <w:r>
+        <w:rPr>
+          <w:lang w:val="en-US"/>
+        </w:rPr>
+        <w:t xml:space="preserve">ing </w:t>
+      </w:r>
+      <w:r>
+        <w:rPr>
+          <w:lang w:val="en-US"/>
+        </w:rPr>
+        <w:t>someone else.</w:t>
       </w:r>
     </w:p>
     <w:p>
@@ -8226,8 +9060,12 @@
       </w:r>
       <w:r>
         <w:rPr>
-          <w:i/>
-          <w:iCs/>
+          <w:lang w:val="en-US"/>
+        </w:rPr>
+        <w:t>“</w:t>
+      </w:r>
+      <w:r>
+        <w:rPr>
           <w:lang w:val="en-US"/>
         </w:rPr>
         <w:t>curse</w:t>
@@ -8236,6 +9074,12 @@
         <w:rPr>
           <w:lang w:val="en-US"/>
         </w:rPr>
+        <w:t>”</w:t>
+      </w:r>
+      <w:r>
+        <w:rPr>
+          <w:lang w:val="en-US"/>
+        </w:rPr>
         <w:t xml:space="preserve"> that requires you to finish all your pieces anyway.</w:t>
       </w:r>
     </w:p>
@@ -8251,10 +9095,7 @@
         <w:pStyle w:val="Heading2"/>
       </w:pPr>
       <w:r>
-        <w:t xml:space="preserve">Step </w:t>
-      </w:r>
-      <w:r>
-        <w:t>10: Better Routes</w:t>
+        <w:t>Step 10: Better Routes</w:t>
       </w:r>
     </w:p>
     <w:p>
@@ -8561,7 +9402,21 @@
         <w:rPr>
           <w:lang w:val="en-US"/>
         </w:rPr>
-        <w:t xml:space="preserve">After some experimentation, I found the best solution was simply to allow this, but </w:t>
+        <w:t xml:space="preserve">After some experimentation, I found the best solution was simply to allow </w:t>
+      </w:r>
+      <w:proofErr w:type="gramStart"/>
+      <w:r>
+        <w:rPr>
+          <w:lang w:val="en-US"/>
+        </w:rPr>
+        <w:t>this, but</w:t>
+      </w:r>
+      <w:proofErr w:type="gramEnd"/>
+      <w:r>
+        <w:rPr>
+          <w:lang w:val="en-US"/>
+        </w:rPr>
+        <w:t xml:space="preserve"> </w:t>
       </w:r>
       <w:r>
         <w:rPr>
@@ -8811,7 +9666,21 @@
         <w:rPr>
           <w:lang w:val="en-US"/>
         </w:rPr>
-        <w:t xml:space="preserve"> in which to teach them to players. So I just implement all of it (as quickly as possible) and then </w:t>
+        <w:t xml:space="preserve"> in which to teach them to players. </w:t>
+      </w:r>
+      <w:proofErr w:type="gramStart"/>
+      <w:r>
+        <w:rPr>
+          <w:lang w:val="en-US"/>
+        </w:rPr>
+        <w:t>So</w:t>
+      </w:r>
+      <w:proofErr w:type="gramEnd"/>
+      <w:r>
+        <w:rPr>
+          <w:lang w:val="en-US"/>
+        </w:rPr>
+        <w:t xml:space="preserve"> I just implement all of it (as quickly as possible) and then </w:t>
       </w:r>
       <w:r>
         <w:rPr>
@@ -8827,6 +9696,1291 @@
         </w:rPr>
         <w:t>.)</w:t>
       </w:r>
+    </w:p>
+    <w:p>
+      <w:pPr>
+        <w:rPr>
+          <w:lang w:val="en-US"/>
+        </w:rPr>
+      </w:pPr>
+    </w:p>
+    <w:p>
+      <w:pPr>
+        <w:rPr>
+          <w:lang w:val="en-US"/>
+        </w:rPr>
+      </w:pPr>
+      <w:r>
+        <w:rPr>
+          <w:lang w:val="en-US"/>
+        </w:rPr>
+        <w:t>The results?</w:t>
+      </w:r>
+    </w:p>
+    <w:p>
+      <w:pPr>
+        <w:pStyle w:val="ListParagraph"/>
+        <w:numPr>
+          <w:ilvl w:val="0"/>
+          <w:numId w:val="36"/>
+        </w:numPr>
+        <w:rPr>
+          <w:lang w:val="en-US"/>
+        </w:rPr>
+      </w:pPr>
+      <w:r>
+        <w:rPr>
+          <w:lang w:val="en-US"/>
+        </w:rPr>
+        <w:t>Most of my ideas work great! They are a fun challenge, without just being impossible or impossible to understand.</w:t>
+      </w:r>
+    </w:p>
+    <w:p>
+      <w:pPr>
+        <w:pStyle w:val="ListParagraph"/>
+        <w:numPr>
+          <w:ilvl w:val="0"/>
+          <w:numId w:val="36"/>
+        </w:numPr>
+        <w:rPr>
+          <w:lang w:val="en-US"/>
+        </w:rPr>
+      </w:pPr>
+      <w:r>
+        <w:rPr>
+          <w:lang w:val="en-US"/>
+        </w:rPr>
+        <w:lastRenderedPageBreak/>
+        <w:t xml:space="preserve">Nevertheless, I </w:t>
+      </w:r>
+      <w:r>
+        <w:rPr>
+          <w:i/>
+          <w:iCs/>
+          <w:lang w:val="en-US"/>
+        </w:rPr>
+        <w:t>do</w:t>
+      </w:r>
+      <w:r>
+        <w:rPr>
+          <w:lang w:val="en-US"/>
+        </w:rPr>
+        <w:t xml:space="preserve"> need to finetune physics parameters. And I </w:t>
+      </w:r>
+      <w:r>
+        <w:rPr>
+          <w:i/>
+          <w:iCs/>
+          <w:lang w:val="en-US"/>
+        </w:rPr>
+        <w:t>do</w:t>
+      </w:r>
+      <w:r>
+        <w:rPr>
+          <w:lang w:val="en-US"/>
+        </w:rPr>
+        <w:t xml:space="preserve"> need to restrict terrain placement to avoid some bad situations. </w:t>
+      </w:r>
+    </w:p>
+    <w:p>
+      <w:pPr>
+        <w:pStyle w:val="ListParagraph"/>
+        <w:numPr>
+          <w:ilvl w:val="1"/>
+          <w:numId w:val="36"/>
+        </w:numPr>
+        <w:rPr>
+          <w:lang w:val="en-US"/>
+        </w:rPr>
+      </w:pPr>
+      <w:r>
+        <w:rPr>
+          <w:lang w:val="en-US"/>
+        </w:rPr>
+        <w:t xml:space="preserve">(For example, if the room goes </w:t>
+      </w:r>
+      <w:r>
+        <w:rPr>
+          <w:i/>
+          <w:iCs/>
+          <w:lang w:val="en-US"/>
+        </w:rPr>
+        <w:t>down</w:t>
+      </w:r>
+      <w:r>
+        <w:rPr>
+          <w:lang w:val="en-US"/>
+        </w:rPr>
+        <w:t xml:space="preserve"> it’s extremely annoying if it has a </w:t>
+      </w:r>
+      <w:r>
+        <w:rPr>
+          <w:i/>
+          <w:iCs/>
+          <w:lang w:val="en-US"/>
+        </w:rPr>
+        <w:t>reverse gravity</w:t>
+      </w:r>
+      <w:r>
+        <w:rPr>
+          <w:lang w:val="en-US"/>
+        </w:rPr>
+        <w:t xml:space="preserve"> terrain. Because it constantly pushes you up, it’s near impossible to get through this room.)</w:t>
+      </w:r>
+    </w:p>
+    <w:p>
+      <w:pPr>
+        <w:pStyle w:val="ListParagraph"/>
+        <w:numPr>
+          <w:ilvl w:val="0"/>
+          <w:numId w:val="36"/>
+        </w:numPr>
+        <w:rPr>
+          <w:lang w:val="en-US"/>
+        </w:rPr>
+      </w:pPr>
+      <w:r>
+        <w:rPr>
+          <w:lang w:val="en-US"/>
+        </w:rPr>
+        <w:t>By implementing these things, I’ve generated tons of new ideas. I also learnt that I should probably simplify the game. (Now there are: terrains, powerups, locking rooms, and obstacles/items. Perhaps the last three should all just be shoved under “special room”.)</w:t>
+      </w:r>
+    </w:p>
+    <w:p>
+      <w:pPr>
+        <w:pStyle w:val="ListParagraph"/>
+        <w:numPr>
+          <w:ilvl w:val="0"/>
+          <w:numId w:val="36"/>
+        </w:numPr>
+        <w:rPr>
+          <w:b/>
+          <w:bCs/>
+          <w:lang w:val="en-US"/>
+        </w:rPr>
+      </w:pPr>
+      <w:r>
+        <w:rPr>
+          <w:b/>
+          <w:bCs/>
+          <w:lang w:val="en-US"/>
+        </w:rPr>
+        <w:t>And the route generation … needs a serious rewrite.</w:t>
+      </w:r>
+    </w:p>
+    <w:p>
+      <w:pPr>
+        <w:rPr>
+          <w:lang w:val="en-US"/>
+        </w:rPr>
+      </w:pPr>
+    </w:p>
+    <w:p>
+      <w:pPr>
+        <w:rPr>
+          <w:lang w:val="en-US"/>
+        </w:rPr>
+      </w:pPr>
+      <w:r>
+        <w:rPr>
+          <w:lang w:val="en-US"/>
+        </w:rPr>
+        <w:t>In this period, I also implemented many other features I would need anyway:</w:t>
+      </w:r>
+    </w:p>
+    <w:p>
+      <w:pPr>
+        <w:pStyle w:val="ListParagraph"/>
+        <w:numPr>
+          <w:ilvl w:val="0"/>
+          <w:numId w:val="39"/>
+        </w:numPr>
+        <w:rPr>
+          <w:lang w:val="en-US"/>
+        </w:rPr>
+      </w:pPr>
+      <w:r>
+        <w:rPr>
+          <w:lang w:val="en-US"/>
+        </w:rPr>
+        <w:t>The camera cannot show anything out of bounds. (</w:t>
+      </w:r>
+      <w:proofErr w:type="gramStart"/>
+      <w:r>
+        <w:rPr>
+          <w:lang w:val="en-US"/>
+        </w:rPr>
+        <w:t>So</w:t>
+      </w:r>
+      <w:proofErr w:type="gramEnd"/>
+      <w:r>
+        <w:rPr>
+          <w:lang w:val="en-US"/>
+        </w:rPr>
+        <w:t xml:space="preserve"> no ugly spaces outside of the grid if we’re zoomed out.)</w:t>
+      </w:r>
+    </w:p>
+    <w:p>
+      <w:pPr>
+        <w:pStyle w:val="ListParagraph"/>
+        <w:numPr>
+          <w:ilvl w:val="0"/>
+          <w:numId w:val="39"/>
+        </w:numPr>
+        <w:rPr>
+          <w:lang w:val="en-US"/>
+        </w:rPr>
+      </w:pPr>
+      <w:r>
+        <w:rPr>
+          <w:lang w:val="en-US"/>
+        </w:rPr>
+        <w:t>There are “light circles” around players, the rest is dark.</w:t>
+      </w:r>
+    </w:p>
+    <w:p>
+      <w:pPr>
+        <w:pStyle w:val="ListParagraph"/>
+        <w:numPr>
+          <w:ilvl w:val="0"/>
+          <w:numId w:val="39"/>
+        </w:numPr>
+        <w:rPr>
+          <w:lang w:val="en-US"/>
+        </w:rPr>
+      </w:pPr>
+      <w:r>
+        <w:rPr>
+          <w:lang w:val="en-US"/>
+        </w:rPr>
+        <w:t>I implemented “</w:t>
+      </w:r>
+      <w:proofErr w:type="spellStart"/>
+      <w:r>
+        <w:rPr>
+          <w:lang w:val="en-US"/>
+        </w:rPr>
+        <w:t>autotiling</w:t>
+      </w:r>
+      <w:proofErr w:type="spellEnd"/>
+      <w:r>
+        <w:rPr>
+          <w:lang w:val="en-US"/>
+        </w:rPr>
+        <w:t xml:space="preserve">” with prettier tiles. It means that my game engine automatically </w:t>
+      </w:r>
+      <w:proofErr w:type="gramStart"/>
+      <w:r>
+        <w:rPr>
+          <w:lang w:val="en-US"/>
+        </w:rPr>
+        <w:t>choose</w:t>
+      </w:r>
+      <w:proofErr w:type="gramEnd"/>
+      <w:r>
+        <w:rPr>
+          <w:lang w:val="en-US"/>
+        </w:rPr>
+        <w:t xml:space="preserve"> the correct sprite based on surrounding sprites, so it all connects well and looks good (and organic).</w:t>
+      </w:r>
+    </w:p>
+    <w:p>
+      <w:pPr>
+        <w:pStyle w:val="ListParagraph"/>
+        <w:numPr>
+          <w:ilvl w:val="0"/>
+          <w:numId w:val="39"/>
+        </w:numPr>
+        <w:rPr>
+          <w:lang w:val="en-US"/>
+        </w:rPr>
+      </w:pPr>
+      <w:r>
+        <w:rPr>
+          <w:lang w:val="en-US"/>
+        </w:rPr>
+        <w:t xml:space="preserve">I implement “catch up mechanics”. If you’re too far behind, you are teleported forward. If you’re not moving for 10+ seconds, same thing. All of this, obviously, has a cost in the form of a </w:t>
+      </w:r>
+      <w:r>
+        <w:rPr>
+          <w:i/>
+          <w:iCs/>
+          <w:lang w:val="en-US"/>
+        </w:rPr>
+        <w:t>time penalty</w:t>
+      </w:r>
+      <w:r>
+        <w:rPr>
+          <w:lang w:val="en-US"/>
+        </w:rPr>
+        <w:t>.</w:t>
+      </w:r>
+    </w:p>
+    <w:p>
+      <w:pPr>
+        <w:rPr>
+          <w:lang w:val="en-US"/>
+        </w:rPr>
+      </w:pPr>
+    </w:p>
+    <w:p>
+      <w:pPr>
+        <w:rPr>
+          <w:lang w:val="en-US"/>
+        </w:rPr>
+      </w:pPr>
+      <w:r>
+        <w:rPr>
+          <w:lang w:val="en-US"/>
+        </w:rPr>
+        <w:t>&lt;TO DO: Image?&gt;</w:t>
+      </w:r>
+    </w:p>
+    <w:p>
+      <w:pPr>
+        <w:rPr>
+          <w:lang w:val="en-US"/>
+        </w:rPr>
+      </w:pPr>
+    </w:p>
+    <w:p>
+      <w:pPr>
+        <w:pStyle w:val="Heading2"/>
+      </w:pPr>
+      <w:r>
+        <w:t>step 12: Better routes, For real now</w:t>
+      </w:r>
+    </w:p>
+    <w:p>
+      <w:pPr>
+        <w:rPr>
+          <w:lang w:val="en-US"/>
+        </w:rPr>
+      </w:pPr>
+      <w:r>
+        <w:rPr>
+          <w:lang w:val="en-US"/>
+        </w:rPr>
+        <w:t>The current route generation algorithm is “fine”. But now that the game has evolved, this isn’t enough anymore, and I have requirements it cannot meet.</w:t>
+      </w:r>
+    </w:p>
+    <w:p>
+      <w:pPr>
+        <w:rPr>
+          <w:lang w:val="en-US"/>
+        </w:rPr>
+      </w:pPr>
+    </w:p>
+    <w:p>
+      <w:pPr>
+        <w:rPr>
+          <w:lang w:val="en-US"/>
+        </w:rPr>
+      </w:pPr>
+      <w:r>
+        <w:rPr>
+          <w:lang w:val="en-US"/>
+        </w:rPr>
+        <w:t xml:space="preserve">(Additionally, the </w:t>
+      </w:r>
+      <w:r>
+        <w:rPr>
+          <w:i/>
+          <w:iCs/>
+          <w:lang w:val="en-US"/>
+        </w:rPr>
+        <w:t>actual route</w:t>
+      </w:r>
+      <w:r>
+        <w:rPr>
+          <w:lang w:val="en-US"/>
+        </w:rPr>
+        <w:t xml:space="preserve"> is </w:t>
+      </w:r>
+      <w:r>
+        <w:rPr>
+          <w:i/>
+          <w:iCs/>
+          <w:lang w:val="en-US"/>
+        </w:rPr>
+        <w:t>the backbone of this game</w:t>
+      </w:r>
+      <w:r>
+        <w:rPr>
+          <w:lang w:val="en-US"/>
+        </w:rPr>
+        <w:t>. It’s the most important thing. It’s what makes or breaks the game. I think it’s more valuable to spend extra time here, than try to cover it up later with all sorts of powerups or other mechanics.)</w:t>
+      </w:r>
+    </w:p>
+    <w:p>
+      <w:pPr>
+        <w:rPr>
+          <w:lang w:val="en-US"/>
+        </w:rPr>
+      </w:pPr>
+    </w:p>
+    <w:p>
+      <w:pPr>
+        <w:rPr>
+          <w:lang w:val="en-US"/>
+        </w:rPr>
+      </w:pPr>
+      <w:r>
+        <w:rPr>
+          <w:lang w:val="en-US"/>
+        </w:rPr>
+        <w:t xml:space="preserve">To remind </w:t>
+      </w:r>
+      <w:proofErr w:type="gramStart"/>
+      <w:r>
+        <w:rPr>
+          <w:lang w:val="en-US"/>
+        </w:rPr>
+        <w:t>ourselves</w:t>
+      </w:r>
+      <w:proofErr w:type="gramEnd"/>
+      <w:r>
+        <w:rPr>
+          <w:lang w:val="en-US"/>
+        </w:rPr>
+        <w:t>, here’s how the current algorithm works (in simplified form):</w:t>
+      </w:r>
+    </w:p>
+    <w:p>
+      <w:pPr>
+        <w:pStyle w:val="ListParagraph"/>
+        <w:numPr>
+          <w:ilvl w:val="0"/>
+          <w:numId w:val="37"/>
+        </w:numPr>
+        <w:rPr>
+          <w:lang w:val="en-US"/>
+        </w:rPr>
+      </w:pPr>
+      <w:r>
+        <w:rPr>
+          <w:lang w:val="en-US"/>
+        </w:rPr>
+        <w:t>Get the last room we placed.</w:t>
+      </w:r>
+    </w:p>
+    <w:p>
+      <w:pPr>
+        <w:pStyle w:val="ListParagraph"/>
+        <w:numPr>
+          <w:ilvl w:val="0"/>
+          <w:numId w:val="37"/>
+        </w:numPr>
+        <w:rPr>
+          <w:lang w:val="en-US"/>
+        </w:rPr>
+      </w:pPr>
+      <w:r>
+        <w:rPr>
+          <w:lang w:val="en-US"/>
+        </w:rPr>
+        <w:t xml:space="preserve">Try to place rooms of random size in random directions </w:t>
+      </w:r>
+      <w:r>
+        <w:rPr>
+          <w:i/>
+          <w:iCs/>
+          <w:lang w:val="en-US"/>
+        </w:rPr>
+        <w:t>next to this room</w:t>
+      </w:r>
+    </w:p>
+    <w:p>
+      <w:pPr>
+        <w:pStyle w:val="ListParagraph"/>
+        <w:numPr>
+          <w:ilvl w:val="0"/>
+          <w:numId w:val="37"/>
+        </w:numPr>
+        <w:rPr>
+          <w:lang w:val="en-US"/>
+        </w:rPr>
+      </w:pPr>
+      <w:r>
+        <w:rPr>
+          <w:lang w:val="en-US"/>
+        </w:rPr>
+        <w:t>Once we find something, place it.</w:t>
+      </w:r>
+    </w:p>
+    <w:p>
+      <w:pPr>
+        <w:pStyle w:val="ListParagraph"/>
+        <w:numPr>
+          <w:ilvl w:val="0"/>
+          <w:numId w:val="37"/>
+        </w:numPr>
+        <w:rPr>
+          <w:lang w:val="en-US"/>
+        </w:rPr>
+      </w:pPr>
+      <w:r>
+        <w:rPr>
+          <w:lang w:val="en-US"/>
+        </w:rPr>
+        <w:t>If we haven’t found something after loads of tries, it’s clearly impossible, so place a teleporter and stop there.</w:t>
+      </w:r>
+    </w:p>
+    <w:p>
+      <w:pPr>
+        <w:rPr>
+          <w:lang w:val="en-US"/>
+        </w:rPr>
+      </w:pPr>
+    </w:p>
+    <w:p>
+      <w:pPr>
+        <w:rPr>
+          <w:lang w:val="en-US"/>
+        </w:rPr>
+      </w:pPr>
+      <w:r>
+        <w:rPr>
+          <w:lang w:val="en-US"/>
+        </w:rPr>
+        <w:t>This has the following problems:</w:t>
+      </w:r>
+    </w:p>
+    <w:p>
+      <w:pPr>
+        <w:pStyle w:val="ListParagraph"/>
+        <w:numPr>
+          <w:ilvl w:val="0"/>
+          <w:numId w:val="38"/>
+        </w:numPr>
+        <w:rPr>
+          <w:lang w:val="en-US"/>
+        </w:rPr>
+      </w:pPr>
+      <w:r>
+        <w:rPr>
+          <w:lang w:val="en-US"/>
+        </w:rPr>
+        <w:t xml:space="preserve">Trying this algorithm </w:t>
+      </w:r>
+      <w:r>
+        <w:rPr>
+          <w:i/>
+          <w:iCs/>
+          <w:lang w:val="en-US"/>
+        </w:rPr>
+        <w:t>thousands of times</w:t>
+      </w:r>
+      <w:r>
+        <w:rPr>
+          <w:lang w:val="en-US"/>
+        </w:rPr>
+        <w:t xml:space="preserve"> is very resource intensive and introduces lag/stutter.</w:t>
+      </w:r>
+    </w:p>
+    <w:p>
+      <w:pPr>
+        <w:pStyle w:val="ListParagraph"/>
+        <w:numPr>
+          <w:ilvl w:val="0"/>
+          <w:numId w:val="38"/>
+        </w:numPr>
+        <w:rPr>
+          <w:lang w:val="en-US"/>
+        </w:rPr>
+      </w:pPr>
+      <w:r>
+        <w:rPr>
+          <w:lang w:val="en-US"/>
+        </w:rPr>
+        <w:t xml:space="preserve">Additionally, there’s no </w:t>
+      </w:r>
+      <w:r>
+        <w:rPr>
+          <w:i/>
+          <w:iCs/>
+          <w:lang w:val="en-US"/>
+        </w:rPr>
+        <w:t>guarantee</w:t>
+      </w:r>
+      <w:r>
+        <w:rPr>
+          <w:lang w:val="en-US"/>
+        </w:rPr>
+        <w:t xml:space="preserve"> that it finds something sensible. If we’re out of luck, it only tries stupid configurations that would never work, and misses the obvious one.</w:t>
+      </w:r>
+    </w:p>
+    <w:p>
+      <w:pPr>
+        <w:pStyle w:val="ListParagraph"/>
+        <w:numPr>
+          <w:ilvl w:val="0"/>
+          <w:numId w:val="38"/>
+        </w:numPr>
+        <w:rPr>
+          <w:lang w:val="en-US"/>
+        </w:rPr>
+      </w:pPr>
+      <w:r>
+        <w:rPr>
+          <w:lang w:val="en-US"/>
+        </w:rPr>
+        <w:lastRenderedPageBreak/>
+        <w:t xml:space="preserve">It’s terrible at using the space it has. (Often it has </w:t>
+      </w:r>
+      <w:r>
+        <w:rPr>
+          <w:i/>
+          <w:iCs/>
+          <w:lang w:val="en-US"/>
+        </w:rPr>
+        <w:t>loads</w:t>
+      </w:r>
+      <w:r>
+        <w:rPr>
+          <w:lang w:val="en-US"/>
+        </w:rPr>
+        <w:t xml:space="preserve"> of space on the right … and only places a 1x1 room before going left.) </w:t>
+      </w:r>
+    </w:p>
+    <w:p>
+      <w:pPr>
+        <w:pStyle w:val="ListParagraph"/>
+        <w:numPr>
+          <w:ilvl w:val="0"/>
+          <w:numId w:val="38"/>
+        </w:numPr>
+        <w:rPr>
+          <w:lang w:val="en-US"/>
+        </w:rPr>
+      </w:pPr>
+      <w:r>
+        <w:rPr>
+          <w:lang w:val="en-US"/>
+        </w:rPr>
+        <w:t>It’s hard to control this with extra requirements, such as “no more than 2 rooms vertically after each other”.</w:t>
+      </w:r>
+    </w:p>
+    <w:p>
+      <w:pPr>
+        <w:rPr>
+          <w:lang w:val="en-US"/>
+        </w:rPr>
+      </w:pPr>
+    </w:p>
+    <w:p>
+      <w:pPr>
+        <w:rPr>
+          <w:lang w:val="en-US"/>
+        </w:rPr>
+      </w:pPr>
+      <w:r>
+        <w:rPr>
+          <w:lang w:val="en-US"/>
+        </w:rPr>
+        <w:t xml:space="preserve">This got me thinking. I’ve implemented a “grow rectangle” function, which is </w:t>
+      </w:r>
+      <w:r>
+        <w:rPr>
+          <w:i/>
+          <w:iCs/>
+          <w:lang w:val="en-US"/>
+        </w:rPr>
+        <w:t>fast</w:t>
+      </w:r>
+      <w:r>
+        <w:rPr>
+          <w:lang w:val="en-US"/>
+        </w:rPr>
+        <w:t xml:space="preserve"> and already </w:t>
+      </w:r>
+      <w:r>
+        <w:rPr>
+          <w:i/>
+          <w:iCs/>
+          <w:lang w:val="en-US"/>
+        </w:rPr>
+        <w:t>used a lot</w:t>
+      </w:r>
+      <w:r>
+        <w:rPr>
+          <w:lang w:val="en-US"/>
+        </w:rPr>
+        <w:t>.</w:t>
+      </w:r>
+    </w:p>
+    <w:p>
+      <w:pPr>
+        <w:rPr>
+          <w:lang w:val="en-US"/>
+        </w:rPr>
+      </w:pPr>
+    </w:p>
+    <w:p>
+      <w:pPr>
+        <w:rPr>
+          <w:lang w:val="en-US"/>
+        </w:rPr>
+      </w:pPr>
+      <w:r>
+        <w:rPr>
+          <w:b/>
+          <w:bCs/>
+          <w:lang w:val="en-US"/>
+        </w:rPr>
+        <w:t>Insight #1:</w:t>
+      </w:r>
+      <w:r>
+        <w:rPr>
+          <w:lang w:val="en-US"/>
+        </w:rPr>
+        <w:t xml:space="preserve"> why don’t we start each room at size 1x1, and then simply </w:t>
+      </w:r>
+      <w:r>
+        <w:rPr>
+          <w:i/>
+          <w:iCs/>
+          <w:lang w:val="en-US"/>
+        </w:rPr>
+        <w:t>grow</w:t>
+      </w:r>
+      <w:r>
+        <w:rPr>
+          <w:lang w:val="en-US"/>
+        </w:rPr>
+        <w:t xml:space="preserve"> it until it hits something? (Or reaches a maximum size of 6x6; we don’t want humongous rooms spanning the entire world.)</w:t>
+      </w:r>
+    </w:p>
+    <w:p>
+      <w:pPr>
+        <w:rPr>
+          <w:lang w:val="en-US"/>
+        </w:rPr>
+      </w:pPr>
+    </w:p>
+    <w:p>
+      <w:pPr>
+        <w:rPr>
+          <w:lang w:val="en-US"/>
+        </w:rPr>
+      </w:pPr>
+      <w:r>
+        <w:rPr>
+          <w:lang w:val="en-US"/>
+        </w:rPr>
+        <w:t xml:space="preserve">This would guarantee we use </w:t>
+      </w:r>
+      <w:r>
+        <w:rPr>
+          <w:i/>
+          <w:iCs/>
+          <w:lang w:val="en-US"/>
+        </w:rPr>
+        <w:t>as much space as possible</w:t>
+      </w:r>
+      <w:r>
+        <w:rPr>
+          <w:lang w:val="en-US"/>
+        </w:rPr>
+        <w:t xml:space="preserve">. Additionally, we don’t need to retry the same location at different sizes, as this </w:t>
+      </w:r>
+      <w:r>
+        <w:rPr>
+          <w:i/>
+          <w:iCs/>
+          <w:lang w:val="en-US"/>
+        </w:rPr>
+        <w:t>will already have happened</w:t>
+      </w:r>
+      <w:r>
+        <w:rPr>
+          <w:lang w:val="en-US"/>
+        </w:rPr>
+        <w:t>.</w:t>
+      </w:r>
+    </w:p>
+    <w:p>
+      <w:pPr>
+        <w:rPr>
+          <w:lang w:val="en-US"/>
+        </w:rPr>
+      </w:pPr>
+    </w:p>
+    <w:p>
+      <w:pPr>
+        <w:rPr>
+          <w:lang w:val="en-US"/>
+        </w:rPr>
+      </w:pPr>
+      <w:r>
+        <w:rPr>
+          <w:lang w:val="en-US"/>
+        </w:rPr>
+        <w:t xml:space="preserve">Which got me thinking again. When you look at a rectangle … there are only a limited number of spots to place an adjacent rectangle, aren’t there? Currently, we’re running this loop </w:t>
+      </w:r>
+      <w:r>
+        <w:rPr>
+          <w:i/>
+          <w:iCs/>
+          <w:lang w:val="en-US"/>
+        </w:rPr>
+        <w:t>hundreds</w:t>
+      </w:r>
+      <w:r>
+        <w:rPr>
+          <w:lang w:val="en-US"/>
+        </w:rPr>
+        <w:t xml:space="preserve"> of times … but there aren’t even that many options. Not even close.</w:t>
+      </w:r>
+    </w:p>
+    <w:p>
+      <w:pPr>
+        <w:rPr>
+          <w:lang w:val="en-US"/>
+        </w:rPr>
+      </w:pPr>
+    </w:p>
+    <w:p>
+      <w:pPr>
+        <w:rPr>
+          <w:lang w:val="en-US"/>
+        </w:rPr>
+      </w:pPr>
+      <w:r>
+        <w:rPr>
+          <w:lang w:val="en-US"/>
+        </w:rPr>
+        <w:t>Let’s calculate an example. Our current room is a 2x2 rectangle. We are trying to place a 3x2 rectangle next to it. (Which are “medium size”.) Then we only have … 14 possibilities.</w:t>
+      </w:r>
+    </w:p>
+    <w:p>
+      <w:pPr>
+        <w:rPr>
+          <w:lang w:val="en-US"/>
+        </w:rPr>
+      </w:pPr>
+    </w:p>
+    <w:p>
+      <w:pPr>
+        <w:rPr>
+          <w:lang w:val="en-US"/>
+        </w:rPr>
+      </w:pPr>
+      <w:r>
+        <w:rPr>
+          <w:lang w:val="en-US"/>
+        </w:rPr>
+        <w:t>&lt;TO DO: Image&gt;</w:t>
+      </w:r>
+    </w:p>
+    <w:p>
+      <w:pPr>
+        <w:rPr>
+          <w:lang w:val="en-US"/>
+        </w:rPr>
+      </w:pPr>
+    </w:p>
+    <w:p>
+      <w:pPr>
+        <w:rPr>
+          <w:lang w:val="en-US"/>
+        </w:rPr>
+      </w:pPr>
+      <w:r>
+        <w:rPr>
+          <w:b/>
+          <w:bCs/>
+          <w:lang w:val="en-US"/>
+        </w:rPr>
+        <w:t xml:space="preserve">Insight #2: </w:t>
+      </w:r>
+      <w:r>
+        <w:rPr>
+          <w:lang w:val="en-US"/>
+        </w:rPr>
+        <w:t xml:space="preserve">just generate a list of </w:t>
+      </w:r>
+      <w:r>
+        <w:rPr>
+          <w:i/>
+          <w:iCs/>
+          <w:lang w:val="en-US"/>
+        </w:rPr>
+        <w:t>all</w:t>
+      </w:r>
+      <w:r>
+        <w:rPr>
+          <w:lang w:val="en-US"/>
+        </w:rPr>
+        <w:t xml:space="preserve"> possibilities at the start, filter those we do not want, and pick the best option.</w:t>
+      </w:r>
+    </w:p>
+    <w:p>
+      <w:pPr>
+        <w:rPr>
+          <w:lang w:val="en-US"/>
+        </w:rPr>
+      </w:pPr>
+    </w:p>
+    <w:p>
+      <w:pPr>
+        <w:rPr>
+          <w:lang w:val="en-US"/>
+        </w:rPr>
+      </w:pPr>
+      <w:r>
+        <w:rPr>
+          <w:lang w:val="en-US"/>
+        </w:rPr>
+        <w:t>It should be much faster, we shouldn’t miss (good) options, and it’s easier to manipulate with extra requirements.</w:t>
+      </w:r>
+      <w:r>
+        <w:rPr>
+          <w:lang w:val="en-US"/>
+        </w:rPr>
+        <w:t xml:space="preserve"> (Even on two huge rectangles, the number of possibilities is below 50.)</w:t>
+      </w:r>
+    </w:p>
+    <w:p>
+      <w:pPr>
+        <w:rPr>
+          <w:lang w:val="en-US"/>
+        </w:rPr>
+      </w:pPr>
+    </w:p>
+    <w:p>
+      <w:pPr>
+        <w:rPr>
+          <w:lang w:val="en-US"/>
+        </w:rPr>
+      </w:pPr>
+      <w:r>
+        <w:rPr>
+          <w:lang w:val="en-US"/>
+        </w:rPr>
+        <w:t>And that’s what I did.</w:t>
+      </w:r>
+    </w:p>
+    <w:p>
+      <w:pPr>
+        <w:rPr>
+          <w:b/>
+          <w:bCs/>
+          <w:lang w:val="en-US"/>
+        </w:rPr>
+      </w:pPr>
+    </w:p>
+    <w:p>
+      <w:pPr>
+        <w:rPr>
+          <w:lang w:val="en-US"/>
+        </w:rPr>
+      </w:pPr>
+      <w:r>
+        <w:rPr>
+          <w:b/>
+          <w:bCs/>
+          <w:lang w:val="en-US"/>
+        </w:rPr>
+        <w:t>Remark:</w:t>
+      </w:r>
+      <w:r>
+        <w:rPr>
+          <w:lang w:val="en-US"/>
+        </w:rPr>
+        <w:t xml:space="preserve"> I also took the time to clean up the </w:t>
+      </w:r>
+      <w:r>
+        <w:rPr>
+          <w:i/>
+          <w:iCs/>
+          <w:lang w:val="en-US"/>
+        </w:rPr>
+        <w:t xml:space="preserve">map </w:t>
+      </w:r>
+      <w:r>
+        <w:rPr>
+          <w:lang w:val="en-US"/>
+        </w:rPr>
+        <w:t xml:space="preserve">and </w:t>
+      </w:r>
+      <w:r>
+        <w:rPr>
+          <w:i/>
+          <w:iCs/>
+          <w:lang w:val="en-US"/>
+        </w:rPr>
+        <w:t>room</w:t>
+      </w:r>
+      <w:r>
+        <w:rPr>
+          <w:lang w:val="en-US"/>
+        </w:rPr>
+        <w:t xml:space="preserve"> scripts. Both were just one giant script with 1000 lines of code at this point, doing </w:t>
+      </w:r>
+      <w:r>
+        <w:rPr>
+          <w:i/>
+          <w:iCs/>
+          <w:lang w:val="en-US"/>
+        </w:rPr>
+        <w:t>everything</w:t>
+      </w:r>
+      <w:r>
+        <w:rPr>
+          <w:lang w:val="en-US"/>
+        </w:rPr>
+        <w:t xml:space="preserve">. Now each of them has about 8 “modules” that do just </w:t>
+      </w:r>
+      <w:r>
+        <w:rPr>
+          <w:i/>
+          <w:iCs/>
+          <w:lang w:val="en-US"/>
+        </w:rPr>
+        <w:t xml:space="preserve">one </w:t>
+      </w:r>
+      <w:r>
+        <w:rPr>
+          <w:lang w:val="en-US"/>
+        </w:rPr>
+        <w:t>thing in ~50 lines of code.</w:t>
+      </w:r>
+    </w:p>
+    <w:p>
+      <w:pPr>
+        <w:rPr>
+          <w:lang w:val="en-US"/>
+        </w:rPr>
+      </w:pPr>
+    </w:p>
+    <w:p>
+      <w:pPr>
+        <w:rPr>
+          <w:lang w:val="en-US"/>
+        </w:rPr>
+      </w:pPr>
+      <w:r>
+        <w:rPr>
+          <w:b/>
+          <w:bCs/>
+          <w:lang w:val="en-US"/>
+        </w:rPr>
+        <w:t>Remark:</w:t>
+      </w:r>
+      <w:r>
+        <w:rPr>
+          <w:lang w:val="en-US"/>
+        </w:rPr>
+        <w:t xml:space="preserve"> interestingly, when I started this project, I didn’t know I would be using this concept of “placing rectangles</w:t>
+      </w:r>
+      <w:proofErr w:type="gramStart"/>
+      <w:r>
+        <w:rPr>
+          <w:lang w:val="en-US"/>
+        </w:rPr>
+        <w:t>”, and</w:t>
+      </w:r>
+      <w:proofErr w:type="gramEnd"/>
+      <w:r>
+        <w:rPr>
+          <w:lang w:val="en-US"/>
+        </w:rPr>
+        <w:t xml:space="preserve"> thought the route would just be a series of </w:t>
+      </w:r>
+      <w:r>
+        <w:rPr>
+          <w:lang w:val="en-US"/>
+        </w:rPr>
+        <w:t xml:space="preserve">2D </w:t>
+      </w:r>
+      <w:r>
+        <w:rPr>
+          <w:lang w:val="en-US"/>
+        </w:rPr>
+        <w:t xml:space="preserve">points. Hence, the </w:t>
+      </w:r>
+      <w:r>
+        <w:rPr>
+          <w:i/>
+          <w:iCs/>
+          <w:lang w:val="en-US"/>
+        </w:rPr>
+        <w:t>main variable in the game</w:t>
+      </w:r>
+      <w:r>
+        <w:rPr>
+          <w:lang w:val="en-US"/>
+        </w:rPr>
+        <w:t xml:space="preserve"> (“path”) was saving </w:t>
+      </w:r>
+      <w:r>
+        <w:rPr>
+          <w:i/>
+          <w:iCs/>
+          <w:lang w:val="en-US"/>
+        </w:rPr>
+        <w:t>coordinates</w:t>
+      </w:r>
+      <w:r>
+        <w:rPr>
+          <w:lang w:val="en-US"/>
+        </w:rPr>
+        <w:t xml:space="preserve">, not the </w:t>
+      </w:r>
+      <w:r>
+        <w:rPr>
+          <w:i/>
+          <w:iCs/>
+          <w:lang w:val="en-US"/>
+        </w:rPr>
+        <w:t>rooms themselves</w:t>
+      </w:r>
+      <w:r>
+        <w:rPr>
+          <w:lang w:val="en-US"/>
+        </w:rPr>
+        <w:t>. Over time, this led to hundreds of lines of code like:</w:t>
+      </w:r>
+    </w:p>
+    <w:p>
+      <w:pPr>
+        <w:rPr>
+          <w:lang w:val="en-US"/>
+        </w:rPr>
+      </w:pPr>
+    </w:p>
+    <w:p>
+      <w:pPr>
+        <w:rPr>
+          <w:lang w:val="en-US"/>
+        </w:rPr>
+      </w:pPr>
+      <w:r>
+        <w:rPr>
+          <w:lang w:val="en-US"/>
+        </w:rPr>
+        <w:t xml:space="preserve">“var </w:t>
+      </w:r>
+      <w:proofErr w:type="spellStart"/>
+      <w:r>
+        <w:rPr>
+          <w:lang w:val="en-US"/>
+        </w:rPr>
+        <w:t>my_room</w:t>
+      </w:r>
+      <w:proofErr w:type="spellEnd"/>
+      <w:r>
+        <w:rPr>
+          <w:lang w:val="en-US"/>
+        </w:rPr>
+        <w:t xml:space="preserve"> = </w:t>
+      </w:r>
+      <w:proofErr w:type="spellStart"/>
+      <w:r>
+        <w:rPr>
+          <w:lang w:val="en-US"/>
+        </w:rPr>
+        <w:t>get_room_at</w:t>
+      </w:r>
+      <w:proofErr w:type="spellEnd"/>
+      <w:r>
+        <w:rPr>
+          <w:lang w:val="en-US"/>
+        </w:rPr>
+        <w:t>(</w:t>
+      </w:r>
+      <w:proofErr w:type="spellStart"/>
+      <w:r>
+        <w:rPr>
+          <w:lang w:val="en-US"/>
+        </w:rPr>
+        <w:t>get_location_at</w:t>
+      </w:r>
+      <w:proofErr w:type="spellEnd"/>
+      <w:r>
+        <w:rPr>
+          <w:lang w:val="en-US"/>
+        </w:rPr>
+        <w:t>(</w:t>
+      </w:r>
+      <w:proofErr w:type="spellStart"/>
+      <w:r>
+        <w:rPr>
+          <w:lang w:val="en-US"/>
+        </w:rPr>
+        <w:t>get_my_</w:t>
+      </w:r>
+      <w:proofErr w:type="gramStart"/>
+      <w:r>
+        <w:rPr>
+          <w:lang w:val="en-US"/>
+        </w:rPr>
+        <w:t>index</w:t>
+      </w:r>
+      <w:proofErr w:type="spellEnd"/>
+      <w:r>
+        <w:rPr>
+          <w:lang w:val="en-US"/>
+        </w:rPr>
+        <w:t>(</w:t>
+      </w:r>
+      <w:proofErr w:type="gramEnd"/>
+      <w:r>
+        <w:rPr>
+          <w:lang w:val="en-US"/>
+        </w:rPr>
+        <w:t>)))”</w:t>
+      </w:r>
+    </w:p>
+    <w:p>
+      <w:pPr>
+        <w:rPr>
+          <w:lang w:val="en-US"/>
+        </w:rPr>
+      </w:pPr>
+    </w:p>
+    <w:p>
+      <w:pPr>
+        <w:rPr>
+          <w:lang w:val="en-US"/>
+        </w:rPr>
+      </w:pPr>
+      <w:r>
+        <w:rPr>
+          <w:lang w:val="en-US"/>
+        </w:rPr>
+        <w:lastRenderedPageBreak/>
+        <w:t xml:space="preserve">Which is just horrible. Saving the </w:t>
+      </w:r>
+      <w:r>
+        <w:rPr>
+          <w:i/>
+          <w:iCs/>
+          <w:lang w:val="en-US"/>
+        </w:rPr>
+        <w:t>rooms</w:t>
+      </w:r>
+      <w:r>
+        <w:rPr>
+          <w:lang w:val="en-US"/>
+        </w:rPr>
+        <w:t xml:space="preserve"> in that list instead, saved me tons of code. Yet I would never have made that “obvious” optimization if I didn’t completely rewrite and restructure this script.</w:t>
+      </w:r>
+    </w:p>
+    <w:p>
+      <w:pPr>
+        <w:rPr>
+          <w:lang w:val="en-US"/>
+        </w:rPr>
+      </w:pPr>
+    </w:p>
+    <w:p>
+      <w:pPr>
+        <w:rPr>
+          <w:lang w:val="en-US"/>
+        </w:rPr>
+      </w:pPr>
     </w:p>
     <w:p>
       <w:pPr>
@@ -9341,6 +11495,119 @@
     </w:lvl>
   </w:abstractNum>
   <w:abstractNum w:abstractNumId="4" w15:restartNumberingAfterBreak="0">
+    <w:nsid w:val="0DBA4BB9"/>
+    <w:multiLevelType w:val="hybridMultilevel"/>
+    <w:tmpl w:val="825EDEE2"/>
+    <w:lvl w:ilvl="0" w:tplc="04130001">
+      <w:start w:val="1"/>
+      <w:numFmt w:val="bullet"/>
+      <w:lvlText w:val=""/>
+      <w:lvlJc w:val="left"/>
+      <w:pPr>
+        <w:ind w:left="720" w:hanging="360"/>
+      </w:pPr>
+      <w:rPr>
+        <w:rFonts w:ascii="Symbol" w:hAnsi="Symbol" w:hint="default"/>
+      </w:rPr>
+    </w:lvl>
+    <w:lvl w:ilvl="1" w:tplc="04130003" w:tentative="1">
+      <w:start w:val="1"/>
+      <w:numFmt w:val="bullet"/>
+      <w:lvlText w:val="o"/>
+      <w:lvlJc w:val="left"/>
+      <w:pPr>
+        <w:ind w:left="1440" w:hanging="360"/>
+      </w:pPr>
+      <w:rPr>
+        <w:rFonts w:ascii="Courier New" w:hAnsi="Courier New" w:cs="Courier New" w:hint="default"/>
+      </w:rPr>
+    </w:lvl>
+    <w:lvl w:ilvl="2" w:tplc="04130005" w:tentative="1">
+      <w:start w:val="1"/>
+      <w:numFmt w:val="bullet"/>
+      <w:lvlText w:val=""/>
+      <w:lvlJc w:val="left"/>
+      <w:pPr>
+        <w:ind w:left="2160" w:hanging="360"/>
+      </w:pPr>
+      <w:rPr>
+        <w:rFonts w:ascii="Wingdings" w:hAnsi="Wingdings" w:hint="default"/>
+      </w:rPr>
+    </w:lvl>
+    <w:lvl w:ilvl="3" w:tplc="04130001" w:tentative="1">
+      <w:start w:val="1"/>
+      <w:numFmt w:val="bullet"/>
+      <w:lvlText w:val=""/>
+      <w:lvlJc w:val="left"/>
+      <w:pPr>
+        <w:ind w:left="2880" w:hanging="360"/>
+      </w:pPr>
+      <w:rPr>
+        <w:rFonts w:ascii="Symbol" w:hAnsi="Symbol" w:hint="default"/>
+      </w:rPr>
+    </w:lvl>
+    <w:lvl w:ilvl="4" w:tplc="04130003" w:tentative="1">
+      <w:start w:val="1"/>
+      <w:numFmt w:val="bullet"/>
+      <w:lvlText w:val="o"/>
+      <w:lvlJc w:val="left"/>
+      <w:pPr>
+        <w:ind w:left="3600" w:hanging="360"/>
+      </w:pPr>
+      <w:rPr>
+        <w:rFonts w:ascii="Courier New" w:hAnsi="Courier New" w:cs="Courier New" w:hint="default"/>
+      </w:rPr>
+    </w:lvl>
+    <w:lvl w:ilvl="5" w:tplc="04130005" w:tentative="1">
+      <w:start w:val="1"/>
+      <w:numFmt w:val="bullet"/>
+      <w:lvlText w:val=""/>
+      <w:lvlJc w:val="left"/>
+      <w:pPr>
+        <w:ind w:left="4320" w:hanging="360"/>
+      </w:pPr>
+      <w:rPr>
+        <w:rFonts w:ascii="Wingdings" w:hAnsi="Wingdings" w:hint="default"/>
+      </w:rPr>
+    </w:lvl>
+    <w:lvl w:ilvl="6" w:tplc="04130001" w:tentative="1">
+      <w:start w:val="1"/>
+      <w:numFmt w:val="bullet"/>
+      <w:lvlText w:val=""/>
+      <w:lvlJc w:val="left"/>
+      <w:pPr>
+        <w:ind w:left="5040" w:hanging="360"/>
+      </w:pPr>
+      <w:rPr>
+        <w:rFonts w:ascii="Symbol" w:hAnsi="Symbol" w:hint="default"/>
+      </w:rPr>
+    </w:lvl>
+    <w:lvl w:ilvl="7" w:tplc="04130003" w:tentative="1">
+      <w:start w:val="1"/>
+      <w:numFmt w:val="bullet"/>
+      <w:lvlText w:val="o"/>
+      <w:lvlJc w:val="left"/>
+      <w:pPr>
+        <w:ind w:left="5760" w:hanging="360"/>
+      </w:pPr>
+      <w:rPr>
+        <w:rFonts w:ascii="Courier New" w:hAnsi="Courier New" w:cs="Courier New" w:hint="default"/>
+      </w:rPr>
+    </w:lvl>
+    <w:lvl w:ilvl="8" w:tplc="04130005" w:tentative="1">
+      <w:start w:val="1"/>
+      <w:numFmt w:val="bullet"/>
+      <w:lvlText w:val=""/>
+      <w:lvlJc w:val="left"/>
+      <w:pPr>
+        <w:ind w:left="6480" w:hanging="360"/>
+      </w:pPr>
+      <w:rPr>
+        <w:rFonts w:ascii="Wingdings" w:hAnsi="Wingdings" w:hint="default"/>
+      </w:rPr>
+    </w:lvl>
+  </w:abstractNum>
+  <w:abstractNum w:abstractNumId="5" w15:restartNumberingAfterBreak="0">
     <w:nsid w:val="0F5266E3"/>
     <w:multiLevelType w:val="hybridMultilevel"/>
     <w:tmpl w:val="BBE251D8"/>
@@ -9453,7 +11720,7 @@
       </w:rPr>
     </w:lvl>
   </w:abstractNum>
-  <w:abstractNum w:abstractNumId="5" w15:restartNumberingAfterBreak="0">
+  <w:abstractNum w:abstractNumId="6" w15:restartNumberingAfterBreak="0">
     <w:nsid w:val="0FE9216E"/>
     <w:multiLevelType w:val="hybridMultilevel"/>
     <w:tmpl w:val="4372C468"/>
@@ -9566,7 +11833,7 @@
       </w:rPr>
     </w:lvl>
   </w:abstractNum>
-  <w:abstractNum w:abstractNumId="6" w15:restartNumberingAfterBreak="0">
+  <w:abstractNum w:abstractNumId="7" w15:restartNumberingAfterBreak="0">
     <w:nsid w:val="106C3F07"/>
     <w:multiLevelType w:val="hybridMultilevel"/>
     <w:tmpl w:val="538471AC"/>
@@ -9679,7 +11946,7 @@
       </w:rPr>
     </w:lvl>
   </w:abstractNum>
-  <w:abstractNum w:abstractNumId="7" w15:restartNumberingAfterBreak="0">
+  <w:abstractNum w:abstractNumId="8" w15:restartNumberingAfterBreak="0">
     <w:nsid w:val="15383FA1"/>
     <w:multiLevelType w:val="hybridMultilevel"/>
     <w:tmpl w:val="9C68C744"/>
@@ -9792,7 +12059,7 @@
       </w:rPr>
     </w:lvl>
   </w:abstractNum>
-  <w:abstractNum w:abstractNumId="8" w15:restartNumberingAfterBreak="0">
+  <w:abstractNum w:abstractNumId="9" w15:restartNumberingAfterBreak="0">
     <w:nsid w:val="15807C1D"/>
     <w:multiLevelType w:val="hybridMultilevel"/>
     <w:tmpl w:val="6AA241BC"/>
@@ -9905,7 +12172,7 @@
       </w:rPr>
     </w:lvl>
   </w:abstractNum>
-  <w:abstractNum w:abstractNumId="9" w15:restartNumberingAfterBreak="0">
+  <w:abstractNum w:abstractNumId="10" w15:restartNumberingAfterBreak="0">
     <w:nsid w:val="1A4754A6"/>
     <w:multiLevelType w:val="hybridMultilevel"/>
     <w:tmpl w:val="34BC7A24"/>
@@ -10018,7 +12285,7 @@
       </w:rPr>
     </w:lvl>
   </w:abstractNum>
-  <w:abstractNum w:abstractNumId="10" w15:restartNumberingAfterBreak="0">
+  <w:abstractNum w:abstractNumId="11" w15:restartNumberingAfterBreak="0">
     <w:nsid w:val="1B553A29"/>
     <w:multiLevelType w:val="hybridMultilevel"/>
     <w:tmpl w:val="E2903AF4"/>
@@ -10131,7 +12398,7 @@
       </w:rPr>
     </w:lvl>
   </w:abstractNum>
-  <w:abstractNum w:abstractNumId="11" w15:restartNumberingAfterBreak="0">
+  <w:abstractNum w:abstractNumId="12" w15:restartNumberingAfterBreak="0">
     <w:nsid w:val="1E2409EA"/>
     <w:multiLevelType w:val="hybridMultilevel"/>
     <w:tmpl w:val="092407D6"/>
@@ -10244,7 +12511,7 @@
       </w:rPr>
     </w:lvl>
   </w:abstractNum>
-  <w:abstractNum w:abstractNumId="12" w15:restartNumberingAfterBreak="0">
+  <w:abstractNum w:abstractNumId="13" w15:restartNumberingAfterBreak="0">
     <w:nsid w:val="1EAB368C"/>
     <w:multiLevelType w:val="hybridMultilevel"/>
     <w:tmpl w:val="B2C857BA"/>
@@ -10357,7 +12624,7 @@
       </w:rPr>
     </w:lvl>
   </w:abstractNum>
-  <w:abstractNum w:abstractNumId="13" w15:restartNumberingAfterBreak="0">
+  <w:abstractNum w:abstractNumId="14" w15:restartNumberingAfterBreak="0">
     <w:nsid w:val="1F8E4F75"/>
     <w:multiLevelType w:val="hybridMultilevel"/>
     <w:tmpl w:val="20BE891A"/>
@@ -10470,7 +12737,7 @@
       </w:rPr>
     </w:lvl>
   </w:abstractNum>
-  <w:abstractNum w:abstractNumId="14" w15:restartNumberingAfterBreak="0">
+  <w:abstractNum w:abstractNumId="15" w15:restartNumberingAfterBreak="0">
     <w:nsid w:val="2A7C0D0D"/>
     <w:multiLevelType w:val="hybridMultilevel"/>
     <w:tmpl w:val="CB980712"/>
@@ -10583,7 +12850,7 @@
       </w:rPr>
     </w:lvl>
   </w:abstractNum>
-  <w:abstractNum w:abstractNumId="15" w15:restartNumberingAfterBreak="0">
+  <w:abstractNum w:abstractNumId="16" w15:restartNumberingAfterBreak="0">
     <w:nsid w:val="2FAB68E3"/>
     <w:multiLevelType w:val="hybridMultilevel"/>
     <w:tmpl w:val="38765C5C"/>
@@ -10696,7 +12963,7 @@
       </w:rPr>
     </w:lvl>
   </w:abstractNum>
-  <w:abstractNum w:abstractNumId="16" w15:restartNumberingAfterBreak="0">
+  <w:abstractNum w:abstractNumId="17" w15:restartNumberingAfterBreak="0">
     <w:nsid w:val="39315762"/>
     <w:multiLevelType w:val="hybridMultilevel"/>
     <w:tmpl w:val="1B82B202"/>
@@ -10809,7 +13076,7 @@
       </w:rPr>
     </w:lvl>
   </w:abstractNum>
-  <w:abstractNum w:abstractNumId="17" w15:restartNumberingAfterBreak="0">
+  <w:abstractNum w:abstractNumId="18" w15:restartNumberingAfterBreak="0">
     <w:nsid w:val="396347B2"/>
     <w:multiLevelType w:val="hybridMultilevel"/>
     <w:tmpl w:val="86E68CA4"/>
@@ -10922,7 +13189,7 @@
       </w:rPr>
     </w:lvl>
   </w:abstractNum>
-  <w:abstractNum w:abstractNumId="18" w15:restartNumberingAfterBreak="0">
+  <w:abstractNum w:abstractNumId="19" w15:restartNumberingAfterBreak="0">
     <w:nsid w:val="3D6A4D05"/>
     <w:multiLevelType w:val="hybridMultilevel"/>
     <w:tmpl w:val="E11ECBE8"/>
@@ -11035,7 +13302,7 @@
       </w:rPr>
     </w:lvl>
   </w:abstractNum>
-  <w:abstractNum w:abstractNumId="19" w15:restartNumberingAfterBreak="0">
+  <w:abstractNum w:abstractNumId="20" w15:restartNumberingAfterBreak="0">
     <w:nsid w:val="3DD854DF"/>
     <w:multiLevelType w:val="hybridMultilevel"/>
     <w:tmpl w:val="DB947C30"/>
@@ -11148,7 +13415,7 @@
       </w:rPr>
     </w:lvl>
   </w:abstractNum>
-  <w:abstractNum w:abstractNumId="20" w15:restartNumberingAfterBreak="0">
+  <w:abstractNum w:abstractNumId="21" w15:restartNumberingAfterBreak="0">
     <w:nsid w:val="40541E38"/>
     <w:multiLevelType w:val="hybridMultilevel"/>
     <w:tmpl w:val="E7703F64"/>
@@ -11261,7 +13528,7 @@
       </w:rPr>
     </w:lvl>
   </w:abstractNum>
-  <w:abstractNum w:abstractNumId="21" w15:restartNumberingAfterBreak="0">
+  <w:abstractNum w:abstractNumId="22" w15:restartNumberingAfterBreak="0">
     <w:nsid w:val="43D05642"/>
     <w:multiLevelType w:val="hybridMultilevel"/>
     <w:tmpl w:val="D0D294EA"/>
@@ -11374,7 +13641,7 @@
       </w:rPr>
     </w:lvl>
   </w:abstractNum>
-  <w:abstractNum w:abstractNumId="22" w15:restartNumberingAfterBreak="0">
+  <w:abstractNum w:abstractNumId="23" w15:restartNumberingAfterBreak="0">
     <w:nsid w:val="449E11F4"/>
     <w:multiLevelType w:val="hybridMultilevel"/>
     <w:tmpl w:val="F888251E"/>
@@ -11487,7 +13754,7 @@
       </w:rPr>
     </w:lvl>
   </w:abstractNum>
-  <w:abstractNum w:abstractNumId="23" w15:restartNumberingAfterBreak="0">
+  <w:abstractNum w:abstractNumId="24" w15:restartNumberingAfterBreak="0">
     <w:nsid w:val="45C556AC"/>
     <w:multiLevelType w:val="hybridMultilevel"/>
     <w:tmpl w:val="A72A9DDC"/>
@@ -11600,7 +13867,120 @@
       </w:rPr>
     </w:lvl>
   </w:abstractNum>
-  <w:abstractNum w:abstractNumId="24" w15:restartNumberingAfterBreak="0">
+  <w:abstractNum w:abstractNumId="25" w15:restartNumberingAfterBreak="0">
+    <w:nsid w:val="527812DF"/>
+    <w:multiLevelType w:val="hybridMultilevel"/>
+    <w:tmpl w:val="44387134"/>
+    <w:lvl w:ilvl="0" w:tplc="04130001">
+      <w:start w:val="1"/>
+      <w:numFmt w:val="bullet"/>
+      <w:lvlText w:val=""/>
+      <w:lvlJc w:val="left"/>
+      <w:pPr>
+        <w:ind w:left="720" w:hanging="360"/>
+      </w:pPr>
+      <w:rPr>
+        <w:rFonts w:ascii="Symbol" w:hAnsi="Symbol" w:hint="default"/>
+      </w:rPr>
+    </w:lvl>
+    <w:lvl w:ilvl="1" w:tplc="04130003" w:tentative="1">
+      <w:start w:val="1"/>
+      <w:numFmt w:val="bullet"/>
+      <w:lvlText w:val="o"/>
+      <w:lvlJc w:val="left"/>
+      <w:pPr>
+        <w:ind w:left="1440" w:hanging="360"/>
+      </w:pPr>
+      <w:rPr>
+        <w:rFonts w:ascii="Courier New" w:hAnsi="Courier New" w:cs="Courier New" w:hint="default"/>
+      </w:rPr>
+    </w:lvl>
+    <w:lvl w:ilvl="2" w:tplc="04130005" w:tentative="1">
+      <w:start w:val="1"/>
+      <w:numFmt w:val="bullet"/>
+      <w:lvlText w:val=""/>
+      <w:lvlJc w:val="left"/>
+      <w:pPr>
+        <w:ind w:left="2160" w:hanging="360"/>
+      </w:pPr>
+      <w:rPr>
+        <w:rFonts w:ascii="Wingdings" w:hAnsi="Wingdings" w:hint="default"/>
+      </w:rPr>
+    </w:lvl>
+    <w:lvl w:ilvl="3" w:tplc="04130001" w:tentative="1">
+      <w:start w:val="1"/>
+      <w:numFmt w:val="bullet"/>
+      <w:lvlText w:val=""/>
+      <w:lvlJc w:val="left"/>
+      <w:pPr>
+        <w:ind w:left="2880" w:hanging="360"/>
+      </w:pPr>
+      <w:rPr>
+        <w:rFonts w:ascii="Symbol" w:hAnsi="Symbol" w:hint="default"/>
+      </w:rPr>
+    </w:lvl>
+    <w:lvl w:ilvl="4" w:tplc="04130003" w:tentative="1">
+      <w:start w:val="1"/>
+      <w:numFmt w:val="bullet"/>
+      <w:lvlText w:val="o"/>
+      <w:lvlJc w:val="left"/>
+      <w:pPr>
+        <w:ind w:left="3600" w:hanging="360"/>
+      </w:pPr>
+      <w:rPr>
+        <w:rFonts w:ascii="Courier New" w:hAnsi="Courier New" w:cs="Courier New" w:hint="default"/>
+      </w:rPr>
+    </w:lvl>
+    <w:lvl w:ilvl="5" w:tplc="04130005" w:tentative="1">
+      <w:start w:val="1"/>
+      <w:numFmt w:val="bullet"/>
+      <w:lvlText w:val=""/>
+      <w:lvlJc w:val="left"/>
+      <w:pPr>
+        <w:ind w:left="4320" w:hanging="360"/>
+      </w:pPr>
+      <w:rPr>
+        <w:rFonts w:ascii="Wingdings" w:hAnsi="Wingdings" w:hint="default"/>
+      </w:rPr>
+    </w:lvl>
+    <w:lvl w:ilvl="6" w:tplc="04130001" w:tentative="1">
+      <w:start w:val="1"/>
+      <w:numFmt w:val="bullet"/>
+      <w:lvlText w:val=""/>
+      <w:lvlJc w:val="left"/>
+      <w:pPr>
+        <w:ind w:left="5040" w:hanging="360"/>
+      </w:pPr>
+      <w:rPr>
+        <w:rFonts w:ascii="Symbol" w:hAnsi="Symbol" w:hint="default"/>
+      </w:rPr>
+    </w:lvl>
+    <w:lvl w:ilvl="7" w:tplc="04130003" w:tentative="1">
+      <w:start w:val="1"/>
+      <w:numFmt w:val="bullet"/>
+      <w:lvlText w:val="o"/>
+      <w:lvlJc w:val="left"/>
+      <w:pPr>
+        <w:ind w:left="5760" w:hanging="360"/>
+      </w:pPr>
+      <w:rPr>
+        <w:rFonts w:ascii="Courier New" w:hAnsi="Courier New" w:cs="Courier New" w:hint="default"/>
+      </w:rPr>
+    </w:lvl>
+    <w:lvl w:ilvl="8" w:tplc="04130005" w:tentative="1">
+      <w:start w:val="1"/>
+      <w:numFmt w:val="bullet"/>
+      <w:lvlText w:val=""/>
+      <w:lvlJc w:val="left"/>
+      <w:pPr>
+        <w:ind w:left="6480" w:hanging="360"/>
+      </w:pPr>
+      <w:rPr>
+        <w:rFonts w:ascii="Wingdings" w:hAnsi="Wingdings" w:hint="default"/>
+      </w:rPr>
+    </w:lvl>
+  </w:abstractNum>
+  <w:abstractNum w:abstractNumId="26" w15:restartNumberingAfterBreak="0">
     <w:nsid w:val="59E14E0B"/>
     <w:multiLevelType w:val="hybridMultilevel"/>
     <w:tmpl w:val="6DBE78C0"/>
@@ -11713,7 +14093,7 @@
       </w:rPr>
     </w:lvl>
   </w:abstractNum>
-  <w:abstractNum w:abstractNumId="25" w15:restartNumberingAfterBreak="0">
+  <w:abstractNum w:abstractNumId="27" w15:restartNumberingAfterBreak="0">
     <w:nsid w:val="5FFA56BC"/>
     <w:multiLevelType w:val="hybridMultilevel"/>
     <w:tmpl w:val="3F28384A"/>
@@ -11826,7 +14206,7 @@
       </w:rPr>
     </w:lvl>
   </w:abstractNum>
-  <w:abstractNum w:abstractNumId="26" w15:restartNumberingAfterBreak="0">
+  <w:abstractNum w:abstractNumId="28" w15:restartNumberingAfterBreak="0">
     <w:nsid w:val="63DE74D0"/>
     <w:multiLevelType w:val="hybridMultilevel"/>
     <w:tmpl w:val="4892913C"/>
@@ -11939,7 +14319,7 @@
       </w:rPr>
     </w:lvl>
   </w:abstractNum>
-  <w:abstractNum w:abstractNumId="27" w15:restartNumberingAfterBreak="0">
+  <w:abstractNum w:abstractNumId="29" w15:restartNumberingAfterBreak="0">
     <w:nsid w:val="69A51DE4"/>
     <w:multiLevelType w:val="hybridMultilevel"/>
     <w:tmpl w:val="DE364B3E"/>
@@ -12052,7 +14432,7 @@
       </w:rPr>
     </w:lvl>
   </w:abstractNum>
-  <w:abstractNum w:abstractNumId="28" w15:restartNumberingAfterBreak="0">
+  <w:abstractNum w:abstractNumId="30" w15:restartNumberingAfterBreak="0">
     <w:nsid w:val="6CC763B0"/>
     <w:multiLevelType w:val="hybridMultilevel"/>
     <w:tmpl w:val="6A688C0C"/>
@@ -12165,7 +14545,7 @@
       </w:rPr>
     </w:lvl>
   </w:abstractNum>
-  <w:abstractNum w:abstractNumId="29" w15:restartNumberingAfterBreak="0">
+  <w:abstractNum w:abstractNumId="31" w15:restartNumberingAfterBreak="0">
     <w:nsid w:val="74216DB5"/>
     <w:multiLevelType w:val="hybridMultilevel"/>
     <w:tmpl w:val="275075BA"/>
@@ -12278,7 +14658,120 @@
       </w:rPr>
     </w:lvl>
   </w:abstractNum>
-  <w:abstractNum w:abstractNumId="30" w15:restartNumberingAfterBreak="0">
+  <w:abstractNum w:abstractNumId="32" w15:restartNumberingAfterBreak="0">
+    <w:nsid w:val="75103744"/>
+    <w:multiLevelType w:val="hybridMultilevel"/>
+    <w:tmpl w:val="CDCCBACA"/>
+    <w:lvl w:ilvl="0" w:tplc="04130001">
+      <w:start w:val="1"/>
+      <w:numFmt w:val="bullet"/>
+      <w:lvlText w:val=""/>
+      <w:lvlJc w:val="left"/>
+      <w:pPr>
+        <w:ind w:left="720" w:hanging="360"/>
+      </w:pPr>
+      <w:rPr>
+        <w:rFonts w:ascii="Symbol" w:hAnsi="Symbol" w:hint="default"/>
+      </w:rPr>
+    </w:lvl>
+    <w:lvl w:ilvl="1" w:tplc="04130003" w:tentative="1">
+      <w:start w:val="1"/>
+      <w:numFmt w:val="bullet"/>
+      <w:lvlText w:val="o"/>
+      <w:lvlJc w:val="left"/>
+      <w:pPr>
+        <w:ind w:left="1440" w:hanging="360"/>
+      </w:pPr>
+      <w:rPr>
+        <w:rFonts w:ascii="Courier New" w:hAnsi="Courier New" w:cs="Courier New" w:hint="default"/>
+      </w:rPr>
+    </w:lvl>
+    <w:lvl w:ilvl="2" w:tplc="04130005" w:tentative="1">
+      <w:start w:val="1"/>
+      <w:numFmt w:val="bullet"/>
+      <w:lvlText w:val=""/>
+      <w:lvlJc w:val="left"/>
+      <w:pPr>
+        <w:ind w:left="2160" w:hanging="360"/>
+      </w:pPr>
+      <w:rPr>
+        <w:rFonts w:ascii="Wingdings" w:hAnsi="Wingdings" w:hint="default"/>
+      </w:rPr>
+    </w:lvl>
+    <w:lvl w:ilvl="3" w:tplc="04130001" w:tentative="1">
+      <w:start w:val="1"/>
+      <w:numFmt w:val="bullet"/>
+      <w:lvlText w:val=""/>
+      <w:lvlJc w:val="left"/>
+      <w:pPr>
+        <w:ind w:left="2880" w:hanging="360"/>
+      </w:pPr>
+      <w:rPr>
+        <w:rFonts w:ascii="Symbol" w:hAnsi="Symbol" w:hint="default"/>
+      </w:rPr>
+    </w:lvl>
+    <w:lvl w:ilvl="4" w:tplc="04130003" w:tentative="1">
+      <w:start w:val="1"/>
+      <w:numFmt w:val="bullet"/>
+      <w:lvlText w:val="o"/>
+      <w:lvlJc w:val="left"/>
+      <w:pPr>
+        <w:ind w:left="3600" w:hanging="360"/>
+      </w:pPr>
+      <w:rPr>
+        <w:rFonts w:ascii="Courier New" w:hAnsi="Courier New" w:cs="Courier New" w:hint="default"/>
+      </w:rPr>
+    </w:lvl>
+    <w:lvl w:ilvl="5" w:tplc="04130005" w:tentative="1">
+      <w:start w:val="1"/>
+      <w:numFmt w:val="bullet"/>
+      <w:lvlText w:val=""/>
+      <w:lvlJc w:val="left"/>
+      <w:pPr>
+        <w:ind w:left="4320" w:hanging="360"/>
+      </w:pPr>
+      <w:rPr>
+        <w:rFonts w:ascii="Wingdings" w:hAnsi="Wingdings" w:hint="default"/>
+      </w:rPr>
+    </w:lvl>
+    <w:lvl w:ilvl="6" w:tplc="04130001" w:tentative="1">
+      <w:start w:val="1"/>
+      <w:numFmt w:val="bullet"/>
+      <w:lvlText w:val=""/>
+      <w:lvlJc w:val="left"/>
+      <w:pPr>
+        <w:ind w:left="5040" w:hanging="360"/>
+      </w:pPr>
+      <w:rPr>
+        <w:rFonts w:ascii="Symbol" w:hAnsi="Symbol" w:hint="default"/>
+      </w:rPr>
+    </w:lvl>
+    <w:lvl w:ilvl="7" w:tplc="04130003" w:tentative="1">
+      <w:start w:val="1"/>
+      <w:numFmt w:val="bullet"/>
+      <w:lvlText w:val="o"/>
+      <w:lvlJc w:val="left"/>
+      <w:pPr>
+        <w:ind w:left="5760" w:hanging="360"/>
+      </w:pPr>
+      <w:rPr>
+        <w:rFonts w:ascii="Courier New" w:hAnsi="Courier New" w:cs="Courier New" w:hint="default"/>
+      </w:rPr>
+    </w:lvl>
+    <w:lvl w:ilvl="8" w:tplc="04130005" w:tentative="1">
+      <w:start w:val="1"/>
+      <w:numFmt w:val="bullet"/>
+      <w:lvlText w:val=""/>
+      <w:lvlJc w:val="left"/>
+      <w:pPr>
+        <w:ind w:left="6480" w:hanging="360"/>
+      </w:pPr>
+      <w:rPr>
+        <w:rFonts w:ascii="Wingdings" w:hAnsi="Wingdings" w:hint="default"/>
+      </w:rPr>
+    </w:lvl>
+  </w:abstractNum>
+  <w:abstractNum w:abstractNumId="33" w15:restartNumberingAfterBreak="0">
     <w:nsid w:val="756C0EB8"/>
     <w:multiLevelType w:val="hybridMultilevel"/>
     <w:tmpl w:val="D5D035CC"/>
@@ -12391,7 +14884,7 @@
       </w:rPr>
     </w:lvl>
   </w:abstractNum>
-  <w:abstractNum w:abstractNumId="31" w15:restartNumberingAfterBreak="0">
+  <w:abstractNum w:abstractNumId="34" w15:restartNumberingAfterBreak="0">
     <w:nsid w:val="76241882"/>
     <w:multiLevelType w:val="hybridMultilevel"/>
     <w:tmpl w:val="D304C448"/>
@@ -12504,7 +14997,120 @@
       </w:rPr>
     </w:lvl>
   </w:abstractNum>
-  <w:abstractNum w:abstractNumId="32" w15:restartNumberingAfterBreak="0">
+  <w:abstractNum w:abstractNumId="35" w15:restartNumberingAfterBreak="0">
+    <w:nsid w:val="7B320CA6"/>
+    <w:multiLevelType w:val="hybridMultilevel"/>
+    <w:tmpl w:val="F8CA0562"/>
+    <w:lvl w:ilvl="0" w:tplc="04130001">
+      <w:start w:val="1"/>
+      <w:numFmt w:val="bullet"/>
+      <w:lvlText w:val=""/>
+      <w:lvlJc w:val="left"/>
+      <w:pPr>
+        <w:ind w:left="720" w:hanging="360"/>
+      </w:pPr>
+      <w:rPr>
+        <w:rFonts w:ascii="Symbol" w:hAnsi="Symbol" w:hint="default"/>
+      </w:rPr>
+    </w:lvl>
+    <w:lvl w:ilvl="1" w:tplc="04130003">
+      <w:start w:val="1"/>
+      <w:numFmt w:val="bullet"/>
+      <w:lvlText w:val="o"/>
+      <w:lvlJc w:val="left"/>
+      <w:pPr>
+        <w:ind w:left="1440" w:hanging="360"/>
+      </w:pPr>
+      <w:rPr>
+        <w:rFonts w:ascii="Courier New" w:hAnsi="Courier New" w:cs="Courier New" w:hint="default"/>
+      </w:rPr>
+    </w:lvl>
+    <w:lvl w:ilvl="2" w:tplc="04130005" w:tentative="1">
+      <w:start w:val="1"/>
+      <w:numFmt w:val="bullet"/>
+      <w:lvlText w:val=""/>
+      <w:lvlJc w:val="left"/>
+      <w:pPr>
+        <w:ind w:left="2160" w:hanging="360"/>
+      </w:pPr>
+      <w:rPr>
+        <w:rFonts w:ascii="Wingdings" w:hAnsi="Wingdings" w:hint="default"/>
+      </w:rPr>
+    </w:lvl>
+    <w:lvl w:ilvl="3" w:tplc="04130001" w:tentative="1">
+      <w:start w:val="1"/>
+      <w:numFmt w:val="bullet"/>
+      <w:lvlText w:val=""/>
+      <w:lvlJc w:val="left"/>
+      <w:pPr>
+        <w:ind w:left="2880" w:hanging="360"/>
+      </w:pPr>
+      <w:rPr>
+        <w:rFonts w:ascii="Symbol" w:hAnsi="Symbol" w:hint="default"/>
+      </w:rPr>
+    </w:lvl>
+    <w:lvl w:ilvl="4" w:tplc="04130003" w:tentative="1">
+      <w:start w:val="1"/>
+      <w:numFmt w:val="bullet"/>
+      <w:lvlText w:val="o"/>
+      <w:lvlJc w:val="left"/>
+      <w:pPr>
+        <w:ind w:left="3600" w:hanging="360"/>
+      </w:pPr>
+      <w:rPr>
+        <w:rFonts w:ascii="Courier New" w:hAnsi="Courier New" w:cs="Courier New" w:hint="default"/>
+      </w:rPr>
+    </w:lvl>
+    <w:lvl w:ilvl="5" w:tplc="04130005" w:tentative="1">
+      <w:start w:val="1"/>
+      <w:numFmt w:val="bullet"/>
+      <w:lvlText w:val=""/>
+      <w:lvlJc w:val="left"/>
+      <w:pPr>
+        <w:ind w:left="4320" w:hanging="360"/>
+      </w:pPr>
+      <w:rPr>
+        <w:rFonts w:ascii="Wingdings" w:hAnsi="Wingdings" w:hint="default"/>
+      </w:rPr>
+    </w:lvl>
+    <w:lvl w:ilvl="6" w:tplc="04130001" w:tentative="1">
+      <w:start w:val="1"/>
+      <w:numFmt w:val="bullet"/>
+      <w:lvlText w:val=""/>
+      <w:lvlJc w:val="left"/>
+      <w:pPr>
+        <w:ind w:left="5040" w:hanging="360"/>
+      </w:pPr>
+      <w:rPr>
+        <w:rFonts w:ascii="Symbol" w:hAnsi="Symbol" w:hint="default"/>
+      </w:rPr>
+    </w:lvl>
+    <w:lvl w:ilvl="7" w:tplc="04130003" w:tentative="1">
+      <w:start w:val="1"/>
+      <w:numFmt w:val="bullet"/>
+      <w:lvlText w:val="o"/>
+      <w:lvlJc w:val="left"/>
+      <w:pPr>
+        <w:ind w:left="5760" w:hanging="360"/>
+      </w:pPr>
+      <w:rPr>
+        <w:rFonts w:ascii="Courier New" w:hAnsi="Courier New" w:cs="Courier New" w:hint="default"/>
+      </w:rPr>
+    </w:lvl>
+    <w:lvl w:ilvl="8" w:tplc="04130005" w:tentative="1">
+      <w:start w:val="1"/>
+      <w:numFmt w:val="bullet"/>
+      <w:lvlText w:val=""/>
+      <w:lvlJc w:val="left"/>
+      <w:pPr>
+        <w:ind w:left="6480" w:hanging="360"/>
+      </w:pPr>
+      <w:rPr>
+        <w:rFonts w:ascii="Wingdings" w:hAnsi="Wingdings" w:hint="default"/>
+      </w:rPr>
+    </w:lvl>
+  </w:abstractNum>
+  <w:abstractNum w:abstractNumId="36" w15:restartNumberingAfterBreak="0">
     <w:nsid w:val="7C85478D"/>
     <w:multiLevelType w:val="hybridMultilevel"/>
     <w:tmpl w:val="7EC82C7E"/>
@@ -12617,7 +15223,7 @@
       </w:rPr>
     </w:lvl>
   </w:abstractNum>
-  <w:abstractNum w:abstractNumId="33" w15:restartNumberingAfterBreak="0">
+  <w:abstractNum w:abstractNumId="37" w15:restartNumberingAfterBreak="0">
     <w:nsid w:val="7E943578"/>
     <w:multiLevelType w:val="hybridMultilevel"/>
     <w:tmpl w:val="EA148938"/>
@@ -12730,7 +15336,7 @@
       </w:rPr>
     </w:lvl>
   </w:abstractNum>
-  <w:abstractNum w:abstractNumId="34" w15:restartNumberingAfterBreak="0">
+  <w:abstractNum w:abstractNumId="38" w15:restartNumberingAfterBreak="0">
     <w:nsid w:val="7F890B5B"/>
     <w:multiLevelType w:val="hybridMultilevel"/>
     <w:tmpl w:val="A8C8A016"/>
@@ -12844,109 +15450,121 @@
     </w:lvl>
   </w:abstractNum>
   <w:num w:numId="1">
-    <w:abstractNumId w:val="26"/>
+    <w:abstractNumId w:val="28"/>
   </w:num>
   <w:num w:numId="2">
-    <w:abstractNumId w:val="12"/>
+    <w:abstractNumId w:val="13"/>
   </w:num>
   <w:num w:numId="3">
-    <w:abstractNumId w:val="11"/>
+    <w:abstractNumId w:val="12"/>
   </w:num>
   <w:num w:numId="4">
     <w:abstractNumId w:val="3"/>
   </w:num>
   <w:num w:numId="5">
-    <w:abstractNumId w:val="33"/>
+    <w:abstractNumId w:val="37"/>
   </w:num>
   <w:num w:numId="6">
-    <w:abstractNumId w:val="32"/>
+    <w:abstractNumId w:val="36"/>
   </w:num>
   <w:num w:numId="7">
-    <w:abstractNumId w:val="19"/>
+    <w:abstractNumId w:val="20"/>
   </w:num>
   <w:num w:numId="8">
-    <w:abstractNumId w:val="15"/>
+    <w:abstractNumId w:val="16"/>
   </w:num>
   <w:num w:numId="9">
-    <w:abstractNumId w:val="4"/>
+    <w:abstractNumId w:val="5"/>
   </w:num>
   <w:num w:numId="10">
-    <w:abstractNumId w:val="17"/>
+    <w:abstractNumId w:val="18"/>
   </w:num>
   <w:num w:numId="11">
     <w:abstractNumId w:val="1"/>
   </w:num>
   <w:num w:numId="12">
-    <w:abstractNumId w:val="8"/>
+    <w:abstractNumId w:val="9"/>
   </w:num>
   <w:num w:numId="13">
-    <w:abstractNumId w:val="30"/>
+    <w:abstractNumId w:val="33"/>
   </w:num>
   <w:num w:numId="14">
-    <w:abstractNumId w:val="5"/>
+    <w:abstractNumId w:val="6"/>
   </w:num>
   <w:num w:numId="15">
     <w:abstractNumId w:val="2"/>
   </w:num>
   <w:num w:numId="16">
-    <w:abstractNumId w:val="21"/>
+    <w:abstractNumId w:val="22"/>
   </w:num>
   <w:num w:numId="17">
-    <w:abstractNumId w:val="16"/>
+    <w:abstractNumId w:val="17"/>
   </w:num>
   <w:num w:numId="18">
-    <w:abstractNumId w:val="34"/>
+    <w:abstractNumId w:val="38"/>
   </w:num>
   <w:num w:numId="19">
+    <w:abstractNumId w:val="15"/>
+  </w:num>
+  <w:num w:numId="20">
+    <w:abstractNumId w:val="30"/>
+  </w:num>
+  <w:num w:numId="21">
+    <w:abstractNumId w:val="8"/>
+  </w:num>
+  <w:num w:numId="22">
+    <w:abstractNumId w:val="31"/>
+  </w:num>
+  <w:num w:numId="23">
+    <w:abstractNumId w:val="10"/>
+  </w:num>
+  <w:num w:numId="24">
     <w:abstractNumId w:val="14"/>
   </w:num>
-  <w:num w:numId="20">
-    <w:abstractNumId w:val="28"/>
-  </w:num>
-  <w:num w:numId="21">
-    <w:abstractNumId w:val="7"/>
-  </w:num>
-  <w:num w:numId="22">
-    <w:abstractNumId w:val="29"/>
-  </w:num>
-  <w:num w:numId="23">
-    <w:abstractNumId w:val="9"/>
-  </w:num>
-  <w:num w:numId="24">
-    <w:abstractNumId w:val="13"/>
-  </w:num>
   <w:num w:numId="25">
-    <w:abstractNumId w:val="18"/>
+    <w:abstractNumId w:val="19"/>
   </w:num>
   <w:num w:numId="26">
-    <w:abstractNumId w:val="10"/>
+    <w:abstractNumId w:val="11"/>
   </w:num>
   <w:num w:numId="27">
     <w:abstractNumId w:val="0"/>
   </w:num>
   <w:num w:numId="28">
-    <w:abstractNumId w:val="6"/>
+    <w:abstractNumId w:val="7"/>
   </w:num>
   <w:num w:numId="29">
-    <w:abstractNumId w:val="25"/>
+    <w:abstractNumId w:val="27"/>
   </w:num>
   <w:num w:numId="30">
-    <w:abstractNumId w:val="22"/>
+    <w:abstractNumId w:val="23"/>
   </w:num>
   <w:num w:numId="31">
+    <w:abstractNumId w:val="26"/>
+  </w:num>
+  <w:num w:numId="32">
     <w:abstractNumId w:val="24"/>
   </w:num>
-  <w:num w:numId="32">
-    <w:abstractNumId w:val="23"/>
-  </w:num>
   <w:num w:numId="33">
-    <w:abstractNumId w:val="31"/>
+    <w:abstractNumId w:val="34"/>
   </w:num>
   <w:num w:numId="34">
-    <w:abstractNumId w:val="20"/>
+    <w:abstractNumId w:val="21"/>
   </w:num>
   <w:num w:numId="35">
-    <w:abstractNumId w:val="27"/>
+    <w:abstractNumId w:val="29"/>
+  </w:num>
+  <w:num w:numId="36">
+    <w:abstractNumId w:val="35"/>
+  </w:num>
+  <w:num w:numId="37">
+    <w:abstractNumId w:val="4"/>
+  </w:num>
+  <w:num w:numId="38">
+    <w:abstractNumId w:val="32"/>
+  </w:num>
+  <w:num w:numId="39">
+    <w:abstractNumId w:val="25"/>
   </w:num>
   <w:numIdMacAtCleanup w:val="35"/>
 </w:numbering>

</xml_diff>

<commit_message>
Way better random route generation, started with _filling_ the rooms with stuff
</commit_message>
<xml_diff>
--- a/non-game/[Devlog] Rolling in the Sheepe.docx
+++ b/non-game/[Devlog] Rolling in the Sheepe.docx
@@ -6,22 +6,12 @@
       <w:pPr>
         <w:pStyle w:val="Heading1"/>
       </w:pPr>
-      <w:proofErr w:type="spellStart"/>
-      <w:r>
-        <w:t>Devlog</w:t>
-      </w:r>
-      <w:proofErr w:type="spellEnd"/>
-      <w:r>
-        <w:t xml:space="preserve">: </w:t>
-      </w:r>
-      <w:r>
-        <w:t xml:space="preserve">Rolling in the </w:t>
-      </w:r>
-      <w:proofErr w:type="spellStart"/>
-      <w:r>
-        <w:t>sheepe</w:t>
-      </w:r>
-      <w:proofErr w:type="spellEnd"/>
+      <w:r>
+        <w:t xml:space="preserve">Devlog: </w:t>
+      </w:r>
+      <w:r>
+        <w:t>Rolling in the sheepe</w:t>
+      </w:r>
     </w:p>
     <w:p>
       <w:pPr>
@@ -41,7 +31,6 @@
         </w:rPr>
         <w:t xml:space="preserve">elcome to my </w:t>
       </w:r>
-      <w:proofErr w:type="spellStart"/>
       <w:r>
         <w:rPr>
           <w:b/>
@@ -50,40 +39,11 @@
         </w:rPr>
         <w:t>devlog</w:t>
       </w:r>
-      <w:proofErr w:type="spellEnd"/>
-      <w:r>
-        <w:rPr>
-          <w:lang w:val="en-US"/>
-        </w:rPr>
-        <w:t xml:space="preserve"> for the game “</w:t>
-      </w:r>
-      <w:proofErr w:type="spellStart"/>
-      <w:r>
-        <w:rPr>
-          <w:lang w:val="en-US"/>
-        </w:rPr>
-        <w:t>Sheepe</w:t>
-      </w:r>
-      <w:proofErr w:type="spellEnd"/>
-      <w:r>
-        <w:rPr>
-          <w:lang w:val="en-US"/>
-        </w:rPr>
-        <w:t xml:space="preserve">”, otherwise known as “Rolling in the </w:t>
-      </w:r>
-      <w:proofErr w:type="spellStart"/>
-      <w:r>
-        <w:rPr>
-          <w:lang w:val="en-US"/>
-        </w:rPr>
-        <w:t>Sheepe</w:t>
-      </w:r>
-      <w:proofErr w:type="spellEnd"/>
-      <w:r>
-        <w:rPr>
-          <w:lang w:val="en-US"/>
-        </w:rPr>
-        <w:t>”.</w:t>
+      <w:r>
+        <w:rPr>
+          <w:lang w:val="en-US"/>
+        </w:rPr>
+        <w:t xml:space="preserve"> for the game “Sheepe”, otherwise known as “Rolling in the Sheepe”.</w:t>
       </w:r>
     </w:p>
     <w:p>
@@ -181,19 +141,11 @@
           <w:lang w:val="en-US"/>
         </w:rPr>
       </w:pPr>
-      <w:proofErr w:type="gramStart"/>
-      <w:r>
-        <w:rPr>
-          <w:lang w:val="en-US"/>
-        </w:rPr>
-        <w:t>So</w:t>
-      </w:r>
-      <w:proofErr w:type="gramEnd"/>
-      <w:r>
-        <w:rPr>
-          <w:lang w:val="en-US"/>
-        </w:rPr>
-        <w:t xml:space="preserve"> let’s get started!</w:t>
+      <w:r>
+        <w:rPr>
+          <w:lang w:val="en-US"/>
+        </w:rPr>
+        <w:t>So let’s get started!</w:t>
       </w:r>
     </w:p>
     <w:p>
@@ -533,21 +485,7 @@
         <w:rPr>
           <w:lang w:val="en-US"/>
         </w:rPr>
-        <w:t xml:space="preserve">Hopefully, the friction with walls/floors will allow it to move forward and </w:t>
-      </w:r>
-      <w:proofErr w:type="gramStart"/>
-      <w:r>
-        <w:rPr>
-          <w:lang w:val="en-US"/>
-        </w:rPr>
-        <w:t>actually make</w:t>
-      </w:r>
-      <w:proofErr w:type="gramEnd"/>
-      <w:r>
-        <w:rPr>
-          <w:lang w:val="en-US"/>
-        </w:rPr>
-        <w:t xml:space="preserve"> this game possible.</w:t>
+        <w:t>Hopefully, the friction with walls/floors will allow it to move forward and actually make this game possible.</w:t>
       </w:r>
     </w:p>
     <w:p>
@@ -659,14 +597,7 @@
         <w:rPr>
           <w:lang w:val="en-US"/>
         </w:rPr>
-        <w:t xml:space="preserve"> When you roll into a spike, it should </w:t>
-      </w:r>
-      <w:proofErr w:type="gramStart"/>
-      <w:r>
-        <w:rPr>
-          <w:lang w:val="en-US"/>
-        </w:rPr>
-        <w:t xml:space="preserve">actually </w:t>
+        <w:t xml:space="preserve"> When you roll into a spike, it should actually </w:t>
       </w:r>
       <w:r>
         <w:rPr>
@@ -674,29 +605,20 @@
           <w:bCs/>
           <w:lang w:val="en-US"/>
         </w:rPr>
-        <w:t>slice</w:t>
-      </w:r>
-      <w:proofErr w:type="gramEnd"/>
+        <w:t>slice your</w:t>
+      </w:r>
+      <w:r>
+        <w:rPr>
+          <w:lang w:val="en-US"/>
+        </w:rPr>
+        <w:t xml:space="preserve"> </w:t>
+      </w:r>
       <w:r>
         <w:rPr>
           <w:b/>
           <w:bCs/>
           <w:lang w:val="en-US"/>
         </w:rPr>
-        <w:t xml:space="preserve"> your</w:t>
-      </w:r>
-      <w:r>
-        <w:rPr>
-          <w:lang w:val="en-US"/>
-        </w:rPr>
-        <w:t xml:space="preserve"> </w:t>
-      </w:r>
-      <w:r>
-        <w:rPr>
-          <w:b/>
-          <w:bCs/>
-          <w:lang w:val="en-US"/>
-        </w:rPr>
         <w:t>body in two.</w:t>
       </w:r>
     </w:p>
@@ -718,48 +640,20 @@
         <w:rPr>
           <w:lang w:val="en-US"/>
         </w:rPr>
-        <w:t xml:space="preserve">First </w:t>
-      </w:r>
-      <w:proofErr w:type="gramStart"/>
-      <w:r>
-        <w:rPr>
-          <w:lang w:val="en-US"/>
-        </w:rPr>
-        <w:t>try:</w:t>
-      </w:r>
-      <w:proofErr w:type="gramEnd"/>
-      <w:r>
-        <w:rPr>
-          <w:lang w:val="en-US"/>
-        </w:rPr>
-        <w:t xml:space="preserve"> easy and convex</w:t>
-      </w:r>
-    </w:p>
-    <w:p>
-      <w:pPr>
-        <w:rPr>
-          <w:lang w:val="en-US"/>
-        </w:rPr>
-      </w:pPr>
-      <w:r>
-        <w:rPr>
-          <w:lang w:val="en-US"/>
-        </w:rPr>
-        <w:t xml:space="preserve">I drew some quick diagrams in my notebook until I saw a pattern. This pattern was </w:t>
-      </w:r>
-      <w:proofErr w:type="gramStart"/>
-      <w:r>
-        <w:rPr>
-          <w:lang w:val="en-US"/>
-        </w:rPr>
-        <w:t>really easy</w:t>
-      </w:r>
-      <w:proofErr w:type="gramEnd"/>
-      <w:r>
-        <w:rPr>
-          <w:lang w:val="en-US"/>
-        </w:rPr>
-        <w:t xml:space="preserve"> to implement and created perfect slices … </w:t>
+        <w:t>First try: easy and convex</w:t>
+      </w:r>
+    </w:p>
+    <w:p>
+      <w:pPr>
+        <w:rPr>
+          <w:lang w:val="en-US"/>
+        </w:rPr>
+      </w:pPr>
+      <w:r>
+        <w:rPr>
+          <w:lang w:val="en-US"/>
+        </w:rPr>
+        <w:t xml:space="preserve">I drew some quick diagrams in my notebook until I saw a pattern. This pattern was really easy to implement and created perfect slices … </w:t>
       </w:r>
       <w:r>
         <w:rPr>
@@ -890,23 +784,7 @@
           <w:iCs/>
           <w:lang w:val="en-US"/>
         </w:rPr>
-        <w:t xml:space="preserve">. </w:t>
-      </w:r>
-      <w:proofErr w:type="gramStart"/>
-      <w:r>
-        <w:rPr>
-          <w:iCs/>
-          <w:lang w:val="en-US"/>
-        </w:rPr>
-        <w:t>So</w:t>
-      </w:r>
-      <w:proofErr w:type="gramEnd"/>
-      <w:r>
-        <w:rPr>
-          <w:iCs/>
-          <w:lang w:val="en-US"/>
-        </w:rPr>
-        <w:t xml:space="preserve"> I needed something that worked for </w:t>
+        <w:t xml:space="preserve">. So I needed something that worked for </w:t>
       </w:r>
       <w:r>
         <w:rPr>
@@ -966,23 +844,7 @@
           <w:iCs/>
           <w:lang w:val="en-US"/>
         </w:rPr>
-        <w:t xml:space="preserve">But first, let’s </w:t>
-      </w:r>
-      <w:proofErr w:type="gramStart"/>
-      <w:r>
-        <w:rPr>
-          <w:iCs/>
-          <w:lang w:val="en-US"/>
-        </w:rPr>
-        <w:t>take a look</w:t>
-      </w:r>
-      <w:proofErr w:type="gramEnd"/>
-      <w:r>
-        <w:rPr>
-          <w:iCs/>
-          <w:lang w:val="en-US"/>
-        </w:rPr>
-        <w:t xml:space="preserve"> at my first algorithm:</w:t>
+        <w:t>But first, let’s take a look at my first algorithm:</w:t>
       </w:r>
     </w:p>
     <w:p>
@@ -1110,23 +972,7 @@
           <w:iCs/>
           <w:lang w:val="en-US"/>
         </w:rPr>
-        <w:t xml:space="preserve">We’ve found two </w:t>
-      </w:r>
-      <w:proofErr w:type="gramStart"/>
-      <w:r>
-        <w:rPr>
-          <w:iCs/>
-          <w:lang w:val="en-US"/>
-        </w:rPr>
-        <w:t>intersections?</w:t>
-      </w:r>
-      <w:proofErr w:type="gramEnd"/>
-      <w:r>
-        <w:rPr>
-          <w:iCs/>
-          <w:lang w:val="en-US"/>
-        </w:rPr>
-        <w:t xml:space="preserve"> Great, we’re done.</w:t>
+        <w:t>We’ve found two intersections? Great, we’re done.</w:t>
       </w:r>
     </w:p>
     <w:p>
@@ -1234,23 +1080,7 @@
           <w:iCs/>
           <w:lang w:val="en-US"/>
         </w:rPr>
-        <w:t xml:space="preserve">As I said, this works flawlessly. </w:t>
-      </w:r>
-      <w:proofErr w:type="gramStart"/>
-      <w:r>
-        <w:rPr>
-          <w:iCs/>
-          <w:lang w:val="en-US"/>
-        </w:rPr>
-        <w:t>As long as</w:t>
-      </w:r>
-      <w:proofErr w:type="gramEnd"/>
-      <w:r>
-        <w:rPr>
-          <w:iCs/>
-          <w:lang w:val="en-US"/>
-        </w:rPr>
-        <w:t xml:space="preserve"> you don’t forget to:</w:t>
+        <w:t>As I said, this works flawlessly. As long as you don’t forget to:</w:t>
       </w:r>
     </w:p>
     <w:p>
@@ -1298,23 +1128,7 @@
           <w:iCs/>
           <w:lang w:val="en-US"/>
         </w:rPr>
-        <w:t>. (</w:t>
-      </w:r>
-      <w:proofErr w:type="gramStart"/>
-      <w:r>
-        <w:rPr>
-          <w:iCs/>
-          <w:lang w:val="en-US"/>
-        </w:rPr>
-        <w:t>Taking into account</w:t>
-      </w:r>
-      <w:proofErr w:type="gramEnd"/>
-      <w:r>
-        <w:rPr>
-          <w:iCs/>
-          <w:lang w:val="en-US"/>
-        </w:rPr>
-        <w:t xml:space="preserve"> the rotation and position of its body.)</w:t>
+        <w:t>. (Taking into account the rotation and position of its body.)</w:t>
       </w:r>
     </w:p>
     <w:p>
@@ -1482,21 +1296,7 @@
         <w:rPr>
           <w:lang w:val="en-US"/>
         </w:rPr>
-        <w:t xml:space="preserve">Second </w:t>
-      </w:r>
-      <w:proofErr w:type="gramStart"/>
-      <w:r>
-        <w:rPr>
-          <w:lang w:val="en-US"/>
-        </w:rPr>
-        <w:t>try:</w:t>
-      </w:r>
-      <w:proofErr w:type="gramEnd"/>
-      <w:r>
-        <w:rPr>
-          <w:lang w:val="en-US"/>
-        </w:rPr>
-        <w:t xml:space="preserve"> breaking it down</w:t>
+        <w:t>Second try: breaking it down</w:t>
       </w:r>
     </w:p>
     <w:p>
@@ -1672,21 +1472,12 @@
           <w:lang w:val="en-US"/>
         </w:rPr>
       </w:pPr>
-      <w:proofErr w:type="gramStart"/>
-      <w:r>
-        <w:rPr>
-          <w:iCs/>
-          <w:lang w:val="en-US"/>
-        </w:rPr>
-        <w:t>So</w:t>
-      </w:r>
-      <w:proofErr w:type="gramEnd"/>
-      <w:r>
-        <w:rPr>
-          <w:iCs/>
-          <w:lang w:val="en-US"/>
-        </w:rPr>
-        <w:t xml:space="preserve"> this is great! It’s just what we need actually! </w:t>
+      <w:r>
+        <w:rPr>
+          <w:iCs/>
+          <w:lang w:val="en-US"/>
+        </w:rPr>
+        <w:t xml:space="preserve">So this is great! It’s just what we need actually! </w:t>
       </w:r>
     </w:p>
     <w:p>
@@ -2037,23 +1828,7 @@
           <w:iCs/>
           <w:lang w:val="en-US"/>
         </w:rPr>
-        <w:t xml:space="preserve"> If they share only a single point, I consider them “separate</w:t>
-      </w:r>
-      <w:proofErr w:type="gramStart"/>
-      <w:r>
-        <w:rPr>
-          <w:iCs/>
-          <w:lang w:val="en-US"/>
-        </w:rPr>
-        <w:t>”</w:t>
-      </w:r>
-      <w:proofErr w:type="gramEnd"/>
-      <w:r>
-        <w:rPr>
-          <w:iCs/>
-          <w:lang w:val="en-US"/>
-        </w:rPr>
-        <w:t xml:space="preserve"> and </w:t>
+        <w:t xml:space="preserve"> If they share only a single point, I consider them “separate” and </w:t>
       </w:r>
       <w:r>
         <w:rPr>
@@ -2345,27 +2120,13 @@
         <w:rPr>
           <w:lang w:val="en-US"/>
         </w:rPr>
-        <w:t xml:space="preserve">There’s a </w:t>
-      </w:r>
-      <w:proofErr w:type="gramStart"/>
-      <w:r>
-        <w:rPr>
-          <w:lang w:val="en-US"/>
-        </w:rPr>
-        <w:t xml:space="preserve">fairly </w:t>
-      </w:r>
-      <w:r>
-        <w:rPr>
-          <w:lang w:val="en-US"/>
-        </w:rPr>
-        <w:t>standard</w:t>
-      </w:r>
-      <w:proofErr w:type="gramEnd"/>
-      <w:r>
-        <w:rPr>
-          <w:lang w:val="en-US"/>
-        </w:rPr>
-        <w:t xml:space="preserve"> algorithm for checking if a point is on a line segment:</w:t>
+        <w:t xml:space="preserve">There’s a fairly </w:t>
+      </w:r>
+      <w:r>
+        <w:rPr>
+          <w:lang w:val="en-US"/>
+        </w:rPr>
+        <w:t>standard algorithm for checking if a point is on a line segment:</w:t>
       </w:r>
     </w:p>
     <w:p>
@@ -2444,19 +2205,11 @@
           <w:lang w:val="en-US"/>
         </w:rPr>
       </w:pPr>
-      <w:proofErr w:type="gramStart"/>
-      <w:r>
-        <w:rPr>
-          <w:lang w:val="en-US"/>
-        </w:rPr>
-        <w:t>So</w:t>
-      </w:r>
-      <w:proofErr w:type="gramEnd"/>
-      <w:r>
-        <w:rPr>
-          <w:lang w:val="en-US"/>
-        </w:rPr>
-        <w:t xml:space="preserve"> I wrote this algorithm. And … I ran into issues.</w:t>
+      <w:r>
+        <w:rPr>
+          <w:lang w:val="en-US"/>
+        </w:rPr>
+        <w:t>So I wrote this algorithm. And … I ran into issues.</w:t>
       </w:r>
     </w:p>
     <w:p>
@@ -2512,35 +2265,7 @@
         <w:rPr>
           <w:lang w:val="en-US"/>
         </w:rPr>
-        <w:t xml:space="preserve">. </w:t>
-      </w:r>
-      <w:proofErr w:type="gramStart"/>
-      <w:r>
-        <w:rPr>
-          <w:lang w:val="en-US"/>
-        </w:rPr>
-        <w:t>So</w:t>
-      </w:r>
-      <w:proofErr w:type="gramEnd"/>
-      <w:r>
-        <w:rPr>
-          <w:lang w:val="en-US"/>
-        </w:rPr>
-        <w:t xml:space="preserve"> the first merge might be fine, but then it all goes haywire. I tried some hacks around this, but in the </w:t>
-      </w:r>
-      <w:proofErr w:type="gramStart"/>
-      <w:r>
-        <w:rPr>
-          <w:lang w:val="en-US"/>
-        </w:rPr>
-        <w:t>end</w:t>
-      </w:r>
-      <w:proofErr w:type="gramEnd"/>
-      <w:r>
-        <w:rPr>
-          <w:lang w:val="en-US"/>
-        </w:rPr>
-        <w:t xml:space="preserve"> I just had to admit I learned my lesson and “merging convex polygons” is a </w:t>
+        <w:t xml:space="preserve">. So the first merge might be fine, but then it all goes haywire. I tried some hacks around this, but in the end I just had to admit I learned my lesson and “merging convex polygons” is a </w:t>
       </w:r>
       <w:r>
         <w:rPr>
@@ -2789,23 +2514,7 @@
           <w:iCs/>
           <w:lang w:val="en-US"/>
         </w:rPr>
-        <w:t xml:space="preserve">Slice each of them. (If it doesn’t hit the line, it just returns the original shape. </w:t>
-      </w:r>
-      <w:proofErr w:type="gramStart"/>
-      <w:r>
-        <w:rPr>
-          <w:iCs/>
-          <w:lang w:val="en-US"/>
-        </w:rPr>
-        <w:t>Otherwise</w:t>
-      </w:r>
-      <w:proofErr w:type="gramEnd"/>
-      <w:r>
-        <w:rPr>
-          <w:iCs/>
-          <w:lang w:val="en-US"/>
-        </w:rPr>
-        <w:t xml:space="preserve"> the two new shapes.)</w:t>
+        <w:t>Slice each of them. (If it doesn’t hit the line, it just returns the original shape. Otherwise the two new shapes.)</w:t>
       </w:r>
     </w:p>
     <w:p>
@@ -2882,23 +2591,7 @@
           <w:iCs/>
           <w:lang w:val="en-US"/>
         </w:rPr>
-        <w:t>The slicing algorithm is identical to before. (</w:t>
-      </w:r>
-      <w:proofErr w:type="gramStart"/>
-      <w:r>
-        <w:rPr>
-          <w:iCs/>
-          <w:lang w:val="en-US"/>
-        </w:rPr>
-        <w:t>Because,</w:t>
-      </w:r>
-      <w:proofErr w:type="gramEnd"/>
-      <w:r>
-        <w:rPr>
-          <w:iCs/>
-          <w:lang w:val="en-US"/>
-        </w:rPr>
-        <w:t xml:space="preserve"> remember, the unique shapes that make the object </w:t>
+        <w:t xml:space="preserve">The slicing algorithm is identical to before. (Because, remember, the unique shapes that make the object </w:t>
       </w:r>
       <w:r>
         <w:rPr>
@@ -3146,23 +2839,7 @@
           <w:iCs/>
           <w:lang w:val="en-US"/>
         </w:rPr>
-        <w:t xml:space="preserve">Now start the loop from the </w:t>
-      </w:r>
-      <w:proofErr w:type="gramStart"/>
-      <w:r>
-        <w:rPr>
-          <w:iCs/>
-          <w:lang w:val="en-US"/>
-        </w:rPr>
-        <w:t>beginning, because</w:t>
-      </w:r>
-      <w:proofErr w:type="gramEnd"/>
-      <w:r>
-        <w:rPr>
-          <w:iCs/>
-          <w:lang w:val="en-US"/>
-        </w:rPr>
-        <w:t xml:space="preserve"> our layer has changed.</w:t>
+        <w:t>Now start the loop from the beginning, because our layer has changed.</w:t>
       </w:r>
     </w:p>
     <w:p>
@@ -3256,23 +2933,7 @@
           <w:iCs/>
           <w:lang w:val="en-US"/>
         </w:rPr>
-        <w:t xml:space="preserve">That last part is </w:t>
-      </w:r>
-      <w:proofErr w:type="gramStart"/>
-      <w:r>
-        <w:rPr>
-          <w:iCs/>
-          <w:lang w:val="en-US"/>
-        </w:rPr>
-        <w:t>actually where</w:t>
-      </w:r>
-      <w:proofErr w:type="gramEnd"/>
-      <w:r>
-        <w:rPr>
-          <w:iCs/>
-          <w:lang w:val="en-US"/>
-        </w:rPr>
-        <w:t xml:space="preserve"> I got stuck for a bit. The algorithm would work … erratically</w:t>
+        <w:t>That last part is actually where I got stuck for a bit. The algorithm would work … erratically</w:t>
       </w:r>
       <w:r>
         <w:rPr>
@@ -3465,23 +3126,7 @@
           <w:iCs/>
           <w:lang w:val="en-US"/>
         </w:rPr>
-        <w:t xml:space="preserve"> (of shape) could </w:t>
-      </w:r>
-      <w:proofErr w:type="gramStart"/>
-      <w:r>
-        <w:rPr>
-          <w:iCs/>
-          <w:lang w:val="en-US"/>
-        </w:rPr>
-        <w:t>actually have</w:t>
-      </w:r>
-      <w:proofErr w:type="gramEnd"/>
-      <w:r>
-        <w:rPr>
-          <w:iCs/>
-          <w:lang w:val="en-US"/>
-        </w:rPr>
-        <w:t xml:space="preserve"> a </w:t>
+        <w:t xml:space="preserve"> (of shape) could actually have a </w:t>
       </w:r>
       <w:r>
         <w:rPr>
@@ -3497,7 +3142,6 @@
         </w:rPr>
         <w:t xml:space="preserve">. Checking “point1 == point2” would </w:t>
       </w:r>
-      <w:proofErr w:type="gramStart"/>
       <w:r>
         <w:rPr>
           <w:i/>
@@ -3510,15 +3154,7 @@
           <w:iCs/>
           <w:lang w:val="en-US"/>
         </w:rPr>
-        <w:t>, because</w:t>
-      </w:r>
-      <w:proofErr w:type="gramEnd"/>
-      <w:r>
-        <w:rPr>
-          <w:iCs/>
-          <w:lang w:val="en-US"/>
-        </w:rPr>
-        <w:t xml:space="preserve"> they’re not </w:t>
+        <w:t xml:space="preserve">, because they’re not </w:t>
       </w:r>
       <w:r>
         <w:rPr>
@@ -3627,21 +3263,7 @@
         <w:rPr>
           <w:lang w:val="en-US"/>
         </w:rPr>
-        <w:t xml:space="preserve"> comes in. It designates a “margin of error” we will </w:t>
-      </w:r>
-      <w:proofErr w:type="gramStart"/>
-      <w:r>
-        <w:rPr>
-          <w:lang w:val="en-US"/>
-        </w:rPr>
-        <w:t>allow</w:t>
-      </w:r>
-      <w:proofErr w:type="gramEnd"/>
-      <w:r>
-        <w:rPr>
-          <w:lang w:val="en-US"/>
-        </w:rPr>
-        <w:t xml:space="preserve"> and which will still be counted as “these coordinates are the same”.</w:t>
+        <w:t xml:space="preserve"> comes in. It designates a “margin of error” we will allow and which will still be counted as “these coordinates are the same”.</w:t>
       </w:r>
     </w:p>
     <w:p>
@@ -3753,17 +3375,8 @@
           <w:iCs/>
           <w:lang w:val="en-US"/>
         </w:rPr>
-        <w:t xml:space="preserve">, it’s probably something like this. And never, ever, do a “==” check between two </w:t>
-      </w:r>
-      <w:proofErr w:type="gramStart"/>
-      <w:r>
-        <w:rPr>
-          <w:iCs/>
-          <w:lang w:val="en-US"/>
-        </w:rPr>
-        <w:t>floats :p</w:t>
-      </w:r>
-      <w:proofErr w:type="gramEnd"/>
+        <w:t>, it’s probably something like this. And never, ever, do a “==” check between two floats :p</w:t>
+      </w:r>
     </w:p>
     <w:p>
       <w:pPr>
@@ -3787,19 +3400,11 @@
           <w:lang w:val="en-US"/>
         </w:rPr>
       </w:pPr>
-      <w:proofErr w:type="gramStart"/>
-      <w:r>
-        <w:rPr>
-          <w:lang w:val="en-US"/>
-        </w:rPr>
-        <w:t>So</w:t>
-      </w:r>
-      <w:proofErr w:type="gramEnd"/>
-      <w:r>
-        <w:rPr>
-          <w:lang w:val="en-US"/>
-        </w:rPr>
-        <w:t xml:space="preserve"> we have a slicing algorithm, which will </w:t>
+      <w:r>
+        <w:rPr>
+          <w:lang w:val="en-US"/>
+        </w:rPr>
+        <w:t xml:space="preserve">So we have a slicing algorithm, which will </w:t>
       </w:r>
       <w:r>
         <w:rPr>
@@ -3881,21 +3486,7 @@
         <w:rPr>
           <w:lang w:val="en-US"/>
         </w:rPr>
-        <w:t xml:space="preserve"> (by calculating its area</w:t>
-      </w:r>
-      <w:proofErr w:type="gramStart"/>
-      <w:r>
-        <w:rPr>
-          <w:lang w:val="en-US"/>
-        </w:rPr>
-        <w:t>), and</w:t>
-      </w:r>
-      <w:proofErr w:type="gramEnd"/>
-      <w:r>
-        <w:rPr>
-          <w:lang w:val="en-US"/>
-        </w:rPr>
-        <w:t xml:space="preserve"> do something about that.</w:t>
+        <w:t xml:space="preserve"> (by calculating its area), and do something about that.</w:t>
       </w:r>
     </w:p>
     <w:p>
@@ -4349,16 +3940,8 @@
         <w:rPr>
           <w:lang w:val="en-US"/>
         </w:rPr>
-        <w:t xml:space="preserve">Not be janky or </w:t>
-      </w:r>
-      <w:proofErr w:type="spellStart"/>
-      <w:r>
-        <w:rPr>
-          <w:lang w:val="en-US"/>
-        </w:rPr>
-        <w:t>stuttery</w:t>
-      </w:r>
-      <w:proofErr w:type="spellEnd"/>
+        <w:t>Not be janky or stuttery</w:t>
+      </w:r>
     </w:p>
     <w:p>
       <w:pPr>
@@ -4451,21 +4034,7 @@
         <w:rPr>
           <w:lang w:val="en-US"/>
         </w:rPr>
-        <w:t xml:space="preserve">You </w:t>
-      </w:r>
-      <w:proofErr w:type="gramStart"/>
-      <w:r>
-        <w:rPr>
-          <w:lang w:val="en-US"/>
-        </w:rPr>
-        <w:t>have to</w:t>
-      </w:r>
-      <w:proofErr w:type="gramEnd"/>
-      <w:r>
-        <w:rPr>
-          <w:lang w:val="en-US"/>
-        </w:rPr>
-        <w:t xml:space="preserve"> think the other way around. Because no matter how hard you try, if you allow players to get </w:t>
+        <w:t xml:space="preserve">You have to think the other way around. Because no matter how hard you try, if you allow players to get </w:t>
       </w:r>
       <w:r>
         <w:rPr>
@@ -4499,21 +4068,7 @@
         <w:rPr>
           <w:lang w:val="en-US"/>
         </w:rPr>
-        <w:t xml:space="preserve">And </w:t>
-      </w:r>
-      <w:proofErr w:type="gramStart"/>
-      <w:r>
-        <w:rPr>
-          <w:lang w:val="en-US"/>
-        </w:rPr>
-        <w:t>so</w:t>
-      </w:r>
-      <w:proofErr w:type="gramEnd"/>
-      <w:r>
-        <w:rPr>
-          <w:lang w:val="en-US"/>
-        </w:rPr>
-        <w:t xml:space="preserve"> I settled on the solution of </w:t>
+        <w:t xml:space="preserve">And so I settled on the solution of </w:t>
       </w:r>
       <w:r>
         <w:rPr>
@@ -4930,21 +4485,7 @@
         <w:rPr>
           <w:lang w:val="en-US"/>
         </w:rPr>
-        <w:t xml:space="preserve"> </w:t>
-      </w:r>
-      <w:proofErr w:type="gramStart"/>
-      <w:r>
-        <w:rPr>
-          <w:lang w:val="en-US"/>
-        </w:rPr>
-        <w:t>forward</w:t>
-      </w:r>
-      <w:proofErr w:type="gramEnd"/>
-      <w:r>
-        <w:rPr>
-          <w:lang w:val="en-US"/>
-        </w:rPr>
-        <w:t xml:space="preserve"> and nothing can really stop you. (Because you only need to go right, is there any reason to slow down or roll to the left?)</w:t>
+        <w:t xml:space="preserve"> forward and nothing can really stop you. (Because you only need to go right, is there any reason to slow down or roll to the left?)</w:t>
       </w:r>
     </w:p>
     <w:p>
@@ -5264,21 +4805,7 @@
         <w:rPr>
           <w:lang w:val="en-US"/>
         </w:rPr>
-        <w:t xml:space="preserve"> or something. That’s just how programmers </w:t>
-      </w:r>
-      <w:proofErr w:type="gramStart"/>
-      <w:r>
-        <w:rPr>
-          <w:lang w:val="en-US"/>
-        </w:rPr>
-        <w:t>work :p</w:t>
-      </w:r>
-      <w:proofErr w:type="gramEnd"/>
-      <w:r>
-        <w:rPr>
-          <w:lang w:val="en-US"/>
-        </w:rPr>
-        <w:t xml:space="preserve"> But I’ve learnt over the years that trying a naïve/dumb/simple solution first is usually</w:t>
+        <w:t xml:space="preserve"> or something. That’s just how programmers work :p But I’ve learnt over the years that trying a naïve/dumb/simple solution first is usually</w:t>
       </w:r>
       <w:r>
         <w:rPr>
@@ -5341,21 +4868,7 @@
         <w:rPr>
           <w:lang w:val="en-US"/>
         </w:rPr>
-        <w:t xml:space="preserve">. Gravity is always pulling us down. We can only roll (with random shapes). Preferably, the route will mostly flow downwards and switch between left&lt;=&gt;right </w:t>
-      </w:r>
-      <w:proofErr w:type="gramStart"/>
-      <w:r>
-        <w:rPr>
-          <w:lang w:val="en-US"/>
-        </w:rPr>
-        <w:t>once in a while</w:t>
-      </w:r>
-      <w:proofErr w:type="gramEnd"/>
-      <w:r>
-        <w:rPr>
-          <w:lang w:val="en-US"/>
-        </w:rPr>
-        <w:t>.)</w:t>
+        <w:t>. Gravity is always pulling us down. We can only roll (with random shapes). Preferably, the route will mostly flow downwards and switch between left&lt;=&gt;right once in a while.)</w:t>
       </w:r>
     </w:p>
     <w:p>
@@ -5505,21 +5018,7 @@
         <w:rPr>
           <w:lang w:val="en-US"/>
         </w:rPr>
-        <w:t xml:space="preserve"> for the route to make sense. (We can just re-use a location we’ve already been </w:t>
-      </w:r>
-      <w:proofErr w:type="gramStart"/>
-      <w:r>
-        <w:rPr>
-          <w:lang w:val="en-US"/>
-        </w:rPr>
-        <w:t>later on</w:t>
-      </w:r>
-      <w:proofErr w:type="gramEnd"/>
-      <w:r>
-        <w:rPr>
-          <w:lang w:val="en-US"/>
-        </w:rPr>
-        <w:t>, with a completely new room.)</w:t>
+        <w:t xml:space="preserve"> for the route to make sense. (We can just re-use a location we’ve already been later on, with a completely new room.)</w:t>
       </w:r>
     </w:p>
     <w:p>
@@ -5873,21 +5372,7 @@
         <w:rPr>
           <w:lang w:val="en-US"/>
         </w:rPr>
-        <w:t xml:space="preserve">(Additionally, it’s great for performance, as there will only be ~10 chunks in the game at a given time. But that really won’t matter </w:t>
-      </w:r>
-      <w:proofErr w:type="gramStart"/>
-      <w:r>
-        <w:rPr>
-          <w:lang w:val="en-US"/>
-        </w:rPr>
-        <w:t>much, unless</w:t>
-      </w:r>
-      <w:proofErr w:type="gramEnd"/>
-      <w:r>
-        <w:rPr>
-          <w:lang w:val="en-US"/>
-        </w:rPr>
-        <w:t xml:space="preserve"> I decide to port this game to mobile.)</w:t>
+        <w:t>(Additionally, it’s great for performance, as there will only be ~10 chunks in the game at a given time. But that really won’t matter much, unless I decide to port this game to mobile.)</w:t>
       </w:r>
     </w:p>
     <w:p>
@@ -6154,7 +5639,6 @@
         </w:rPr>
         <w:t xml:space="preserve">When matching edges, we </w:t>
       </w:r>
-      <w:proofErr w:type="gramStart"/>
       <w:r>
         <w:rPr>
           <w:b/>
@@ -6167,14 +5651,7 @@
         <w:rPr>
           <w:lang w:val="en-US"/>
         </w:rPr>
-        <w:t xml:space="preserve"> allowed to</w:t>
-      </w:r>
-      <w:proofErr w:type="gramEnd"/>
-      <w:r>
-        <w:rPr>
-          <w:lang w:val="en-US"/>
-        </w:rPr>
-        <w:t xml:space="preserve"> rotate the room. (There’s no reason not to.)</w:t>
+        <w:t xml:space="preserve"> allowed to rotate the room. (There’s no reason not to.)</w:t>
       </w:r>
     </w:p>
     <w:p>
@@ -6262,21 +5739,7 @@
         <w:rPr>
           <w:lang w:val="en-US"/>
         </w:rPr>
-        <w:t xml:space="preserve">, ignoring the ones we </w:t>
-      </w:r>
-      <w:proofErr w:type="gramStart"/>
-      <w:r>
-        <w:rPr>
-          <w:lang w:val="en-US"/>
-        </w:rPr>
-        <w:t>actually used</w:t>
-      </w:r>
-      <w:proofErr w:type="gramEnd"/>
-      <w:r>
-        <w:rPr>
-          <w:lang w:val="en-US"/>
-        </w:rPr>
-        <w:t>.</w:t>
+        <w:t>, ignoring the ones we actually used.</w:t>
       </w:r>
     </w:p>
     <w:p>
@@ -6540,20 +6003,12 @@
           <w:lang w:val="en-US"/>
         </w:rPr>
       </w:pPr>
-      <w:proofErr w:type="gramStart"/>
       <w:r>
         <w:rPr>
           <w:lang w:val="en-US"/>
         </w:rPr>
         <w:lastRenderedPageBreak/>
-        <w:t>So</w:t>
-      </w:r>
-      <w:proofErr w:type="gramEnd"/>
-      <w:r>
-        <w:rPr>
-          <w:lang w:val="en-US"/>
-        </w:rPr>
-        <w:t xml:space="preserve"> I implemented everything I talked about in the previous section. And I tested it. And I played it.</w:t>
+        <w:t>So I implemented everything I talked about in the previous section. And I tested it. And I played it.</w:t>
       </w:r>
     </w:p>
     <w:p>
@@ -6593,23 +6048,13 @@
         </w:rPr>
         <w:t xml:space="preserve">Gravity is always down. As such, most of the game you’re just </w:t>
       </w:r>
-      <w:proofErr w:type="gramStart"/>
-      <w:r>
-        <w:rPr>
-          <w:i/>
-          <w:iCs/>
-          <w:lang w:val="en-US"/>
-        </w:rPr>
-        <w:t>falling down</w:t>
-      </w:r>
-      <w:proofErr w:type="gramEnd"/>
-      <w:r>
-        <w:rPr>
-          <w:i/>
-          <w:iCs/>
-          <w:lang w:val="en-US"/>
-        </w:rPr>
-        <w:t xml:space="preserve"> through a bunch of rooms</w:t>
+      <w:r>
+        <w:rPr>
+          <w:i/>
+          <w:iCs/>
+          <w:lang w:val="en-US"/>
+        </w:rPr>
+        <w:t>falling down through a bunch of rooms</w:t>
       </w:r>
       <w:r>
         <w:rPr>
@@ -6767,21 +6212,7 @@
         <w:rPr>
           <w:lang w:val="en-US"/>
         </w:rPr>
-        <w:t>. (</w:t>
-      </w:r>
-      <w:proofErr w:type="gramStart"/>
-      <w:r>
-        <w:rPr>
-          <w:lang w:val="en-US"/>
-        </w:rPr>
-        <w:t>So</w:t>
-      </w:r>
-      <w:proofErr w:type="gramEnd"/>
-      <w:r>
-        <w:rPr>
-          <w:lang w:val="en-US"/>
-        </w:rPr>
-        <w:t xml:space="preserve"> when you roll into a wall, you </w:t>
+        <w:t xml:space="preserve">. (So when you roll into a wall, you </w:t>
       </w:r>
       <w:r>
         <w:rPr>
@@ -6811,19 +6242,11 @@
           <w:lang w:val="en-US"/>
         </w:rPr>
       </w:pPr>
-      <w:proofErr w:type="gramStart"/>
-      <w:r>
-        <w:rPr>
-          <w:lang w:val="en-US"/>
-        </w:rPr>
-        <w:t>So</w:t>
-      </w:r>
-      <w:proofErr w:type="gramEnd"/>
-      <w:r>
-        <w:rPr>
-          <w:lang w:val="en-US"/>
-        </w:rPr>
-        <w:t xml:space="preserve"> let’s turn it around.</w:t>
+      <w:r>
+        <w:rPr>
+          <w:lang w:val="en-US"/>
+        </w:rPr>
+        <w:t>So let’s turn it around.</w:t>
       </w:r>
     </w:p>
     <w:p>
@@ -7055,21 +6478,7 @@
         <w:rPr>
           <w:lang w:val="en-US"/>
         </w:rPr>
-        <w:t xml:space="preserve">Now players can </w:t>
-      </w:r>
-      <w:proofErr w:type="gramStart"/>
-      <w:r>
-        <w:rPr>
-          <w:lang w:val="en-US"/>
-        </w:rPr>
-        <w:t>actually roll</w:t>
-      </w:r>
-      <w:proofErr w:type="gramEnd"/>
-      <w:r>
-        <w:rPr>
-          <w:lang w:val="en-US"/>
-        </w:rPr>
-        <w:t xml:space="preserve"> onto stuff. They stay contained within the grid, while having more than enough space to maneuver. The routes are varied and can already be quite challenging. (This is </w:t>
+        <w:t xml:space="preserve">Now players can actually roll onto stuff. They stay contained within the grid, while having more than enough space to maneuver. The routes are varied and can already be quite challenging. (This is </w:t>
       </w:r>
       <w:r>
         <w:rPr>
@@ -7280,55 +6689,13 @@
         <w:rPr>
           <w:lang w:val="en-US"/>
         </w:rPr>
-        <w:t xml:space="preserve">Rotating the slope correctly is a minor implementation detail (which depends on how Godot handles </w:t>
-      </w:r>
-      <w:proofErr w:type="spellStart"/>
-      <w:r>
-        <w:rPr>
-          <w:lang w:val="en-US"/>
-        </w:rPr>
-        <w:t>tilemaps</w:t>
-      </w:r>
-      <w:proofErr w:type="spellEnd"/>
-      <w:r>
-        <w:rPr>
-          <w:lang w:val="en-US"/>
-        </w:rPr>
-        <w:t xml:space="preserve"> and how I happened to draw the slope), so I won’t bore you with that.</w:t>
-      </w:r>
-      <w:r>
-        <w:rPr>
-          <w:lang w:val="en-US"/>
-        </w:rPr>
-        <w:t xml:space="preserve"> </w:t>
-      </w:r>
-      <w:proofErr w:type="gramStart"/>
-      <w:r>
-        <w:rPr>
-          <w:lang w:val="en-US"/>
-        </w:rPr>
-        <w:t>Also</w:t>
-      </w:r>
-      <w:proofErr w:type="gramEnd"/>
-      <w:r>
-        <w:rPr>
-          <w:lang w:val="en-US"/>
-        </w:rPr>
-        <w:t xml:space="preserve"> because – and this is me from the future – I ended up using a different system anyway (“</w:t>
-      </w:r>
-      <w:proofErr w:type="spellStart"/>
-      <w:r>
-        <w:rPr>
-          <w:lang w:val="en-US"/>
-        </w:rPr>
-        <w:t>autotiling</w:t>
-      </w:r>
-      <w:proofErr w:type="spellEnd"/>
-      <w:r>
-        <w:rPr>
-          <w:lang w:val="en-US"/>
-        </w:rPr>
-        <w:t>”).</w:t>
+        <w:t>Rotating the slope correctly is a minor implementation detail (which depends on how Godot handles tilemaps and how I happened to draw the slope), so I won’t bore you with that.</w:t>
+      </w:r>
+      <w:r>
+        <w:rPr>
+          <w:lang w:val="en-US"/>
+        </w:rPr>
+        <w:t xml:space="preserve"> Also because – and this is me from the future – I ended up using a different system anyway (“autotiling”).</w:t>
       </w:r>
     </w:p>
     <w:p>
@@ -7460,21 +6827,7 @@
         <w:rPr>
           <w:lang w:val="en-US"/>
         </w:rPr>
-        <w:t xml:space="preserve">Right now, we have randomly generated maps which are fun, playable, and even </w:t>
-      </w:r>
-      <w:proofErr w:type="spellStart"/>
-      <w:r>
-        <w:rPr>
-          <w:lang w:val="en-US"/>
-        </w:rPr>
-        <w:t>finishable</w:t>
-      </w:r>
-      <w:proofErr w:type="spellEnd"/>
-      <w:r>
-        <w:rPr>
-          <w:lang w:val="en-US"/>
-        </w:rPr>
-        <w:t xml:space="preserve"> (with our limited toolset). </w:t>
+        <w:t xml:space="preserve">Right now, we have randomly generated maps which are fun, playable, and even finishable (with our limited toolset). </w:t>
       </w:r>
     </w:p>
     <w:p>
@@ -7748,21 +7101,7 @@
         <w:rPr>
           <w:lang w:val="en-US"/>
         </w:rPr>
-        <w:t xml:space="preserve">Jumping is simple to </w:t>
-      </w:r>
-      <w:proofErr w:type="gramStart"/>
-      <w:r>
-        <w:rPr>
-          <w:lang w:val="en-US"/>
-        </w:rPr>
-        <w:t>implement:</w:t>
-      </w:r>
-      <w:proofErr w:type="gramEnd"/>
-      <w:r>
-        <w:rPr>
-          <w:lang w:val="en-US"/>
-        </w:rPr>
-        <w:t xml:space="preserve"> apply a force </w:t>
+        <w:t xml:space="preserve">Jumping is simple to implement: apply a force </w:t>
       </w:r>
       <w:r>
         <w:rPr>
@@ -7798,7 +7137,6 @@
         </w:rPr>
         <w:t xml:space="preserve">Clinging is, interestingly, kind of the opposite. Use a </w:t>
       </w:r>
-      <w:proofErr w:type="spellStart"/>
       <w:r>
         <w:rPr>
           <w:i/>
@@ -7807,7 +7145,6 @@
         </w:rPr>
         <w:t>raycast</w:t>
       </w:r>
-      <w:proofErr w:type="spellEnd"/>
       <w:r>
         <w:rPr>
           <w:lang w:val="en-US"/>
@@ -7941,7 +7278,6 @@
         </w:rPr>
         <w:t xml:space="preserve">Press </w:t>
       </w:r>
-      <w:proofErr w:type="gramStart"/>
       <w:r>
         <w:rPr>
           <w:i/>
@@ -7950,7 +7286,6 @@
         </w:rPr>
         <w:t>jump</w:t>
       </w:r>
-      <w:proofErr w:type="gramEnd"/>
       <w:r>
         <w:rPr>
           <w:lang w:val="en-US"/>
@@ -7989,21 +7324,7 @@
         <w:rPr>
           <w:lang w:val="en-US"/>
         </w:rPr>
-        <w:t xml:space="preserve"> route this way (with some trial and error), </w:t>
-      </w:r>
-      <w:proofErr w:type="gramStart"/>
-      <w:r>
-        <w:rPr>
-          <w:lang w:val="en-US"/>
-        </w:rPr>
-        <w:t>it just</w:t>
-      </w:r>
-      <w:proofErr w:type="gramEnd"/>
-      <w:r>
-        <w:rPr>
-          <w:lang w:val="en-US"/>
-        </w:rPr>
-        <w:t xml:space="preserve"> felt </w:t>
+        <w:t xml:space="preserve"> route this way (with some trial and error), it just felt </w:t>
       </w:r>
       <w:r>
         <w:rPr>
@@ -8108,15 +7429,7 @@
         <w:pStyle w:val="Heading2"/>
       </w:pPr>
       <w:r>
-        <w:t xml:space="preserve">Step 9: Making the first </w:t>
-      </w:r>
-      <w:proofErr w:type="spellStart"/>
-      <w:r>
-        <w:t>finishable</w:t>
-      </w:r>
-      <w:proofErr w:type="spellEnd"/>
-      <w:r>
-        <w:t xml:space="preserve"> level</w:t>
+        <w:t>Step 9: Making the first finishable level</w:t>
       </w:r>
     </w:p>
     <w:p>
@@ -8199,21 +7512,7 @@
         <w:rPr>
           <w:lang w:val="en-US"/>
         </w:rPr>
-        <w:t xml:space="preserve">That’s it! </w:t>
-      </w:r>
-      <w:proofErr w:type="gramStart"/>
-      <w:r>
-        <w:rPr>
-          <w:lang w:val="en-US"/>
-        </w:rPr>
-        <w:t>So</w:t>
-      </w:r>
-      <w:proofErr w:type="gramEnd"/>
-      <w:r>
-        <w:rPr>
-          <w:lang w:val="en-US"/>
-        </w:rPr>
-        <w:t xml:space="preserve"> let’s make that and then </w:t>
+        <w:t xml:space="preserve">That’s it! So let’s make that and then </w:t>
       </w:r>
       <w:r>
         <w:rPr>
@@ -8347,21 +7646,7 @@
         <w:rPr>
           <w:lang w:val="en-US"/>
         </w:rPr>
-        <w:t xml:space="preserve">Once completed, the edges are </w:t>
-      </w:r>
-      <w:proofErr w:type="gramStart"/>
-      <w:r>
-        <w:rPr>
-          <w:lang w:val="en-US"/>
-        </w:rPr>
-        <w:t>removed</w:t>
-      </w:r>
-      <w:proofErr w:type="gramEnd"/>
-      <w:r>
-        <w:rPr>
-          <w:lang w:val="en-US"/>
-        </w:rPr>
-        <w:t xml:space="preserve"> and you can continue</w:t>
+        <w:t>Once completed, the edges are removed and you can continue</w:t>
       </w:r>
     </w:p>
     <w:p>
@@ -8423,19 +7708,11 @@
           <w:lang w:val="en-US"/>
         </w:rPr>
       </w:pPr>
-      <w:proofErr w:type="gramStart"/>
-      <w:r>
-        <w:rPr>
-          <w:lang w:val="en-US"/>
-        </w:rPr>
-        <w:t>However</w:t>
-      </w:r>
-      <w:proofErr w:type="gramEnd"/>
-      <w:r>
-        <w:rPr>
-          <w:lang w:val="en-US"/>
-        </w:rPr>
-        <w:t xml:space="preserve"> … the question of “how exactly do you win?” haunted me during that period. </w:t>
+      <w:r>
+        <w:rPr>
+          <w:lang w:val="en-US"/>
+        </w:rPr>
+        <w:t xml:space="preserve">However … the question of “how exactly do you win?” haunted me during that period. </w:t>
       </w:r>
     </w:p>
     <w:p>
@@ -8538,21 +7815,7 @@
           <w:lang w:val="en-US"/>
         </w:rPr>
         <w:lastRenderedPageBreak/>
-        <w:t xml:space="preserve">At the same time, if you are split between a few pieces, it might be </w:t>
-      </w:r>
-      <w:proofErr w:type="gramStart"/>
-      <w:r>
-        <w:rPr>
-          <w:lang w:val="en-US"/>
-        </w:rPr>
-        <w:t>really hard</w:t>
-      </w:r>
-      <w:proofErr w:type="gramEnd"/>
-      <w:r>
-        <w:rPr>
-          <w:lang w:val="en-US"/>
-        </w:rPr>
-        <w:t xml:space="preserve"> to bring them all to the finish. One of them might be stuck somewhere, and there might be no way to get it out. And because it’s stuck somewhere in the back, the camera needs to zoom </w:t>
+        <w:t xml:space="preserve">At the same time, if you are split between a few pieces, it might be really hard to bring them all to the finish. One of them might be stuck somewhere, and there might be no way to get it out. And because it’s stuck somewhere in the back, the camera needs to zoom </w:t>
       </w:r>
       <w:r>
         <w:rPr>
@@ -8730,21 +7993,7 @@
         <w:rPr>
           <w:lang w:val="en-US"/>
         </w:rPr>
-        <w:t xml:space="preserve">Penalizing is annoying. It can easily lead to frustration and a “stale game”. </w:t>
-      </w:r>
-      <w:proofErr w:type="gramStart"/>
-      <w:r>
-        <w:rPr>
-          <w:lang w:val="en-US"/>
-        </w:rPr>
-        <w:t>So</w:t>
-      </w:r>
-      <w:proofErr w:type="gramEnd"/>
-      <w:r>
-        <w:rPr>
-          <w:lang w:val="en-US"/>
-        </w:rPr>
-        <w:t xml:space="preserve"> the second option will have to be used 90% of the time.</w:t>
+        <w:t>Penalizing is annoying. It can easily lead to frustration and a “stale game”. So the second option will have to be used 90% of the time.</w:t>
       </w:r>
     </w:p>
     <w:p>
@@ -8866,21 +8115,7 @@
         <w:rPr>
           <w:lang w:val="en-US"/>
         </w:rPr>
-        <w:t>Idea: Add a “lock” or “gate” you can only pass if you’re large. (</w:t>
-      </w:r>
-      <w:proofErr w:type="gramStart"/>
-      <w:r>
-        <w:rPr>
-          <w:lang w:val="en-US"/>
-        </w:rPr>
-        <w:t>Otherwise</w:t>
-      </w:r>
-      <w:proofErr w:type="gramEnd"/>
-      <w:r>
-        <w:rPr>
-          <w:lang w:val="en-US"/>
-        </w:rPr>
-        <w:t xml:space="preserve"> it takes a while, or it’s harder.)</w:t>
+        <w:t>Idea: Add a “lock” or “gate” you can only pass if you’re large. (Otherwise it takes a while, or it’s harder.)</w:t>
       </w:r>
     </w:p>
     <w:p>
@@ -9402,21 +8637,7 @@
         <w:rPr>
           <w:lang w:val="en-US"/>
         </w:rPr>
-        <w:t xml:space="preserve">After some experimentation, I found the best solution was simply to allow </w:t>
-      </w:r>
-      <w:proofErr w:type="gramStart"/>
-      <w:r>
-        <w:rPr>
-          <w:lang w:val="en-US"/>
-        </w:rPr>
-        <w:t>this, but</w:t>
-      </w:r>
-      <w:proofErr w:type="gramEnd"/>
-      <w:r>
-        <w:rPr>
-          <w:lang w:val="en-US"/>
-        </w:rPr>
-        <w:t xml:space="preserve"> </w:t>
+        <w:t xml:space="preserve">After some experimentation, I found the best solution was simply to allow this, but </w:t>
       </w:r>
       <w:r>
         <w:rPr>
@@ -9666,21 +8887,7 @@
         <w:rPr>
           <w:lang w:val="en-US"/>
         </w:rPr>
-        <w:t xml:space="preserve"> in which to teach them to players. </w:t>
-      </w:r>
-      <w:proofErr w:type="gramStart"/>
-      <w:r>
-        <w:rPr>
-          <w:lang w:val="en-US"/>
-        </w:rPr>
-        <w:t>So</w:t>
-      </w:r>
-      <w:proofErr w:type="gramEnd"/>
-      <w:r>
-        <w:rPr>
-          <w:lang w:val="en-US"/>
-        </w:rPr>
-        <w:t xml:space="preserve"> I just implement all of it (as quickly as possible) and then </w:t>
+        <w:t xml:space="preserve"> in which to teach them to players. So I just implement all of it (as quickly as possible) and then </w:t>
       </w:r>
       <w:r>
         <w:rPr>
@@ -9903,21 +9110,7 @@
         <w:rPr>
           <w:lang w:val="en-US"/>
         </w:rPr>
-        <w:t>The camera cannot show anything out of bounds. (</w:t>
-      </w:r>
-      <w:proofErr w:type="gramStart"/>
-      <w:r>
-        <w:rPr>
-          <w:lang w:val="en-US"/>
-        </w:rPr>
-        <w:t>So</w:t>
-      </w:r>
-      <w:proofErr w:type="gramEnd"/>
-      <w:r>
-        <w:rPr>
-          <w:lang w:val="en-US"/>
-        </w:rPr>
-        <w:t xml:space="preserve"> no ugly spaces outside of the grid if we’re zoomed out.)</w:t>
+        <w:t>The camera cannot show anything out of bounds. (So no ugly spaces outside of the grid if we’re zoomed out.)</w:t>
       </w:r>
     </w:p>
     <w:p>
@@ -9953,35 +9146,7 @@
         <w:rPr>
           <w:lang w:val="en-US"/>
         </w:rPr>
-        <w:t>I implemented “</w:t>
-      </w:r>
-      <w:proofErr w:type="spellStart"/>
-      <w:r>
-        <w:rPr>
-          <w:lang w:val="en-US"/>
-        </w:rPr>
-        <w:t>autotiling</w:t>
-      </w:r>
-      <w:proofErr w:type="spellEnd"/>
-      <w:r>
-        <w:rPr>
-          <w:lang w:val="en-US"/>
-        </w:rPr>
-        <w:t xml:space="preserve">” with prettier tiles. It means that my game engine automatically </w:t>
-      </w:r>
-      <w:proofErr w:type="gramStart"/>
-      <w:r>
-        <w:rPr>
-          <w:lang w:val="en-US"/>
-        </w:rPr>
-        <w:t>choose</w:t>
-      </w:r>
-      <w:proofErr w:type="gramEnd"/>
-      <w:r>
-        <w:rPr>
-          <w:lang w:val="en-US"/>
-        </w:rPr>
-        <w:t xml:space="preserve"> the correct sprite based on surrounding sprites, so it all connects well and looks good (and organic).</w:t>
+        <w:t>I implemented “autotiling” with prettier tiles. It means that my game engine automatically choose the correct sprite based on surrounding sprites, so it all connects well and looks good (and organic).</w:t>
       </w:r>
     </w:p>
     <w:p>
@@ -10129,21 +9294,7 @@
         <w:rPr>
           <w:lang w:val="en-US"/>
         </w:rPr>
-        <w:t xml:space="preserve">To remind </w:t>
-      </w:r>
-      <w:proofErr w:type="gramStart"/>
-      <w:r>
-        <w:rPr>
-          <w:lang w:val="en-US"/>
-        </w:rPr>
-        <w:t>ourselves</w:t>
-      </w:r>
-      <w:proofErr w:type="gramEnd"/>
-      <w:r>
-        <w:rPr>
-          <w:lang w:val="en-US"/>
-        </w:rPr>
-        <w:t>, here’s how the current algorithm works (in simplified form):</w:t>
+        <w:t>To remind ourselves, here’s how the current algorithm works (in simplified form):</w:t>
       </w:r>
     </w:p>
     <w:p>
@@ -10772,21 +9923,7 @@
         <w:rPr>
           <w:lang w:val="en-US"/>
         </w:rPr>
-        <w:t xml:space="preserve"> interestingly, when I started this project, I didn’t know I would be using this concept of “placing rectangles</w:t>
-      </w:r>
-      <w:proofErr w:type="gramStart"/>
-      <w:r>
-        <w:rPr>
-          <w:lang w:val="en-US"/>
-        </w:rPr>
-        <w:t>”, and</w:t>
-      </w:r>
-      <w:proofErr w:type="gramEnd"/>
-      <w:r>
-        <w:rPr>
-          <w:lang w:val="en-US"/>
-        </w:rPr>
-        <w:t xml:space="preserve"> thought the route would just be a series of </w:t>
+        <w:t xml:space="preserve"> interestingly, when I started this project, I didn’t know I would be using this concept of “placing rectangles”, and thought the route would just be a series of </w:t>
       </w:r>
       <w:r>
         <w:rPr>
@@ -10860,77 +9997,7 @@
         <w:rPr>
           <w:lang w:val="en-US"/>
         </w:rPr>
-        <w:t xml:space="preserve">“var </w:t>
-      </w:r>
-      <w:proofErr w:type="spellStart"/>
-      <w:r>
-        <w:rPr>
-          <w:lang w:val="en-US"/>
-        </w:rPr>
-        <w:t>my_room</w:t>
-      </w:r>
-      <w:proofErr w:type="spellEnd"/>
-      <w:r>
-        <w:rPr>
-          <w:lang w:val="en-US"/>
-        </w:rPr>
-        <w:t xml:space="preserve"> = </w:t>
-      </w:r>
-      <w:proofErr w:type="spellStart"/>
-      <w:r>
-        <w:rPr>
-          <w:lang w:val="en-US"/>
-        </w:rPr>
-        <w:t>get_room_at</w:t>
-      </w:r>
-      <w:proofErr w:type="spellEnd"/>
-      <w:r>
-        <w:rPr>
-          <w:lang w:val="en-US"/>
-        </w:rPr>
-        <w:t>(</w:t>
-      </w:r>
-      <w:proofErr w:type="spellStart"/>
-      <w:r>
-        <w:rPr>
-          <w:lang w:val="en-US"/>
-        </w:rPr>
-        <w:t>get_location_at</w:t>
-      </w:r>
-      <w:proofErr w:type="spellEnd"/>
-      <w:r>
-        <w:rPr>
-          <w:lang w:val="en-US"/>
-        </w:rPr>
-        <w:t>(</w:t>
-      </w:r>
-      <w:proofErr w:type="spellStart"/>
-      <w:r>
-        <w:rPr>
-          <w:lang w:val="en-US"/>
-        </w:rPr>
-        <w:t>get_my_</w:t>
-      </w:r>
-      <w:proofErr w:type="gramStart"/>
-      <w:r>
-        <w:rPr>
-          <w:lang w:val="en-US"/>
-        </w:rPr>
-        <w:t>index</w:t>
-      </w:r>
-      <w:proofErr w:type="spellEnd"/>
-      <w:r>
-        <w:rPr>
-          <w:lang w:val="en-US"/>
-        </w:rPr>
-        <w:t>(</w:t>
-      </w:r>
-      <w:proofErr w:type="gramEnd"/>
-      <w:r>
-        <w:rPr>
-          <w:lang w:val="en-US"/>
-        </w:rPr>
-        <w:t>)))”</w:t>
+        <w:t>“var my_room = get_room_at(get_location_at(get_my_index()))”</w:t>
       </w:r>
     </w:p>
     <w:p>
@@ -10981,6 +10048,690 @@
           <w:lang w:val="en-US"/>
         </w:rPr>
       </w:pPr>
+      <w:r>
+        <w:rPr>
+          <w:b/>
+          <w:bCs/>
+          <w:lang w:val="en-US"/>
+        </w:rPr>
+        <w:t>The results?</w:t>
+      </w:r>
+      <w:r>
+        <w:rPr>
+          <w:lang w:val="en-US"/>
+        </w:rPr>
+        <w:t xml:space="preserve"> Again, works wonderfully, and it’s stupid (in hindsight) that I didn’t try this first. Using these tweaks, I was able to increase the </w:t>
+      </w:r>
+      <w:r>
+        <w:rPr>
+          <w:i/>
+          <w:iCs/>
+          <w:lang w:val="en-US"/>
+        </w:rPr>
+        <w:t>quality</w:t>
+      </w:r>
+      <w:r>
+        <w:rPr>
+          <w:lang w:val="en-US"/>
+        </w:rPr>
+        <w:t xml:space="preserve"> and </w:t>
+      </w:r>
+      <w:r>
+        <w:rPr>
+          <w:i/>
+          <w:iCs/>
+          <w:lang w:val="en-US"/>
+        </w:rPr>
+        <w:t>performance</w:t>
+      </w:r>
+      <w:r>
+        <w:rPr>
+          <w:lang w:val="en-US"/>
+        </w:rPr>
+        <w:t xml:space="preserve"> of the maps in the game:</w:t>
+      </w:r>
+    </w:p>
+    <w:p>
+      <w:pPr>
+        <w:pStyle w:val="ListParagraph"/>
+        <w:numPr>
+          <w:ilvl w:val="0"/>
+          <w:numId w:val="40"/>
+        </w:numPr>
+        <w:rPr>
+          <w:lang w:val="en-US"/>
+        </w:rPr>
+      </w:pPr>
+      <w:r>
+        <w:rPr>
+          <w:b/>
+          <w:bCs/>
+          <w:lang w:val="en-US"/>
+        </w:rPr>
+        <w:t>Controlled variation</w:t>
+      </w:r>
+      <w:r>
+        <w:rPr>
+          <w:lang w:val="en-US"/>
+        </w:rPr>
+        <w:t xml:space="preserve"> =&gt; Take an average over the last 5 rooms. The bigger those were, the smaller we must be. (This means the route alternates between tighter sections and huge open spaces.)</w:t>
+      </w:r>
+    </w:p>
+    <w:p>
+      <w:pPr>
+        <w:pStyle w:val="ListParagraph"/>
+        <w:numPr>
+          <w:ilvl w:val="0"/>
+          <w:numId w:val="40"/>
+        </w:numPr>
+        <w:rPr>
+          <w:lang w:val="en-US"/>
+        </w:rPr>
+      </w:pPr>
+      <w:r>
+        <w:rPr>
+          <w:b/>
+          <w:bCs/>
+          <w:lang w:val="en-US"/>
+        </w:rPr>
+        <w:t>Preferred movement</w:t>
+      </w:r>
+      <w:r>
+        <w:rPr>
+          <w:lang w:val="en-US"/>
+        </w:rPr>
+        <w:t xml:space="preserve"> =&gt; check directions in this order: continue horizontally, go in opposite horizontal direction, go down, go up. Usually, the first direction yields a result fast. </w:t>
+      </w:r>
+    </w:p>
+    <w:p>
+      <w:pPr>
+        <w:pStyle w:val="ListParagraph"/>
+        <w:numPr>
+          <w:ilvl w:val="0"/>
+          <w:numId w:val="40"/>
+        </w:numPr>
+        <w:rPr>
+          <w:lang w:val="en-US"/>
+        </w:rPr>
+      </w:pPr>
+      <w:r>
+        <w:rPr>
+          <w:b/>
+          <w:bCs/>
+          <w:lang w:val="en-US"/>
+        </w:rPr>
+        <w:t>Stay away from edges</w:t>
+      </w:r>
+      <w:r>
+        <w:rPr>
+          <w:lang w:val="en-US"/>
+        </w:rPr>
+        <w:t xml:space="preserve"> =&gt; if close to the edge, simply </w:t>
+      </w:r>
+      <w:r>
+        <w:rPr>
+          <w:i/>
+          <w:iCs/>
+          <w:lang w:val="en-US"/>
+        </w:rPr>
+        <w:t>do not consider that direction at all</w:t>
+      </w:r>
+      <w:r>
+        <w:rPr>
+          <w:lang w:val="en-US"/>
+        </w:rPr>
+        <w:t>. (Saves a lot of performance.)</w:t>
+      </w:r>
+    </w:p>
+    <w:p>
+      <w:pPr>
+        <w:pStyle w:val="ListParagraph"/>
+        <w:numPr>
+          <w:ilvl w:val="0"/>
+          <w:numId w:val="40"/>
+        </w:numPr>
+        <w:rPr>
+          <w:lang w:val="en-US"/>
+        </w:rPr>
+      </w:pPr>
+      <w:r>
+        <w:rPr>
+          <w:b/>
+          <w:bCs/>
+          <w:lang w:val="en-US"/>
+        </w:rPr>
+        <w:t>Sneak peek</w:t>
+      </w:r>
+      <w:r>
+        <w:rPr>
+          <w:lang w:val="en-US"/>
+        </w:rPr>
+        <w:t xml:space="preserve"> =&gt; The game would lag/stutter when there was </w:t>
+      </w:r>
+      <w:r>
+        <w:rPr>
+          <w:i/>
+          <w:iCs/>
+          <w:lang w:val="en-US"/>
+        </w:rPr>
+        <w:t>loads of open space in front of us</w:t>
+      </w:r>
+      <w:r>
+        <w:rPr>
+          <w:lang w:val="en-US"/>
+        </w:rPr>
+        <w:t xml:space="preserve">. Because it would try every rectangle and then grow all of them until maximum size, before making a decision. As such, before starting the algorithm, I try </w:t>
+      </w:r>
+      <w:r>
+        <w:rPr>
+          <w:i/>
+          <w:iCs/>
+          <w:lang w:val="en-US"/>
+        </w:rPr>
+        <w:t>one</w:t>
+      </w:r>
+      <w:r>
+        <w:rPr>
+          <w:lang w:val="en-US"/>
+        </w:rPr>
+        <w:t xml:space="preserve"> room at maximum size (with some random size/displacement). If that fits, great, just use that.</w:t>
+      </w:r>
+    </w:p>
+    <w:p>
+      <w:pPr>
+        <w:pStyle w:val="ListParagraph"/>
+        <w:numPr>
+          <w:ilvl w:val="1"/>
+          <w:numId w:val="40"/>
+        </w:numPr>
+        <w:rPr>
+          <w:lang w:val="en-US"/>
+        </w:rPr>
+      </w:pPr>
+      <w:r>
+        <w:rPr>
+          <w:lang w:val="en-US"/>
+        </w:rPr>
+        <w:t xml:space="preserve">This is </w:t>
+      </w:r>
+      <w:r>
+        <w:rPr>
+          <w:lang w:val="en-US"/>
+        </w:rPr>
+        <w:t>a way bigger improvement than you’d think. In about 75% of the cases, it saves us all the computations of the algorithm (hundreds of rectangles to create and check), while placing the ideal room.</w:t>
+      </w:r>
+    </w:p>
+    <w:p>
+      <w:pPr>
+        <w:pStyle w:val="ListParagraph"/>
+        <w:numPr>
+          <w:ilvl w:val="1"/>
+          <w:numId w:val="40"/>
+        </w:numPr>
+        <w:rPr>
+          <w:lang w:val="en-US"/>
+        </w:rPr>
+      </w:pPr>
+      <w:r>
+        <w:rPr>
+          <w:lang w:val="en-US"/>
+        </w:rPr>
+        <w:t>And because I control the “maximum size”, it works for big rooms and small rooms alike.</w:t>
+      </w:r>
+    </w:p>
+    <w:p>
+      <w:pPr>
+        <w:rPr>
+          <w:lang w:val="en-US"/>
+        </w:rPr>
+      </w:pPr>
+    </w:p>
+    <w:p>
+      <w:pPr>
+        <w:rPr>
+          <w:lang w:val="en-US"/>
+        </w:rPr>
+      </w:pPr>
+      <w:r>
+        <w:rPr>
+          <w:lang w:val="en-US"/>
+        </w:rPr>
+        <w:t>IMAGE: debug_sheepe_5</w:t>
+      </w:r>
+    </w:p>
+    <w:p>
+      <w:pPr>
+        <w:rPr>
+          <w:lang w:val="en-US"/>
+        </w:rPr>
+      </w:pPr>
+    </w:p>
+    <w:p>
+      <w:pPr>
+        <w:rPr>
+          <w:lang w:val="en-US"/>
+        </w:rPr>
+      </w:pPr>
+      <w:r>
+        <w:rPr>
+          <w:lang w:val="en-US"/>
+        </w:rPr>
+        <w:t xml:space="preserve">I disabled some things for the image here, </w:t>
+      </w:r>
+      <w:r>
+        <w:rPr>
+          <w:lang w:val="en-US"/>
+        </w:rPr>
+        <w:t xml:space="preserve">such as </w:t>
+      </w:r>
+      <w:r>
+        <w:rPr>
+          <w:lang w:val="en-US"/>
+        </w:rPr>
+        <w:t>the lighting effect</w:t>
+      </w:r>
+      <w:r>
+        <w:rPr>
+          <w:lang w:val="en-US"/>
+        </w:rPr>
+        <w:t>.</w:t>
+      </w:r>
+      <w:r>
+        <w:rPr>
+          <w:lang w:val="en-US"/>
+        </w:rPr>
+        <w:t xml:space="preserve"> I feel like it shouldn’t be so dramatic</w:t>
+      </w:r>
+      <w:r>
+        <w:rPr>
+          <w:lang w:val="en-US"/>
+        </w:rPr>
+        <w:t>. Or only used during “night time” sections, or something like that.</w:t>
+      </w:r>
+    </w:p>
+    <w:p>
+      <w:pPr>
+        <w:rPr>
+          <w:lang w:val="en-US"/>
+        </w:rPr>
+      </w:pPr>
+    </w:p>
+    <w:p>
+      <w:pPr>
+        <w:rPr>
+          <w:lang w:val="en-US"/>
+        </w:rPr>
+      </w:pPr>
+      <w:r>
+        <w:rPr>
+          <w:lang w:val="en-US"/>
+        </w:rPr>
+        <w:t xml:space="preserve">Another thing I disabled was </w:t>
+      </w:r>
+      <w:r>
+        <w:rPr>
+          <w:lang w:val="en-US"/>
+        </w:rPr>
+        <w:t>my algorithm for adding slopes in 90 degree corners, because it stopped working after this update.</w:t>
+      </w:r>
+      <w:r>
+        <w:rPr>
+          <w:lang w:val="en-US"/>
+        </w:rPr>
+        <w:t xml:space="preserve"> Speaking of that …</w:t>
+      </w:r>
+    </w:p>
+    <w:p>
+      <w:pPr>
+        <w:rPr>
+          <w:lang w:val="en-US"/>
+        </w:rPr>
+      </w:pPr>
+    </w:p>
+    <w:p>
+      <w:pPr>
+        <w:pStyle w:val="Heading2"/>
+      </w:pPr>
+      <w:r>
+        <w:t xml:space="preserve">Step 13: </w:t>
+      </w:r>
+      <w:r>
+        <w:t>Better slopes + “inner tiles”</w:t>
+      </w:r>
+    </w:p>
+    <w:p>
+      <w:pPr>
+        <w:rPr>
+          <w:lang w:val="en-US"/>
+        </w:rPr>
+      </w:pPr>
+      <w:r>
+        <w:rPr>
+          <w:lang w:val="en-US"/>
+        </w:rPr>
+        <w:t xml:space="preserve">Now that we have </w:t>
+      </w:r>
+      <w:r>
+        <w:rPr>
+          <w:b/>
+          <w:bCs/>
+          <w:lang w:val="en-US"/>
+        </w:rPr>
+        <w:t>big rooms</w:t>
+      </w:r>
+      <w:r>
+        <w:rPr>
+          <w:lang w:val="en-US"/>
+        </w:rPr>
+        <w:t xml:space="preserve"> (consistently, in a controlled way) I can </w:t>
+      </w:r>
+      <w:r>
+        <w:rPr>
+          <w:b/>
+          <w:bCs/>
+          <w:lang w:val="en-US"/>
+        </w:rPr>
+        <w:t>fill the rooms</w:t>
+      </w:r>
+      <w:r>
+        <w:rPr>
+          <w:lang w:val="en-US"/>
+        </w:rPr>
+        <w:t xml:space="preserve"> with things!</w:t>
+      </w:r>
+    </w:p>
+    <w:p>
+      <w:pPr>
+        <w:rPr>
+          <w:lang w:val="en-US"/>
+        </w:rPr>
+      </w:pPr>
+    </w:p>
+    <w:p>
+      <w:pPr>
+        <w:rPr>
+          <w:lang w:val="en-US"/>
+        </w:rPr>
+      </w:pPr>
+      <w:r>
+        <w:rPr>
+          <w:lang w:val="en-US"/>
+        </w:rPr>
+        <w:t xml:space="preserve">The easiest first step is to fill them with </w:t>
+      </w:r>
+      <w:r>
+        <w:rPr>
+          <w:i/>
+          <w:iCs/>
+          <w:lang w:val="en-US"/>
+        </w:rPr>
+        <w:t>more tiles</w:t>
+      </w:r>
+      <w:r>
+        <w:rPr>
+          <w:lang w:val="en-US"/>
+        </w:rPr>
+        <w:t>. (Which might split the room into two, or add a few islands, or something like that.) However, we don’t want these to block entry to the room.</w:t>
+      </w:r>
+    </w:p>
+    <w:p>
+      <w:pPr>
+        <w:rPr>
+          <w:lang w:val="en-US"/>
+        </w:rPr>
+      </w:pPr>
+    </w:p>
+    <w:p>
+      <w:pPr>
+        <w:rPr>
+          <w:lang w:val="en-US"/>
+        </w:rPr>
+      </w:pPr>
+      <w:r>
+        <w:rPr>
+          <w:lang w:val="en-US"/>
+        </w:rPr>
+        <w:t>As such, we need a function that:</w:t>
+      </w:r>
+    </w:p>
+    <w:p>
+      <w:pPr>
+        <w:pStyle w:val="ListParagraph"/>
+        <w:numPr>
+          <w:ilvl w:val="0"/>
+          <w:numId w:val="41"/>
+        </w:numPr>
+        <w:rPr>
+          <w:lang w:val="en-US"/>
+        </w:rPr>
+      </w:pPr>
+      <w:r>
+        <w:rPr>
+          <w:lang w:val="en-US"/>
+        </w:rPr>
+        <w:t>Given a position in a room</w:t>
+      </w:r>
+    </w:p>
+    <w:p>
+      <w:pPr>
+        <w:pStyle w:val="ListParagraph"/>
+        <w:numPr>
+          <w:ilvl w:val="0"/>
+          <w:numId w:val="41"/>
+        </w:numPr>
+        <w:rPr>
+          <w:lang w:val="en-US"/>
+        </w:rPr>
+      </w:pPr>
+      <w:r>
+        <w:rPr>
+          <w:lang w:val="en-US"/>
+        </w:rPr>
+        <w:t xml:space="preserve">Checks whether any of the </w:t>
+      </w:r>
+      <w:r>
+        <w:rPr>
+          <w:i/>
+          <w:iCs/>
+          <w:lang w:val="en-US"/>
+        </w:rPr>
+        <w:t>neighbor</w:t>
+      </w:r>
+      <w:r>
+        <w:rPr>
+          <w:lang w:val="en-US"/>
+        </w:rPr>
+        <w:t xml:space="preserve"> tiles are part of a </w:t>
+      </w:r>
+      <w:r>
+        <w:rPr>
+          <w:i/>
+          <w:iCs/>
+          <w:lang w:val="en-US"/>
+        </w:rPr>
+        <w:t>different room</w:t>
+      </w:r>
+      <w:r>
+        <w:rPr>
+          <w:lang w:val="en-US"/>
+        </w:rPr>
+        <w:t>.</w:t>
+      </w:r>
+    </w:p>
+    <w:p>
+      <w:pPr>
+        <w:pStyle w:val="ListParagraph"/>
+        <w:numPr>
+          <w:ilvl w:val="0"/>
+          <w:numId w:val="41"/>
+        </w:numPr>
+        <w:rPr>
+          <w:lang w:val="en-US"/>
+        </w:rPr>
+      </w:pPr>
+      <w:r>
+        <w:rPr>
+          <w:lang w:val="en-US"/>
+        </w:rPr>
+        <w:lastRenderedPageBreak/>
+        <w:t>If so, disallow that position.</w:t>
+      </w:r>
+    </w:p>
+    <w:p>
+      <w:pPr>
+        <w:rPr>
+          <w:lang w:val="en-US"/>
+        </w:rPr>
+      </w:pPr>
+    </w:p>
+    <w:p>
+      <w:pPr>
+        <w:rPr>
+          <w:lang w:val="en-US"/>
+        </w:rPr>
+      </w:pPr>
+      <w:r>
+        <w:rPr>
+          <w:lang w:val="en-US"/>
+        </w:rPr>
+        <w:t xml:space="preserve">Once we have this, we can </w:t>
+      </w:r>
+      <w:r>
+        <w:rPr>
+          <w:b/>
+          <w:bCs/>
+          <w:lang w:val="en-US"/>
+        </w:rPr>
+        <w:t>also</w:t>
+      </w:r>
+      <w:r>
+        <w:rPr>
+          <w:lang w:val="en-US"/>
+        </w:rPr>
+        <w:t xml:space="preserve"> use it for adding back slopes! (Because, again, in a “rolling game” we want as many smooth transitions as possible.)</w:t>
+      </w:r>
+    </w:p>
+    <w:p>
+      <w:pPr>
+        <w:rPr>
+          <w:lang w:val="en-US"/>
+        </w:rPr>
+      </w:pPr>
+    </w:p>
+    <w:p>
+      <w:pPr>
+        <w:rPr>
+          <w:lang w:val="en-US"/>
+        </w:rPr>
+      </w:pPr>
+      <w:r>
+        <w:rPr>
+          <w:lang w:val="en-US"/>
+        </w:rPr>
+        <w:t>This works great, as you can see here:</w:t>
+      </w:r>
+    </w:p>
+    <w:p>
+      <w:pPr>
+        <w:rPr>
+          <w:lang w:val="en-US"/>
+        </w:rPr>
+      </w:pPr>
+    </w:p>
+    <w:p>
+      <w:pPr>
+        <w:rPr>
+          <w:lang w:val="en-US"/>
+        </w:rPr>
+      </w:pPr>
+      <w:r>
+        <w:rPr>
+          <w:lang w:val="en-US"/>
+        </w:rPr>
+        <w:t>IMAGE: debug_sheepe_6, debug_sheepe_7</w:t>
+      </w:r>
+    </w:p>
+    <w:p>
+      <w:pPr>
+        <w:rPr>
+          <w:lang w:val="en-US"/>
+        </w:rPr>
+      </w:pPr>
+    </w:p>
+    <w:p>
+      <w:pPr>
+        <w:rPr>
+          <w:lang w:val="en-US"/>
+        </w:rPr>
+      </w:pPr>
+      <w:r>
+        <w:rPr>
+          <w:lang w:val="en-US"/>
+        </w:rPr>
+        <w:t xml:space="preserve">Because anything </w:t>
+      </w:r>
+      <w:r>
+        <w:rPr>
+          <w:i/>
+          <w:iCs/>
+          <w:lang w:val="en-US"/>
+        </w:rPr>
+        <w:t>outside</w:t>
+      </w:r>
+      <w:r>
+        <w:rPr>
+          <w:lang w:val="en-US"/>
+        </w:rPr>
+        <w:t xml:space="preserve"> the room is </w:t>
+      </w:r>
+      <w:r>
+        <w:rPr>
+          <w:i/>
+          <w:iCs/>
+          <w:lang w:val="en-US"/>
+        </w:rPr>
+        <w:t>also</w:t>
+      </w:r>
+      <w:r>
+        <w:rPr>
+          <w:lang w:val="en-US"/>
+        </w:rPr>
+        <w:t xml:space="preserve"> “a different room than us”, none of the tiles are placed against the edge, ensuring we have a path through the room.</w:t>
+      </w:r>
+    </w:p>
+    <w:p>
+      <w:pPr>
+        <w:rPr>
+          <w:lang w:val="en-US"/>
+        </w:rPr>
+      </w:pPr>
+    </w:p>
+    <w:p>
+      <w:pPr>
+        <w:rPr>
+          <w:lang w:val="en-US"/>
+        </w:rPr>
+      </w:pPr>
+      <w:r>
+        <w:rPr>
+          <w:lang w:val="en-US"/>
+        </w:rPr>
+        <w:t xml:space="preserve">Of course, for variety’s sake, I </w:t>
+      </w:r>
+      <w:r>
+        <w:rPr>
+          <w:i/>
+          <w:iCs/>
+          <w:lang w:val="en-US"/>
+        </w:rPr>
+        <w:t>could</w:t>
+      </w:r>
+      <w:r>
+        <w:rPr>
+          <w:lang w:val="en-US"/>
+        </w:rPr>
+        <w:t xml:space="preserve"> allow this as well.</w:t>
+      </w:r>
     </w:p>
     <w:p>
       <w:pPr>
@@ -11001,13 +10752,6 @@
         </w:rPr>
         <w:t>Lala TO DO</w:t>
       </w:r>
-    </w:p>
-    <w:p>
-      <w:pPr>
-        <w:rPr>
-          <w:lang w:val="en-US"/>
-        </w:rPr>
-      </w:pPr>
     </w:p>
     <w:p>
       <w:pPr>
@@ -12964,6 +12708,119 @@
     </w:lvl>
   </w:abstractNum>
   <w:abstractNum w:abstractNumId="17" w15:restartNumberingAfterBreak="0">
+    <w:nsid w:val="314C7906"/>
+    <w:multiLevelType w:val="hybridMultilevel"/>
+    <w:tmpl w:val="5672DF6E"/>
+    <w:lvl w:ilvl="0" w:tplc="04130001">
+      <w:start w:val="1"/>
+      <w:numFmt w:val="bullet"/>
+      <w:lvlText w:val=""/>
+      <w:lvlJc w:val="left"/>
+      <w:pPr>
+        <w:ind w:left="720" w:hanging="360"/>
+      </w:pPr>
+      <w:rPr>
+        <w:rFonts w:ascii="Symbol" w:hAnsi="Symbol" w:hint="default"/>
+      </w:rPr>
+    </w:lvl>
+    <w:lvl w:ilvl="1" w:tplc="04130003">
+      <w:start w:val="1"/>
+      <w:numFmt w:val="bullet"/>
+      <w:lvlText w:val="o"/>
+      <w:lvlJc w:val="left"/>
+      <w:pPr>
+        <w:ind w:left="1440" w:hanging="360"/>
+      </w:pPr>
+      <w:rPr>
+        <w:rFonts w:ascii="Courier New" w:hAnsi="Courier New" w:cs="Courier New" w:hint="default"/>
+      </w:rPr>
+    </w:lvl>
+    <w:lvl w:ilvl="2" w:tplc="04130005" w:tentative="1">
+      <w:start w:val="1"/>
+      <w:numFmt w:val="bullet"/>
+      <w:lvlText w:val=""/>
+      <w:lvlJc w:val="left"/>
+      <w:pPr>
+        <w:ind w:left="2160" w:hanging="360"/>
+      </w:pPr>
+      <w:rPr>
+        <w:rFonts w:ascii="Wingdings" w:hAnsi="Wingdings" w:hint="default"/>
+      </w:rPr>
+    </w:lvl>
+    <w:lvl w:ilvl="3" w:tplc="04130001" w:tentative="1">
+      <w:start w:val="1"/>
+      <w:numFmt w:val="bullet"/>
+      <w:lvlText w:val=""/>
+      <w:lvlJc w:val="left"/>
+      <w:pPr>
+        <w:ind w:left="2880" w:hanging="360"/>
+      </w:pPr>
+      <w:rPr>
+        <w:rFonts w:ascii="Symbol" w:hAnsi="Symbol" w:hint="default"/>
+      </w:rPr>
+    </w:lvl>
+    <w:lvl w:ilvl="4" w:tplc="04130003" w:tentative="1">
+      <w:start w:val="1"/>
+      <w:numFmt w:val="bullet"/>
+      <w:lvlText w:val="o"/>
+      <w:lvlJc w:val="left"/>
+      <w:pPr>
+        <w:ind w:left="3600" w:hanging="360"/>
+      </w:pPr>
+      <w:rPr>
+        <w:rFonts w:ascii="Courier New" w:hAnsi="Courier New" w:cs="Courier New" w:hint="default"/>
+      </w:rPr>
+    </w:lvl>
+    <w:lvl w:ilvl="5" w:tplc="04130005" w:tentative="1">
+      <w:start w:val="1"/>
+      <w:numFmt w:val="bullet"/>
+      <w:lvlText w:val=""/>
+      <w:lvlJc w:val="left"/>
+      <w:pPr>
+        <w:ind w:left="4320" w:hanging="360"/>
+      </w:pPr>
+      <w:rPr>
+        <w:rFonts w:ascii="Wingdings" w:hAnsi="Wingdings" w:hint="default"/>
+      </w:rPr>
+    </w:lvl>
+    <w:lvl w:ilvl="6" w:tplc="04130001" w:tentative="1">
+      <w:start w:val="1"/>
+      <w:numFmt w:val="bullet"/>
+      <w:lvlText w:val=""/>
+      <w:lvlJc w:val="left"/>
+      <w:pPr>
+        <w:ind w:left="5040" w:hanging="360"/>
+      </w:pPr>
+      <w:rPr>
+        <w:rFonts w:ascii="Symbol" w:hAnsi="Symbol" w:hint="default"/>
+      </w:rPr>
+    </w:lvl>
+    <w:lvl w:ilvl="7" w:tplc="04130003" w:tentative="1">
+      <w:start w:val="1"/>
+      <w:numFmt w:val="bullet"/>
+      <w:lvlText w:val="o"/>
+      <w:lvlJc w:val="left"/>
+      <w:pPr>
+        <w:ind w:left="5760" w:hanging="360"/>
+      </w:pPr>
+      <w:rPr>
+        <w:rFonts w:ascii="Courier New" w:hAnsi="Courier New" w:cs="Courier New" w:hint="default"/>
+      </w:rPr>
+    </w:lvl>
+    <w:lvl w:ilvl="8" w:tplc="04130005" w:tentative="1">
+      <w:start w:val="1"/>
+      <w:numFmt w:val="bullet"/>
+      <w:lvlText w:val=""/>
+      <w:lvlJc w:val="left"/>
+      <w:pPr>
+        <w:ind w:left="6480" w:hanging="360"/>
+      </w:pPr>
+      <w:rPr>
+        <w:rFonts w:ascii="Wingdings" w:hAnsi="Wingdings" w:hint="default"/>
+      </w:rPr>
+    </w:lvl>
+  </w:abstractNum>
+  <w:abstractNum w:abstractNumId="18" w15:restartNumberingAfterBreak="0">
     <w:nsid w:val="39315762"/>
     <w:multiLevelType w:val="hybridMultilevel"/>
     <w:tmpl w:val="1B82B202"/>
@@ -13076,7 +12933,7 @@
       </w:rPr>
     </w:lvl>
   </w:abstractNum>
-  <w:abstractNum w:abstractNumId="18" w15:restartNumberingAfterBreak="0">
+  <w:abstractNum w:abstractNumId="19" w15:restartNumberingAfterBreak="0">
     <w:nsid w:val="396347B2"/>
     <w:multiLevelType w:val="hybridMultilevel"/>
     <w:tmpl w:val="86E68CA4"/>
@@ -13189,7 +13046,7 @@
       </w:rPr>
     </w:lvl>
   </w:abstractNum>
-  <w:abstractNum w:abstractNumId="19" w15:restartNumberingAfterBreak="0">
+  <w:abstractNum w:abstractNumId="20" w15:restartNumberingAfterBreak="0">
     <w:nsid w:val="3D6A4D05"/>
     <w:multiLevelType w:val="hybridMultilevel"/>
     <w:tmpl w:val="E11ECBE8"/>
@@ -13302,7 +13159,7 @@
       </w:rPr>
     </w:lvl>
   </w:abstractNum>
-  <w:abstractNum w:abstractNumId="20" w15:restartNumberingAfterBreak="0">
+  <w:abstractNum w:abstractNumId="21" w15:restartNumberingAfterBreak="0">
     <w:nsid w:val="3DD854DF"/>
     <w:multiLevelType w:val="hybridMultilevel"/>
     <w:tmpl w:val="DB947C30"/>
@@ -13415,7 +13272,7 @@
       </w:rPr>
     </w:lvl>
   </w:abstractNum>
-  <w:abstractNum w:abstractNumId="21" w15:restartNumberingAfterBreak="0">
+  <w:abstractNum w:abstractNumId="22" w15:restartNumberingAfterBreak="0">
     <w:nsid w:val="40541E38"/>
     <w:multiLevelType w:val="hybridMultilevel"/>
     <w:tmpl w:val="E7703F64"/>
@@ -13528,7 +13385,7 @@
       </w:rPr>
     </w:lvl>
   </w:abstractNum>
-  <w:abstractNum w:abstractNumId="22" w15:restartNumberingAfterBreak="0">
+  <w:abstractNum w:abstractNumId="23" w15:restartNumberingAfterBreak="0">
     <w:nsid w:val="43D05642"/>
     <w:multiLevelType w:val="hybridMultilevel"/>
     <w:tmpl w:val="D0D294EA"/>
@@ -13641,7 +13498,7 @@
       </w:rPr>
     </w:lvl>
   </w:abstractNum>
-  <w:abstractNum w:abstractNumId="23" w15:restartNumberingAfterBreak="0">
+  <w:abstractNum w:abstractNumId="24" w15:restartNumberingAfterBreak="0">
     <w:nsid w:val="449E11F4"/>
     <w:multiLevelType w:val="hybridMultilevel"/>
     <w:tmpl w:val="F888251E"/>
@@ -13754,7 +13611,7 @@
       </w:rPr>
     </w:lvl>
   </w:abstractNum>
-  <w:abstractNum w:abstractNumId="24" w15:restartNumberingAfterBreak="0">
+  <w:abstractNum w:abstractNumId="25" w15:restartNumberingAfterBreak="0">
     <w:nsid w:val="45C556AC"/>
     <w:multiLevelType w:val="hybridMultilevel"/>
     <w:tmpl w:val="A72A9DDC"/>
@@ -13867,7 +13724,7 @@
       </w:rPr>
     </w:lvl>
   </w:abstractNum>
-  <w:abstractNum w:abstractNumId="25" w15:restartNumberingAfterBreak="0">
+  <w:abstractNum w:abstractNumId="26" w15:restartNumberingAfterBreak="0">
     <w:nsid w:val="527812DF"/>
     <w:multiLevelType w:val="hybridMultilevel"/>
     <w:tmpl w:val="44387134"/>
@@ -13980,7 +13837,7 @@
       </w:rPr>
     </w:lvl>
   </w:abstractNum>
-  <w:abstractNum w:abstractNumId="26" w15:restartNumberingAfterBreak="0">
+  <w:abstractNum w:abstractNumId="27" w15:restartNumberingAfterBreak="0">
     <w:nsid w:val="59E14E0B"/>
     <w:multiLevelType w:val="hybridMultilevel"/>
     <w:tmpl w:val="6DBE78C0"/>
@@ -14093,7 +13950,7 @@
       </w:rPr>
     </w:lvl>
   </w:abstractNum>
-  <w:abstractNum w:abstractNumId="27" w15:restartNumberingAfterBreak="0">
+  <w:abstractNum w:abstractNumId="28" w15:restartNumberingAfterBreak="0">
     <w:nsid w:val="5FFA56BC"/>
     <w:multiLevelType w:val="hybridMultilevel"/>
     <w:tmpl w:val="3F28384A"/>
@@ -14206,7 +14063,7 @@
       </w:rPr>
     </w:lvl>
   </w:abstractNum>
-  <w:abstractNum w:abstractNumId="28" w15:restartNumberingAfterBreak="0">
+  <w:abstractNum w:abstractNumId="29" w15:restartNumberingAfterBreak="0">
     <w:nsid w:val="63DE74D0"/>
     <w:multiLevelType w:val="hybridMultilevel"/>
     <w:tmpl w:val="4892913C"/>
@@ -14319,7 +14176,7 @@
       </w:rPr>
     </w:lvl>
   </w:abstractNum>
-  <w:abstractNum w:abstractNumId="29" w15:restartNumberingAfterBreak="0">
+  <w:abstractNum w:abstractNumId="30" w15:restartNumberingAfterBreak="0">
     <w:nsid w:val="69A51DE4"/>
     <w:multiLevelType w:val="hybridMultilevel"/>
     <w:tmpl w:val="DE364B3E"/>
@@ -14432,7 +14289,7 @@
       </w:rPr>
     </w:lvl>
   </w:abstractNum>
-  <w:abstractNum w:abstractNumId="30" w15:restartNumberingAfterBreak="0">
+  <w:abstractNum w:abstractNumId="31" w15:restartNumberingAfterBreak="0">
     <w:nsid w:val="6CC763B0"/>
     <w:multiLevelType w:val="hybridMultilevel"/>
     <w:tmpl w:val="6A688C0C"/>
@@ -14545,7 +14402,7 @@
       </w:rPr>
     </w:lvl>
   </w:abstractNum>
-  <w:abstractNum w:abstractNumId="31" w15:restartNumberingAfterBreak="0">
+  <w:abstractNum w:abstractNumId="32" w15:restartNumberingAfterBreak="0">
     <w:nsid w:val="74216DB5"/>
     <w:multiLevelType w:val="hybridMultilevel"/>
     <w:tmpl w:val="275075BA"/>
@@ -14658,7 +14515,7 @@
       </w:rPr>
     </w:lvl>
   </w:abstractNum>
-  <w:abstractNum w:abstractNumId="32" w15:restartNumberingAfterBreak="0">
+  <w:abstractNum w:abstractNumId="33" w15:restartNumberingAfterBreak="0">
     <w:nsid w:val="75103744"/>
     <w:multiLevelType w:val="hybridMultilevel"/>
     <w:tmpl w:val="CDCCBACA"/>
@@ -14771,7 +14628,7 @@
       </w:rPr>
     </w:lvl>
   </w:abstractNum>
-  <w:abstractNum w:abstractNumId="33" w15:restartNumberingAfterBreak="0">
+  <w:abstractNum w:abstractNumId="34" w15:restartNumberingAfterBreak="0">
     <w:nsid w:val="756C0EB8"/>
     <w:multiLevelType w:val="hybridMultilevel"/>
     <w:tmpl w:val="D5D035CC"/>
@@ -14884,7 +14741,120 @@
       </w:rPr>
     </w:lvl>
   </w:abstractNum>
-  <w:abstractNum w:abstractNumId="34" w15:restartNumberingAfterBreak="0">
+  <w:abstractNum w:abstractNumId="35" w15:restartNumberingAfterBreak="0">
+    <w:nsid w:val="759827A7"/>
+    <w:multiLevelType w:val="hybridMultilevel"/>
+    <w:tmpl w:val="D6B6AA46"/>
+    <w:lvl w:ilvl="0" w:tplc="04130001">
+      <w:start w:val="1"/>
+      <w:numFmt w:val="bullet"/>
+      <w:lvlText w:val=""/>
+      <w:lvlJc w:val="left"/>
+      <w:pPr>
+        <w:ind w:left="720" w:hanging="360"/>
+      </w:pPr>
+      <w:rPr>
+        <w:rFonts w:ascii="Symbol" w:hAnsi="Symbol" w:hint="default"/>
+      </w:rPr>
+    </w:lvl>
+    <w:lvl w:ilvl="1" w:tplc="04130003" w:tentative="1">
+      <w:start w:val="1"/>
+      <w:numFmt w:val="bullet"/>
+      <w:lvlText w:val="o"/>
+      <w:lvlJc w:val="left"/>
+      <w:pPr>
+        <w:ind w:left="1440" w:hanging="360"/>
+      </w:pPr>
+      <w:rPr>
+        <w:rFonts w:ascii="Courier New" w:hAnsi="Courier New" w:cs="Courier New" w:hint="default"/>
+      </w:rPr>
+    </w:lvl>
+    <w:lvl w:ilvl="2" w:tplc="04130005" w:tentative="1">
+      <w:start w:val="1"/>
+      <w:numFmt w:val="bullet"/>
+      <w:lvlText w:val=""/>
+      <w:lvlJc w:val="left"/>
+      <w:pPr>
+        <w:ind w:left="2160" w:hanging="360"/>
+      </w:pPr>
+      <w:rPr>
+        <w:rFonts w:ascii="Wingdings" w:hAnsi="Wingdings" w:hint="default"/>
+      </w:rPr>
+    </w:lvl>
+    <w:lvl w:ilvl="3" w:tplc="04130001" w:tentative="1">
+      <w:start w:val="1"/>
+      <w:numFmt w:val="bullet"/>
+      <w:lvlText w:val=""/>
+      <w:lvlJc w:val="left"/>
+      <w:pPr>
+        <w:ind w:left="2880" w:hanging="360"/>
+      </w:pPr>
+      <w:rPr>
+        <w:rFonts w:ascii="Symbol" w:hAnsi="Symbol" w:hint="default"/>
+      </w:rPr>
+    </w:lvl>
+    <w:lvl w:ilvl="4" w:tplc="04130003" w:tentative="1">
+      <w:start w:val="1"/>
+      <w:numFmt w:val="bullet"/>
+      <w:lvlText w:val="o"/>
+      <w:lvlJc w:val="left"/>
+      <w:pPr>
+        <w:ind w:left="3600" w:hanging="360"/>
+      </w:pPr>
+      <w:rPr>
+        <w:rFonts w:ascii="Courier New" w:hAnsi="Courier New" w:cs="Courier New" w:hint="default"/>
+      </w:rPr>
+    </w:lvl>
+    <w:lvl w:ilvl="5" w:tplc="04130005" w:tentative="1">
+      <w:start w:val="1"/>
+      <w:numFmt w:val="bullet"/>
+      <w:lvlText w:val=""/>
+      <w:lvlJc w:val="left"/>
+      <w:pPr>
+        <w:ind w:left="4320" w:hanging="360"/>
+      </w:pPr>
+      <w:rPr>
+        <w:rFonts w:ascii="Wingdings" w:hAnsi="Wingdings" w:hint="default"/>
+      </w:rPr>
+    </w:lvl>
+    <w:lvl w:ilvl="6" w:tplc="04130001" w:tentative="1">
+      <w:start w:val="1"/>
+      <w:numFmt w:val="bullet"/>
+      <w:lvlText w:val=""/>
+      <w:lvlJc w:val="left"/>
+      <w:pPr>
+        <w:ind w:left="5040" w:hanging="360"/>
+      </w:pPr>
+      <w:rPr>
+        <w:rFonts w:ascii="Symbol" w:hAnsi="Symbol" w:hint="default"/>
+      </w:rPr>
+    </w:lvl>
+    <w:lvl w:ilvl="7" w:tplc="04130003" w:tentative="1">
+      <w:start w:val="1"/>
+      <w:numFmt w:val="bullet"/>
+      <w:lvlText w:val="o"/>
+      <w:lvlJc w:val="left"/>
+      <w:pPr>
+        <w:ind w:left="5760" w:hanging="360"/>
+      </w:pPr>
+      <w:rPr>
+        <w:rFonts w:ascii="Courier New" w:hAnsi="Courier New" w:cs="Courier New" w:hint="default"/>
+      </w:rPr>
+    </w:lvl>
+    <w:lvl w:ilvl="8" w:tplc="04130005" w:tentative="1">
+      <w:start w:val="1"/>
+      <w:numFmt w:val="bullet"/>
+      <w:lvlText w:val=""/>
+      <w:lvlJc w:val="left"/>
+      <w:pPr>
+        <w:ind w:left="6480" w:hanging="360"/>
+      </w:pPr>
+      <w:rPr>
+        <w:rFonts w:ascii="Wingdings" w:hAnsi="Wingdings" w:hint="default"/>
+      </w:rPr>
+    </w:lvl>
+  </w:abstractNum>
+  <w:abstractNum w:abstractNumId="36" w15:restartNumberingAfterBreak="0">
     <w:nsid w:val="76241882"/>
     <w:multiLevelType w:val="hybridMultilevel"/>
     <w:tmpl w:val="D304C448"/>
@@ -14997,7 +14967,7 @@
       </w:rPr>
     </w:lvl>
   </w:abstractNum>
-  <w:abstractNum w:abstractNumId="35" w15:restartNumberingAfterBreak="0">
+  <w:abstractNum w:abstractNumId="37" w15:restartNumberingAfterBreak="0">
     <w:nsid w:val="7B320CA6"/>
     <w:multiLevelType w:val="hybridMultilevel"/>
     <w:tmpl w:val="F8CA0562"/>
@@ -15110,7 +15080,7 @@
       </w:rPr>
     </w:lvl>
   </w:abstractNum>
-  <w:abstractNum w:abstractNumId="36" w15:restartNumberingAfterBreak="0">
+  <w:abstractNum w:abstractNumId="38" w15:restartNumberingAfterBreak="0">
     <w:nsid w:val="7C85478D"/>
     <w:multiLevelType w:val="hybridMultilevel"/>
     <w:tmpl w:val="7EC82C7E"/>
@@ -15223,7 +15193,7 @@
       </w:rPr>
     </w:lvl>
   </w:abstractNum>
-  <w:abstractNum w:abstractNumId="37" w15:restartNumberingAfterBreak="0">
+  <w:abstractNum w:abstractNumId="39" w15:restartNumberingAfterBreak="0">
     <w:nsid w:val="7E943578"/>
     <w:multiLevelType w:val="hybridMultilevel"/>
     <w:tmpl w:val="EA148938"/>
@@ -15336,7 +15306,7 @@
       </w:rPr>
     </w:lvl>
   </w:abstractNum>
-  <w:abstractNum w:abstractNumId="38" w15:restartNumberingAfterBreak="0">
+  <w:abstractNum w:abstractNumId="40" w15:restartNumberingAfterBreak="0">
     <w:nsid w:val="7F890B5B"/>
     <w:multiLevelType w:val="hybridMultilevel"/>
     <w:tmpl w:val="A8C8A016"/>
@@ -15450,7 +15420,7 @@
     </w:lvl>
   </w:abstractNum>
   <w:num w:numId="1">
-    <w:abstractNumId w:val="28"/>
+    <w:abstractNumId w:val="29"/>
   </w:num>
   <w:num w:numId="2">
     <w:abstractNumId w:val="13"/>
@@ -15462,13 +15432,13 @@
     <w:abstractNumId w:val="3"/>
   </w:num>
   <w:num w:numId="5">
-    <w:abstractNumId w:val="37"/>
+    <w:abstractNumId w:val="39"/>
   </w:num>
   <w:num w:numId="6">
-    <w:abstractNumId w:val="36"/>
+    <w:abstractNumId w:val="38"/>
   </w:num>
   <w:num w:numId="7">
-    <w:abstractNumId w:val="20"/>
+    <w:abstractNumId w:val="21"/>
   </w:num>
   <w:num w:numId="8">
     <w:abstractNumId w:val="16"/>
@@ -15477,7 +15447,7 @@
     <w:abstractNumId w:val="5"/>
   </w:num>
   <w:num w:numId="10">
-    <w:abstractNumId w:val="18"/>
+    <w:abstractNumId w:val="19"/>
   </w:num>
   <w:num w:numId="11">
     <w:abstractNumId w:val="1"/>
@@ -15486,7 +15456,7 @@
     <w:abstractNumId w:val="9"/>
   </w:num>
   <w:num w:numId="13">
-    <w:abstractNumId w:val="33"/>
+    <w:abstractNumId w:val="34"/>
   </w:num>
   <w:num w:numId="14">
     <w:abstractNumId w:val="6"/>
@@ -15495,25 +15465,25 @@
     <w:abstractNumId w:val="2"/>
   </w:num>
   <w:num w:numId="16">
-    <w:abstractNumId w:val="22"/>
+    <w:abstractNumId w:val="23"/>
   </w:num>
   <w:num w:numId="17">
-    <w:abstractNumId w:val="17"/>
+    <w:abstractNumId w:val="18"/>
   </w:num>
   <w:num w:numId="18">
-    <w:abstractNumId w:val="38"/>
+    <w:abstractNumId w:val="40"/>
   </w:num>
   <w:num w:numId="19">
     <w:abstractNumId w:val="15"/>
   </w:num>
   <w:num w:numId="20">
-    <w:abstractNumId w:val="30"/>
+    <w:abstractNumId w:val="31"/>
   </w:num>
   <w:num w:numId="21">
     <w:abstractNumId w:val="8"/>
   </w:num>
   <w:num w:numId="22">
-    <w:abstractNumId w:val="31"/>
+    <w:abstractNumId w:val="32"/>
   </w:num>
   <w:num w:numId="23">
     <w:abstractNumId w:val="10"/>
@@ -15522,7 +15492,7 @@
     <w:abstractNumId w:val="14"/>
   </w:num>
   <w:num w:numId="25">
-    <w:abstractNumId w:val="19"/>
+    <w:abstractNumId w:val="20"/>
   </w:num>
   <w:num w:numId="26">
     <w:abstractNumId w:val="11"/>
@@ -15534,37 +15504,43 @@
     <w:abstractNumId w:val="7"/>
   </w:num>
   <w:num w:numId="29">
+    <w:abstractNumId w:val="28"/>
+  </w:num>
+  <w:num w:numId="30">
+    <w:abstractNumId w:val="24"/>
+  </w:num>
+  <w:num w:numId="31">
     <w:abstractNumId w:val="27"/>
   </w:num>
-  <w:num w:numId="30">
-    <w:abstractNumId w:val="23"/>
-  </w:num>
-  <w:num w:numId="31">
-    <w:abstractNumId w:val="26"/>
-  </w:num>
   <w:num w:numId="32">
-    <w:abstractNumId w:val="24"/>
+    <w:abstractNumId w:val="25"/>
   </w:num>
   <w:num w:numId="33">
-    <w:abstractNumId w:val="34"/>
+    <w:abstractNumId w:val="36"/>
   </w:num>
   <w:num w:numId="34">
-    <w:abstractNumId w:val="21"/>
+    <w:abstractNumId w:val="22"/>
   </w:num>
   <w:num w:numId="35">
-    <w:abstractNumId w:val="29"/>
+    <w:abstractNumId w:val="30"/>
   </w:num>
   <w:num w:numId="36">
-    <w:abstractNumId w:val="35"/>
+    <w:abstractNumId w:val="37"/>
   </w:num>
   <w:num w:numId="37">
     <w:abstractNumId w:val="4"/>
   </w:num>
   <w:num w:numId="38">
-    <w:abstractNumId w:val="32"/>
+    <w:abstractNumId w:val="33"/>
   </w:num>
   <w:num w:numId="39">
-    <w:abstractNumId w:val="25"/>
+    <w:abstractNumId w:val="26"/>
+  </w:num>
+  <w:num w:numId="40">
+    <w:abstractNumId w:val="17"/>
+  </w:num>
+  <w:num w:numId="41">
+    <w:abstractNumId w:val="35"/>
   </w:num>
   <w:numIdMacAtCleanup w:val="35"/>
 </w:numbering>
@@ -16040,7 +16016,6 @@
   <w:style w:type="character" w:default="1" w:styleId="DefaultParagraphFont">
     <w:name w:val="Default Paragraph Font"/>
     <w:uiPriority w:val="1"/>
-    <w:semiHidden/>
     <w:unhideWhenUsed/>
   </w:style>
   <w:style w:type="table" w:default="1" w:styleId="TableNormal">

</xml_diff>

<commit_message>
Fixes issues with route generation, still some last things to do, starts adding general slicing rules
</commit_message>
<xml_diff>
--- a/non-game/[Devlog] Rolling in the Sheepe.docx
+++ b/non-game/[Devlog] Rolling in the Sheepe.docx
@@ -10366,19 +10366,7 @@
         <w:rPr>
           <w:lang w:val="en-US"/>
         </w:rPr>
-        <w:t xml:space="preserve">Another thing I disabled was </w:t>
-      </w:r>
-      <w:r>
-        <w:rPr>
-          <w:lang w:val="en-US"/>
-        </w:rPr>
-        <w:t>my algorithm for adding slopes in 90 degree corners, because it stopped working after this update.</w:t>
-      </w:r>
-      <w:r>
-        <w:rPr>
-          <w:lang w:val="en-US"/>
-        </w:rPr>
-        <w:t xml:space="preserve"> Speaking of that …</w:t>
+        <w:t>Another thing I disabled was my algorithm for adding slopes in 90 degree corners, because it stopped working after this update. Speaking of that …</w:t>
       </w:r>
     </w:p>
     <w:p>
@@ -10732,25 +10720,604 @@
         </w:rPr>
         <w:t xml:space="preserve"> allow this as well.</w:t>
       </w:r>
-    </w:p>
-    <w:p>
-      <w:pPr>
-        <w:rPr>
-          <w:lang w:val="en-US"/>
-        </w:rPr>
-      </w:pPr>
-    </w:p>
-    <w:p>
-      <w:pPr>
-        <w:rPr>
-          <w:lang w:val="en-US"/>
-        </w:rPr>
-      </w:pPr>
-      <w:r>
-        <w:rPr>
-          <w:lang w:val="en-US"/>
-        </w:rPr>
-        <w:t>Lala TO DO</w:t>
+      <w:r>
+        <w:rPr>
+          <w:lang w:val="en-US"/>
+        </w:rPr>
+        <w:t xml:space="preserve"> But this has to remain a “One Week Game” and I’m stopping here.</w:t>
+      </w:r>
+    </w:p>
+    <w:p>
+      <w:pPr>
+        <w:rPr>
+          <w:lang w:val="en-US"/>
+        </w:rPr>
+      </w:pPr>
+    </w:p>
+    <w:p>
+      <w:pPr>
+        <w:pStyle w:val="Heading2"/>
+      </w:pPr>
+      <w:r>
+        <w:t>Some tricks</w:t>
+      </w:r>
+    </w:p>
+    <w:p>
+      <w:pPr>
+        <w:rPr>
+          <w:lang w:val="en-US"/>
+        </w:rPr>
+      </w:pPr>
+      <w:r>
+        <w:rPr>
+          <w:lang w:val="en-US"/>
+        </w:rPr>
+        <w:t xml:space="preserve">I </w:t>
+      </w:r>
+      <w:r>
+        <w:rPr>
+          <w:i/>
+          <w:iCs/>
+          <w:lang w:val="en-US"/>
+        </w:rPr>
+        <w:t>did</w:t>
+      </w:r>
+      <w:r>
+        <w:rPr>
+          <w:lang w:val="en-US"/>
+        </w:rPr>
+        <w:t xml:space="preserve"> end up having to implement an extra trick. </w:t>
+      </w:r>
+    </w:p>
+    <w:p>
+      <w:pPr>
+        <w:rPr>
+          <w:lang w:val="en-US"/>
+        </w:rPr>
+      </w:pPr>
+    </w:p>
+    <w:p>
+      <w:pPr>
+        <w:rPr>
+          <w:lang w:val="en-US"/>
+        </w:rPr>
+      </w:pPr>
+      <w:r>
+        <w:rPr>
+          <w:lang w:val="en-US"/>
+        </w:rPr>
+        <w:t xml:space="preserve">Because of the “autotiling” system (and adding slopes), it happened quite often that you could enter a cell (with a slope) … that didn’t belong to any room. </w:t>
+      </w:r>
+    </w:p>
+    <w:p>
+      <w:pPr>
+        <w:rPr>
+          <w:lang w:val="en-US"/>
+        </w:rPr>
+      </w:pPr>
+    </w:p>
+    <w:p>
+      <w:pPr>
+        <w:rPr>
+          <w:lang w:val="en-US"/>
+        </w:rPr>
+      </w:pPr>
+      <w:r>
+        <w:rPr>
+          <w:lang w:val="en-US"/>
+        </w:rPr>
+        <w:t xml:space="preserve">It was ugly, it was messy, yet I really wanted to keep the smooth slopes. </w:t>
+      </w:r>
+    </w:p>
+    <w:p>
+      <w:pPr>
+        <w:rPr>
+          <w:lang w:val="en-US"/>
+        </w:rPr>
+      </w:pPr>
+    </w:p>
+    <w:p>
+      <w:pPr>
+        <w:rPr>
+          <w:lang w:val="en-US"/>
+        </w:rPr>
+      </w:pPr>
+      <w:r>
+        <w:rPr>
+          <w:lang w:val="en-US"/>
+        </w:rPr>
+        <w:t xml:space="preserve">So, from now on, each room </w:t>
+      </w:r>
+      <w:r>
+        <w:rPr>
+          <w:i/>
+          <w:iCs/>
+          <w:lang w:val="en-US"/>
+        </w:rPr>
+        <w:t>is actually one size bigger than it appears</w:t>
+      </w:r>
+      <w:r>
+        <w:rPr>
+          <w:lang w:val="en-US"/>
+        </w:rPr>
+        <w:t>.</w:t>
+      </w:r>
+      <w:r>
+        <w:rPr>
+          <w:lang w:val="en-US"/>
+        </w:rPr>
+        <w:t xml:space="preserve"> </w:t>
+      </w:r>
+      <w:r>
+        <w:rPr>
+          <w:lang w:val="en-US"/>
+        </w:rPr>
+        <w:t xml:space="preserve">This allows me to </w:t>
+      </w:r>
+      <w:r>
+        <w:rPr>
+          <w:lang w:val="en-US"/>
+        </w:rPr>
+        <w:t xml:space="preserve">paint the terrain correctly </w:t>
+      </w:r>
+      <w:r>
+        <w:rPr>
+          <w:i/>
+          <w:iCs/>
+          <w:lang w:val="en-US"/>
+        </w:rPr>
+        <w:t>and</w:t>
+      </w:r>
+      <w:r>
+        <w:rPr>
+          <w:lang w:val="en-US"/>
+        </w:rPr>
+        <w:t xml:space="preserve"> always know which room a player is in. But when it comes to (visually) placing the room, I use the </w:t>
+      </w:r>
+      <w:r>
+        <w:rPr>
+          <w:i/>
+          <w:iCs/>
+          <w:lang w:val="en-US"/>
+        </w:rPr>
+        <w:t>shrunk version</w:t>
+      </w:r>
+      <w:r>
+        <w:rPr>
+          <w:lang w:val="en-US"/>
+        </w:rPr>
+        <w:t>, which is just one size smaller. So everything looks the same as before, just much cleaner (and bugfree) under the hood.</w:t>
+      </w:r>
+    </w:p>
+    <w:p>
+      <w:pPr>
+        <w:rPr>
+          <w:lang w:val="en-US"/>
+        </w:rPr>
+      </w:pPr>
+    </w:p>
+    <w:p>
+      <w:pPr>
+        <w:rPr>
+          <w:lang w:val="en-US"/>
+        </w:rPr>
+      </w:pPr>
+      <w:r>
+        <w:rPr>
+          <w:lang w:val="en-US"/>
+        </w:rPr>
+        <w:t xml:space="preserve">Another trick had to do with </w:t>
+      </w:r>
+      <w:r>
+        <w:rPr>
+          <w:i/>
+          <w:iCs/>
+          <w:lang w:val="en-US"/>
+        </w:rPr>
+        <w:t>performance</w:t>
+      </w:r>
+      <w:r>
+        <w:rPr>
+          <w:lang w:val="en-US"/>
+        </w:rPr>
+        <w:t xml:space="preserve">. Right now, I checked whether I needed to add a new room </w:t>
+      </w:r>
+      <w:r>
+        <w:rPr>
+          <w:i/>
+          <w:iCs/>
+          <w:lang w:val="en-US"/>
+        </w:rPr>
+        <w:t>every frame</w:t>
+      </w:r>
+      <w:r>
+        <w:rPr>
+          <w:lang w:val="en-US"/>
+        </w:rPr>
+        <w:t>, and checked whether I had to delete a room in the same function.</w:t>
+      </w:r>
+    </w:p>
+    <w:p>
+      <w:pPr>
+        <w:rPr>
+          <w:lang w:val="en-US"/>
+        </w:rPr>
+      </w:pPr>
+    </w:p>
+    <w:p>
+      <w:pPr>
+        <w:rPr>
+          <w:lang w:val="en-US"/>
+        </w:rPr>
+      </w:pPr>
+      <w:r>
+        <w:rPr>
+          <w:lang w:val="en-US"/>
+        </w:rPr>
+        <w:t xml:space="preserve">Of course … if players were speedy, this meant </w:t>
+      </w:r>
+      <w:r>
+        <w:rPr>
+          <w:i/>
+          <w:iCs/>
+          <w:lang w:val="en-US"/>
+        </w:rPr>
+        <w:t>every frame, loads of rooms were being added and deleted</w:t>
+      </w:r>
+      <w:r>
+        <w:rPr>
+          <w:lang w:val="en-US"/>
+        </w:rPr>
+        <w:t>. Which caused huge stuttering.</w:t>
+      </w:r>
+    </w:p>
+    <w:p>
+      <w:pPr>
+        <w:rPr>
+          <w:lang w:val="en-US"/>
+        </w:rPr>
+      </w:pPr>
+    </w:p>
+    <w:p>
+      <w:pPr>
+        <w:rPr>
+          <w:lang w:val="en-US"/>
+        </w:rPr>
+      </w:pPr>
+      <w:r>
+        <w:rPr>
+          <w:lang w:val="en-US"/>
+        </w:rPr>
+        <w:t xml:space="preserve">To solve it, I simply put it on a timer. It only checks if it should update once every second. And it checks it </w:t>
+      </w:r>
+      <w:r>
+        <w:rPr>
+          <w:i/>
+          <w:iCs/>
+          <w:lang w:val="en-US"/>
+        </w:rPr>
+        <w:t>separately</w:t>
+      </w:r>
+      <w:r>
+        <w:rPr>
+          <w:lang w:val="en-US"/>
+        </w:rPr>
+        <w:t xml:space="preserve"> for removing and adding rooms ( = two separate timers that never fire in the same frame). </w:t>
+      </w:r>
+    </w:p>
+    <w:p>
+      <w:pPr>
+        <w:rPr>
+          <w:lang w:val="en-US"/>
+        </w:rPr>
+      </w:pPr>
+    </w:p>
+    <w:p>
+      <w:pPr>
+        <w:rPr>
+          <w:lang w:val="en-US"/>
+        </w:rPr>
+      </w:pPr>
+      <w:r>
+        <w:rPr>
+          <w:lang w:val="en-US"/>
+        </w:rPr>
+        <w:t xml:space="preserve">(Because removing a room is just as heavy (performance-wise) as adding one. It needs to remove all the terrain tiles, fill the space with solid tiles, update all entries in the map, remove itself from the path, and overwrite </w:t>
+      </w:r>
+      <w:r>
+        <w:rPr>
+          <w:i/>
+          <w:iCs/>
+          <w:lang w:val="en-US"/>
+        </w:rPr>
+        <w:t>many</w:t>
+      </w:r>
+      <w:r>
+        <w:rPr>
+          <w:lang w:val="en-US"/>
+        </w:rPr>
+        <w:t xml:space="preserve"> pixels in the terrain mask.)</w:t>
+      </w:r>
+    </w:p>
+    <w:p>
+      <w:pPr>
+        <w:rPr>
+          <w:lang w:val="en-US"/>
+        </w:rPr>
+      </w:pPr>
+    </w:p>
+    <w:p>
+      <w:pPr>
+        <w:pStyle w:val="Heading2"/>
+      </w:pPr>
+      <w:r>
+        <w:t>Step 14: Running with the wolves</w:t>
+      </w:r>
+    </w:p>
+    <w:p>
+      <w:pPr>
+        <w:rPr>
+          <w:lang w:val="en-US"/>
+        </w:rPr>
+      </w:pPr>
+      <w:r>
+        <w:rPr>
+          <w:lang w:val="en-US"/>
+        </w:rPr>
+        <w:lastRenderedPageBreak/>
+        <w:t>When I started this game idea, I thought of it as an “endless runner”.</w:t>
+      </w:r>
+    </w:p>
+    <w:p>
+      <w:pPr>
+        <w:rPr>
+          <w:lang w:val="en-US"/>
+        </w:rPr>
+      </w:pPr>
+    </w:p>
+    <w:p>
+      <w:pPr>
+        <w:rPr>
+          <w:lang w:val="en-US"/>
+        </w:rPr>
+      </w:pPr>
+      <w:r>
+        <w:rPr>
+          <w:lang w:val="en-US"/>
+        </w:rPr>
+        <w:t xml:space="preserve">You were sheep. A </w:t>
+      </w:r>
+      <w:r>
+        <w:rPr>
+          <w:i/>
+          <w:iCs/>
+          <w:lang w:val="en-US"/>
+        </w:rPr>
+        <w:t>wolf</w:t>
+      </w:r>
+      <w:r>
+        <w:rPr>
+          <w:lang w:val="en-US"/>
+        </w:rPr>
+        <w:t xml:space="preserve"> would be chasing you, always from the left. And if it caught up with you, you died.</w:t>
+      </w:r>
+    </w:p>
+    <w:p>
+      <w:pPr>
+        <w:rPr>
+          <w:lang w:val="en-US"/>
+        </w:rPr>
+      </w:pPr>
+    </w:p>
+    <w:p>
+      <w:pPr>
+        <w:rPr>
+          <w:lang w:val="en-US"/>
+        </w:rPr>
+      </w:pPr>
+      <w:r>
+        <w:rPr>
+          <w:lang w:val="en-US"/>
+        </w:rPr>
+        <w:t xml:space="preserve">Now that the maps are </w:t>
+      </w:r>
+      <w:r>
+        <w:rPr>
+          <w:i/>
+          <w:iCs/>
+          <w:lang w:val="en-US"/>
+        </w:rPr>
+        <w:t>more varied</w:t>
+      </w:r>
+      <w:r>
+        <w:rPr>
+          <w:lang w:val="en-US"/>
+        </w:rPr>
+        <w:t xml:space="preserve">, it’s impossible for me to write a “computer player” (aka the wolf) that follows the players around. Additionally, such a wolf would only </w:t>
+      </w:r>
+      <w:r>
+        <w:rPr>
+          <w:i/>
+          <w:iCs/>
+          <w:lang w:val="en-US"/>
+        </w:rPr>
+        <w:t>punish</w:t>
+      </w:r>
+      <w:r>
+        <w:rPr>
+          <w:lang w:val="en-US"/>
+        </w:rPr>
+        <w:t xml:space="preserve"> players who are already behind.</w:t>
+      </w:r>
+    </w:p>
+    <w:p>
+      <w:pPr>
+        <w:rPr>
+          <w:lang w:val="en-US"/>
+        </w:rPr>
+      </w:pPr>
+    </w:p>
+    <w:p>
+      <w:pPr>
+        <w:rPr>
+          <w:lang w:val="en-US"/>
+        </w:rPr>
+      </w:pPr>
+      <w:r>
+        <w:rPr>
+          <w:lang w:val="en-US"/>
+        </w:rPr>
+        <w:t xml:space="preserve">Instead, I invented the following idea: </w:t>
+      </w:r>
+      <w:r>
+        <w:rPr>
+          <w:b/>
+          <w:bCs/>
+          <w:lang w:val="en-US"/>
+        </w:rPr>
+        <w:t xml:space="preserve">the last player </w:t>
+      </w:r>
+      <w:r>
+        <w:rPr>
+          <w:b/>
+          <w:bCs/>
+          <w:i/>
+          <w:iCs/>
+          <w:lang w:val="en-US"/>
+        </w:rPr>
+        <w:t>becomes</w:t>
+      </w:r>
+      <w:r>
+        <w:rPr>
+          <w:b/>
+          <w:bCs/>
+          <w:lang w:val="en-US"/>
+        </w:rPr>
+        <w:t xml:space="preserve"> the wolf.</w:t>
+      </w:r>
+    </w:p>
+    <w:p>
+      <w:pPr>
+        <w:rPr>
+          <w:lang w:val="en-US"/>
+        </w:rPr>
+      </w:pPr>
+    </w:p>
+    <w:p>
+      <w:pPr>
+        <w:rPr>
+          <w:lang w:val="en-US"/>
+        </w:rPr>
+      </w:pPr>
+      <w:r>
+        <w:rPr>
+          <w:lang w:val="en-US"/>
+        </w:rPr>
+        <w:t xml:space="preserve">When you’re in last place, you turn into the wolf. You become faster, can skip certain challenges, but most importantly: </w:t>
+      </w:r>
+      <w:r>
+        <w:rPr>
+          <w:b/>
+          <w:bCs/>
+          <w:lang w:val="en-US"/>
+        </w:rPr>
+        <w:t>hitting another player takes a bite out of them.</w:t>
+      </w:r>
+      <w:r>
+        <w:rPr>
+          <w:lang w:val="en-US"/>
+        </w:rPr>
+        <w:t xml:space="preserve"> (Which, most likely, causes them to fall behind and become the wolf.)</w:t>
+      </w:r>
+    </w:p>
+    <w:p>
+      <w:pPr>
+        <w:rPr>
+          <w:lang w:val="en-US"/>
+        </w:rPr>
+      </w:pPr>
+    </w:p>
+    <w:p>
+      <w:pPr>
+        <w:rPr>
+          <w:lang w:val="en-US"/>
+        </w:rPr>
+      </w:pPr>
+      <w:r>
+        <w:rPr>
+          <w:lang w:val="en-US"/>
+        </w:rPr>
+        <w:t>It will be a constant driving force, pushing you forward and making you take risks. But it’s not controlled by the computer or manually programmed by me. It’s a player, which is way better.</w:t>
+      </w:r>
+    </w:p>
+    <w:p>
+      <w:pPr>
+        <w:rPr>
+          <w:lang w:val="en-US"/>
+        </w:rPr>
+      </w:pPr>
+    </w:p>
+    <w:p>
+      <w:pPr>
+        <w:rPr>
+          <w:lang w:val="en-US"/>
+        </w:rPr>
+      </w:pPr>
+      <w:r>
+        <w:rPr>
+          <w:b/>
+          <w:bCs/>
+          <w:lang w:val="en-US"/>
+        </w:rPr>
+        <w:t>Remark:</w:t>
+      </w:r>
+      <w:r>
+        <w:rPr>
+          <w:lang w:val="en-US"/>
+        </w:rPr>
+        <w:t xml:space="preserve"> in </w:t>
+      </w:r>
+      <w:r>
+        <w:rPr>
+          <w:i/>
+          <w:iCs/>
+          <w:lang w:val="en-US"/>
+        </w:rPr>
+        <w:t>single player</w:t>
+      </w:r>
+      <w:r>
+        <w:rPr>
+          <w:lang w:val="en-US"/>
+        </w:rPr>
+        <w:t xml:space="preserve"> mode, you obviously can’t have this. I think single player mode will either be </w:t>
+      </w:r>
+      <w:r>
+        <w:rPr>
+          <w:i/>
+          <w:iCs/>
+          <w:lang w:val="en-US"/>
+        </w:rPr>
+        <w:t>survive as long as possible</w:t>
+      </w:r>
+      <w:r>
+        <w:rPr>
+          <w:lang w:val="en-US"/>
+        </w:rPr>
+        <w:t xml:space="preserve"> or </w:t>
+      </w:r>
+      <w:r>
+        <w:rPr>
+          <w:i/>
+          <w:iCs/>
+          <w:lang w:val="en-US"/>
+        </w:rPr>
+        <w:t>finish in the shortest time possible</w:t>
+      </w:r>
+      <w:r>
+        <w:rPr>
+          <w:lang w:val="en-US"/>
+        </w:rPr>
+        <w:t>. But I need to think about that some more.</w:t>
       </w:r>
     </w:p>
     <w:p>
@@ -16016,6 +16583,7 @@
   <w:style w:type="character" w:default="1" w:styleId="DefaultParagraphFont">
     <w:name w:val="Default Paragraph Font"/>
     <w:uiPriority w:val="1"/>
+    <w:semiHidden/>
     <w:unhideWhenUsed/>
   </w:style>
   <w:style w:type="table" w:default="1" w:styleId="TableNormal">

</xml_diff>

<commit_message>
Many fixes and improvements, started with implementation details for items/powerups/edge activations
</commit_message>
<xml_diff>
--- a/non-game/[Devlog] Rolling in the Sheepe.docx
+++ b/non-game/[Devlog] Rolling in the Sheepe.docx
@@ -6,12 +6,22 @@
       <w:pPr>
         <w:pStyle w:val="Heading1"/>
       </w:pPr>
-      <w:r>
-        <w:t xml:space="preserve">Devlog: </w:t>
-      </w:r>
-      <w:r>
-        <w:t>Rolling in the sheepe</w:t>
-      </w:r>
+      <w:proofErr w:type="spellStart"/>
+      <w:r>
+        <w:t>Devlog</w:t>
+      </w:r>
+      <w:proofErr w:type="spellEnd"/>
+      <w:r>
+        <w:t xml:space="preserve">: </w:t>
+      </w:r>
+      <w:r>
+        <w:t xml:space="preserve">Rolling in the </w:t>
+      </w:r>
+      <w:proofErr w:type="spellStart"/>
+      <w:r>
+        <w:t>sheepe</w:t>
+      </w:r>
+      <w:proofErr w:type="spellEnd"/>
     </w:p>
     <w:p>
       <w:pPr>
@@ -31,6 +41,7 @@
         </w:rPr>
         <w:t xml:space="preserve">elcome to my </w:t>
       </w:r>
+      <w:proofErr w:type="spellStart"/>
       <w:r>
         <w:rPr>
           <w:b/>
@@ -39,11 +50,40 @@
         </w:rPr>
         <w:t>devlog</w:t>
       </w:r>
-      <w:r>
-        <w:rPr>
-          <w:lang w:val="en-US"/>
-        </w:rPr>
-        <w:t xml:space="preserve"> for the game “Sheepe”, otherwise known as “Rolling in the Sheepe”.</w:t>
+      <w:proofErr w:type="spellEnd"/>
+      <w:r>
+        <w:rPr>
+          <w:lang w:val="en-US"/>
+        </w:rPr>
+        <w:t xml:space="preserve"> for the game “</w:t>
+      </w:r>
+      <w:proofErr w:type="spellStart"/>
+      <w:r>
+        <w:rPr>
+          <w:lang w:val="en-US"/>
+        </w:rPr>
+        <w:t>Sheepe</w:t>
+      </w:r>
+      <w:proofErr w:type="spellEnd"/>
+      <w:r>
+        <w:rPr>
+          <w:lang w:val="en-US"/>
+        </w:rPr>
+        <w:t xml:space="preserve">”, otherwise known as “Rolling in the </w:t>
+      </w:r>
+      <w:proofErr w:type="spellStart"/>
+      <w:r>
+        <w:rPr>
+          <w:lang w:val="en-US"/>
+        </w:rPr>
+        <w:t>Sheepe</w:t>
+      </w:r>
+      <w:proofErr w:type="spellEnd"/>
+      <w:r>
+        <w:rPr>
+          <w:lang w:val="en-US"/>
+        </w:rPr>
+        <w:t>”.</w:t>
       </w:r>
     </w:p>
     <w:p>
@@ -141,11 +181,19 @@
           <w:lang w:val="en-US"/>
         </w:rPr>
       </w:pPr>
-      <w:r>
-        <w:rPr>
-          <w:lang w:val="en-US"/>
-        </w:rPr>
-        <w:t>So let’s get started!</w:t>
+      <w:proofErr w:type="gramStart"/>
+      <w:r>
+        <w:rPr>
+          <w:lang w:val="en-US"/>
+        </w:rPr>
+        <w:t>So</w:t>
+      </w:r>
+      <w:proofErr w:type="gramEnd"/>
+      <w:r>
+        <w:rPr>
+          <w:lang w:val="en-US"/>
+        </w:rPr>
+        <w:t xml:space="preserve"> let’s get started!</w:t>
       </w:r>
     </w:p>
     <w:p>
@@ -485,7 +533,21 @@
         <w:rPr>
           <w:lang w:val="en-US"/>
         </w:rPr>
-        <w:t>Hopefully, the friction with walls/floors will allow it to move forward and actually make this game possible.</w:t>
+        <w:t xml:space="preserve">Hopefully, the friction with walls/floors will allow it to move forward and </w:t>
+      </w:r>
+      <w:proofErr w:type="gramStart"/>
+      <w:r>
+        <w:rPr>
+          <w:lang w:val="en-US"/>
+        </w:rPr>
+        <w:t>actually make</w:t>
+      </w:r>
+      <w:proofErr w:type="gramEnd"/>
+      <w:r>
+        <w:rPr>
+          <w:lang w:val="en-US"/>
+        </w:rPr>
+        <w:t xml:space="preserve"> this game possible.</w:t>
       </w:r>
     </w:p>
     <w:p>
@@ -597,7 +659,14 @@
         <w:rPr>
           <w:lang w:val="en-US"/>
         </w:rPr>
-        <w:t xml:space="preserve"> When you roll into a spike, it should actually </w:t>
+        <w:t xml:space="preserve"> When you roll into a spike, it should </w:t>
+      </w:r>
+      <w:proofErr w:type="gramStart"/>
+      <w:r>
+        <w:rPr>
+          <w:lang w:val="en-US"/>
+        </w:rPr>
+        <w:t xml:space="preserve">actually </w:t>
       </w:r>
       <w:r>
         <w:rPr>
@@ -605,20 +674,29 @@
           <w:bCs/>
           <w:lang w:val="en-US"/>
         </w:rPr>
-        <w:t>slice your</w:t>
-      </w:r>
-      <w:r>
-        <w:rPr>
-          <w:lang w:val="en-US"/>
-        </w:rPr>
-        <w:t xml:space="preserve"> </w:t>
-      </w:r>
+        <w:t>slice</w:t>
+      </w:r>
+      <w:proofErr w:type="gramEnd"/>
       <w:r>
         <w:rPr>
           <w:b/>
           <w:bCs/>
           <w:lang w:val="en-US"/>
         </w:rPr>
+        <w:t xml:space="preserve"> your</w:t>
+      </w:r>
+      <w:r>
+        <w:rPr>
+          <w:lang w:val="en-US"/>
+        </w:rPr>
+        <w:t xml:space="preserve"> </w:t>
+      </w:r>
+      <w:r>
+        <w:rPr>
+          <w:b/>
+          <w:bCs/>
+          <w:lang w:val="en-US"/>
+        </w:rPr>
         <w:t>body in two.</w:t>
       </w:r>
     </w:p>
@@ -640,20 +718,48 @@
         <w:rPr>
           <w:lang w:val="en-US"/>
         </w:rPr>
-        <w:t>First try: easy and convex</w:t>
-      </w:r>
-    </w:p>
-    <w:p>
-      <w:pPr>
-        <w:rPr>
-          <w:lang w:val="en-US"/>
-        </w:rPr>
-      </w:pPr>
-      <w:r>
-        <w:rPr>
-          <w:lang w:val="en-US"/>
-        </w:rPr>
-        <w:t xml:space="preserve">I drew some quick diagrams in my notebook until I saw a pattern. This pattern was really easy to implement and created perfect slices … </w:t>
+        <w:t xml:space="preserve">First </w:t>
+      </w:r>
+      <w:proofErr w:type="gramStart"/>
+      <w:r>
+        <w:rPr>
+          <w:lang w:val="en-US"/>
+        </w:rPr>
+        <w:t>try:</w:t>
+      </w:r>
+      <w:proofErr w:type="gramEnd"/>
+      <w:r>
+        <w:rPr>
+          <w:lang w:val="en-US"/>
+        </w:rPr>
+        <w:t xml:space="preserve"> easy and convex</w:t>
+      </w:r>
+    </w:p>
+    <w:p>
+      <w:pPr>
+        <w:rPr>
+          <w:lang w:val="en-US"/>
+        </w:rPr>
+      </w:pPr>
+      <w:r>
+        <w:rPr>
+          <w:lang w:val="en-US"/>
+        </w:rPr>
+        <w:t xml:space="preserve">I drew some quick diagrams in my notebook until I saw a pattern. This pattern was </w:t>
+      </w:r>
+      <w:proofErr w:type="gramStart"/>
+      <w:r>
+        <w:rPr>
+          <w:lang w:val="en-US"/>
+        </w:rPr>
+        <w:t>really easy</w:t>
+      </w:r>
+      <w:proofErr w:type="gramEnd"/>
+      <w:r>
+        <w:rPr>
+          <w:lang w:val="en-US"/>
+        </w:rPr>
+        <w:t xml:space="preserve"> to implement and created perfect slices … </w:t>
       </w:r>
       <w:r>
         <w:rPr>
@@ -784,7 +890,23 @@
           <w:iCs/>
           <w:lang w:val="en-US"/>
         </w:rPr>
-        <w:t xml:space="preserve">. So I needed something that worked for </w:t>
+        <w:t xml:space="preserve">. </w:t>
+      </w:r>
+      <w:proofErr w:type="gramStart"/>
+      <w:r>
+        <w:rPr>
+          <w:iCs/>
+          <w:lang w:val="en-US"/>
+        </w:rPr>
+        <w:t>So</w:t>
+      </w:r>
+      <w:proofErr w:type="gramEnd"/>
+      <w:r>
+        <w:rPr>
+          <w:iCs/>
+          <w:lang w:val="en-US"/>
+        </w:rPr>
+        <w:t xml:space="preserve"> I needed something that worked for </w:t>
       </w:r>
       <w:r>
         <w:rPr>
@@ -844,7 +966,23 @@
           <w:iCs/>
           <w:lang w:val="en-US"/>
         </w:rPr>
-        <w:t>But first, let’s take a look at my first algorithm:</w:t>
+        <w:t xml:space="preserve">But first, let’s </w:t>
+      </w:r>
+      <w:proofErr w:type="gramStart"/>
+      <w:r>
+        <w:rPr>
+          <w:iCs/>
+          <w:lang w:val="en-US"/>
+        </w:rPr>
+        <w:t>take a look</w:t>
+      </w:r>
+      <w:proofErr w:type="gramEnd"/>
+      <w:r>
+        <w:rPr>
+          <w:iCs/>
+          <w:lang w:val="en-US"/>
+        </w:rPr>
+        <w:t xml:space="preserve"> at my first algorithm:</w:t>
       </w:r>
     </w:p>
     <w:p>
@@ -972,7 +1110,23 @@
           <w:iCs/>
           <w:lang w:val="en-US"/>
         </w:rPr>
-        <w:t>We’ve found two intersections? Great, we’re done.</w:t>
+        <w:t xml:space="preserve">We’ve found two </w:t>
+      </w:r>
+      <w:proofErr w:type="gramStart"/>
+      <w:r>
+        <w:rPr>
+          <w:iCs/>
+          <w:lang w:val="en-US"/>
+        </w:rPr>
+        <w:t>intersections?</w:t>
+      </w:r>
+      <w:proofErr w:type="gramEnd"/>
+      <w:r>
+        <w:rPr>
+          <w:iCs/>
+          <w:lang w:val="en-US"/>
+        </w:rPr>
+        <w:t xml:space="preserve"> Great, we’re done.</w:t>
       </w:r>
     </w:p>
     <w:p>
@@ -1080,7 +1234,23 @@
           <w:iCs/>
           <w:lang w:val="en-US"/>
         </w:rPr>
-        <w:t>As I said, this works flawlessly. As long as you don’t forget to:</w:t>
+        <w:t xml:space="preserve">As I said, this works flawlessly. </w:t>
+      </w:r>
+      <w:proofErr w:type="gramStart"/>
+      <w:r>
+        <w:rPr>
+          <w:iCs/>
+          <w:lang w:val="en-US"/>
+        </w:rPr>
+        <w:t>As long as</w:t>
+      </w:r>
+      <w:proofErr w:type="gramEnd"/>
+      <w:r>
+        <w:rPr>
+          <w:iCs/>
+          <w:lang w:val="en-US"/>
+        </w:rPr>
+        <w:t xml:space="preserve"> you don’t forget to:</w:t>
       </w:r>
     </w:p>
     <w:p>
@@ -1128,7 +1298,23 @@
           <w:iCs/>
           <w:lang w:val="en-US"/>
         </w:rPr>
-        <w:t>. (Taking into account the rotation and position of its body.)</w:t>
+        <w:t>. (</w:t>
+      </w:r>
+      <w:proofErr w:type="gramStart"/>
+      <w:r>
+        <w:rPr>
+          <w:iCs/>
+          <w:lang w:val="en-US"/>
+        </w:rPr>
+        <w:t>Taking into account</w:t>
+      </w:r>
+      <w:proofErr w:type="gramEnd"/>
+      <w:r>
+        <w:rPr>
+          <w:iCs/>
+          <w:lang w:val="en-US"/>
+        </w:rPr>
+        <w:t xml:space="preserve"> the rotation and position of its body.)</w:t>
       </w:r>
     </w:p>
     <w:p>
@@ -1296,7 +1482,21 @@
         <w:rPr>
           <w:lang w:val="en-US"/>
         </w:rPr>
-        <w:t>Second try: breaking it down</w:t>
+        <w:t xml:space="preserve">Second </w:t>
+      </w:r>
+      <w:proofErr w:type="gramStart"/>
+      <w:r>
+        <w:rPr>
+          <w:lang w:val="en-US"/>
+        </w:rPr>
+        <w:t>try:</w:t>
+      </w:r>
+      <w:proofErr w:type="gramEnd"/>
+      <w:r>
+        <w:rPr>
+          <w:lang w:val="en-US"/>
+        </w:rPr>
+        <w:t xml:space="preserve"> breaking it down</w:t>
       </w:r>
     </w:p>
     <w:p>
@@ -1472,12 +1672,21 @@
           <w:lang w:val="en-US"/>
         </w:rPr>
       </w:pPr>
-      <w:r>
-        <w:rPr>
-          <w:iCs/>
-          <w:lang w:val="en-US"/>
-        </w:rPr>
-        <w:t xml:space="preserve">So this is great! It’s just what we need actually! </w:t>
+      <w:proofErr w:type="gramStart"/>
+      <w:r>
+        <w:rPr>
+          <w:iCs/>
+          <w:lang w:val="en-US"/>
+        </w:rPr>
+        <w:t>So</w:t>
+      </w:r>
+      <w:proofErr w:type="gramEnd"/>
+      <w:r>
+        <w:rPr>
+          <w:iCs/>
+          <w:lang w:val="en-US"/>
+        </w:rPr>
+        <w:t xml:space="preserve"> this is great! It’s just what we need actually! </w:t>
       </w:r>
     </w:p>
     <w:p>
@@ -1828,7 +2037,23 @@
           <w:iCs/>
           <w:lang w:val="en-US"/>
         </w:rPr>
-        <w:t xml:space="preserve"> If they share only a single point, I consider them “separate” and </w:t>
+        <w:t xml:space="preserve"> If they share only a single point, I consider them “separate</w:t>
+      </w:r>
+      <w:proofErr w:type="gramStart"/>
+      <w:r>
+        <w:rPr>
+          <w:iCs/>
+          <w:lang w:val="en-US"/>
+        </w:rPr>
+        <w:t>”</w:t>
+      </w:r>
+      <w:proofErr w:type="gramEnd"/>
+      <w:r>
+        <w:rPr>
+          <w:iCs/>
+          <w:lang w:val="en-US"/>
+        </w:rPr>
+        <w:t xml:space="preserve"> and </w:t>
       </w:r>
       <w:r>
         <w:rPr>
@@ -2120,13 +2345,27 @@
         <w:rPr>
           <w:lang w:val="en-US"/>
         </w:rPr>
-        <w:t xml:space="preserve">There’s a fairly </w:t>
-      </w:r>
-      <w:r>
-        <w:rPr>
-          <w:lang w:val="en-US"/>
-        </w:rPr>
-        <w:t>standard algorithm for checking if a point is on a line segment:</w:t>
+        <w:t xml:space="preserve">There’s a </w:t>
+      </w:r>
+      <w:proofErr w:type="gramStart"/>
+      <w:r>
+        <w:rPr>
+          <w:lang w:val="en-US"/>
+        </w:rPr>
+        <w:t xml:space="preserve">fairly </w:t>
+      </w:r>
+      <w:r>
+        <w:rPr>
+          <w:lang w:val="en-US"/>
+        </w:rPr>
+        <w:t>standard</w:t>
+      </w:r>
+      <w:proofErr w:type="gramEnd"/>
+      <w:r>
+        <w:rPr>
+          <w:lang w:val="en-US"/>
+        </w:rPr>
+        <w:t xml:space="preserve"> algorithm for checking if a point is on a line segment:</w:t>
       </w:r>
     </w:p>
     <w:p>
@@ -2205,11 +2444,19 @@
           <w:lang w:val="en-US"/>
         </w:rPr>
       </w:pPr>
-      <w:r>
-        <w:rPr>
-          <w:lang w:val="en-US"/>
-        </w:rPr>
-        <w:t>So I wrote this algorithm. And … I ran into issues.</w:t>
+      <w:proofErr w:type="gramStart"/>
+      <w:r>
+        <w:rPr>
+          <w:lang w:val="en-US"/>
+        </w:rPr>
+        <w:t>So</w:t>
+      </w:r>
+      <w:proofErr w:type="gramEnd"/>
+      <w:r>
+        <w:rPr>
+          <w:lang w:val="en-US"/>
+        </w:rPr>
+        <w:t xml:space="preserve"> I wrote this algorithm. And … I ran into issues.</w:t>
       </w:r>
     </w:p>
     <w:p>
@@ -2265,7 +2512,35 @@
         <w:rPr>
           <w:lang w:val="en-US"/>
         </w:rPr>
-        <w:t xml:space="preserve">. So the first merge might be fine, but then it all goes haywire. I tried some hacks around this, but in the end I just had to admit I learned my lesson and “merging convex polygons” is a </w:t>
+        <w:t xml:space="preserve">. </w:t>
+      </w:r>
+      <w:proofErr w:type="gramStart"/>
+      <w:r>
+        <w:rPr>
+          <w:lang w:val="en-US"/>
+        </w:rPr>
+        <w:t>So</w:t>
+      </w:r>
+      <w:proofErr w:type="gramEnd"/>
+      <w:r>
+        <w:rPr>
+          <w:lang w:val="en-US"/>
+        </w:rPr>
+        <w:t xml:space="preserve"> the first merge might be fine, but then it all goes haywire. I tried some hacks around this, but in the </w:t>
+      </w:r>
+      <w:proofErr w:type="gramStart"/>
+      <w:r>
+        <w:rPr>
+          <w:lang w:val="en-US"/>
+        </w:rPr>
+        <w:t>end</w:t>
+      </w:r>
+      <w:proofErr w:type="gramEnd"/>
+      <w:r>
+        <w:rPr>
+          <w:lang w:val="en-US"/>
+        </w:rPr>
+        <w:t xml:space="preserve"> I just had to admit I learned my lesson and “merging convex polygons” is a </w:t>
       </w:r>
       <w:r>
         <w:rPr>
@@ -2514,7 +2789,23 @@
           <w:iCs/>
           <w:lang w:val="en-US"/>
         </w:rPr>
-        <w:t>Slice each of them. (If it doesn’t hit the line, it just returns the original shape. Otherwise the two new shapes.)</w:t>
+        <w:t xml:space="preserve">Slice each of them. (If it doesn’t hit the line, it just returns the original shape. </w:t>
+      </w:r>
+      <w:proofErr w:type="gramStart"/>
+      <w:r>
+        <w:rPr>
+          <w:iCs/>
+          <w:lang w:val="en-US"/>
+        </w:rPr>
+        <w:t>Otherwise</w:t>
+      </w:r>
+      <w:proofErr w:type="gramEnd"/>
+      <w:r>
+        <w:rPr>
+          <w:iCs/>
+          <w:lang w:val="en-US"/>
+        </w:rPr>
+        <w:t xml:space="preserve"> the two new shapes.)</w:t>
       </w:r>
     </w:p>
     <w:p>
@@ -2591,7 +2882,23 @@
           <w:iCs/>
           <w:lang w:val="en-US"/>
         </w:rPr>
-        <w:t xml:space="preserve">The slicing algorithm is identical to before. (Because, remember, the unique shapes that make the object </w:t>
+        <w:t>The slicing algorithm is identical to before. (</w:t>
+      </w:r>
+      <w:proofErr w:type="gramStart"/>
+      <w:r>
+        <w:rPr>
+          <w:iCs/>
+          <w:lang w:val="en-US"/>
+        </w:rPr>
+        <w:t>Because,</w:t>
+      </w:r>
+      <w:proofErr w:type="gramEnd"/>
+      <w:r>
+        <w:rPr>
+          <w:iCs/>
+          <w:lang w:val="en-US"/>
+        </w:rPr>
+        <w:t xml:space="preserve"> remember, the unique shapes that make the object </w:t>
       </w:r>
       <w:r>
         <w:rPr>
@@ -2839,7 +3146,23 @@
           <w:iCs/>
           <w:lang w:val="en-US"/>
         </w:rPr>
-        <w:t>Now start the loop from the beginning, because our layer has changed.</w:t>
+        <w:t xml:space="preserve">Now start the loop from the </w:t>
+      </w:r>
+      <w:proofErr w:type="gramStart"/>
+      <w:r>
+        <w:rPr>
+          <w:iCs/>
+          <w:lang w:val="en-US"/>
+        </w:rPr>
+        <w:t>beginning, because</w:t>
+      </w:r>
+      <w:proofErr w:type="gramEnd"/>
+      <w:r>
+        <w:rPr>
+          <w:iCs/>
+          <w:lang w:val="en-US"/>
+        </w:rPr>
+        <w:t xml:space="preserve"> our layer has changed.</w:t>
       </w:r>
     </w:p>
     <w:p>
@@ -2933,7 +3256,23 @@
           <w:iCs/>
           <w:lang w:val="en-US"/>
         </w:rPr>
-        <w:t>That last part is actually where I got stuck for a bit. The algorithm would work … erratically</w:t>
+        <w:t xml:space="preserve">That last part is </w:t>
+      </w:r>
+      <w:proofErr w:type="gramStart"/>
+      <w:r>
+        <w:rPr>
+          <w:iCs/>
+          <w:lang w:val="en-US"/>
+        </w:rPr>
+        <w:t>actually where</w:t>
+      </w:r>
+      <w:proofErr w:type="gramEnd"/>
+      <w:r>
+        <w:rPr>
+          <w:iCs/>
+          <w:lang w:val="en-US"/>
+        </w:rPr>
+        <w:t xml:space="preserve"> I got stuck for a bit. The algorithm would work … erratically</w:t>
       </w:r>
       <w:r>
         <w:rPr>
@@ -3126,7 +3465,23 @@
           <w:iCs/>
           <w:lang w:val="en-US"/>
         </w:rPr>
-        <w:t xml:space="preserve"> (of shape) could actually have a </w:t>
+        <w:t xml:space="preserve"> (of shape) could </w:t>
+      </w:r>
+      <w:proofErr w:type="gramStart"/>
+      <w:r>
+        <w:rPr>
+          <w:iCs/>
+          <w:lang w:val="en-US"/>
+        </w:rPr>
+        <w:t>actually have</w:t>
+      </w:r>
+      <w:proofErr w:type="gramEnd"/>
+      <w:r>
+        <w:rPr>
+          <w:iCs/>
+          <w:lang w:val="en-US"/>
+        </w:rPr>
+        <w:t xml:space="preserve"> a </w:t>
       </w:r>
       <w:r>
         <w:rPr>
@@ -3142,6 +3497,7 @@
         </w:rPr>
         <w:t xml:space="preserve">. Checking “point1 == point2” would </w:t>
       </w:r>
+      <w:proofErr w:type="gramStart"/>
       <w:r>
         <w:rPr>
           <w:i/>
@@ -3154,7 +3510,15 @@
           <w:iCs/>
           <w:lang w:val="en-US"/>
         </w:rPr>
-        <w:t xml:space="preserve">, because they’re not </w:t>
+        <w:t>, because</w:t>
+      </w:r>
+      <w:proofErr w:type="gramEnd"/>
+      <w:r>
+        <w:rPr>
+          <w:iCs/>
+          <w:lang w:val="en-US"/>
+        </w:rPr>
+        <w:t xml:space="preserve"> they’re not </w:t>
       </w:r>
       <w:r>
         <w:rPr>
@@ -3263,7 +3627,21 @@
         <w:rPr>
           <w:lang w:val="en-US"/>
         </w:rPr>
-        <w:t xml:space="preserve"> comes in. It designates a “margin of error” we will allow and which will still be counted as “these coordinates are the same”.</w:t>
+        <w:t xml:space="preserve"> comes in. It designates a “margin of error” we will </w:t>
+      </w:r>
+      <w:proofErr w:type="gramStart"/>
+      <w:r>
+        <w:rPr>
+          <w:lang w:val="en-US"/>
+        </w:rPr>
+        <w:t>allow</w:t>
+      </w:r>
+      <w:proofErr w:type="gramEnd"/>
+      <w:r>
+        <w:rPr>
+          <w:lang w:val="en-US"/>
+        </w:rPr>
+        <w:t xml:space="preserve"> and which will still be counted as “these coordinates are the same”.</w:t>
       </w:r>
     </w:p>
     <w:p>
@@ -3375,8 +3753,17 @@
           <w:iCs/>
           <w:lang w:val="en-US"/>
         </w:rPr>
-        <w:t>, it’s probably something like this. And never, ever, do a “==” check between two floats :p</w:t>
-      </w:r>
+        <w:t xml:space="preserve">, it’s probably something like this. And never, ever, do a “==” check between two </w:t>
+      </w:r>
+      <w:proofErr w:type="gramStart"/>
+      <w:r>
+        <w:rPr>
+          <w:iCs/>
+          <w:lang w:val="en-US"/>
+        </w:rPr>
+        <w:t>floats :p</w:t>
+      </w:r>
+      <w:proofErr w:type="gramEnd"/>
     </w:p>
     <w:p>
       <w:pPr>
@@ -3400,11 +3787,19 @@
           <w:lang w:val="en-US"/>
         </w:rPr>
       </w:pPr>
-      <w:r>
-        <w:rPr>
-          <w:lang w:val="en-US"/>
-        </w:rPr>
-        <w:t xml:space="preserve">So we have a slicing algorithm, which will </w:t>
+      <w:proofErr w:type="gramStart"/>
+      <w:r>
+        <w:rPr>
+          <w:lang w:val="en-US"/>
+        </w:rPr>
+        <w:t>So</w:t>
+      </w:r>
+      <w:proofErr w:type="gramEnd"/>
+      <w:r>
+        <w:rPr>
+          <w:lang w:val="en-US"/>
+        </w:rPr>
+        <w:t xml:space="preserve"> we have a slicing algorithm, which will </w:t>
       </w:r>
       <w:r>
         <w:rPr>
@@ -3486,7 +3881,21 @@
         <w:rPr>
           <w:lang w:val="en-US"/>
         </w:rPr>
-        <w:t xml:space="preserve"> (by calculating its area), and do something about that.</w:t>
+        <w:t xml:space="preserve"> (by calculating its area</w:t>
+      </w:r>
+      <w:proofErr w:type="gramStart"/>
+      <w:r>
+        <w:rPr>
+          <w:lang w:val="en-US"/>
+        </w:rPr>
+        <w:t>), and</w:t>
+      </w:r>
+      <w:proofErr w:type="gramEnd"/>
+      <w:r>
+        <w:rPr>
+          <w:lang w:val="en-US"/>
+        </w:rPr>
+        <w:t xml:space="preserve"> do something about that.</w:t>
       </w:r>
     </w:p>
     <w:p>
@@ -3940,8 +4349,16 @@
         <w:rPr>
           <w:lang w:val="en-US"/>
         </w:rPr>
-        <w:t>Not be janky or stuttery</w:t>
-      </w:r>
+        <w:t xml:space="preserve">Not be janky or </w:t>
+      </w:r>
+      <w:proofErr w:type="spellStart"/>
+      <w:r>
+        <w:rPr>
+          <w:lang w:val="en-US"/>
+        </w:rPr>
+        <w:t>stuttery</w:t>
+      </w:r>
+      <w:proofErr w:type="spellEnd"/>
     </w:p>
     <w:p>
       <w:pPr>
@@ -4034,7 +4451,21 @@
         <w:rPr>
           <w:lang w:val="en-US"/>
         </w:rPr>
-        <w:t xml:space="preserve">You have to think the other way around. Because no matter how hard you try, if you allow players to get </w:t>
+        <w:t xml:space="preserve">You </w:t>
+      </w:r>
+      <w:proofErr w:type="gramStart"/>
+      <w:r>
+        <w:rPr>
+          <w:lang w:val="en-US"/>
+        </w:rPr>
+        <w:t>have to</w:t>
+      </w:r>
+      <w:proofErr w:type="gramEnd"/>
+      <w:r>
+        <w:rPr>
+          <w:lang w:val="en-US"/>
+        </w:rPr>
+        <w:t xml:space="preserve"> think the other way around. Because no matter how hard you try, if you allow players to get </w:t>
       </w:r>
       <w:r>
         <w:rPr>
@@ -4068,7 +4499,21 @@
         <w:rPr>
           <w:lang w:val="en-US"/>
         </w:rPr>
-        <w:t xml:space="preserve">And so I settled on the solution of </w:t>
+        <w:t xml:space="preserve">And </w:t>
+      </w:r>
+      <w:proofErr w:type="gramStart"/>
+      <w:r>
+        <w:rPr>
+          <w:lang w:val="en-US"/>
+        </w:rPr>
+        <w:t>so</w:t>
+      </w:r>
+      <w:proofErr w:type="gramEnd"/>
+      <w:r>
+        <w:rPr>
+          <w:lang w:val="en-US"/>
+        </w:rPr>
+        <w:t xml:space="preserve"> I settled on the solution of </w:t>
       </w:r>
       <w:r>
         <w:rPr>
@@ -4485,7 +4930,21 @@
         <w:rPr>
           <w:lang w:val="en-US"/>
         </w:rPr>
-        <w:t xml:space="preserve"> forward and nothing can really stop you. (Because you only need to go right, is there any reason to slow down or roll to the left?)</w:t>
+        <w:t xml:space="preserve"> </w:t>
+      </w:r>
+      <w:proofErr w:type="gramStart"/>
+      <w:r>
+        <w:rPr>
+          <w:lang w:val="en-US"/>
+        </w:rPr>
+        <w:t>forward</w:t>
+      </w:r>
+      <w:proofErr w:type="gramEnd"/>
+      <w:r>
+        <w:rPr>
+          <w:lang w:val="en-US"/>
+        </w:rPr>
+        <w:t xml:space="preserve"> and nothing can really stop you. (Because you only need to go right, is there any reason to slow down or roll to the left?)</w:t>
       </w:r>
     </w:p>
     <w:p>
@@ -4805,7 +5264,21 @@
         <w:rPr>
           <w:lang w:val="en-US"/>
         </w:rPr>
-        <w:t xml:space="preserve"> or something. That’s just how programmers work :p But I’ve learnt over the years that trying a naïve/dumb/simple solution first is usually</w:t>
+        <w:t xml:space="preserve"> or something. That’s just how programmers </w:t>
+      </w:r>
+      <w:proofErr w:type="gramStart"/>
+      <w:r>
+        <w:rPr>
+          <w:lang w:val="en-US"/>
+        </w:rPr>
+        <w:t>work :p</w:t>
+      </w:r>
+      <w:proofErr w:type="gramEnd"/>
+      <w:r>
+        <w:rPr>
+          <w:lang w:val="en-US"/>
+        </w:rPr>
+        <w:t xml:space="preserve"> But I’ve learnt over the years that trying a naïve/dumb/simple solution first is usually</w:t>
       </w:r>
       <w:r>
         <w:rPr>
@@ -4868,7 +5341,21 @@
         <w:rPr>
           <w:lang w:val="en-US"/>
         </w:rPr>
-        <w:t>. Gravity is always pulling us down. We can only roll (with random shapes). Preferably, the route will mostly flow downwards and switch between left&lt;=&gt;right once in a while.)</w:t>
+        <w:t xml:space="preserve">. Gravity is always pulling us down. We can only roll (with random shapes). Preferably, the route will mostly flow downwards and switch between left&lt;=&gt;right </w:t>
+      </w:r>
+      <w:proofErr w:type="gramStart"/>
+      <w:r>
+        <w:rPr>
+          <w:lang w:val="en-US"/>
+        </w:rPr>
+        <w:t>once in a while</w:t>
+      </w:r>
+      <w:proofErr w:type="gramEnd"/>
+      <w:r>
+        <w:rPr>
+          <w:lang w:val="en-US"/>
+        </w:rPr>
+        <w:t>.)</w:t>
       </w:r>
     </w:p>
     <w:p>
@@ -5018,7 +5505,21 @@
         <w:rPr>
           <w:lang w:val="en-US"/>
         </w:rPr>
-        <w:t xml:space="preserve"> for the route to make sense. (We can just re-use a location we’ve already been later on, with a completely new room.)</w:t>
+        <w:t xml:space="preserve"> for the route to make sense. (We can just re-use a location we’ve already been </w:t>
+      </w:r>
+      <w:proofErr w:type="gramStart"/>
+      <w:r>
+        <w:rPr>
+          <w:lang w:val="en-US"/>
+        </w:rPr>
+        <w:t>later on</w:t>
+      </w:r>
+      <w:proofErr w:type="gramEnd"/>
+      <w:r>
+        <w:rPr>
+          <w:lang w:val="en-US"/>
+        </w:rPr>
+        <w:t>, with a completely new room.)</w:t>
       </w:r>
     </w:p>
     <w:p>
@@ -5372,7 +5873,21 @@
         <w:rPr>
           <w:lang w:val="en-US"/>
         </w:rPr>
-        <w:t>(Additionally, it’s great for performance, as there will only be ~10 chunks in the game at a given time. But that really won’t matter much, unless I decide to port this game to mobile.)</w:t>
+        <w:t xml:space="preserve">(Additionally, it’s great for performance, as there will only be ~10 chunks in the game at a given time. But that really won’t matter </w:t>
+      </w:r>
+      <w:proofErr w:type="gramStart"/>
+      <w:r>
+        <w:rPr>
+          <w:lang w:val="en-US"/>
+        </w:rPr>
+        <w:t>much, unless</w:t>
+      </w:r>
+      <w:proofErr w:type="gramEnd"/>
+      <w:r>
+        <w:rPr>
+          <w:lang w:val="en-US"/>
+        </w:rPr>
+        <w:t xml:space="preserve"> I decide to port this game to mobile.)</w:t>
       </w:r>
     </w:p>
     <w:p>
@@ -5639,6 +6154,7 @@
         </w:rPr>
         <w:t xml:space="preserve">When matching edges, we </w:t>
       </w:r>
+      <w:proofErr w:type="gramStart"/>
       <w:r>
         <w:rPr>
           <w:b/>
@@ -5651,7 +6167,14 @@
         <w:rPr>
           <w:lang w:val="en-US"/>
         </w:rPr>
-        <w:t xml:space="preserve"> allowed to rotate the room. (There’s no reason not to.)</w:t>
+        <w:t xml:space="preserve"> allowed to</w:t>
+      </w:r>
+      <w:proofErr w:type="gramEnd"/>
+      <w:r>
+        <w:rPr>
+          <w:lang w:val="en-US"/>
+        </w:rPr>
+        <w:t xml:space="preserve"> rotate the room. (There’s no reason not to.)</w:t>
       </w:r>
     </w:p>
     <w:p>
@@ -5739,7 +6262,21 @@
         <w:rPr>
           <w:lang w:val="en-US"/>
         </w:rPr>
-        <w:t>, ignoring the ones we actually used.</w:t>
+        <w:t xml:space="preserve">, ignoring the ones we </w:t>
+      </w:r>
+      <w:proofErr w:type="gramStart"/>
+      <w:r>
+        <w:rPr>
+          <w:lang w:val="en-US"/>
+        </w:rPr>
+        <w:t>actually used</w:t>
+      </w:r>
+      <w:proofErr w:type="gramEnd"/>
+      <w:r>
+        <w:rPr>
+          <w:lang w:val="en-US"/>
+        </w:rPr>
+        <w:t>.</w:t>
       </w:r>
     </w:p>
     <w:p>
@@ -6003,12 +6540,20 @@
           <w:lang w:val="en-US"/>
         </w:rPr>
       </w:pPr>
+      <w:proofErr w:type="gramStart"/>
       <w:r>
         <w:rPr>
           <w:lang w:val="en-US"/>
         </w:rPr>
         <w:lastRenderedPageBreak/>
-        <w:t>So I implemented everything I talked about in the previous section. And I tested it. And I played it.</w:t>
+        <w:t>So</w:t>
+      </w:r>
+      <w:proofErr w:type="gramEnd"/>
+      <w:r>
+        <w:rPr>
+          <w:lang w:val="en-US"/>
+        </w:rPr>
+        <w:t xml:space="preserve"> I implemented everything I talked about in the previous section. And I tested it. And I played it.</w:t>
       </w:r>
     </w:p>
     <w:p>
@@ -6048,13 +6593,23 @@
         </w:rPr>
         <w:t xml:space="preserve">Gravity is always down. As such, most of the game you’re just </w:t>
       </w:r>
-      <w:r>
-        <w:rPr>
-          <w:i/>
-          <w:iCs/>
-          <w:lang w:val="en-US"/>
-        </w:rPr>
-        <w:t>falling down through a bunch of rooms</w:t>
+      <w:proofErr w:type="gramStart"/>
+      <w:r>
+        <w:rPr>
+          <w:i/>
+          <w:iCs/>
+          <w:lang w:val="en-US"/>
+        </w:rPr>
+        <w:t>falling down</w:t>
+      </w:r>
+      <w:proofErr w:type="gramEnd"/>
+      <w:r>
+        <w:rPr>
+          <w:i/>
+          <w:iCs/>
+          <w:lang w:val="en-US"/>
+        </w:rPr>
+        <w:t xml:space="preserve"> through a bunch of rooms</w:t>
       </w:r>
       <w:r>
         <w:rPr>
@@ -6212,7 +6767,21 @@
         <w:rPr>
           <w:lang w:val="en-US"/>
         </w:rPr>
-        <w:t xml:space="preserve">. (So when you roll into a wall, you </w:t>
+        <w:t>. (</w:t>
+      </w:r>
+      <w:proofErr w:type="gramStart"/>
+      <w:r>
+        <w:rPr>
+          <w:lang w:val="en-US"/>
+        </w:rPr>
+        <w:t>So</w:t>
+      </w:r>
+      <w:proofErr w:type="gramEnd"/>
+      <w:r>
+        <w:rPr>
+          <w:lang w:val="en-US"/>
+        </w:rPr>
+        <w:t xml:space="preserve"> when you roll into a wall, you </w:t>
       </w:r>
       <w:r>
         <w:rPr>
@@ -6242,11 +6811,19 @@
           <w:lang w:val="en-US"/>
         </w:rPr>
       </w:pPr>
-      <w:r>
-        <w:rPr>
-          <w:lang w:val="en-US"/>
-        </w:rPr>
-        <w:t>So let’s turn it around.</w:t>
+      <w:proofErr w:type="gramStart"/>
+      <w:r>
+        <w:rPr>
+          <w:lang w:val="en-US"/>
+        </w:rPr>
+        <w:t>So</w:t>
+      </w:r>
+      <w:proofErr w:type="gramEnd"/>
+      <w:r>
+        <w:rPr>
+          <w:lang w:val="en-US"/>
+        </w:rPr>
+        <w:t xml:space="preserve"> let’s turn it around.</w:t>
       </w:r>
     </w:p>
     <w:p>
@@ -6478,7 +7055,21 @@
         <w:rPr>
           <w:lang w:val="en-US"/>
         </w:rPr>
-        <w:t xml:space="preserve">Now players can actually roll onto stuff. They stay contained within the grid, while having more than enough space to maneuver. The routes are varied and can already be quite challenging. (This is </w:t>
+        <w:t xml:space="preserve">Now players can </w:t>
+      </w:r>
+      <w:proofErr w:type="gramStart"/>
+      <w:r>
+        <w:rPr>
+          <w:lang w:val="en-US"/>
+        </w:rPr>
+        <w:t>actually roll</w:t>
+      </w:r>
+      <w:proofErr w:type="gramEnd"/>
+      <w:r>
+        <w:rPr>
+          <w:lang w:val="en-US"/>
+        </w:rPr>
+        <w:t xml:space="preserve"> onto stuff. They stay contained within the grid, while having more than enough space to maneuver. The routes are varied and can already be quite challenging. (This is </w:t>
       </w:r>
       <w:r>
         <w:rPr>
@@ -6689,13 +7280,55 @@
         <w:rPr>
           <w:lang w:val="en-US"/>
         </w:rPr>
-        <w:t>Rotating the slope correctly is a minor implementation detail (which depends on how Godot handles tilemaps and how I happened to draw the slope), so I won’t bore you with that.</w:t>
-      </w:r>
-      <w:r>
-        <w:rPr>
-          <w:lang w:val="en-US"/>
-        </w:rPr>
-        <w:t xml:space="preserve"> Also because – and this is me from the future – I ended up using a different system anyway (“autotiling”).</w:t>
+        <w:t xml:space="preserve">Rotating the slope correctly is a minor implementation detail (which depends on how Godot handles </w:t>
+      </w:r>
+      <w:proofErr w:type="spellStart"/>
+      <w:r>
+        <w:rPr>
+          <w:lang w:val="en-US"/>
+        </w:rPr>
+        <w:t>tilemaps</w:t>
+      </w:r>
+      <w:proofErr w:type="spellEnd"/>
+      <w:r>
+        <w:rPr>
+          <w:lang w:val="en-US"/>
+        </w:rPr>
+        <w:t xml:space="preserve"> and how I happened to draw the slope), so I won’t bore you with that.</w:t>
+      </w:r>
+      <w:r>
+        <w:rPr>
+          <w:lang w:val="en-US"/>
+        </w:rPr>
+        <w:t xml:space="preserve"> </w:t>
+      </w:r>
+      <w:proofErr w:type="gramStart"/>
+      <w:r>
+        <w:rPr>
+          <w:lang w:val="en-US"/>
+        </w:rPr>
+        <w:t>Also</w:t>
+      </w:r>
+      <w:proofErr w:type="gramEnd"/>
+      <w:r>
+        <w:rPr>
+          <w:lang w:val="en-US"/>
+        </w:rPr>
+        <w:t xml:space="preserve"> because – and this is me from the future – I ended up using a different system anyway (“</w:t>
+      </w:r>
+      <w:proofErr w:type="spellStart"/>
+      <w:r>
+        <w:rPr>
+          <w:lang w:val="en-US"/>
+        </w:rPr>
+        <w:t>autotiling</w:t>
+      </w:r>
+      <w:proofErr w:type="spellEnd"/>
+      <w:r>
+        <w:rPr>
+          <w:lang w:val="en-US"/>
+        </w:rPr>
+        <w:t>”).</w:t>
       </w:r>
     </w:p>
     <w:p>
@@ -6827,7 +7460,21 @@
         <w:rPr>
           <w:lang w:val="en-US"/>
         </w:rPr>
-        <w:t xml:space="preserve">Right now, we have randomly generated maps which are fun, playable, and even finishable (with our limited toolset). </w:t>
+        <w:t xml:space="preserve">Right now, we have randomly generated maps which are fun, playable, and even </w:t>
+      </w:r>
+      <w:proofErr w:type="spellStart"/>
+      <w:r>
+        <w:rPr>
+          <w:lang w:val="en-US"/>
+        </w:rPr>
+        <w:t>finishable</w:t>
+      </w:r>
+      <w:proofErr w:type="spellEnd"/>
+      <w:r>
+        <w:rPr>
+          <w:lang w:val="en-US"/>
+        </w:rPr>
+        <w:t xml:space="preserve"> (with our limited toolset). </w:t>
       </w:r>
     </w:p>
     <w:p>
@@ -7101,7 +7748,21 @@
         <w:rPr>
           <w:lang w:val="en-US"/>
         </w:rPr>
-        <w:t xml:space="preserve">Jumping is simple to implement: apply a force </w:t>
+        <w:t xml:space="preserve">Jumping is simple to </w:t>
+      </w:r>
+      <w:proofErr w:type="gramStart"/>
+      <w:r>
+        <w:rPr>
+          <w:lang w:val="en-US"/>
+        </w:rPr>
+        <w:t>implement:</w:t>
+      </w:r>
+      <w:proofErr w:type="gramEnd"/>
+      <w:r>
+        <w:rPr>
+          <w:lang w:val="en-US"/>
+        </w:rPr>
+        <w:t xml:space="preserve"> apply a force </w:t>
       </w:r>
       <w:r>
         <w:rPr>
@@ -7137,6 +7798,7 @@
         </w:rPr>
         <w:t xml:space="preserve">Clinging is, interestingly, kind of the opposite. Use a </w:t>
       </w:r>
+      <w:proofErr w:type="spellStart"/>
       <w:r>
         <w:rPr>
           <w:i/>
@@ -7145,6 +7807,7 @@
         </w:rPr>
         <w:t>raycast</w:t>
       </w:r>
+      <w:proofErr w:type="spellEnd"/>
       <w:r>
         <w:rPr>
           <w:lang w:val="en-US"/>
@@ -7278,6 +7941,7 @@
         </w:rPr>
         <w:t xml:space="preserve">Press </w:t>
       </w:r>
+      <w:proofErr w:type="gramStart"/>
       <w:r>
         <w:rPr>
           <w:i/>
@@ -7286,6 +7950,7 @@
         </w:rPr>
         <w:t>jump</w:t>
       </w:r>
+      <w:proofErr w:type="gramEnd"/>
       <w:r>
         <w:rPr>
           <w:lang w:val="en-US"/>
@@ -7324,7 +7989,21 @@
         <w:rPr>
           <w:lang w:val="en-US"/>
         </w:rPr>
-        <w:t xml:space="preserve"> route this way (with some trial and error), it just felt </w:t>
+        <w:t xml:space="preserve"> route this way (with some trial and error), </w:t>
+      </w:r>
+      <w:proofErr w:type="gramStart"/>
+      <w:r>
+        <w:rPr>
+          <w:lang w:val="en-US"/>
+        </w:rPr>
+        <w:t>it just</w:t>
+      </w:r>
+      <w:proofErr w:type="gramEnd"/>
+      <w:r>
+        <w:rPr>
+          <w:lang w:val="en-US"/>
+        </w:rPr>
+        <w:t xml:space="preserve"> felt </w:t>
       </w:r>
       <w:r>
         <w:rPr>
@@ -7429,7 +8108,15 @@
         <w:pStyle w:val="Heading2"/>
       </w:pPr>
       <w:r>
-        <w:t>Step 9: Making the first finishable level</w:t>
+        <w:t xml:space="preserve">Step 9: Making the first </w:t>
+      </w:r>
+      <w:proofErr w:type="spellStart"/>
+      <w:r>
+        <w:t>finishable</w:t>
+      </w:r>
+      <w:proofErr w:type="spellEnd"/>
+      <w:r>
+        <w:t xml:space="preserve"> level</w:t>
       </w:r>
     </w:p>
     <w:p>
@@ -7512,7 +8199,21 @@
         <w:rPr>
           <w:lang w:val="en-US"/>
         </w:rPr>
-        <w:t xml:space="preserve">That’s it! So let’s make that and then </w:t>
+        <w:t xml:space="preserve">That’s it! </w:t>
+      </w:r>
+      <w:proofErr w:type="gramStart"/>
+      <w:r>
+        <w:rPr>
+          <w:lang w:val="en-US"/>
+        </w:rPr>
+        <w:t>So</w:t>
+      </w:r>
+      <w:proofErr w:type="gramEnd"/>
+      <w:r>
+        <w:rPr>
+          <w:lang w:val="en-US"/>
+        </w:rPr>
+        <w:t xml:space="preserve"> let’s make that and then </w:t>
       </w:r>
       <w:r>
         <w:rPr>
@@ -7646,7 +8347,21 @@
         <w:rPr>
           <w:lang w:val="en-US"/>
         </w:rPr>
-        <w:t>Once completed, the edges are removed and you can continue</w:t>
+        <w:t xml:space="preserve">Once completed, the edges are </w:t>
+      </w:r>
+      <w:proofErr w:type="gramStart"/>
+      <w:r>
+        <w:rPr>
+          <w:lang w:val="en-US"/>
+        </w:rPr>
+        <w:t>removed</w:t>
+      </w:r>
+      <w:proofErr w:type="gramEnd"/>
+      <w:r>
+        <w:rPr>
+          <w:lang w:val="en-US"/>
+        </w:rPr>
+        <w:t xml:space="preserve"> and you can continue</w:t>
       </w:r>
     </w:p>
     <w:p>
@@ -7708,11 +8423,19 @@
           <w:lang w:val="en-US"/>
         </w:rPr>
       </w:pPr>
-      <w:r>
-        <w:rPr>
-          <w:lang w:val="en-US"/>
-        </w:rPr>
-        <w:t xml:space="preserve">However … the question of “how exactly do you win?” haunted me during that period. </w:t>
+      <w:proofErr w:type="gramStart"/>
+      <w:r>
+        <w:rPr>
+          <w:lang w:val="en-US"/>
+        </w:rPr>
+        <w:t>However</w:t>
+      </w:r>
+      <w:proofErr w:type="gramEnd"/>
+      <w:r>
+        <w:rPr>
+          <w:lang w:val="en-US"/>
+        </w:rPr>
+        <w:t xml:space="preserve"> … the question of “how exactly do you win?” haunted me during that period. </w:t>
       </w:r>
     </w:p>
     <w:p>
@@ -7815,7 +8538,21 @@
           <w:lang w:val="en-US"/>
         </w:rPr>
         <w:lastRenderedPageBreak/>
-        <w:t xml:space="preserve">At the same time, if you are split between a few pieces, it might be really hard to bring them all to the finish. One of them might be stuck somewhere, and there might be no way to get it out. And because it’s stuck somewhere in the back, the camera needs to zoom </w:t>
+        <w:t xml:space="preserve">At the same time, if you are split between a few pieces, it might be </w:t>
+      </w:r>
+      <w:proofErr w:type="gramStart"/>
+      <w:r>
+        <w:rPr>
+          <w:lang w:val="en-US"/>
+        </w:rPr>
+        <w:t>really hard</w:t>
+      </w:r>
+      <w:proofErr w:type="gramEnd"/>
+      <w:r>
+        <w:rPr>
+          <w:lang w:val="en-US"/>
+        </w:rPr>
+        <w:t xml:space="preserve"> to bring them all to the finish. One of them might be stuck somewhere, and there might be no way to get it out. And because it’s stuck somewhere in the back, the camera needs to zoom </w:t>
       </w:r>
       <w:r>
         <w:rPr>
@@ -7993,7 +8730,21 @@
         <w:rPr>
           <w:lang w:val="en-US"/>
         </w:rPr>
-        <w:t>Penalizing is annoying. It can easily lead to frustration and a “stale game”. So the second option will have to be used 90% of the time.</w:t>
+        <w:t xml:space="preserve">Penalizing is annoying. It can easily lead to frustration and a “stale game”. </w:t>
+      </w:r>
+      <w:proofErr w:type="gramStart"/>
+      <w:r>
+        <w:rPr>
+          <w:lang w:val="en-US"/>
+        </w:rPr>
+        <w:t>So</w:t>
+      </w:r>
+      <w:proofErr w:type="gramEnd"/>
+      <w:r>
+        <w:rPr>
+          <w:lang w:val="en-US"/>
+        </w:rPr>
+        <w:t xml:space="preserve"> the second option will have to be used 90% of the time.</w:t>
       </w:r>
     </w:p>
     <w:p>
@@ -8115,7 +8866,21 @@
         <w:rPr>
           <w:lang w:val="en-US"/>
         </w:rPr>
-        <w:t>Idea: Add a “lock” or “gate” you can only pass if you’re large. (Otherwise it takes a while, or it’s harder.)</w:t>
+        <w:t>Idea: Add a “lock” or “gate” you can only pass if you’re large. (</w:t>
+      </w:r>
+      <w:proofErr w:type="gramStart"/>
+      <w:r>
+        <w:rPr>
+          <w:lang w:val="en-US"/>
+        </w:rPr>
+        <w:t>Otherwise</w:t>
+      </w:r>
+      <w:proofErr w:type="gramEnd"/>
+      <w:r>
+        <w:rPr>
+          <w:lang w:val="en-US"/>
+        </w:rPr>
+        <w:t xml:space="preserve"> it takes a while, or it’s harder.)</w:t>
       </w:r>
     </w:p>
     <w:p>
@@ -8637,7 +9402,21 @@
         <w:rPr>
           <w:lang w:val="en-US"/>
         </w:rPr>
-        <w:t xml:space="preserve">After some experimentation, I found the best solution was simply to allow this, but </w:t>
+        <w:t xml:space="preserve">After some experimentation, I found the best solution was simply to allow </w:t>
+      </w:r>
+      <w:proofErr w:type="gramStart"/>
+      <w:r>
+        <w:rPr>
+          <w:lang w:val="en-US"/>
+        </w:rPr>
+        <w:t>this, but</w:t>
+      </w:r>
+      <w:proofErr w:type="gramEnd"/>
+      <w:r>
+        <w:rPr>
+          <w:lang w:val="en-US"/>
+        </w:rPr>
+        <w:t xml:space="preserve"> </w:t>
       </w:r>
       <w:r>
         <w:rPr>
@@ -8887,7 +9666,21 @@
         <w:rPr>
           <w:lang w:val="en-US"/>
         </w:rPr>
-        <w:t xml:space="preserve"> in which to teach them to players. So I just implement all of it (as quickly as possible) and then </w:t>
+        <w:t xml:space="preserve"> in which to teach them to players. </w:t>
+      </w:r>
+      <w:proofErr w:type="gramStart"/>
+      <w:r>
+        <w:rPr>
+          <w:lang w:val="en-US"/>
+        </w:rPr>
+        <w:t>So</w:t>
+      </w:r>
+      <w:proofErr w:type="gramEnd"/>
+      <w:r>
+        <w:rPr>
+          <w:lang w:val="en-US"/>
+        </w:rPr>
+        <w:t xml:space="preserve"> I just implement all of it (as quickly as possible) and then </w:t>
       </w:r>
       <w:r>
         <w:rPr>
@@ -9110,7 +9903,21 @@
         <w:rPr>
           <w:lang w:val="en-US"/>
         </w:rPr>
-        <w:t>The camera cannot show anything out of bounds. (So no ugly spaces outside of the grid if we’re zoomed out.)</w:t>
+        <w:t>The camera cannot show anything out of bounds. (</w:t>
+      </w:r>
+      <w:proofErr w:type="gramStart"/>
+      <w:r>
+        <w:rPr>
+          <w:lang w:val="en-US"/>
+        </w:rPr>
+        <w:t>So</w:t>
+      </w:r>
+      <w:proofErr w:type="gramEnd"/>
+      <w:r>
+        <w:rPr>
+          <w:lang w:val="en-US"/>
+        </w:rPr>
+        <w:t xml:space="preserve"> no ugly spaces outside of the grid if we’re zoomed out.)</w:t>
       </w:r>
     </w:p>
     <w:p>
@@ -9146,7 +9953,35 @@
         <w:rPr>
           <w:lang w:val="en-US"/>
         </w:rPr>
-        <w:t>I implemented “autotiling” with prettier tiles. It means that my game engine automatically choose the correct sprite based on surrounding sprites, so it all connects well and looks good (and organic).</w:t>
+        <w:t>I implemented “</w:t>
+      </w:r>
+      <w:proofErr w:type="spellStart"/>
+      <w:r>
+        <w:rPr>
+          <w:lang w:val="en-US"/>
+        </w:rPr>
+        <w:t>autotiling</w:t>
+      </w:r>
+      <w:proofErr w:type="spellEnd"/>
+      <w:r>
+        <w:rPr>
+          <w:lang w:val="en-US"/>
+        </w:rPr>
+        <w:t xml:space="preserve">” with prettier tiles. It means that my game engine automatically </w:t>
+      </w:r>
+      <w:proofErr w:type="gramStart"/>
+      <w:r>
+        <w:rPr>
+          <w:lang w:val="en-US"/>
+        </w:rPr>
+        <w:t>choose</w:t>
+      </w:r>
+      <w:proofErr w:type="gramEnd"/>
+      <w:r>
+        <w:rPr>
+          <w:lang w:val="en-US"/>
+        </w:rPr>
+        <w:t xml:space="preserve"> the correct sprite based on surrounding sprites, so it all connects well and looks good (and organic).</w:t>
       </w:r>
     </w:p>
     <w:p>
@@ -9294,7 +10129,21 @@
         <w:rPr>
           <w:lang w:val="en-US"/>
         </w:rPr>
-        <w:t>To remind ourselves, here’s how the current algorithm works (in simplified form):</w:t>
+        <w:t xml:space="preserve">To remind </w:t>
+      </w:r>
+      <w:proofErr w:type="gramStart"/>
+      <w:r>
+        <w:rPr>
+          <w:lang w:val="en-US"/>
+        </w:rPr>
+        <w:t>ourselves</w:t>
+      </w:r>
+      <w:proofErr w:type="gramEnd"/>
+      <w:r>
+        <w:rPr>
+          <w:lang w:val="en-US"/>
+        </w:rPr>
+        <w:t>, here’s how the current algorithm works (in simplified form):</w:t>
       </w:r>
     </w:p>
     <w:p>
@@ -9923,7 +10772,21 @@
         <w:rPr>
           <w:lang w:val="en-US"/>
         </w:rPr>
-        <w:t xml:space="preserve"> interestingly, when I started this project, I didn’t know I would be using this concept of “placing rectangles”, and thought the route would just be a series of </w:t>
+        <w:t xml:space="preserve"> interestingly, when I started this project, I didn’t know I would be using this concept of “placing rectangles</w:t>
+      </w:r>
+      <w:proofErr w:type="gramStart"/>
+      <w:r>
+        <w:rPr>
+          <w:lang w:val="en-US"/>
+        </w:rPr>
+        <w:t>”, and</w:t>
+      </w:r>
+      <w:proofErr w:type="gramEnd"/>
+      <w:r>
+        <w:rPr>
+          <w:lang w:val="en-US"/>
+        </w:rPr>
+        <w:t xml:space="preserve"> thought the route would just be a series of </w:t>
       </w:r>
       <w:r>
         <w:rPr>
@@ -9997,7 +10860,77 @@
         <w:rPr>
           <w:lang w:val="en-US"/>
         </w:rPr>
-        <w:t>“var my_room = get_room_at(get_location_at(get_my_index()))”</w:t>
+        <w:t xml:space="preserve">“var </w:t>
+      </w:r>
+      <w:proofErr w:type="spellStart"/>
+      <w:r>
+        <w:rPr>
+          <w:lang w:val="en-US"/>
+        </w:rPr>
+        <w:t>my_room</w:t>
+      </w:r>
+      <w:proofErr w:type="spellEnd"/>
+      <w:r>
+        <w:rPr>
+          <w:lang w:val="en-US"/>
+        </w:rPr>
+        <w:t xml:space="preserve"> = </w:t>
+      </w:r>
+      <w:proofErr w:type="spellStart"/>
+      <w:r>
+        <w:rPr>
+          <w:lang w:val="en-US"/>
+        </w:rPr>
+        <w:t>get_room_at</w:t>
+      </w:r>
+      <w:proofErr w:type="spellEnd"/>
+      <w:r>
+        <w:rPr>
+          <w:lang w:val="en-US"/>
+        </w:rPr>
+        <w:t>(</w:t>
+      </w:r>
+      <w:proofErr w:type="spellStart"/>
+      <w:r>
+        <w:rPr>
+          <w:lang w:val="en-US"/>
+        </w:rPr>
+        <w:t>get_location_at</w:t>
+      </w:r>
+      <w:proofErr w:type="spellEnd"/>
+      <w:r>
+        <w:rPr>
+          <w:lang w:val="en-US"/>
+        </w:rPr>
+        <w:t>(</w:t>
+      </w:r>
+      <w:proofErr w:type="spellStart"/>
+      <w:r>
+        <w:rPr>
+          <w:lang w:val="en-US"/>
+        </w:rPr>
+        <w:t>get_my_</w:t>
+      </w:r>
+      <w:proofErr w:type="gramStart"/>
+      <w:r>
+        <w:rPr>
+          <w:lang w:val="en-US"/>
+        </w:rPr>
+        <w:t>index</w:t>
+      </w:r>
+      <w:proofErr w:type="spellEnd"/>
+      <w:r>
+        <w:rPr>
+          <w:lang w:val="en-US"/>
+        </w:rPr>
+        <w:t>(</w:t>
+      </w:r>
+      <w:proofErr w:type="gramEnd"/>
+      <w:r>
+        <w:rPr>
+          <w:lang w:val="en-US"/>
+        </w:rPr>
+        <w:t>)))”</w:t>
       </w:r>
     </w:p>
     <w:p>
@@ -10206,7 +11139,21 @@
         <w:rPr>
           <w:lang w:val="en-US"/>
         </w:rPr>
-        <w:t xml:space="preserve"> =&gt; The game would lag/stutter when there was </w:t>
+        <w:t xml:space="preserve"> =&gt; The game would lag/stutter when there </w:t>
+      </w:r>
+      <w:proofErr w:type="gramStart"/>
+      <w:r>
+        <w:rPr>
+          <w:lang w:val="en-US"/>
+        </w:rPr>
+        <w:t>was</w:t>
+      </w:r>
+      <w:proofErr w:type="gramEnd"/>
+      <w:r>
+        <w:rPr>
+          <w:lang w:val="en-US"/>
+        </w:rPr>
+        <w:t xml:space="preserve"> </w:t>
       </w:r>
       <w:r>
         <w:rPr>
@@ -10220,7 +11167,21 @@
         <w:rPr>
           <w:lang w:val="en-US"/>
         </w:rPr>
-        <w:t xml:space="preserve">. Because it would try every rectangle and then grow all of them until maximum size, before making a decision. As such, before starting the algorithm, I try </w:t>
+        <w:t xml:space="preserve">. Because it would try every rectangle and then grow all of them until maximum size, before </w:t>
+      </w:r>
+      <w:proofErr w:type="gramStart"/>
+      <w:r>
+        <w:rPr>
+          <w:lang w:val="en-US"/>
+        </w:rPr>
+        <w:t>making a decision</w:t>
+      </w:r>
+      <w:proofErr w:type="gramEnd"/>
+      <w:r>
+        <w:rPr>
+          <w:lang w:val="en-US"/>
+        </w:rPr>
+        <w:t xml:space="preserve">. As such, before starting the algorithm, I try </w:t>
       </w:r>
       <w:r>
         <w:rPr>
@@ -10346,27 +11307,55 @@
         <w:rPr>
           <w:lang w:val="en-US"/>
         </w:rPr>
-        <w:t>. Or only used during “night time” sections, or something like that.</w:t>
-      </w:r>
-    </w:p>
-    <w:p>
-      <w:pPr>
-        <w:rPr>
-          <w:lang w:val="en-US"/>
-        </w:rPr>
-      </w:pPr>
-    </w:p>
-    <w:p>
-      <w:pPr>
-        <w:rPr>
-          <w:lang w:val="en-US"/>
-        </w:rPr>
-      </w:pPr>
-      <w:r>
-        <w:rPr>
-          <w:lang w:val="en-US"/>
-        </w:rPr>
-        <w:t>Another thing I disabled was my algorithm for adding slopes in 90 degree corners, because it stopped working after this update. Speaking of that …</w:t>
+        <w:t>. Or only used during “</w:t>
+      </w:r>
+      <w:proofErr w:type="gramStart"/>
+      <w:r>
+        <w:rPr>
+          <w:lang w:val="en-US"/>
+        </w:rPr>
+        <w:t>night time</w:t>
+      </w:r>
+      <w:proofErr w:type="gramEnd"/>
+      <w:r>
+        <w:rPr>
+          <w:lang w:val="en-US"/>
+        </w:rPr>
+        <w:t>” sections, or something like that.</w:t>
+      </w:r>
+    </w:p>
+    <w:p>
+      <w:pPr>
+        <w:rPr>
+          <w:lang w:val="en-US"/>
+        </w:rPr>
+      </w:pPr>
+    </w:p>
+    <w:p>
+      <w:pPr>
+        <w:rPr>
+          <w:lang w:val="en-US"/>
+        </w:rPr>
+      </w:pPr>
+      <w:r>
+        <w:rPr>
+          <w:lang w:val="en-US"/>
+        </w:rPr>
+        <w:t xml:space="preserve">Another thing I disabled was my algorithm for adding slopes in </w:t>
+      </w:r>
+      <w:proofErr w:type="gramStart"/>
+      <w:r>
+        <w:rPr>
+          <w:lang w:val="en-US"/>
+        </w:rPr>
+        <w:t>90 degree</w:t>
+      </w:r>
+      <w:proofErr w:type="gramEnd"/>
+      <w:r>
+        <w:rPr>
+          <w:lang w:val="en-US"/>
+        </w:rPr>
+        <w:t xml:space="preserve"> corners, because it stopped working after this update. Speaking of that …</w:t>
       </w:r>
     </w:p>
     <w:p>
@@ -10724,7 +11713,21 @@
         <w:rPr>
           <w:lang w:val="en-US"/>
         </w:rPr>
-        <w:t xml:space="preserve"> But this has to remain a “One Week Game” and I’m stopping here.</w:t>
+        <w:t xml:space="preserve"> But this </w:t>
+      </w:r>
+      <w:proofErr w:type="gramStart"/>
+      <w:r>
+        <w:rPr>
+          <w:lang w:val="en-US"/>
+        </w:rPr>
+        <w:t>has to</w:t>
+      </w:r>
+      <w:proofErr w:type="gramEnd"/>
+      <w:r>
+        <w:rPr>
+          <w:lang w:val="en-US"/>
+        </w:rPr>
+        <w:t xml:space="preserve"> remain a “One Week Game” and I’m stopping here.</w:t>
       </w:r>
     </w:p>
     <w:p>
@@ -10786,7 +11789,21 @@
         <w:rPr>
           <w:lang w:val="en-US"/>
         </w:rPr>
-        <w:t xml:space="preserve">Because of the “autotiling” system (and adding slopes), it happened quite often that you could enter a cell (with a slope) … that didn’t belong to any room. </w:t>
+        <w:t>Because of the “</w:t>
+      </w:r>
+      <w:proofErr w:type="spellStart"/>
+      <w:r>
+        <w:rPr>
+          <w:lang w:val="en-US"/>
+        </w:rPr>
+        <w:t>autotiling</w:t>
+      </w:r>
+      <w:proofErr w:type="spellEnd"/>
+      <w:r>
+        <w:rPr>
+          <w:lang w:val="en-US"/>
+        </w:rPr>
+        <w:t xml:space="preserve">” system (and adding slopes), it happened quite often that you could enter a cell (with a slope) … that didn’t belong to any room. </w:t>
       </w:r>
     </w:p>
     <w:p>
@@ -10834,7 +11851,25 @@
           <w:iCs/>
           <w:lang w:val="en-US"/>
         </w:rPr>
-        <w:t>is actually one size bigger than it appears</w:t>
+        <w:t xml:space="preserve">is </w:t>
+      </w:r>
+      <w:proofErr w:type="gramStart"/>
+      <w:r>
+        <w:rPr>
+          <w:i/>
+          <w:iCs/>
+          <w:lang w:val="en-US"/>
+        </w:rPr>
+        <w:t>actually one</w:t>
+      </w:r>
+      <w:proofErr w:type="gramEnd"/>
+      <w:r>
+        <w:rPr>
+          <w:i/>
+          <w:iCs/>
+          <w:lang w:val="en-US"/>
+        </w:rPr>
+        <w:t xml:space="preserve"> size bigger than it appears</w:t>
       </w:r>
       <w:r>
         <w:rPr>
@@ -10886,7 +11921,35 @@
         <w:rPr>
           <w:lang w:val="en-US"/>
         </w:rPr>
-        <w:t>, which is just one size smaller. So everything looks the same as before, just much cleaner (and bugfree) under the hood.</w:t>
+        <w:t xml:space="preserve">, which is just one size smaller. </w:t>
+      </w:r>
+      <w:proofErr w:type="gramStart"/>
+      <w:r>
+        <w:rPr>
+          <w:lang w:val="en-US"/>
+        </w:rPr>
+        <w:t>So</w:t>
+      </w:r>
+      <w:proofErr w:type="gramEnd"/>
+      <w:r>
+        <w:rPr>
+          <w:lang w:val="en-US"/>
+        </w:rPr>
+        <w:t xml:space="preserve"> everything looks the same as before, just much cleaner (and </w:t>
+      </w:r>
+      <w:proofErr w:type="spellStart"/>
+      <w:r>
+        <w:rPr>
+          <w:lang w:val="en-US"/>
+        </w:rPr>
+        <w:t>bugfree</w:t>
+      </w:r>
+      <w:proofErr w:type="spellEnd"/>
+      <w:r>
+        <w:rPr>
+          <w:lang w:val="en-US"/>
+        </w:rPr>
+        <w:t>) under the hood.</w:t>
       </w:r>
     </w:p>
     <w:p>
@@ -10928,33 +11991,57 @@
           <w:iCs/>
           <w:lang w:val="en-US"/>
         </w:rPr>
-        <w:t>every frame</w:t>
-      </w:r>
-      <w:r>
-        <w:rPr>
-          <w:lang w:val="en-US"/>
-        </w:rPr>
-        <w:t>, and checked whether I had to delete a room in the same function.</w:t>
-      </w:r>
-    </w:p>
-    <w:p>
-      <w:pPr>
-        <w:rPr>
-          <w:lang w:val="en-US"/>
-        </w:rPr>
-      </w:pPr>
-    </w:p>
-    <w:p>
-      <w:pPr>
-        <w:rPr>
-          <w:lang w:val="en-US"/>
-        </w:rPr>
-      </w:pPr>
-      <w:r>
-        <w:rPr>
-          <w:lang w:val="en-US"/>
-        </w:rPr>
-        <w:t xml:space="preserve">Of course … if players were speedy, this meant </w:t>
+        <w:t xml:space="preserve">every </w:t>
+      </w:r>
+      <w:proofErr w:type="gramStart"/>
+      <w:r>
+        <w:rPr>
+          <w:i/>
+          <w:iCs/>
+          <w:lang w:val="en-US"/>
+        </w:rPr>
+        <w:t>frame</w:t>
+      </w:r>
+      <w:r>
+        <w:rPr>
+          <w:lang w:val="en-US"/>
+        </w:rPr>
+        <w:t>, and</w:t>
+      </w:r>
+      <w:proofErr w:type="gramEnd"/>
+      <w:r>
+        <w:rPr>
+          <w:lang w:val="en-US"/>
+        </w:rPr>
+        <w:t xml:space="preserve"> checked whether I had to delete a room in the same function.</w:t>
+      </w:r>
+    </w:p>
+    <w:p>
+      <w:pPr>
+        <w:rPr>
+          <w:lang w:val="en-US"/>
+        </w:rPr>
+      </w:pPr>
+    </w:p>
+    <w:p>
+      <w:pPr>
+        <w:rPr>
+          <w:lang w:val="en-US"/>
+        </w:rPr>
+      </w:pPr>
+      <w:proofErr w:type="gramStart"/>
+      <w:r>
+        <w:rPr>
+          <w:lang w:val="en-US"/>
+        </w:rPr>
+        <w:t>Of course</w:t>
+      </w:r>
+      <w:proofErr w:type="gramEnd"/>
+      <w:r>
+        <w:rPr>
+          <w:lang w:val="en-US"/>
+        </w:rPr>
+        <w:t xml:space="preserve"> … if players were speedy, this meant </w:t>
       </w:r>
       <w:r>
         <w:rPr>
@@ -11002,7 +12089,21 @@
         <w:rPr>
           <w:lang w:val="en-US"/>
         </w:rPr>
-        <w:t xml:space="preserve"> for removing and adding rooms ( = two separate timers that never fire in the same frame). </w:t>
+        <w:t xml:space="preserve"> for removing and adding rooms </w:t>
+      </w:r>
+      <w:proofErr w:type="gramStart"/>
+      <w:r>
+        <w:rPr>
+          <w:lang w:val="en-US"/>
+        </w:rPr>
+        <w:t>( =</w:t>
+      </w:r>
+      <w:proofErr w:type="gramEnd"/>
+      <w:r>
+        <w:rPr>
+          <w:lang w:val="en-US"/>
+        </w:rPr>
+        <w:t xml:space="preserve"> two separate timers that never fire in the same frame). </w:t>
       </w:r>
     </w:p>
     <w:p>
@@ -11291,13 +12392,23 @@
         </w:rPr>
         <w:t xml:space="preserve"> mode, you obviously can’t have this. I think single player mode will either be </w:t>
       </w:r>
-      <w:r>
-        <w:rPr>
-          <w:i/>
-          <w:iCs/>
-          <w:lang w:val="en-US"/>
-        </w:rPr>
-        <w:t>survive as long as possible</w:t>
+      <w:proofErr w:type="gramStart"/>
+      <w:r>
+        <w:rPr>
+          <w:i/>
+          <w:iCs/>
+          <w:lang w:val="en-US"/>
+        </w:rPr>
+        <w:t>survive</w:t>
+      </w:r>
+      <w:proofErr w:type="gramEnd"/>
+      <w:r>
+        <w:rPr>
+          <w:i/>
+          <w:iCs/>
+          <w:lang w:val="en-US"/>
+        </w:rPr>
+        <w:t xml:space="preserve"> as long as possible</w:t>
       </w:r>
       <w:r>
         <w:rPr>
@@ -11326,6 +12437,1537 @@
           <w:lang w:val="en-US"/>
         </w:rPr>
       </w:pPr>
+    </w:p>
+    <w:p>
+      <w:pPr>
+        <w:rPr>
+          <w:lang w:val="en-US"/>
+        </w:rPr>
+      </w:pPr>
+      <w:r>
+        <w:rPr>
+          <w:lang w:val="en-US"/>
+        </w:rPr>
+        <w:t>Here’s what the wolf looks like:</w:t>
+      </w:r>
+    </w:p>
+    <w:p>
+      <w:pPr>
+        <w:rPr>
+          <w:lang w:val="en-US"/>
+        </w:rPr>
+      </w:pPr>
+    </w:p>
+    <w:p>
+      <w:pPr>
+        <w:rPr>
+          <w:lang w:val="en-US"/>
+        </w:rPr>
+      </w:pPr>
+      <w:r>
+        <w:rPr>
+          <w:lang w:val="en-US"/>
+        </w:rPr>
+        <w:t>IMAGE: debug_sheepe_8</w:t>
+      </w:r>
+    </w:p>
+    <w:p>
+      <w:pPr>
+        <w:rPr>
+          <w:lang w:val="en-US"/>
+        </w:rPr>
+      </w:pPr>
+    </w:p>
+    <w:p>
+      <w:pPr>
+        <w:rPr>
+          <w:lang w:val="en-US"/>
+        </w:rPr>
+      </w:pPr>
+      <w:r>
+        <w:rPr>
+          <w:lang w:val="en-US"/>
+        </w:rPr>
+        <w:t xml:space="preserve">Of course, it had to be toned down a little. After biting, it takes a second before it can bite again. (In general, if a “bite” would result in a player losing all their bodies </w:t>
+      </w:r>
+      <w:r>
+        <w:rPr>
+          <w:i/>
+          <w:iCs/>
+          <w:lang w:val="en-US"/>
+        </w:rPr>
+        <w:t>or</w:t>
+      </w:r>
+      <w:r>
+        <w:rPr>
+          <w:lang w:val="en-US"/>
+        </w:rPr>
+        <w:t xml:space="preserve"> becoming too small, it doesn’t go through.)</w:t>
+      </w:r>
+    </w:p>
+    <w:p>
+      <w:pPr>
+        <w:rPr>
+          <w:lang w:val="en-US"/>
+        </w:rPr>
+      </w:pPr>
+    </w:p>
+    <w:p>
+      <w:pPr>
+        <w:rPr>
+          <w:lang w:val="en-US"/>
+        </w:rPr>
+      </w:pPr>
+      <w:r>
+        <w:rPr>
+          <w:lang w:val="en-US"/>
+        </w:rPr>
+        <w:t xml:space="preserve">And the wolf </w:t>
+      </w:r>
+      <w:proofErr w:type="gramStart"/>
+      <w:r>
+        <w:rPr>
+          <w:lang w:val="en-US"/>
+        </w:rPr>
+        <w:t>has to</w:t>
+      </w:r>
+      <w:proofErr w:type="gramEnd"/>
+      <w:r>
+        <w:rPr>
+          <w:lang w:val="en-US"/>
+        </w:rPr>
+        <w:t xml:space="preserve"> be </w:t>
+      </w:r>
+      <w:r>
+        <w:rPr>
+          <w:i/>
+          <w:iCs/>
+          <w:lang w:val="en-US"/>
+        </w:rPr>
+        <w:t>way</w:t>
+      </w:r>
+      <w:r>
+        <w:rPr>
+          <w:lang w:val="en-US"/>
+        </w:rPr>
+        <w:t xml:space="preserve"> more visible than it currently is. I just drew a very quick sprite to test it.</w:t>
+      </w:r>
+    </w:p>
+    <w:p>
+      <w:pPr>
+        <w:rPr>
+          <w:lang w:val="en-US"/>
+        </w:rPr>
+      </w:pPr>
+    </w:p>
+    <w:p>
+      <w:pPr>
+        <w:rPr>
+          <w:lang w:val="en-US"/>
+        </w:rPr>
+      </w:pPr>
+      <w:r>
+        <w:rPr>
+          <w:b/>
+          <w:bCs/>
+          <w:lang w:val="en-US"/>
+        </w:rPr>
+        <w:t>Remark:</w:t>
+      </w:r>
+      <w:r>
+        <w:rPr>
+          <w:lang w:val="en-US"/>
+        </w:rPr>
+        <w:t xml:space="preserve"> when testing this </w:t>
+      </w:r>
+      <w:proofErr w:type="spellStart"/>
+      <w:r>
+        <w:rPr>
+          <w:lang w:val="en-US"/>
+        </w:rPr>
+        <w:t>behaviour</w:t>
+      </w:r>
+      <w:proofErr w:type="spellEnd"/>
+      <w:r>
+        <w:rPr>
+          <w:lang w:val="en-US"/>
+        </w:rPr>
+        <w:t xml:space="preserve">, I was constantly disappointed about how … ugly it looked? Just boring and … weird. Then I realized: slicing a body is quite an operation. It shouldn’t be this surgical precision </w:t>
+      </w:r>
+      <w:proofErr w:type="gramStart"/>
+      <w:r>
+        <w:rPr>
+          <w:lang w:val="en-US"/>
+        </w:rPr>
+        <w:t>slice,</w:t>
+      </w:r>
+      <w:proofErr w:type="gramEnd"/>
+      <w:r>
+        <w:rPr>
+          <w:lang w:val="en-US"/>
+        </w:rPr>
+        <w:t xml:space="preserve"> it should be more like an </w:t>
+      </w:r>
+      <w:r>
+        <w:rPr>
+          <w:i/>
+          <w:iCs/>
+          <w:lang w:val="en-US"/>
+        </w:rPr>
+        <w:t>explosion</w:t>
+      </w:r>
+      <w:r>
+        <w:rPr>
+          <w:lang w:val="en-US"/>
+        </w:rPr>
+        <w:t xml:space="preserve">. </w:t>
+      </w:r>
+      <w:proofErr w:type="gramStart"/>
+      <w:r>
+        <w:rPr>
+          <w:lang w:val="en-US"/>
+        </w:rPr>
+        <w:t>So</w:t>
+      </w:r>
+      <w:proofErr w:type="gramEnd"/>
+      <w:r>
+        <w:rPr>
+          <w:lang w:val="en-US"/>
+        </w:rPr>
+        <w:t xml:space="preserve"> I added a </w:t>
+      </w:r>
+      <w:r>
+        <w:rPr>
+          <w:i/>
+          <w:iCs/>
+          <w:lang w:val="en-US"/>
+        </w:rPr>
+        <w:t>force</w:t>
+      </w:r>
+      <w:r>
+        <w:rPr>
+          <w:lang w:val="en-US"/>
+        </w:rPr>
+        <w:t xml:space="preserve"> that pushes the new blocks away from each other (after slicing). This solved </w:t>
+      </w:r>
+      <w:r>
+        <w:rPr>
+          <w:i/>
+          <w:iCs/>
+          <w:lang w:val="en-US"/>
+        </w:rPr>
+        <w:t>so many issues</w:t>
+      </w:r>
+      <w:r>
+        <w:rPr>
+          <w:lang w:val="en-US"/>
+        </w:rPr>
+        <w:t xml:space="preserve"> and made it look much better in general.</w:t>
+      </w:r>
+    </w:p>
+    <w:p>
+      <w:pPr>
+        <w:rPr>
+          <w:lang w:val="en-US"/>
+        </w:rPr>
+      </w:pPr>
+    </w:p>
+    <w:p>
+      <w:pPr>
+        <w:pStyle w:val="Heading2"/>
+      </w:pPr>
+      <w:r>
+        <w:t>Step 15: The Rolling Factor</w:t>
+      </w:r>
+    </w:p>
+    <w:p>
+      <w:pPr>
+        <w:rPr>
+          <w:lang w:val="en-US"/>
+        </w:rPr>
+      </w:pPr>
+      <w:r>
+        <w:rPr>
+          <w:lang w:val="en-US"/>
+        </w:rPr>
+        <w:t xml:space="preserve">All this time, I’ve been thinking: “the game is called </w:t>
+      </w:r>
+      <w:r>
+        <w:rPr>
+          <w:i/>
+          <w:iCs/>
+          <w:lang w:val="en-US"/>
+        </w:rPr>
+        <w:t xml:space="preserve">rolling in the </w:t>
+      </w:r>
+      <w:proofErr w:type="spellStart"/>
+      <w:r>
+        <w:rPr>
+          <w:i/>
+          <w:iCs/>
+          <w:lang w:val="en-US"/>
+        </w:rPr>
+        <w:t>sheepe</w:t>
+      </w:r>
+      <w:proofErr w:type="spellEnd"/>
+      <w:r>
+        <w:rPr>
+          <w:lang w:val="en-US"/>
+        </w:rPr>
+        <w:t>, it’s about rolling … yet I spend an awful lot of time in the air”</w:t>
+      </w:r>
+    </w:p>
+    <w:p>
+      <w:pPr>
+        <w:rPr>
+          <w:lang w:val="en-US"/>
+        </w:rPr>
+      </w:pPr>
+    </w:p>
+    <w:p>
+      <w:pPr>
+        <w:rPr>
+          <w:lang w:val="en-US"/>
+        </w:rPr>
+      </w:pPr>
+      <w:r>
+        <w:rPr>
+          <w:lang w:val="en-US"/>
+        </w:rPr>
+        <w:t xml:space="preserve">Why? Because non-circular shapes are just </w:t>
+      </w:r>
+      <w:proofErr w:type="gramStart"/>
+      <w:r>
+        <w:rPr>
+          <w:lang w:val="en-US"/>
+        </w:rPr>
+        <w:t>really hard</w:t>
+      </w:r>
+      <w:proofErr w:type="gramEnd"/>
+      <w:r>
+        <w:rPr>
+          <w:lang w:val="en-US"/>
+        </w:rPr>
+        <w:t xml:space="preserve"> to roll. (And most powerups/rooms, for now, require jumping to solve.)</w:t>
+      </w:r>
+    </w:p>
+    <w:p>
+      <w:pPr>
+        <w:rPr>
+          <w:lang w:val="en-US"/>
+        </w:rPr>
+      </w:pPr>
+      <w:r>
+        <w:rPr>
+          <w:lang w:val="en-US"/>
+        </w:rPr>
+        <w:lastRenderedPageBreak/>
+        <w:t xml:space="preserve">And then it hit me. A new rule for the game that would be </w:t>
+      </w:r>
+      <w:proofErr w:type="gramStart"/>
+      <w:r>
+        <w:rPr>
+          <w:lang w:val="en-US"/>
+        </w:rPr>
+        <w:t>amazing, if</w:t>
+      </w:r>
+      <w:proofErr w:type="gramEnd"/>
+      <w:r>
+        <w:rPr>
+          <w:lang w:val="en-US"/>
+        </w:rPr>
+        <w:t xml:space="preserve"> it worked.</w:t>
+      </w:r>
+    </w:p>
+    <w:p>
+      <w:pPr>
+        <w:rPr>
+          <w:lang w:val="en-US"/>
+        </w:rPr>
+      </w:pPr>
+    </w:p>
+    <w:p>
+      <w:pPr>
+        <w:rPr>
+          <w:lang w:val="en-US"/>
+        </w:rPr>
+      </w:pPr>
+      <w:r>
+        <w:rPr>
+          <w:b/>
+          <w:bCs/>
+          <w:lang w:val="en-US"/>
+        </w:rPr>
+        <w:t xml:space="preserve">Rule: the </w:t>
+      </w:r>
+      <w:r>
+        <w:rPr>
+          <w:b/>
+          <w:bCs/>
+          <w:i/>
+          <w:iCs/>
+          <w:lang w:val="en-US"/>
+        </w:rPr>
+        <w:t>more you roll</w:t>
+      </w:r>
+      <w:r>
+        <w:rPr>
+          <w:b/>
+          <w:bCs/>
+          <w:lang w:val="en-US"/>
+        </w:rPr>
+        <w:t xml:space="preserve">, the </w:t>
+      </w:r>
+      <w:r>
+        <w:rPr>
+          <w:b/>
+          <w:bCs/>
+          <w:i/>
+          <w:iCs/>
+          <w:lang w:val="en-US"/>
+        </w:rPr>
+        <w:t>more round your shape becomes</w:t>
+      </w:r>
+      <w:r>
+        <w:rPr>
+          <w:b/>
+          <w:bCs/>
+          <w:lang w:val="en-US"/>
+        </w:rPr>
+        <w:t>.</w:t>
+      </w:r>
+      <w:r>
+        <w:rPr>
+          <w:lang w:val="en-US"/>
+        </w:rPr>
+        <w:t xml:space="preserve"> (Conversely, the more time you spend in the air, the more it deforms.)</w:t>
+      </w:r>
+    </w:p>
+    <w:p>
+      <w:pPr>
+        <w:rPr>
+          <w:lang w:val="en-US"/>
+        </w:rPr>
+      </w:pPr>
+    </w:p>
+    <w:p>
+      <w:pPr>
+        <w:rPr>
+          <w:lang w:val="en-US"/>
+        </w:rPr>
+      </w:pPr>
+      <w:r>
+        <w:rPr>
+          <w:lang w:val="en-US"/>
+        </w:rPr>
+        <w:t>It took quite a while to implement this properly, as I’d never done anything like it before. But this is how it works:</w:t>
+      </w:r>
+    </w:p>
+    <w:p>
+      <w:pPr>
+        <w:rPr>
+          <w:lang w:val="en-US"/>
+        </w:rPr>
+      </w:pPr>
+    </w:p>
+    <w:p>
+      <w:pPr>
+        <w:rPr>
+          <w:lang w:val="en-US"/>
+        </w:rPr>
+      </w:pPr>
+      <w:r>
+        <w:rPr>
+          <w:lang w:val="en-US"/>
+        </w:rPr>
+        <w:t>General module:</w:t>
+      </w:r>
+    </w:p>
+    <w:p>
+      <w:pPr>
+        <w:pStyle w:val="ListParagraph"/>
+        <w:numPr>
+          <w:ilvl w:val="0"/>
+          <w:numId w:val="42"/>
+        </w:numPr>
+        <w:rPr>
+          <w:lang w:val="en-US"/>
+        </w:rPr>
+      </w:pPr>
+      <w:r>
+        <w:rPr>
+          <w:lang w:val="en-US"/>
+        </w:rPr>
+        <w:t xml:space="preserve">Each frame, I track if you’re in the air or not. (Which simply </w:t>
+      </w:r>
+      <w:proofErr w:type="gramStart"/>
+      <w:r>
+        <w:rPr>
+          <w:lang w:val="en-US"/>
+        </w:rPr>
+        <w:t>means:</w:t>
+      </w:r>
+      <w:proofErr w:type="gramEnd"/>
+      <w:r>
+        <w:rPr>
+          <w:lang w:val="en-US"/>
+        </w:rPr>
+        <w:t xml:space="preserve"> are you touching terrain or not.)</w:t>
+      </w:r>
+    </w:p>
+    <w:p>
+      <w:pPr>
+        <w:pStyle w:val="ListParagraph"/>
+        <w:numPr>
+          <w:ilvl w:val="0"/>
+          <w:numId w:val="42"/>
+        </w:numPr>
+        <w:rPr>
+          <w:lang w:val="en-US"/>
+        </w:rPr>
+      </w:pPr>
+      <w:r>
+        <w:rPr>
+          <w:lang w:val="en-US"/>
+        </w:rPr>
+        <w:t>After a few seconds, I take an average from that.</w:t>
+      </w:r>
+    </w:p>
+    <w:p>
+      <w:pPr>
+        <w:pStyle w:val="ListParagraph"/>
+        <w:numPr>
+          <w:ilvl w:val="0"/>
+          <w:numId w:val="42"/>
+        </w:numPr>
+        <w:rPr>
+          <w:lang w:val="en-US"/>
+        </w:rPr>
+      </w:pPr>
+      <w:r>
+        <w:rPr>
+          <w:lang w:val="en-US"/>
+        </w:rPr>
+        <w:t>If you’ve been in the air 50% of the time (or more), you deform</w:t>
+      </w:r>
+    </w:p>
+    <w:p>
+      <w:pPr>
+        <w:pStyle w:val="ListParagraph"/>
+        <w:numPr>
+          <w:ilvl w:val="0"/>
+          <w:numId w:val="42"/>
+        </w:numPr>
+        <w:rPr>
+          <w:lang w:val="en-US"/>
+        </w:rPr>
+      </w:pPr>
+      <w:r>
+        <w:rPr>
+          <w:lang w:val="en-US"/>
+        </w:rPr>
+        <w:t>Otherwise, you become more round</w:t>
+      </w:r>
+    </w:p>
+    <w:p>
+      <w:pPr>
+        <w:rPr>
+          <w:lang w:val="en-US"/>
+        </w:rPr>
+      </w:pPr>
+    </w:p>
+    <w:p>
+      <w:pPr>
+        <w:rPr>
+          <w:lang w:val="en-US"/>
+        </w:rPr>
+      </w:pPr>
+      <w:r>
+        <w:rPr>
+          <w:lang w:val="en-US"/>
+        </w:rPr>
+        <w:t xml:space="preserve">To become </w:t>
+      </w:r>
+      <w:proofErr w:type="gramStart"/>
+      <w:r>
+        <w:rPr>
+          <w:lang w:val="en-US"/>
+        </w:rPr>
+        <w:t>more round</w:t>
+      </w:r>
+      <w:proofErr w:type="gramEnd"/>
+      <w:r>
+        <w:rPr>
+          <w:lang w:val="en-US"/>
+        </w:rPr>
+        <w:t>:</w:t>
+      </w:r>
+    </w:p>
+    <w:p>
+      <w:pPr>
+        <w:pStyle w:val="ListParagraph"/>
+        <w:numPr>
+          <w:ilvl w:val="0"/>
+          <w:numId w:val="43"/>
+        </w:numPr>
+        <w:rPr>
+          <w:lang w:val="en-US"/>
+        </w:rPr>
+      </w:pPr>
+      <w:r>
+        <w:rPr>
+          <w:lang w:val="en-US"/>
+        </w:rPr>
+        <w:t>Check the total number of points in the shape. If it’s below 5, you’re a rectangle and can’t be round. So, I “enrich” the shape by adding a new point halfway each existing edge.</w:t>
+      </w:r>
+    </w:p>
+    <w:p>
+      <w:pPr>
+        <w:pStyle w:val="ListParagraph"/>
+        <w:numPr>
+          <w:ilvl w:val="0"/>
+          <w:numId w:val="43"/>
+        </w:numPr>
+        <w:rPr>
+          <w:lang w:val="en-US"/>
+        </w:rPr>
+      </w:pPr>
+      <w:r>
+        <w:rPr>
+          <w:lang w:val="en-US"/>
+        </w:rPr>
+        <w:t>Loop through the points and make them global. (By default, these are local to their own center.)</w:t>
+      </w:r>
+    </w:p>
+    <w:p>
+      <w:pPr>
+        <w:pStyle w:val="ListParagraph"/>
+        <w:numPr>
+          <w:ilvl w:val="0"/>
+          <w:numId w:val="43"/>
+        </w:numPr>
+        <w:rPr>
+          <w:lang w:val="en-US"/>
+        </w:rPr>
+      </w:pPr>
+      <w:r>
+        <w:rPr>
+          <w:lang w:val="en-US"/>
+        </w:rPr>
+        <w:t>Approximate the radius of the body. (Simply get the approximate area. For a circle, A = pi r</w:t>
+      </w:r>
+      <w:r>
+        <w:rPr>
+          <w:lang w:val="en-US"/>
+        </w:rPr>
+        <w:t>^2</w:t>
+      </w:r>
+      <w:r>
+        <w:rPr>
+          <w:lang w:val="en-US"/>
+        </w:rPr>
+        <w:t xml:space="preserve">, so r ~= </w:t>
+      </w:r>
+      <w:r>
+        <w:rPr>
+          <w:lang w:val="en-US"/>
+        </w:rPr>
+        <w:t>sqrt(A/pi)</w:t>
+      </w:r>
+      <w:r>
+        <w:rPr>
+          <w:lang w:val="en-US"/>
+        </w:rPr>
+        <w:t>.)</w:t>
+      </w:r>
+    </w:p>
+    <w:p>
+      <w:pPr>
+        <w:pStyle w:val="ListParagraph"/>
+        <w:numPr>
+          <w:ilvl w:val="0"/>
+          <w:numId w:val="43"/>
+        </w:numPr>
+        <w:rPr>
+          <w:lang w:val="en-US"/>
+        </w:rPr>
+      </w:pPr>
+      <w:r>
+        <w:rPr>
+          <w:lang w:val="en-US"/>
+        </w:rPr>
+        <w:t xml:space="preserve">Calculate </w:t>
+      </w:r>
+      <w:r>
+        <w:rPr>
+          <w:lang w:val="en-US"/>
+        </w:rPr>
+        <w:t xml:space="preserve">their </w:t>
+      </w:r>
+      <w:r>
+        <w:rPr>
+          <w:i/>
+          <w:iCs/>
+          <w:lang w:val="en-US"/>
+        </w:rPr>
+        <w:t>angle</w:t>
+      </w:r>
+      <w:r>
+        <w:rPr>
+          <w:lang w:val="en-US"/>
+        </w:rPr>
+        <w:t xml:space="preserve"> and </w:t>
+      </w:r>
+      <w:r>
+        <w:rPr>
+          <w:i/>
+          <w:iCs/>
+          <w:lang w:val="en-US"/>
+        </w:rPr>
+        <w:t>distance</w:t>
+      </w:r>
+      <w:r>
+        <w:rPr>
+          <w:lang w:val="en-US"/>
+        </w:rPr>
+        <w:t xml:space="preserve"> to the center of the body.</w:t>
+      </w:r>
+    </w:p>
+    <w:p>
+      <w:pPr>
+        <w:pStyle w:val="ListParagraph"/>
+        <w:numPr>
+          <w:ilvl w:val="0"/>
+          <w:numId w:val="43"/>
+        </w:numPr>
+        <w:rPr>
+          <w:lang w:val="en-US"/>
+        </w:rPr>
+      </w:pPr>
+      <w:r>
+        <w:rPr>
+          <w:lang w:val="en-US"/>
+        </w:rPr>
+        <w:t xml:space="preserve">Move the point to stay at the same angle, but with its distance closer to the </w:t>
+      </w:r>
+      <w:r>
+        <w:rPr>
+          <w:i/>
+          <w:iCs/>
+          <w:lang w:val="en-US"/>
+        </w:rPr>
+        <w:t>radius</w:t>
+      </w:r>
+      <w:r>
+        <w:rPr>
+          <w:lang w:val="en-US"/>
+        </w:rPr>
+        <w:t xml:space="preserve"> of the body. (In other words, each point moves closer to the position </w:t>
+      </w:r>
+      <w:r>
+        <w:rPr>
+          <w:i/>
+          <w:iCs/>
+          <w:lang w:val="en-US"/>
+        </w:rPr>
+        <w:t>it would be</w:t>
+      </w:r>
+      <w:r>
+        <w:rPr>
+          <w:lang w:val="en-US"/>
+        </w:rPr>
+        <w:t xml:space="preserve"> if the body were a perfect circle.)</w:t>
+      </w:r>
+    </w:p>
+    <w:p>
+      <w:pPr>
+        <w:rPr>
+          <w:lang w:val="en-US"/>
+        </w:rPr>
+      </w:pPr>
+    </w:p>
+    <w:p>
+      <w:pPr>
+        <w:rPr>
+          <w:lang w:val="en-US"/>
+        </w:rPr>
+      </w:pPr>
+      <w:r>
+        <w:rPr>
+          <w:lang w:val="en-US"/>
+        </w:rPr>
+        <w:t>Do this a few times (for about 30 seconds), and your body has become a (near) circle.</w:t>
+      </w:r>
+    </w:p>
+    <w:p>
+      <w:pPr>
+        <w:rPr>
+          <w:lang w:val="en-US"/>
+        </w:rPr>
+      </w:pPr>
+    </w:p>
+    <w:p>
+      <w:pPr>
+        <w:rPr>
+          <w:lang w:val="en-US"/>
+        </w:rPr>
+      </w:pPr>
+      <w:r>
+        <w:rPr>
+          <w:lang w:val="en-US"/>
+        </w:rPr>
+        <w:t xml:space="preserve">After a while, I noticed this has issues if points are really close to each other (on the original shape). This would prevent the shape from rounding well, as they all moved to the same new location. Solution? I </w:t>
+      </w:r>
+      <w:r>
+        <w:rPr>
+          <w:i/>
+          <w:iCs/>
+          <w:lang w:val="en-US"/>
+        </w:rPr>
+        <w:t>snap</w:t>
+      </w:r>
+      <w:r>
+        <w:rPr>
+          <w:lang w:val="en-US"/>
+        </w:rPr>
+        <w:t xml:space="preserve"> the angle to the 8 predefined directions</w:t>
+      </w:r>
+      <w:r>
+        <w:rPr>
+          <w:lang w:val="en-US"/>
+        </w:rPr>
+        <w:t xml:space="preserve"> (horizontal, vertical and diagonals)</w:t>
+      </w:r>
+      <w:r>
+        <w:rPr>
+          <w:lang w:val="en-US"/>
+        </w:rPr>
+        <w:t>, ensuring that most of the points will space out around the circle.</w:t>
+      </w:r>
+    </w:p>
+    <w:p>
+      <w:pPr>
+        <w:rPr>
+          <w:lang w:val="en-US"/>
+        </w:rPr>
+      </w:pPr>
+    </w:p>
+    <w:p>
+      <w:pPr>
+        <w:rPr>
+          <w:lang w:val="en-US"/>
+        </w:rPr>
+      </w:pPr>
+      <w:r>
+        <w:rPr>
+          <w:lang w:val="en-US"/>
+        </w:rPr>
+        <w:t xml:space="preserve">For deforming shapes, I did the opposite: move points to a rectangle. (In this case, I already have the </w:t>
+      </w:r>
+      <w:r>
+        <w:rPr>
+          <w:i/>
+          <w:iCs/>
+          <w:lang w:val="en-US"/>
+        </w:rPr>
+        <w:t>bounding box</w:t>
+      </w:r>
+      <w:r>
+        <w:rPr>
+          <w:lang w:val="en-US"/>
+        </w:rPr>
+        <w:t xml:space="preserve"> of each shape, so I can just move points towards that.)</w:t>
+      </w:r>
+    </w:p>
+    <w:p>
+      <w:pPr>
+        <w:rPr>
+          <w:lang w:val="en-US"/>
+        </w:rPr>
+      </w:pPr>
+    </w:p>
+    <w:p>
+      <w:pPr>
+        <w:rPr>
+          <w:lang w:val="en-US"/>
+        </w:rPr>
+      </w:pPr>
+      <w:r>
+        <w:rPr>
+          <w:lang w:val="en-US"/>
+        </w:rPr>
+        <w:t xml:space="preserve">This is </w:t>
+      </w:r>
+      <w:r>
+        <w:rPr>
+          <w:i/>
+          <w:iCs/>
+          <w:lang w:val="en-US"/>
+        </w:rPr>
+        <w:t>fine</w:t>
+      </w:r>
+      <w:r>
+        <w:rPr>
+          <w:lang w:val="en-US"/>
+        </w:rPr>
+        <w:t>, but a rectangle is also quite a smooth shape. Which means it doesn’t really “deform” you, it merely “gives you sharper corners”. I’ll have to see what I do with that.</w:t>
+      </w:r>
+    </w:p>
+    <w:p>
+      <w:pPr>
+        <w:rPr>
+          <w:lang w:val="en-US"/>
+        </w:rPr>
+      </w:pPr>
+    </w:p>
+    <w:p>
+      <w:pPr>
+        <w:rPr>
+          <w:lang w:val="en-US"/>
+        </w:rPr>
+      </w:pPr>
+      <w:r>
+        <w:rPr>
+          <w:b/>
+          <w:bCs/>
+          <w:lang w:val="en-US"/>
+        </w:rPr>
+        <w:t>Remark:</w:t>
+      </w:r>
+      <w:r>
+        <w:rPr>
+          <w:lang w:val="en-US"/>
+        </w:rPr>
+        <w:t xml:space="preserve"> I switched my area approximation code to the </w:t>
+      </w:r>
+      <w:r>
+        <w:rPr>
+          <w:b/>
+          <w:bCs/>
+          <w:lang w:val="en-US"/>
+        </w:rPr>
+        <w:t>Shoelace algorithm (by Gauss</w:t>
+      </w:r>
+      <w:r>
+        <w:rPr>
+          <w:b/>
+          <w:bCs/>
+          <w:lang w:val="en-US"/>
+        </w:rPr>
+        <w:t>)</w:t>
+      </w:r>
+      <w:r>
+        <w:rPr>
+          <w:lang w:val="en-US"/>
+        </w:rPr>
+        <w:t xml:space="preserve">. It’s just as fast, but </w:t>
+      </w:r>
+      <w:r>
+        <w:rPr>
+          <w:i/>
+          <w:iCs/>
+          <w:lang w:val="en-US"/>
+        </w:rPr>
+        <w:t>way</w:t>
+      </w:r>
+      <w:r>
+        <w:rPr>
+          <w:lang w:val="en-US"/>
+        </w:rPr>
+        <w:t xml:space="preserve"> more accurate. Didn’t know it existed before </w:t>
+      </w:r>
+      <w:proofErr w:type="gramStart"/>
+      <w:r>
+        <w:rPr>
+          <w:lang w:val="en-US"/>
+        </w:rPr>
+        <w:t>now :p</w:t>
+      </w:r>
+      <w:proofErr w:type="gramEnd"/>
+    </w:p>
+    <w:p>
+      <w:pPr>
+        <w:rPr>
+          <w:lang w:val="en-US"/>
+        </w:rPr>
+      </w:pPr>
+    </w:p>
+    <w:p>
+      <w:pPr>
+        <w:rPr>
+          <w:lang w:val="en-US"/>
+        </w:rPr>
+      </w:pPr>
+      <w:r>
+        <w:rPr>
+          <w:lang w:val="en-US"/>
+        </w:rPr>
+        <w:lastRenderedPageBreak/>
+        <w:t xml:space="preserve">I want to do even more with rolling, like buttons you can only activate by rolling over them. (And I </w:t>
+      </w:r>
+      <w:proofErr w:type="gramStart"/>
+      <w:r>
+        <w:rPr>
+          <w:lang w:val="en-US"/>
+        </w:rPr>
+        <w:t>have to</w:t>
+      </w:r>
+      <w:proofErr w:type="gramEnd"/>
+      <w:r>
+        <w:rPr>
+          <w:lang w:val="en-US"/>
+        </w:rPr>
+        <w:t xml:space="preserve"> become worried about performance at this point … manipulating dozens of physics shapes constantly.)</w:t>
+      </w:r>
+    </w:p>
+    <w:p>
+      <w:pPr>
+        <w:rPr>
+          <w:lang w:val="en-US"/>
+        </w:rPr>
+      </w:pPr>
+    </w:p>
+    <w:p>
+      <w:pPr>
+        <w:pStyle w:val="Heading2"/>
+      </w:pPr>
+      <w:r>
+        <w:t>Step 16: rolling with the punches</w:t>
+      </w:r>
+    </w:p>
+    <w:p>
+      <w:pPr>
+        <w:rPr>
+          <w:lang w:val="en-US"/>
+        </w:rPr>
+      </w:pPr>
+      <w:r>
+        <w:rPr>
+          <w:lang w:val="en-US"/>
+        </w:rPr>
+        <w:t>By now, I’ve made these comments several times:</w:t>
+      </w:r>
+    </w:p>
+    <w:p>
+      <w:pPr>
+        <w:pStyle w:val="ListParagraph"/>
+        <w:numPr>
+          <w:ilvl w:val="0"/>
+          <w:numId w:val="44"/>
+        </w:numPr>
+        <w:rPr>
+          <w:lang w:val="en-US"/>
+        </w:rPr>
+      </w:pPr>
+      <w:r>
+        <w:rPr>
+          <w:lang w:val="en-US"/>
+        </w:rPr>
+        <w:t>I should do more with the fact that you’re rolling.</w:t>
+      </w:r>
+    </w:p>
+    <w:p>
+      <w:pPr>
+        <w:pStyle w:val="ListParagraph"/>
+        <w:numPr>
+          <w:ilvl w:val="0"/>
+          <w:numId w:val="44"/>
+        </w:numPr>
+        <w:rPr>
+          <w:lang w:val="en-US"/>
+        </w:rPr>
+      </w:pPr>
+      <w:r>
+        <w:rPr>
+          <w:lang w:val="en-US"/>
+        </w:rPr>
+        <w:t xml:space="preserve">The game should be simplified so much that anyone can play. If I </w:t>
+      </w:r>
+      <w:proofErr w:type="gramStart"/>
+      <w:r>
+        <w:rPr>
+          <w:lang w:val="en-US"/>
+        </w:rPr>
+        <w:t>have to</w:t>
+      </w:r>
+      <w:proofErr w:type="gramEnd"/>
+      <w:r>
+        <w:rPr>
+          <w:lang w:val="en-US"/>
+        </w:rPr>
+        <w:t xml:space="preserve">, the first level should just be </w:t>
+      </w:r>
+      <w:r>
+        <w:rPr>
+          <w:i/>
+          <w:iCs/>
+          <w:lang w:val="en-US"/>
+        </w:rPr>
+        <w:t>pressing one button</w:t>
+      </w:r>
+      <w:r>
+        <w:rPr>
+          <w:lang w:val="en-US"/>
+        </w:rPr>
+        <w:t xml:space="preserve"> (to roll right).</w:t>
+      </w:r>
+    </w:p>
+    <w:p>
+      <w:pPr>
+        <w:pStyle w:val="ListParagraph"/>
+        <w:numPr>
+          <w:ilvl w:val="0"/>
+          <w:numId w:val="44"/>
+        </w:numPr>
+        <w:rPr>
+          <w:lang w:val="en-US"/>
+        </w:rPr>
+      </w:pPr>
+      <w:r>
+        <w:rPr>
+          <w:lang w:val="en-US"/>
+        </w:rPr>
+        <w:t>I have way too many different mechanics outlined (terrains, obstacles, special rooms, powerups floating in said rooms, things that can protrude from the terrain …) These should be streamlined and simplified.</w:t>
+      </w:r>
+    </w:p>
+    <w:p>
+      <w:pPr>
+        <w:rPr>
+          <w:lang w:val="en-US"/>
+        </w:rPr>
+      </w:pPr>
+    </w:p>
+    <w:p>
+      <w:pPr>
+        <w:rPr>
+          <w:lang w:val="en-US"/>
+        </w:rPr>
+      </w:pPr>
+      <w:r>
+        <w:rPr>
+          <w:lang w:val="en-US"/>
+        </w:rPr>
+        <w:t>Just now, finishing all the previous tasks, I had an insight.</w:t>
+      </w:r>
+    </w:p>
+    <w:p>
+      <w:pPr>
+        <w:rPr>
+          <w:lang w:val="en-US"/>
+        </w:rPr>
+      </w:pPr>
+    </w:p>
+    <w:p>
+      <w:pPr>
+        <w:rPr>
+          <w:lang w:val="en-US"/>
+        </w:rPr>
+      </w:pPr>
+      <w:r>
+        <w:rPr>
+          <w:lang w:val="en-US"/>
+        </w:rPr>
+        <w:t>I’ve done all this work to ensure a route that flows smoothly, where you can always reach everything, with enough space between rooms to fill it with solid tiles.</w:t>
+      </w:r>
+    </w:p>
+    <w:p>
+      <w:pPr>
+        <w:rPr>
+          <w:lang w:val="en-US"/>
+        </w:rPr>
+      </w:pPr>
+    </w:p>
+    <w:p>
+      <w:pPr>
+        <w:rPr>
+          <w:lang w:val="en-US"/>
+        </w:rPr>
+      </w:pPr>
+      <w:r>
+        <w:rPr>
+          <w:lang w:val="en-US"/>
+        </w:rPr>
+        <w:t xml:space="preserve">This means that there is </w:t>
+      </w:r>
+      <w:r>
+        <w:rPr>
+          <w:b/>
+          <w:bCs/>
+          <w:lang w:val="en-US"/>
+        </w:rPr>
+        <w:t>one place where I can always put something special: inside tiles.</w:t>
+      </w:r>
+    </w:p>
+    <w:p>
+      <w:pPr>
+        <w:rPr>
+          <w:lang w:val="en-US"/>
+        </w:rPr>
+      </w:pPr>
+    </w:p>
+    <w:p>
+      <w:pPr>
+        <w:rPr>
+          <w:b/>
+          <w:bCs/>
+          <w:lang w:val="en-US"/>
+        </w:rPr>
+      </w:pPr>
+      <w:r>
+        <w:rPr>
+          <w:lang w:val="en-US"/>
+        </w:rPr>
+        <w:t xml:space="preserve">Coincidentally, rolling is also something you do </w:t>
+      </w:r>
+      <w:r>
+        <w:rPr>
+          <w:b/>
+          <w:bCs/>
+          <w:lang w:val="en-US"/>
+        </w:rPr>
+        <w:t>on a tile.</w:t>
+      </w:r>
+    </w:p>
+    <w:p>
+      <w:pPr>
+        <w:rPr>
+          <w:b/>
+          <w:bCs/>
+          <w:lang w:val="en-US"/>
+        </w:rPr>
+      </w:pPr>
+    </w:p>
+    <w:p>
+      <w:pPr>
+        <w:rPr>
+          <w:lang w:val="en-US"/>
+        </w:rPr>
+      </w:pPr>
+      <w:r>
+        <w:rPr>
+          <w:lang w:val="en-US"/>
+        </w:rPr>
+        <w:t>Which led me to the following “rule” for this game:</w:t>
+      </w:r>
+      <w:r>
+        <w:rPr>
+          <w:b/>
+          <w:bCs/>
+          <w:lang w:val="en-US"/>
+        </w:rPr>
+        <w:t xml:space="preserve"> all special elements are simply an extension of an existing tile.</w:t>
+      </w:r>
+      <w:r>
+        <w:rPr>
+          <w:lang w:val="en-US"/>
+        </w:rPr>
+        <w:t xml:space="preserve"> </w:t>
+      </w:r>
+    </w:p>
+    <w:p>
+      <w:pPr>
+        <w:pStyle w:val="ListParagraph"/>
+        <w:numPr>
+          <w:ilvl w:val="0"/>
+          <w:numId w:val="45"/>
+        </w:numPr>
+        <w:rPr>
+          <w:lang w:val="en-US"/>
+        </w:rPr>
+      </w:pPr>
+      <w:r>
+        <w:rPr>
+          <w:lang w:val="en-US"/>
+        </w:rPr>
+        <w:t>Want to place spikes</w:t>
+      </w:r>
+      <w:r>
+        <w:rPr>
+          <w:lang w:val="en-US"/>
+        </w:rPr>
+        <w:t>? Find an existing tile and place the “spikes” object on top of it.</w:t>
+      </w:r>
+    </w:p>
+    <w:p>
+      <w:pPr>
+        <w:pStyle w:val="ListParagraph"/>
+        <w:numPr>
+          <w:ilvl w:val="0"/>
+          <w:numId w:val="45"/>
+        </w:numPr>
+        <w:rPr>
+          <w:lang w:val="en-US"/>
+        </w:rPr>
+      </w:pPr>
+      <w:r>
+        <w:rPr>
+          <w:lang w:val="en-US"/>
+        </w:rPr>
+        <w:t>Want a button? Find an existing tile and place a “button” object on top of it.</w:t>
+      </w:r>
+    </w:p>
+    <w:p>
+      <w:pPr>
+        <w:rPr>
+          <w:lang w:val="en-US"/>
+        </w:rPr>
+      </w:pPr>
+    </w:p>
+    <w:p>
+      <w:pPr>
+        <w:rPr>
+          <w:lang w:val="en-US"/>
+        </w:rPr>
+      </w:pPr>
+      <w:r>
+        <w:rPr>
+          <w:lang w:val="en-US"/>
+        </w:rPr>
+        <w:t xml:space="preserve">This means </w:t>
+      </w:r>
+      <w:r>
+        <w:rPr>
+          <w:i/>
+          <w:iCs/>
+          <w:lang w:val="en-US"/>
+        </w:rPr>
+        <w:t>no</w:t>
+      </w:r>
+      <w:r>
+        <w:rPr>
+          <w:lang w:val="en-US"/>
+        </w:rPr>
+        <w:t xml:space="preserve"> powerups (or other obstacles) just floating in mid-air. Which is great, as it gives us back some clarity and space. (Especially when players are sliced up, in smaller rooms, it becomes </w:t>
+      </w:r>
+      <w:r>
+        <w:rPr>
+          <w:i/>
+          <w:iCs/>
+          <w:lang w:val="en-US"/>
+        </w:rPr>
+        <w:t>quite full</w:t>
+      </w:r>
+      <w:r>
+        <w:rPr>
+          <w:lang w:val="en-US"/>
+        </w:rPr>
+        <w:t>.)</w:t>
+      </w:r>
+    </w:p>
+    <w:p>
+      <w:pPr>
+        <w:rPr>
+          <w:lang w:val="en-US"/>
+        </w:rPr>
+      </w:pPr>
+    </w:p>
+    <w:p>
+      <w:pPr>
+        <w:rPr>
+          <w:lang w:val="en-US"/>
+        </w:rPr>
+      </w:pPr>
+      <w:r>
+        <w:rPr>
+          <w:lang w:val="en-US"/>
+        </w:rPr>
+        <w:t xml:space="preserve">This means </w:t>
+      </w:r>
+      <w:r>
+        <w:rPr>
+          <w:i/>
+          <w:iCs/>
+          <w:lang w:val="en-US"/>
+        </w:rPr>
+        <w:t>no</w:t>
+      </w:r>
+      <w:r>
+        <w:rPr>
+          <w:lang w:val="en-US"/>
+        </w:rPr>
+        <w:t xml:space="preserve"> special cases for certain elements, like a laser that spans the full width of the column. (Instead, I can repurpose that to the new system: I can stick a laser gun into the wall, protruding just slightly. </w:t>
+      </w:r>
+      <w:proofErr w:type="gramStart"/>
+      <w:r>
+        <w:rPr>
+          <w:lang w:val="en-US"/>
+        </w:rPr>
+        <w:t>Once in a while</w:t>
+      </w:r>
+      <w:proofErr w:type="gramEnd"/>
+      <w:r>
+        <w:rPr>
+          <w:lang w:val="en-US"/>
+        </w:rPr>
+        <w:t xml:space="preserve">, it </w:t>
+      </w:r>
+      <w:r>
+        <w:rPr>
+          <w:i/>
+          <w:iCs/>
+          <w:lang w:val="en-US"/>
+        </w:rPr>
+        <w:t>shoots</w:t>
+      </w:r>
+      <w:r>
+        <w:rPr>
+          <w:lang w:val="en-US"/>
+        </w:rPr>
+        <w:t xml:space="preserve"> that laser across the room.</w:t>
+      </w:r>
+      <w:r>
+        <w:rPr>
+          <w:lang w:val="en-US"/>
+        </w:rPr>
+        <w:t xml:space="preserve"> Same functionality, but the underlying code and mechanics stay consistent everywhere.</w:t>
+      </w:r>
+      <w:r>
+        <w:rPr>
+          <w:lang w:val="en-US"/>
+        </w:rPr>
+        <w:t>)</w:t>
+      </w:r>
+    </w:p>
+    <w:p>
+      <w:pPr>
+        <w:rPr>
+          <w:lang w:val="en-US"/>
+        </w:rPr>
+      </w:pPr>
+    </w:p>
+    <w:p>
+      <w:pPr>
+        <w:rPr>
+          <w:lang w:val="en-US"/>
+        </w:rPr>
+      </w:pPr>
+      <w:r>
+        <w:rPr>
+          <w:lang w:val="en-US"/>
+        </w:rPr>
+        <w:t>So, how do we create a system like that?</w:t>
+      </w:r>
+    </w:p>
+    <w:p>
+      <w:pPr>
+        <w:pStyle w:val="ListParagraph"/>
+        <w:numPr>
+          <w:ilvl w:val="0"/>
+          <w:numId w:val="46"/>
+        </w:numPr>
+        <w:rPr>
+          <w:lang w:val="en-US"/>
+        </w:rPr>
+      </w:pPr>
+      <w:r>
+        <w:rPr>
+          <w:lang w:val="en-US"/>
+        </w:rPr>
+        <w:t xml:space="preserve">Pick </w:t>
+      </w:r>
+      <w:r>
+        <w:rPr>
+          <w:lang w:val="en-US"/>
+        </w:rPr>
+        <w:t>some</w:t>
+      </w:r>
+      <w:r>
+        <w:rPr>
+          <w:lang w:val="en-US"/>
+        </w:rPr>
+        <w:t xml:space="preserve"> “special thing” we want to place</w:t>
+      </w:r>
+    </w:p>
+    <w:p>
+      <w:pPr>
+        <w:pStyle w:val="ListParagraph"/>
+        <w:numPr>
+          <w:ilvl w:val="0"/>
+          <w:numId w:val="46"/>
+        </w:numPr>
+        <w:rPr>
+          <w:lang w:val="en-US"/>
+        </w:rPr>
+      </w:pPr>
+      <w:r>
+        <w:rPr>
+          <w:lang w:val="en-US"/>
+        </w:rPr>
+        <w:t>Get a list of all tiles within our room.</w:t>
+      </w:r>
+    </w:p>
+    <w:p>
+      <w:pPr>
+        <w:pStyle w:val="ListParagraph"/>
+        <w:numPr>
+          <w:ilvl w:val="0"/>
+          <w:numId w:val="46"/>
+        </w:numPr>
+        <w:rPr>
+          <w:lang w:val="en-US"/>
+        </w:rPr>
+      </w:pPr>
+      <w:r>
+        <w:rPr>
+          <w:lang w:val="en-US"/>
+        </w:rPr>
+        <w:t>Pick a random one. Look at its neighbors to find an open side.</w:t>
+      </w:r>
+    </w:p>
+    <w:p>
+      <w:pPr>
+        <w:pStyle w:val="ListParagraph"/>
+        <w:numPr>
+          <w:ilvl w:val="0"/>
+          <w:numId w:val="46"/>
+        </w:numPr>
+        <w:rPr>
+          <w:lang w:val="en-US"/>
+        </w:rPr>
+      </w:pPr>
+      <w:r>
+        <w:rPr>
+          <w:lang w:val="en-US"/>
+        </w:rPr>
+        <w:t>Check if it’s a slope. (If so, our sprite just needs to rotate to match the angle.)</w:t>
+      </w:r>
+    </w:p>
+    <w:p>
+      <w:pPr>
+        <w:pStyle w:val="ListParagraph"/>
+        <w:numPr>
+          <w:ilvl w:val="0"/>
+          <w:numId w:val="46"/>
+        </w:numPr>
+        <w:rPr>
+          <w:lang w:val="en-US"/>
+        </w:rPr>
+      </w:pPr>
+      <w:r>
+        <w:rPr>
+          <w:lang w:val="en-US"/>
+        </w:rPr>
+        <w:t>Place the thing at the desired location and rotation</w:t>
+      </w:r>
+    </w:p>
+    <w:p>
+      <w:pPr>
+        <w:pStyle w:val="ListParagraph"/>
+        <w:numPr>
+          <w:ilvl w:val="0"/>
+          <w:numId w:val="46"/>
+        </w:numPr>
+        <w:rPr>
+          <w:lang w:val="en-US"/>
+        </w:rPr>
+      </w:pPr>
+      <w:r>
+        <w:rPr>
+          <w:lang w:val="en-US"/>
+        </w:rPr>
+        <w:lastRenderedPageBreak/>
+        <w:t>(Remember it was placed there, so we remove it properly when the room is removed.)</w:t>
+      </w:r>
     </w:p>
     <w:p>
       <w:pPr>
@@ -13162,6 +15804,345 @@
     </w:lvl>
   </w:abstractNum>
   <w:abstractNum w:abstractNumId="16" w15:restartNumberingAfterBreak="0">
+    <w:nsid w:val="2AAC4FE7"/>
+    <w:multiLevelType w:val="hybridMultilevel"/>
+    <w:tmpl w:val="3FA2BA1E"/>
+    <w:lvl w:ilvl="0" w:tplc="04130001">
+      <w:start w:val="1"/>
+      <w:numFmt w:val="bullet"/>
+      <w:lvlText w:val=""/>
+      <w:lvlJc w:val="left"/>
+      <w:pPr>
+        <w:ind w:left="720" w:hanging="360"/>
+      </w:pPr>
+      <w:rPr>
+        <w:rFonts w:ascii="Symbol" w:hAnsi="Symbol" w:hint="default"/>
+      </w:rPr>
+    </w:lvl>
+    <w:lvl w:ilvl="1" w:tplc="04130003" w:tentative="1">
+      <w:start w:val="1"/>
+      <w:numFmt w:val="bullet"/>
+      <w:lvlText w:val="o"/>
+      <w:lvlJc w:val="left"/>
+      <w:pPr>
+        <w:ind w:left="1440" w:hanging="360"/>
+      </w:pPr>
+      <w:rPr>
+        <w:rFonts w:ascii="Courier New" w:hAnsi="Courier New" w:cs="Courier New" w:hint="default"/>
+      </w:rPr>
+    </w:lvl>
+    <w:lvl w:ilvl="2" w:tplc="04130005" w:tentative="1">
+      <w:start w:val="1"/>
+      <w:numFmt w:val="bullet"/>
+      <w:lvlText w:val=""/>
+      <w:lvlJc w:val="left"/>
+      <w:pPr>
+        <w:ind w:left="2160" w:hanging="360"/>
+      </w:pPr>
+      <w:rPr>
+        <w:rFonts w:ascii="Wingdings" w:hAnsi="Wingdings" w:hint="default"/>
+      </w:rPr>
+    </w:lvl>
+    <w:lvl w:ilvl="3" w:tplc="04130001" w:tentative="1">
+      <w:start w:val="1"/>
+      <w:numFmt w:val="bullet"/>
+      <w:lvlText w:val=""/>
+      <w:lvlJc w:val="left"/>
+      <w:pPr>
+        <w:ind w:left="2880" w:hanging="360"/>
+      </w:pPr>
+      <w:rPr>
+        <w:rFonts w:ascii="Symbol" w:hAnsi="Symbol" w:hint="default"/>
+      </w:rPr>
+    </w:lvl>
+    <w:lvl w:ilvl="4" w:tplc="04130003" w:tentative="1">
+      <w:start w:val="1"/>
+      <w:numFmt w:val="bullet"/>
+      <w:lvlText w:val="o"/>
+      <w:lvlJc w:val="left"/>
+      <w:pPr>
+        <w:ind w:left="3600" w:hanging="360"/>
+      </w:pPr>
+      <w:rPr>
+        <w:rFonts w:ascii="Courier New" w:hAnsi="Courier New" w:cs="Courier New" w:hint="default"/>
+      </w:rPr>
+    </w:lvl>
+    <w:lvl w:ilvl="5" w:tplc="04130005" w:tentative="1">
+      <w:start w:val="1"/>
+      <w:numFmt w:val="bullet"/>
+      <w:lvlText w:val=""/>
+      <w:lvlJc w:val="left"/>
+      <w:pPr>
+        <w:ind w:left="4320" w:hanging="360"/>
+      </w:pPr>
+      <w:rPr>
+        <w:rFonts w:ascii="Wingdings" w:hAnsi="Wingdings" w:hint="default"/>
+      </w:rPr>
+    </w:lvl>
+    <w:lvl w:ilvl="6" w:tplc="04130001" w:tentative="1">
+      <w:start w:val="1"/>
+      <w:numFmt w:val="bullet"/>
+      <w:lvlText w:val=""/>
+      <w:lvlJc w:val="left"/>
+      <w:pPr>
+        <w:ind w:left="5040" w:hanging="360"/>
+      </w:pPr>
+      <w:rPr>
+        <w:rFonts w:ascii="Symbol" w:hAnsi="Symbol" w:hint="default"/>
+      </w:rPr>
+    </w:lvl>
+    <w:lvl w:ilvl="7" w:tplc="04130003" w:tentative="1">
+      <w:start w:val="1"/>
+      <w:numFmt w:val="bullet"/>
+      <w:lvlText w:val="o"/>
+      <w:lvlJc w:val="left"/>
+      <w:pPr>
+        <w:ind w:left="5760" w:hanging="360"/>
+      </w:pPr>
+      <w:rPr>
+        <w:rFonts w:ascii="Courier New" w:hAnsi="Courier New" w:cs="Courier New" w:hint="default"/>
+      </w:rPr>
+    </w:lvl>
+    <w:lvl w:ilvl="8" w:tplc="04130005" w:tentative="1">
+      <w:start w:val="1"/>
+      <w:numFmt w:val="bullet"/>
+      <w:lvlText w:val=""/>
+      <w:lvlJc w:val="left"/>
+      <w:pPr>
+        <w:ind w:left="6480" w:hanging="360"/>
+      </w:pPr>
+      <w:rPr>
+        <w:rFonts w:ascii="Wingdings" w:hAnsi="Wingdings" w:hint="default"/>
+      </w:rPr>
+    </w:lvl>
+  </w:abstractNum>
+  <w:abstractNum w:abstractNumId="17" w15:restartNumberingAfterBreak="0">
+    <w:nsid w:val="2AEA1C3A"/>
+    <w:multiLevelType w:val="hybridMultilevel"/>
+    <w:tmpl w:val="047A0EBA"/>
+    <w:lvl w:ilvl="0" w:tplc="04130001">
+      <w:start w:val="1"/>
+      <w:numFmt w:val="bullet"/>
+      <w:lvlText w:val=""/>
+      <w:lvlJc w:val="left"/>
+      <w:pPr>
+        <w:ind w:left="720" w:hanging="360"/>
+      </w:pPr>
+      <w:rPr>
+        <w:rFonts w:ascii="Symbol" w:hAnsi="Symbol" w:hint="default"/>
+      </w:rPr>
+    </w:lvl>
+    <w:lvl w:ilvl="1" w:tplc="04130003" w:tentative="1">
+      <w:start w:val="1"/>
+      <w:numFmt w:val="bullet"/>
+      <w:lvlText w:val="o"/>
+      <w:lvlJc w:val="left"/>
+      <w:pPr>
+        <w:ind w:left="1440" w:hanging="360"/>
+      </w:pPr>
+      <w:rPr>
+        <w:rFonts w:ascii="Courier New" w:hAnsi="Courier New" w:cs="Courier New" w:hint="default"/>
+      </w:rPr>
+    </w:lvl>
+    <w:lvl w:ilvl="2" w:tplc="04130005" w:tentative="1">
+      <w:start w:val="1"/>
+      <w:numFmt w:val="bullet"/>
+      <w:lvlText w:val=""/>
+      <w:lvlJc w:val="left"/>
+      <w:pPr>
+        <w:ind w:left="2160" w:hanging="360"/>
+      </w:pPr>
+      <w:rPr>
+        <w:rFonts w:ascii="Wingdings" w:hAnsi="Wingdings" w:hint="default"/>
+      </w:rPr>
+    </w:lvl>
+    <w:lvl w:ilvl="3" w:tplc="04130001" w:tentative="1">
+      <w:start w:val="1"/>
+      <w:numFmt w:val="bullet"/>
+      <w:lvlText w:val=""/>
+      <w:lvlJc w:val="left"/>
+      <w:pPr>
+        <w:ind w:left="2880" w:hanging="360"/>
+      </w:pPr>
+      <w:rPr>
+        <w:rFonts w:ascii="Symbol" w:hAnsi="Symbol" w:hint="default"/>
+      </w:rPr>
+    </w:lvl>
+    <w:lvl w:ilvl="4" w:tplc="04130003" w:tentative="1">
+      <w:start w:val="1"/>
+      <w:numFmt w:val="bullet"/>
+      <w:lvlText w:val="o"/>
+      <w:lvlJc w:val="left"/>
+      <w:pPr>
+        <w:ind w:left="3600" w:hanging="360"/>
+      </w:pPr>
+      <w:rPr>
+        <w:rFonts w:ascii="Courier New" w:hAnsi="Courier New" w:cs="Courier New" w:hint="default"/>
+      </w:rPr>
+    </w:lvl>
+    <w:lvl w:ilvl="5" w:tplc="04130005" w:tentative="1">
+      <w:start w:val="1"/>
+      <w:numFmt w:val="bullet"/>
+      <w:lvlText w:val=""/>
+      <w:lvlJc w:val="left"/>
+      <w:pPr>
+        <w:ind w:left="4320" w:hanging="360"/>
+      </w:pPr>
+      <w:rPr>
+        <w:rFonts w:ascii="Wingdings" w:hAnsi="Wingdings" w:hint="default"/>
+      </w:rPr>
+    </w:lvl>
+    <w:lvl w:ilvl="6" w:tplc="04130001" w:tentative="1">
+      <w:start w:val="1"/>
+      <w:numFmt w:val="bullet"/>
+      <w:lvlText w:val=""/>
+      <w:lvlJc w:val="left"/>
+      <w:pPr>
+        <w:ind w:left="5040" w:hanging="360"/>
+      </w:pPr>
+      <w:rPr>
+        <w:rFonts w:ascii="Symbol" w:hAnsi="Symbol" w:hint="default"/>
+      </w:rPr>
+    </w:lvl>
+    <w:lvl w:ilvl="7" w:tplc="04130003" w:tentative="1">
+      <w:start w:val="1"/>
+      <w:numFmt w:val="bullet"/>
+      <w:lvlText w:val="o"/>
+      <w:lvlJc w:val="left"/>
+      <w:pPr>
+        <w:ind w:left="5760" w:hanging="360"/>
+      </w:pPr>
+      <w:rPr>
+        <w:rFonts w:ascii="Courier New" w:hAnsi="Courier New" w:cs="Courier New" w:hint="default"/>
+      </w:rPr>
+    </w:lvl>
+    <w:lvl w:ilvl="8" w:tplc="04130005" w:tentative="1">
+      <w:start w:val="1"/>
+      <w:numFmt w:val="bullet"/>
+      <w:lvlText w:val=""/>
+      <w:lvlJc w:val="left"/>
+      <w:pPr>
+        <w:ind w:left="6480" w:hanging="360"/>
+      </w:pPr>
+      <w:rPr>
+        <w:rFonts w:ascii="Wingdings" w:hAnsi="Wingdings" w:hint="default"/>
+      </w:rPr>
+    </w:lvl>
+  </w:abstractNum>
+  <w:abstractNum w:abstractNumId="18" w15:restartNumberingAfterBreak="0">
+    <w:nsid w:val="2AF5366B"/>
+    <w:multiLevelType w:val="hybridMultilevel"/>
+    <w:tmpl w:val="DD4AF766"/>
+    <w:lvl w:ilvl="0" w:tplc="04130001">
+      <w:start w:val="1"/>
+      <w:numFmt w:val="bullet"/>
+      <w:lvlText w:val=""/>
+      <w:lvlJc w:val="left"/>
+      <w:pPr>
+        <w:ind w:left="720" w:hanging="360"/>
+      </w:pPr>
+      <w:rPr>
+        <w:rFonts w:ascii="Symbol" w:hAnsi="Symbol" w:hint="default"/>
+      </w:rPr>
+    </w:lvl>
+    <w:lvl w:ilvl="1" w:tplc="04130003" w:tentative="1">
+      <w:start w:val="1"/>
+      <w:numFmt w:val="bullet"/>
+      <w:lvlText w:val="o"/>
+      <w:lvlJc w:val="left"/>
+      <w:pPr>
+        <w:ind w:left="1440" w:hanging="360"/>
+      </w:pPr>
+      <w:rPr>
+        <w:rFonts w:ascii="Courier New" w:hAnsi="Courier New" w:cs="Courier New" w:hint="default"/>
+      </w:rPr>
+    </w:lvl>
+    <w:lvl w:ilvl="2" w:tplc="04130005" w:tentative="1">
+      <w:start w:val="1"/>
+      <w:numFmt w:val="bullet"/>
+      <w:lvlText w:val=""/>
+      <w:lvlJc w:val="left"/>
+      <w:pPr>
+        <w:ind w:left="2160" w:hanging="360"/>
+      </w:pPr>
+      <w:rPr>
+        <w:rFonts w:ascii="Wingdings" w:hAnsi="Wingdings" w:hint="default"/>
+      </w:rPr>
+    </w:lvl>
+    <w:lvl w:ilvl="3" w:tplc="04130001" w:tentative="1">
+      <w:start w:val="1"/>
+      <w:numFmt w:val="bullet"/>
+      <w:lvlText w:val=""/>
+      <w:lvlJc w:val="left"/>
+      <w:pPr>
+        <w:ind w:left="2880" w:hanging="360"/>
+      </w:pPr>
+      <w:rPr>
+        <w:rFonts w:ascii="Symbol" w:hAnsi="Symbol" w:hint="default"/>
+      </w:rPr>
+    </w:lvl>
+    <w:lvl w:ilvl="4" w:tplc="04130003" w:tentative="1">
+      <w:start w:val="1"/>
+      <w:numFmt w:val="bullet"/>
+      <w:lvlText w:val="o"/>
+      <w:lvlJc w:val="left"/>
+      <w:pPr>
+        <w:ind w:left="3600" w:hanging="360"/>
+      </w:pPr>
+      <w:rPr>
+        <w:rFonts w:ascii="Courier New" w:hAnsi="Courier New" w:cs="Courier New" w:hint="default"/>
+      </w:rPr>
+    </w:lvl>
+    <w:lvl w:ilvl="5" w:tplc="04130005" w:tentative="1">
+      <w:start w:val="1"/>
+      <w:numFmt w:val="bullet"/>
+      <w:lvlText w:val=""/>
+      <w:lvlJc w:val="left"/>
+      <w:pPr>
+        <w:ind w:left="4320" w:hanging="360"/>
+      </w:pPr>
+      <w:rPr>
+        <w:rFonts w:ascii="Wingdings" w:hAnsi="Wingdings" w:hint="default"/>
+      </w:rPr>
+    </w:lvl>
+    <w:lvl w:ilvl="6" w:tplc="04130001" w:tentative="1">
+      <w:start w:val="1"/>
+      <w:numFmt w:val="bullet"/>
+      <w:lvlText w:val=""/>
+      <w:lvlJc w:val="left"/>
+      <w:pPr>
+        <w:ind w:left="5040" w:hanging="360"/>
+      </w:pPr>
+      <w:rPr>
+        <w:rFonts w:ascii="Symbol" w:hAnsi="Symbol" w:hint="default"/>
+      </w:rPr>
+    </w:lvl>
+    <w:lvl w:ilvl="7" w:tplc="04130003" w:tentative="1">
+      <w:start w:val="1"/>
+      <w:numFmt w:val="bullet"/>
+      <w:lvlText w:val="o"/>
+      <w:lvlJc w:val="left"/>
+      <w:pPr>
+        <w:ind w:left="5760" w:hanging="360"/>
+      </w:pPr>
+      <w:rPr>
+        <w:rFonts w:ascii="Courier New" w:hAnsi="Courier New" w:cs="Courier New" w:hint="default"/>
+      </w:rPr>
+    </w:lvl>
+    <w:lvl w:ilvl="8" w:tplc="04130005" w:tentative="1">
+      <w:start w:val="1"/>
+      <w:numFmt w:val="bullet"/>
+      <w:lvlText w:val=""/>
+      <w:lvlJc w:val="left"/>
+      <w:pPr>
+        <w:ind w:left="6480" w:hanging="360"/>
+      </w:pPr>
+      <w:rPr>
+        <w:rFonts w:ascii="Wingdings" w:hAnsi="Wingdings" w:hint="default"/>
+      </w:rPr>
+    </w:lvl>
+  </w:abstractNum>
+  <w:abstractNum w:abstractNumId="19" w15:restartNumberingAfterBreak="0">
     <w:nsid w:val="2FAB68E3"/>
     <w:multiLevelType w:val="hybridMultilevel"/>
     <w:tmpl w:val="38765C5C"/>
@@ -13274,7 +16255,7 @@
       </w:rPr>
     </w:lvl>
   </w:abstractNum>
-  <w:abstractNum w:abstractNumId="17" w15:restartNumberingAfterBreak="0">
+  <w:abstractNum w:abstractNumId="20" w15:restartNumberingAfterBreak="0">
     <w:nsid w:val="314C7906"/>
     <w:multiLevelType w:val="hybridMultilevel"/>
     <w:tmpl w:val="5672DF6E"/>
@@ -13387,7 +16368,7 @@
       </w:rPr>
     </w:lvl>
   </w:abstractNum>
-  <w:abstractNum w:abstractNumId="18" w15:restartNumberingAfterBreak="0">
+  <w:abstractNum w:abstractNumId="21" w15:restartNumberingAfterBreak="0">
     <w:nsid w:val="39315762"/>
     <w:multiLevelType w:val="hybridMultilevel"/>
     <w:tmpl w:val="1B82B202"/>
@@ -13500,7 +16481,7 @@
       </w:rPr>
     </w:lvl>
   </w:abstractNum>
-  <w:abstractNum w:abstractNumId="19" w15:restartNumberingAfterBreak="0">
+  <w:abstractNum w:abstractNumId="22" w15:restartNumberingAfterBreak="0">
     <w:nsid w:val="396347B2"/>
     <w:multiLevelType w:val="hybridMultilevel"/>
     <w:tmpl w:val="86E68CA4"/>
@@ -13613,7 +16594,7 @@
       </w:rPr>
     </w:lvl>
   </w:abstractNum>
-  <w:abstractNum w:abstractNumId="20" w15:restartNumberingAfterBreak="0">
+  <w:abstractNum w:abstractNumId="23" w15:restartNumberingAfterBreak="0">
     <w:nsid w:val="3D6A4D05"/>
     <w:multiLevelType w:val="hybridMultilevel"/>
     <w:tmpl w:val="E11ECBE8"/>
@@ -13726,7 +16707,7 @@
       </w:rPr>
     </w:lvl>
   </w:abstractNum>
-  <w:abstractNum w:abstractNumId="21" w15:restartNumberingAfterBreak="0">
+  <w:abstractNum w:abstractNumId="24" w15:restartNumberingAfterBreak="0">
     <w:nsid w:val="3DD854DF"/>
     <w:multiLevelType w:val="hybridMultilevel"/>
     <w:tmpl w:val="DB947C30"/>
@@ -13839,7 +16820,7 @@
       </w:rPr>
     </w:lvl>
   </w:abstractNum>
-  <w:abstractNum w:abstractNumId="22" w15:restartNumberingAfterBreak="0">
+  <w:abstractNum w:abstractNumId="25" w15:restartNumberingAfterBreak="0">
     <w:nsid w:val="40541E38"/>
     <w:multiLevelType w:val="hybridMultilevel"/>
     <w:tmpl w:val="E7703F64"/>
@@ -13952,7 +16933,7 @@
       </w:rPr>
     </w:lvl>
   </w:abstractNum>
-  <w:abstractNum w:abstractNumId="23" w15:restartNumberingAfterBreak="0">
+  <w:abstractNum w:abstractNumId="26" w15:restartNumberingAfterBreak="0">
     <w:nsid w:val="43D05642"/>
     <w:multiLevelType w:val="hybridMultilevel"/>
     <w:tmpl w:val="D0D294EA"/>
@@ -14065,7 +17046,7 @@
       </w:rPr>
     </w:lvl>
   </w:abstractNum>
-  <w:abstractNum w:abstractNumId="24" w15:restartNumberingAfterBreak="0">
+  <w:abstractNum w:abstractNumId="27" w15:restartNumberingAfterBreak="0">
     <w:nsid w:val="449E11F4"/>
     <w:multiLevelType w:val="hybridMultilevel"/>
     <w:tmpl w:val="F888251E"/>
@@ -14178,7 +17159,7 @@
       </w:rPr>
     </w:lvl>
   </w:abstractNum>
-  <w:abstractNum w:abstractNumId="25" w15:restartNumberingAfterBreak="0">
+  <w:abstractNum w:abstractNumId="28" w15:restartNumberingAfterBreak="0">
     <w:nsid w:val="45C556AC"/>
     <w:multiLevelType w:val="hybridMultilevel"/>
     <w:tmpl w:val="A72A9DDC"/>
@@ -14291,7 +17272,120 @@
       </w:rPr>
     </w:lvl>
   </w:abstractNum>
-  <w:abstractNum w:abstractNumId="26" w15:restartNumberingAfterBreak="0">
+  <w:abstractNum w:abstractNumId="29" w15:restartNumberingAfterBreak="0">
+    <w:nsid w:val="463A74BD"/>
+    <w:multiLevelType w:val="hybridMultilevel"/>
+    <w:tmpl w:val="98743F0C"/>
+    <w:lvl w:ilvl="0" w:tplc="04130001">
+      <w:start w:val="1"/>
+      <w:numFmt w:val="bullet"/>
+      <w:lvlText w:val=""/>
+      <w:lvlJc w:val="left"/>
+      <w:pPr>
+        <w:ind w:left="720" w:hanging="360"/>
+      </w:pPr>
+      <w:rPr>
+        <w:rFonts w:ascii="Symbol" w:hAnsi="Symbol" w:hint="default"/>
+      </w:rPr>
+    </w:lvl>
+    <w:lvl w:ilvl="1" w:tplc="04130003" w:tentative="1">
+      <w:start w:val="1"/>
+      <w:numFmt w:val="bullet"/>
+      <w:lvlText w:val="o"/>
+      <w:lvlJc w:val="left"/>
+      <w:pPr>
+        <w:ind w:left="1440" w:hanging="360"/>
+      </w:pPr>
+      <w:rPr>
+        <w:rFonts w:ascii="Courier New" w:hAnsi="Courier New" w:cs="Courier New" w:hint="default"/>
+      </w:rPr>
+    </w:lvl>
+    <w:lvl w:ilvl="2" w:tplc="04130005" w:tentative="1">
+      <w:start w:val="1"/>
+      <w:numFmt w:val="bullet"/>
+      <w:lvlText w:val=""/>
+      <w:lvlJc w:val="left"/>
+      <w:pPr>
+        <w:ind w:left="2160" w:hanging="360"/>
+      </w:pPr>
+      <w:rPr>
+        <w:rFonts w:ascii="Wingdings" w:hAnsi="Wingdings" w:hint="default"/>
+      </w:rPr>
+    </w:lvl>
+    <w:lvl w:ilvl="3" w:tplc="04130001" w:tentative="1">
+      <w:start w:val="1"/>
+      <w:numFmt w:val="bullet"/>
+      <w:lvlText w:val=""/>
+      <w:lvlJc w:val="left"/>
+      <w:pPr>
+        <w:ind w:left="2880" w:hanging="360"/>
+      </w:pPr>
+      <w:rPr>
+        <w:rFonts w:ascii="Symbol" w:hAnsi="Symbol" w:hint="default"/>
+      </w:rPr>
+    </w:lvl>
+    <w:lvl w:ilvl="4" w:tplc="04130003" w:tentative="1">
+      <w:start w:val="1"/>
+      <w:numFmt w:val="bullet"/>
+      <w:lvlText w:val="o"/>
+      <w:lvlJc w:val="left"/>
+      <w:pPr>
+        <w:ind w:left="3600" w:hanging="360"/>
+      </w:pPr>
+      <w:rPr>
+        <w:rFonts w:ascii="Courier New" w:hAnsi="Courier New" w:cs="Courier New" w:hint="default"/>
+      </w:rPr>
+    </w:lvl>
+    <w:lvl w:ilvl="5" w:tplc="04130005" w:tentative="1">
+      <w:start w:val="1"/>
+      <w:numFmt w:val="bullet"/>
+      <w:lvlText w:val=""/>
+      <w:lvlJc w:val="left"/>
+      <w:pPr>
+        <w:ind w:left="4320" w:hanging="360"/>
+      </w:pPr>
+      <w:rPr>
+        <w:rFonts w:ascii="Wingdings" w:hAnsi="Wingdings" w:hint="default"/>
+      </w:rPr>
+    </w:lvl>
+    <w:lvl w:ilvl="6" w:tplc="04130001" w:tentative="1">
+      <w:start w:val="1"/>
+      <w:numFmt w:val="bullet"/>
+      <w:lvlText w:val=""/>
+      <w:lvlJc w:val="left"/>
+      <w:pPr>
+        <w:ind w:left="5040" w:hanging="360"/>
+      </w:pPr>
+      <w:rPr>
+        <w:rFonts w:ascii="Symbol" w:hAnsi="Symbol" w:hint="default"/>
+      </w:rPr>
+    </w:lvl>
+    <w:lvl w:ilvl="7" w:tplc="04130003" w:tentative="1">
+      <w:start w:val="1"/>
+      <w:numFmt w:val="bullet"/>
+      <w:lvlText w:val="o"/>
+      <w:lvlJc w:val="left"/>
+      <w:pPr>
+        <w:ind w:left="5760" w:hanging="360"/>
+      </w:pPr>
+      <w:rPr>
+        <w:rFonts w:ascii="Courier New" w:hAnsi="Courier New" w:cs="Courier New" w:hint="default"/>
+      </w:rPr>
+    </w:lvl>
+    <w:lvl w:ilvl="8" w:tplc="04130005" w:tentative="1">
+      <w:start w:val="1"/>
+      <w:numFmt w:val="bullet"/>
+      <w:lvlText w:val=""/>
+      <w:lvlJc w:val="left"/>
+      <w:pPr>
+        <w:ind w:left="6480" w:hanging="360"/>
+      </w:pPr>
+      <w:rPr>
+        <w:rFonts w:ascii="Wingdings" w:hAnsi="Wingdings" w:hint="default"/>
+      </w:rPr>
+    </w:lvl>
+  </w:abstractNum>
+  <w:abstractNum w:abstractNumId="30" w15:restartNumberingAfterBreak="0">
     <w:nsid w:val="527812DF"/>
     <w:multiLevelType w:val="hybridMultilevel"/>
     <w:tmpl w:val="44387134"/>
@@ -14404,7 +17498,120 @@
       </w:rPr>
     </w:lvl>
   </w:abstractNum>
-  <w:abstractNum w:abstractNumId="27" w15:restartNumberingAfterBreak="0">
+  <w:abstractNum w:abstractNumId="31" w15:restartNumberingAfterBreak="0">
+    <w:nsid w:val="531220A7"/>
+    <w:multiLevelType w:val="hybridMultilevel"/>
+    <w:tmpl w:val="A4F6D8F8"/>
+    <w:lvl w:ilvl="0" w:tplc="04130001">
+      <w:start w:val="1"/>
+      <w:numFmt w:val="bullet"/>
+      <w:lvlText w:val=""/>
+      <w:lvlJc w:val="left"/>
+      <w:pPr>
+        <w:ind w:left="720" w:hanging="360"/>
+      </w:pPr>
+      <w:rPr>
+        <w:rFonts w:ascii="Symbol" w:hAnsi="Symbol" w:hint="default"/>
+      </w:rPr>
+    </w:lvl>
+    <w:lvl w:ilvl="1" w:tplc="04130003" w:tentative="1">
+      <w:start w:val="1"/>
+      <w:numFmt w:val="bullet"/>
+      <w:lvlText w:val="o"/>
+      <w:lvlJc w:val="left"/>
+      <w:pPr>
+        <w:ind w:left="1440" w:hanging="360"/>
+      </w:pPr>
+      <w:rPr>
+        <w:rFonts w:ascii="Courier New" w:hAnsi="Courier New" w:cs="Courier New" w:hint="default"/>
+      </w:rPr>
+    </w:lvl>
+    <w:lvl w:ilvl="2" w:tplc="04130005" w:tentative="1">
+      <w:start w:val="1"/>
+      <w:numFmt w:val="bullet"/>
+      <w:lvlText w:val=""/>
+      <w:lvlJc w:val="left"/>
+      <w:pPr>
+        <w:ind w:left="2160" w:hanging="360"/>
+      </w:pPr>
+      <w:rPr>
+        <w:rFonts w:ascii="Wingdings" w:hAnsi="Wingdings" w:hint="default"/>
+      </w:rPr>
+    </w:lvl>
+    <w:lvl w:ilvl="3" w:tplc="04130001" w:tentative="1">
+      <w:start w:val="1"/>
+      <w:numFmt w:val="bullet"/>
+      <w:lvlText w:val=""/>
+      <w:lvlJc w:val="left"/>
+      <w:pPr>
+        <w:ind w:left="2880" w:hanging="360"/>
+      </w:pPr>
+      <w:rPr>
+        <w:rFonts w:ascii="Symbol" w:hAnsi="Symbol" w:hint="default"/>
+      </w:rPr>
+    </w:lvl>
+    <w:lvl w:ilvl="4" w:tplc="04130003" w:tentative="1">
+      <w:start w:val="1"/>
+      <w:numFmt w:val="bullet"/>
+      <w:lvlText w:val="o"/>
+      <w:lvlJc w:val="left"/>
+      <w:pPr>
+        <w:ind w:left="3600" w:hanging="360"/>
+      </w:pPr>
+      <w:rPr>
+        <w:rFonts w:ascii="Courier New" w:hAnsi="Courier New" w:cs="Courier New" w:hint="default"/>
+      </w:rPr>
+    </w:lvl>
+    <w:lvl w:ilvl="5" w:tplc="04130005" w:tentative="1">
+      <w:start w:val="1"/>
+      <w:numFmt w:val="bullet"/>
+      <w:lvlText w:val=""/>
+      <w:lvlJc w:val="left"/>
+      <w:pPr>
+        <w:ind w:left="4320" w:hanging="360"/>
+      </w:pPr>
+      <w:rPr>
+        <w:rFonts w:ascii="Wingdings" w:hAnsi="Wingdings" w:hint="default"/>
+      </w:rPr>
+    </w:lvl>
+    <w:lvl w:ilvl="6" w:tplc="04130001" w:tentative="1">
+      <w:start w:val="1"/>
+      <w:numFmt w:val="bullet"/>
+      <w:lvlText w:val=""/>
+      <w:lvlJc w:val="left"/>
+      <w:pPr>
+        <w:ind w:left="5040" w:hanging="360"/>
+      </w:pPr>
+      <w:rPr>
+        <w:rFonts w:ascii="Symbol" w:hAnsi="Symbol" w:hint="default"/>
+      </w:rPr>
+    </w:lvl>
+    <w:lvl w:ilvl="7" w:tplc="04130003" w:tentative="1">
+      <w:start w:val="1"/>
+      <w:numFmt w:val="bullet"/>
+      <w:lvlText w:val="o"/>
+      <w:lvlJc w:val="left"/>
+      <w:pPr>
+        <w:ind w:left="5760" w:hanging="360"/>
+      </w:pPr>
+      <w:rPr>
+        <w:rFonts w:ascii="Courier New" w:hAnsi="Courier New" w:cs="Courier New" w:hint="default"/>
+      </w:rPr>
+    </w:lvl>
+    <w:lvl w:ilvl="8" w:tplc="04130005" w:tentative="1">
+      <w:start w:val="1"/>
+      <w:numFmt w:val="bullet"/>
+      <w:lvlText w:val=""/>
+      <w:lvlJc w:val="left"/>
+      <w:pPr>
+        <w:ind w:left="6480" w:hanging="360"/>
+      </w:pPr>
+      <w:rPr>
+        <w:rFonts w:ascii="Wingdings" w:hAnsi="Wingdings" w:hint="default"/>
+      </w:rPr>
+    </w:lvl>
+  </w:abstractNum>
+  <w:abstractNum w:abstractNumId="32" w15:restartNumberingAfterBreak="0">
     <w:nsid w:val="59E14E0B"/>
     <w:multiLevelType w:val="hybridMultilevel"/>
     <w:tmpl w:val="6DBE78C0"/>
@@ -14517,7 +17724,7 @@
       </w:rPr>
     </w:lvl>
   </w:abstractNum>
-  <w:abstractNum w:abstractNumId="28" w15:restartNumberingAfterBreak="0">
+  <w:abstractNum w:abstractNumId="33" w15:restartNumberingAfterBreak="0">
     <w:nsid w:val="5FFA56BC"/>
     <w:multiLevelType w:val="hybridMultilevel"/>
     <w:tmpl w:val="3F28384A"/>
@@ -14630,7 +17837,7 @@
       </w:rPr>
     </w:lvl>
   </w:abstractNum>
-  <w:abstractNum w:abstractNumId="29" w15:restartNumberingAfterBreak="0">
+  <w:abstractNum w:abstractNumId="34" w15:restartNumberingAfterBreak="0">
     <w:nsid w:val="63DE74D0"/>
     <w:multiLevelType w:val="hybridMultilevel"/>
     <w:tmpl w:val="4892913C"/>
@@ -14743,7 +17950,7 @@
       </w:rPr>
     </w:lvl>
   </w:abstractNum>
-  <w:abstractNum w:abstractNumId="30" w15:restartNumberingAfterBreak="0">
+  <w:abstractNum w:abstractNumId="35" w15:restartNumberingAfterBreak="0">
     <w:nsid w:val="69A51DE4"/>
     <w:multiLevelType w:val="hybridMultilevel"/>
     <w:tmpl w:val="DE364B3E"/>
@@ -14856,7 +18063,7 @@
       </w:rPr>
     </w:lvl>
   </w:abstractNum>
-  <w:abstractNum w:abstractNumId="31" w15:restartNumberingAfterBreak="0">
+  <w:abstractNum w:abstractNumId="36" w15:restartNumberingAfterBreak="0">
     <w:nsid w:val="6CC763B0"/>
     <w:multiLevelType w:val="hybridMultilevel"/>
     <w:tmpl w:val="6A688C0C"/>
@@ -14969,7 +18176,7 @@
       </w:rPr>
     </w:lvl>
   </w:abstractNum>
-  <w:abstractNum w:abstractNumId="32" w15:restartNumberingAfterBreak="0">
+  <w:abstractNum w:abstractNumId="37" w15:restartNumberingAfterBreak="0">
     <w:nsid w:val="74216DB5"/>
     <w:multiLevelType w:val="hybridMultilevel"/>
     <w:tmpl w:val="275075BA"/>
@@ -15082,7 +18289,7 @@
       </w:rPr>
     </w:lvl>
   </w:abstractNum>
-  <w:abstractNum w:abstractNumId="33" w15:restartNumberingAfterBreak="0">
+  <w:abstractNum w:abstractNumId="38" w15:restartNumberingAfterBreak="0">
     <w:nsid w:val="75103744"/>
     <w:multiLevelType w:val="hybridMultilevel"/>
     <w:tmpl w:val="CDCCBACA"/>
@@ -15195,7 +18402,7 @@
       </w:rPr>
     </w:lvl>
   </w:abstractNum>
-  <w:abstractNum w:abstractNumId="34" w15:restartNumberingAfterBreak="0">
+  <w:abstractNum w:abstractNumId="39" w15:restartNumberingAfterBreak="0">
     <w:nsid w:val="756C0EB8"/>
     <w:multiLevelType w:val="hybridMultilevel"/>
     <w:tmpl w:val="D5D035CC"/>
@@ -15308,7 +18515,7 @@
       </w:rPr>
     </w:lvl>
   </w:abstractNum>
-  <w:abstractNum w:abstractNumId="35" w15:restartNumberingAfterBreak="0">
+  <w:abstractNum w:abstractNumId="40" w15:restartNumberingAfterBreak="0">
     <w:nsid w:val="759827A7"/>
     <w:multiLevelType w:val="hybridMultilevel"/>
     <w:tmpl w:val="D6B6AA46"/>
@@ -15421,7 +18628,7 @@
       </w:rPr>
     </w:lvl>
   </w:abstractNum>
-  <w:abstractNum w:abstractNumId="36" w15:restartNumberingAfterBreak="0">
+  <w:abstractNum w:abstractNumId="41" w15:restartNumberingAfterBreak="0">
     <w:nsid w:val="76241882"/>
     <w:multiLevelType w:val="hybridMultilevel"/>
     <w:tmpl w:val="D304C448"/>
@@ -15534,7 +18741,7 @@
       </w:rPr>
     </w:lvl>
   </w:abstractNum>
-  <w:abstractNum w:abstractNumId="37" w15:restartNumberingAfterBreak="0">
+  <w:abstractNum w:abstractNumId="42" w15:restartNumberingAfterBreak="0">
     <w:nsid w:val="7B320CA6"/>
     <w:multiLevelType w:val="hybridMultilevel"/>
     <w:tmpl w:val="F8CA0562"/>
@@ -15647,7 +18854,7 @@
       </w:rPr>
     </w:lvl>
   </w:abstractNum>
-  <w:abstractNum w:abstractNumId="38" w15:restartNumberingAfterBreak="0">
+  <w:abstractNum w:abstractNumId="43" w15:restartNumberingAfterBreak="0">
     <w:nsid w:val="7C85478D"/>
     <w:multiLevelType w:val="hybridMultilevel"/>
     <w:tmpl w:val="7EC82C7E"/>
@@ -15760,7 +18967,7 @@
       </w:rPr>
     </w:lvl>
   </w:abstractNum>
-  <w:abstractNum w:abstractNumId="39" w15:restartNumberingAfterBreak="0">
+  <w:abstractNum w:abstractNumId="44" w15:restartNumberingAfterBreak="0">
     <w:nsid w:val="7E943578"/>
     <w:multiLevelType w:val="hybridMultilevel"/>
     <w:tmpl w:val="EA148938"/>
@@ -15873,7 +19080,7 @@
       </w:rPr>
     </w:lvl>
   </w:abstractNum>
-  <w:abstractNum w:abstractNumId="40" w15:restartNumberingAfterBreak="0">
+  <w:abstractNum w:abstractNumId="45" w15:restartNumberingAfterBreak="0">
     <w:nsid w:val="7F890B5B"/>
     <w:multiLevelType w:val="hybridMultilevel"/>
     <w:tmpl w:val="A8C8A016"/>
@@ -15987,7 +19194,7 @@
     </w:lvl>
   </w:abstractNum>
   <w:num w:numId="1">
-    <w:abstractNumId w:val="29"/>
+    <w:abstractNumId w:val="34"/>
   </w:num>
   <w:num w:numId="2">
     <w:abstractNumId w:val="13"/>
@@ -15999,22 +19206,22 @@
     <w:abstractNumId w:val="3"/>
   </w:num>
   <w:num w:numId="5">
-    <w:abstractNumId w:val="39"/>
+    <w:abstractNumId w:val="44"/>
   </w:num>
   <w:num w:numId="6">
-    <w:abstractNumId w:val="38"/>
+    <w:abstractNumId w:val="43"/>
   </w:num>
   <w:num w:numId="7">
-    <w:abstractNumId w:val="21"/>
+    <w:abstractNumId w:val="24"/>
   </w:num>
   <w:num w:numId="8">
-    <w:abstractNumId w:val="16"/>
+    <w:abstractNumId w:val="19"/>
   </w:num>
   <w:num w:numId="9">
     <w:abstractNumId w:val="5"/>
   </w:num>
   <w:num w:numId="10">
-    <w:abstractNumId w:val="19"/>
+    <w:abstractNumId w:val="22"/>
   </w:num>
   <w:num w:numId="11">
     <w:abstractNumId w:val="1"/>
@@ -16023,7 +19230,7 @@
     <w:abstractNumId w:val="9"/>
   </w:num>
   <w:num w:numId="13">
-    <w:abstractNumId w:val="34"/>
+    <w:abstractNumId w:val="39"/>
   </w:num>
   <w:num w:numId="14">
     <w:abstractNumId w:val="6"/>
@@ -16032,25 +19239,25 @@
     <w:abstractNumId w:val="2"/>
   </w:num>
   <w:num w:numId="16">
-    <w:abstractNumId w:val="23"/>
+    <w:abstractNumId w:val="26"/>
   </w:num>
   <w:num w:numId="17">
-    <w:abstractNumId w:val="18"/>
+    <w:abstractNumId w:val="21"/>
   </w:num>
   <w:num w:numId="18">
-    <w:abstractNumId w:val="40"/>
+    <w:abstractNumId w:val="45"/>
   </w:num>
   <w:num w:numId="19">
     <w:abstractNumId w:val="15"/>
   </w:num>
   <w:num w:numId="20">
-    <w:abstractNumId w:val="31"/>
+    <w:abstractNumId w:val="36"/>
   </w:num>
   <w:num w:numId="21">
     <w:abstractNumId w:val="8"/>
   </w:num>
   <w:num w:numId="22">
-    <w:abstractNumId w:val="32"/>
+    <w:abstractNumId w:val="37"/>
   </w:num>
   <w:num w:numId="23">
     <w:abstractNumId w:val="10"/>
@@ -16059,7 +19266,7 @@
     <w:abstractNumId w:val="14"/>
   </w:num>
   <w:num w:numId="25">
-    <w:abstractNumId w:val="20"/>
+    <w:abstractNumId w:val="23"/>
   </w:num>
   <w:num w:numId="26">
     <w:abstractNumId w:val="11"/>
@@ -16071,43 +19278,58 @@
     <w:abstractNumId w:val="7"/>
   </w:num>
   <w:num w:numId="29">
+    <w:abstractNumId w:val="33"/>
+  </w:num>
+  <w:num w:numId="30">
+    <w:abstractNumId w:val="27"/>
+  </w:num>
+  <w:num w:numId="31">
+    <w:abstractNumId w:val="32"/>
+  </w:num>
+  <w:num w:numId="32">
     <w:abstractNumId w:val="28"/>
   </w:num>
-  <w:num w:numId="30">
-    <w:abstractNumId w:val="24"/>
+  <w:num w:numId="33">
+    <w:abstractNumId w:val="41"/>
   </w:num>
-  <w:num w:numId="31">
-    <w:abstractNumId w:val="27"/>
-  </w:num>
-  <w:num w:numId="32">
+  <w:num w:numId="34">
     <w:abstractNumId w:val="25"/>
   </w:num>
-  <w:num w:numId="33">
-    <w:abstractNumId w:val="36"/>
-  </w:num>
-  <w:num w:numId="34">
-    <w:abstractNumId w:val="22"/>
-  </w:num>
   <w:num w:numId="35">
-    <w:abstractNumId w:val="30"/>
+    <w:abstractNumId w:val="35"/>
   </w:num>
   <w:num w:numId="36">
-    <w:abstractNumId w:val="37"/>
+    <w:abstractNumId w:val="42"/>
   </w:num>
   <w:num w:numId="37">
     <w:abstractNumId w:val="4"/>
   </w:num>
   <w:num w:numId="38">
-    <w:abstractNumId w:val="33"/>
+    <w:abstractNumId w:val="38"/>
   </w:num>
   <w:num w:numId="39">
-    <w:abstractNumId w:val="26"/>
+    <w:abstractNumId w:val="30"/>
   </w:num>
   <w:num w:numId="40">
+    <w:abstractNumId w:val="20"/>
+  </w:num>
+  <w:num w:numId="41">
+    <w:abstractNumId w:val="40"/>
+  </w:num>
+  <w:num w:numId="42">
     <w:abstractNumId w:val="17"/>
   </w:num>
-  <w:num w:numId="41">
-    <w:abstractNumId w:val="35"/>
+  <w:num w:numId="43">
+    <w:abstractNumId w:val="29"/>
+  </w:num>
+  <w:num w:numId="44">
+    <w:abstractNumId w:val="31"/>
+  </w:num>
+  <w:num w:numId="45">
+    <w:abstractNumId w:val="16"/>
+  </w:num>
+  <w:num w:numId="46">
+    <w:abstractNumId w:val="18"/>
   </w:num>
   <w:numIdMacAtCleanup w:val="35"/>
 </w:numbering>

</xml_diff>

<commit_message>
Many rewrites, extra terrains, improvements to core rules, solid plan for last parts
</commit_message>
<xml_diff>
--- a/non-game/[Devlog] Rolling in the Sheepe.docx
+++ b/non-game/[Devlog] Rolling in the Sheepe.docx
@@ -6,22 +6,12 @@
       <w:pPr>
         <w:pStyle w:val="Heading1"/>
       </w:pPr>
-      <w:proofErr w:type="spellStart"/>
-      <w:r>
-        <w:t>Devlog</w:t>
-      </w:r>
-      <w:proofErr w:type="spellEnd"/>
-      <w:r>
-        <w:t xml:space="preserve">: </w:t>
-      </w:r>
-      <w:r>
-        <w:t xml:space="preserve">Rolling in the </w:t>
-      </w:r>
-      <w:proofErr w:type="spellStart"/>
-      <w:r>
-        <w:t>sheepe</w:t>
-      </w:r>
-      <w:proofErr w:type="spellEnd"/>
+      <w:r>
+        <w:t xml:space="preserve">Devlog: </w:t>
+      </w:r>
+      <w:r>
+        <w:t>Rolling in the sheepe</w:t>
+      </w:r>
     </w:p>
     <w:p>
       <w:pPr>
@@ -41,7 +31,6 @@
         </w:rPr>
         <w:t xml:space="preserve">elcome to my </w:t>
       </w:r>
-      <w:proofErr w:type="spellStart"/>
       <w:r>
         <w:rPr>
           <w:b/>
@@ -50,40 +39,11 @@
         </w:rPr>
         <w:t>devlog</w:t>
       </w:r>
-      <w:proofErr w:type="spellEnd"/>
-      <w:r>
-        <w:rPr>
-          <w:lang w:val="en-US"/>
-        </w:rPr>
-        <w:t xml:space="preserve"> for the game “</w:t>
-      </w:r>
-      <w:proofErr w:type="spellStart"/>
-      <w:r>
-        <w:rPr>
-          <w:lang w:val="en-US"/>
-        </w:rPr>
-        <w:t>Sheepe</w:t>
-      </w:r>
-      <w:proofErr w:type="spellEnd"/>
-      <w:r>
-        <w:rPr>
-          <w:lang w:val="en-US"/>
-        </w:rPr>
-        <w:t xml:space="preserve">”, otherwise known as “Rolling in the </w:t>
-      </w:r>
-      <w:proofErr w:type="spellStart"/>
-      <w:r>
-        <w:rPr>
-          <w:lang w:val="en-US"/>
-        </w:rPr>
-        <w:t>Sheepe</w:t>
-      </w:r>
-      <w:proofErr w:type="spellEnd"/>
-      <w:r>
-        <w:rPr>
-          <w:lang w:val="en-US"/>
-        </w:rPr>
-        <w:t>”.</w:t>
+      <w:r>
+        <w:rPr>
+          <w:lang w:val="en-US"/>
+        </w:rPr>
+        <w:t xml:space="preserve"> for the game “Sheepe”, otherwise known as “Rolling in the Sheepe”.</w:t>
       </w:r>
     </w:p>
     <w:p>
@@ -181,19 +141,11 @@
           <w:lang w:val="en-US"/>
         </w:rPr>
       </w:pPr>
-      <w:proofErr w:type="gramStart"/>
-      <w:r>
-        <w:rPr>
-          <w:lang w:val="en-US"/>
-        </w:rPr>
-        <w:t>So</w:t>
-      </w:r>
-      <w:proofErr w:type="gramEnd"/>
-      <w:r>
-        <w:rPr>
-          <w:lang w:val="en-US"/>
-        </w:rPr>
-        <w:t xml:space="preserve"> let’s get started!</w:t>
+      <w:r>
+        <w:rPr>
+          <w:lang w:val="en-US"/>
+        </w:rPr>
+        <w:t>So let’s get started!</w:t>
       </w:r>
     </w:p>
     <w:p>
@@ -533,21 +485,7 @@
         <w:rPr>
           <w:lang w:val="en-US"/>
         </w:rPr>
-        <w:t xml:space="preserve">Hopefully, the friction with walls/floors will allow it to move forward and </w:t>
-      </w:r>
-      <w:proofErr w:type="gramStart"/>
-      <w:r>
-        <w:rPr>
-          <w:lang w:val="en-US"/>
-        </w:rPr>
-        <w:t>actually make</w:t>
-      </w:r>
-      <w:proofErr w:type="gramEnd"/>
-      <w:r>
-        <w:rPr>
-          <w:lang w:val="en-US"/>
-        </w:rPr>
-        <w:t xml:space="preserve"> this game possible.</w:t>
+        <w:t>Hopefully, the friction with walls/floors will allow it to move forward and actually make this game possible.</w:t>
       </w:r>
     </w:p>
     <w:p>
@@ -659,14 +597,7 @@
         <w:rPr>
           <w:lang w:val="en-US"/>
         </w:rPr>
-        <w:t xml:space="preserve"> When you roll into a spike, it should </w:t>
-      </w:r>
-      <w:proofErr w:type="gramStart"/>
-      <w:r>
-        <w:rPr>
-          <w:lang w:val="en-US"/>
-        </w:rPr>
-        <w:t xml:space="preserve">actually </w:t>
+        <w:t xml:space="preserve"> When you roll into a spike, it should actually </w:t>
       </w:r>
       <w:r>
         <w:rPr>
@@ -674,29 +605,20 @@
           <w:bCs/>
           <w:lang w:val="en-US"/>
         </w:rPr>
-        <w:t>slice</w:t>
-      </w:r>
-      <w:proofErr w:type="gramEnd"/>
+        <w:t>slice your</w:t>
+      </w:r>
+      <w:r>
+        <w:rPr>
+          <w:lang w:val="en-US"/>
+        </w:rPr>
+        <w:t xml:space="preserve"> </w:t>
+      </w:r>
       <w:r>
         <w:rPr>
           <w:b/>
           <w:bCs/>
           <w:lang w:val="en-US"/>
         </w:rPr>
-        <w:t xml:space="preserve"> your</w:t>
-      </w:r>
-      <w:r>
-        <w:rPr>
-          <w:lang w:val="en-US"/>
-        </w:rPr>
-        <w:t xml:space="preserve"> </w:t>
-      </w:r>
-      <w:r>
-        <w:rPr>
-          <w:b/>
-          <w:bCs/>
-          <w:lang w:val="en-US"/>
-        </w:rPr>
         <w:t>body in two.</w:t>
       </w:r>
     </w:p>
@@ -718,48 +640,20 @@
         <w:rPr>
           <w:lang w:val="en-US"/>
         </w:rPr>
-        <w:t xml:space="preserve">First </w:t>
-      </w:r>
-      <w:proofErr w:type="gramStart"/>
-      <w:r>
-        <w:rPr>
-          <w:lang w:val="en-US"/>
-        </w:rPr>
-        <w:t>try:</w:t>
-      </w:r>
-      <w:proofErr w:type="gramEnd"/>
-      <w:r>
-        <w:rPr>
-          <w:lang w:val="en-US"/>
-        </w:rPr>
-        <w:t xml:space="preserve"> easy and convex</w:t>
-      </w:r>
-    </w:p>
-    <w:p>
-      <w:pPr>
-        <w:rPr>
-          <w:lang w:val="en-US"/>
-        </w:rPr>
-      </w:pPr>
-      <w:r>
-        <w:rPr>
-          <w:lang w:val="en-US"/>
-        </w:rPr>
-        <w:t xml:space="preserve">I drew some quick diagrams in my notebook until I saw a pattern. This pattern was </w:t>
-      </w:r>
-      <w:proofErr w:type="gramStart"/>
-      <w:r>
-        <w:rPr>
-          <w:lang w:val="en-US"/>
-        </w:rPr>
-        <w:t>really easy</w:t>
-      </w:r>
-      <w:proofErr w:type="gramEnd"/>
-      <w:r>
-        <w:rPr>
-          <w:lang w:val="en-US"/>
-        </w:rPr>
-        <w:t xml:space="preserve"> to implement and created perfect slices … </w:t>
+        <w:t>First try: easy and convex</w:t>
+      </w:r>
+    </w:p>
+    <w:p>
+      <w:pPr>
+        <w:rPr>
+          <w:lang w:val="en-US"/>
+        </w:rPr>
+      </w:pPr>
+      <w:r>
+        <w:rPr>
+          <w:lang w:val="en-US"/>
+        </w:rPr>
+        <w:t xml:space="preserve">I drew some quick diagrams in my notebook until I saw a pattern. This pattern was really easy to implement and created perfect slices … </w:t>
       </w:r>
       <w:r>
         <w:rPr>
@@ -890,23 +784,7 @@
           <w:iCs/>
           <w:lang w:val="en-US"/>
         </w:rPr>
-        <w:t xml:space="preserve">. </w:t>
-      </w:r>
-      <w:proofErr w:type="gramStart"/>
-      <w:r>
-        <w:rPr>
-          <w:iCs/>
-          <w:lang w:val="en-US"/>
-        </w:rPr>
-        <w:t>So</w:t>
-      </w:r>
-      <w:proofErr w:type="gramEnd"/>
-      <w:r>
-        <w:rPr>
-          <w:iCs/>
-          <w:lang w:val="en-US"/>
-        </w:rPr>
-        <w:t xml:space="preserve"> I needed something that worked for </w:t>
+        <w:t xml:space="preserve">. So I needed something that worked for </w:t>
       </w:r>
       <w:r>
         <w:rPr>
@@ -966,23 +844,7 @@
           <w:iCs/>
           <w:lang w:val="en-US"/>
         </w:rPr>
-        <w:t xml:space="preserve">But first, let’s </w:t>
-      </w:r>
-      <w:proofErr w:type="gramStart"/>
-      <w:r>
-        <w:rPr>
-          <w:iCs/>
-          <w:lang w:val="en-US"/>
-        </w:rPr>
-        <w:t>take a look</w:t>
-      </w:r>
-      <w:proofErr w:type="gramEnd"/>
-      <w:r>
-        <w:rPr>
-          <w:iCs/>
-          <w:lang w:val="en-US"/>
-        </w:rPr>
-        <w:t xml:space="preserve"> at my first algorithm:</w:t>
+        <w:t>But first, let’s take a look at my first algorithm:</w:t>
       </w:r>
     </w:p>
     <w:p>
@@ -1110,23 +972,7 @@
           <w:iCs/>
           <w:lang w:val="en-US"/>
         </w:rPr>
-        <w:t xml:space="preserve">We’ve found two </w:t>
-      </w:r>
-      <w:proofErr w:type="gramStart"/>
-      <w:r>
-        <w:rPr>
-          <w:iCs/>
-          <w:lang w:val="en-US"/>
-        </w:rPr>
-        <w:t>intersections?</w:t>
-      </w:r>
-      <w:proofErr w:type="gramEnd"/>
-      <w:r>
-        <w:rPr>
-          <w:iCs/>
-          <w:lang w:val="en-US"/>
-        </w:rPr>
-        <w:t xml:space="preserve"> Great, we’re done.</w:t>
+        <w:t>We’ve found two intersections? Great, we’re done.</w:t>
       </w:r>
     </w:p>
     <w:p>
@@ -1234,23 +1080,7 @@
           <w:iCs/>
           <w:lang w:val="en-US"/>
         </w:rPr>
-        <w:t xml:space="preserve">As I said, this works flawlessly. </w:t>
-      </w:r>
-      <w:proofErr w:type="gramStart"/>
-      <w:r>
-        <w:rPr>
-          <w:iCs/>
-          <w:lang w:val="en-US"/>
-        </w:rPr>
-        <w:t>As long as</w:t>
-      </w:r>
-      <w:proofErr w:type="gramEnd"/>
-      <w:r>
-        <w:rPr>
-          <w:iCs/>
-          <w:lang w:val="en-US"/>
-        </w:rPr>
-        <w:t xml:space="preserve"> you don’t forget to:</w:t>
+        <w:t>As I said, this works flawlessly. As long as you don’t forget to:</w:t>
       </w:r>
     </w:p>
     <w:p>
@@ -1298,23 +1128,7 @@
           <w:iCs/>
           <w:lang w:val="en-US"/>
         </w:rPr>
-        <w:t>. (</w:t>
-      </w:r>
-      <w:proofErr w:type="gramStart"/>
-      <w:r>
-        <w:rPr>
-          <w:iCs/>
-          <w:lang w:val="en-US"/>
-        </w:rPr>
-        <w:t>Taking into account</w:t>
-      </w:r>
-      <w:proofErr w:type="gramEnd"/>
-      <w:r>
-        <w:rPr>
-          <w:iCs/>
-          <w:lang w:val="en-US"/>
-        </w:rPr>
-        <w:t xml:space="preserve"> the rotation and position of its body.)</w:t>
+        <w:t>. (Taking into account the rotation and position of its body.)</w:t>
       </w:r>
     </w:p>
     <w:p>
@@ -1482,21 +1296,7 @@
         <w:rPr>
           <w:lang w:val="en-US"/>
         </w:rPr>
-        <w:t xml:space="preserve">Second </w:t>
-      </w:r>
-      <w:proofErr w:type="gramStart"/>
-      <w:r>
-        <w:rPr>
-          <w:lang w:val="en-US"/>
-        </w:rPr>
-        <w:t>try:</w:t>
-      </w:r>
-      <w:proofErr w:type="gramEnd"/>
-      <w:r>
-        <w:rPr>
-          <w:lang w:val="en-US"/>
-        </w:rPr>
-        <w:t xml:space="preserve"> breaking it down</w:t>
+        <w:t>Second try: breaking it down</w:t>
       </w:r>
     </w:p>
     <w:p>
@@ -1672,21 +1472,12 @@
           <w:lang w:val="en-US"/>
         </w:rPr>
       </w:pPr>
-      <w:proofErr w:type="gramStart"/>
-      <w:r>
-        <w:rPr>
-          <w:iCs/>
-          <w:lang w:val="en-US"/>
-        </w:rPr>
-        <w:t>So</w:t>
-      </w:r>
-      <w:proofErr w:type="gramEnd"/>
-      <w:r>
-        <w:rPr>
-          <w:iCs/>
-          <w:lang w:val="en-US"/>
-        </w:rPr>
-        <w:t xml:space="preserve"> this is great! It’s just what we need actually! </w:t>
+      <w:r>
+        <w:rPr>
+          <w:iCs/>
+          <w:lang w:val="en-US"/>
+        </w:rPr>
+        <w:t xml:space="preserve">So this is great! It’s just what we need actually! </w:t>
       </w:r>
     </w:p>
     <w:p>
@@ -2037,23 +1828,7 @@
           <w:iCs/>
           <w:lang w:val="en-US"/>
         </w:rPr>
-        <w:t xml:space="preserve"> If they share only a single point, I consider them “separate</w:t>
-      </w:r>
-      <w:proofErr w:type="gramStart"/>
-      <w:r>
-        <w:rPr>
-          <w:iCs/>
-          <w:lang w:val="en-US"/>
-        </w:rPr>
-        <w:t>”</w:t>
-      </w:r>
-      <w:proofErr w:type="gramEnd"/>
-      <w:r>
-        <w:rPr>
-          <w:iCs/>
-          <w:lang w:val="en-US"/>
-        </w:rPr>
-        <w:t xml:space="preserve"> and </w:t>
+        <w:t xml:space="preserve"> If they share only a single point, I consider them “separate” and </w:t>
       </w:r>
       <w:r>
         <w:rPr>
@@ -2345,27 +2120,13 @@
         <w:rPr>
           <w:lang w:val="en-US"/>
         </w:rPr>
-        <w:t xml:space="preserve">There’s a </w:t>
-      </w:r>
-      <w:proofErr w:type="gramStart"/>
-      <w:r>
-        <w:rPr>
-          <w:lang w:val="en-US"/>
-        </w:rPr>
-        <w:t xml:space="preserve">fairly </w:t>
-      </w:r>
-      <w:r>
-        <w:rPr>
-          <w:lang w:val="en-US"/>
-        </w:rPr>
-        <w:t>standard</w:t>
-      </w:r>
-      <w:proofErr w:type="gramEnd"/>
-      <w:r>
-        <w:rPr>
-          <w:lang w:val="en-US"/>
-        </w:rPr>
-        <w:t xml:space="preserve"> algorithm for checking if a point is on a line segment:</w:t>
+        <w:t xml:space="preserve">There’s a fairly </w:t>
+      </w:r>
+      <w:r>
+        <w:rPr>
+          <w:lang w:val="en-US"/>
+        </w:rPr>
+        <w:t>standard algorithm for checking if a point is on a line segment:</w:t>
       </w:r>
     </w:p>
     <w:p>
@@ -2444,19 +2205,11 @@
           <w:lang w:val="en-US"/>
         </w:rPr>
       </w:pPr>
-      <w:proofErr w:type="gramStart"/>
-      <w:r>
-        <w:rPr>
-          <w:lang w:val="en-US"/>
-        </w:rPr>
-        <w:t>So</w:t>
-      </w:r>
-      <w:proofErr w:type="gramEnd"/>
-      <w:r>
-        <w:rPr>
-          <w:lang w:val="en-US"/>
-        </w:rPr>
-        <w:t xml:space="preserve"> I wrote this algorithm. And … I ran into issues.</w:t>
+      <w:r>
+        <w:rPr>
+          <w:lang w:val="en-US"/>
+        </w:rPr>
+        <w:t>So I wrote this algorithm. And … I ran into issues.</w:t>
       </w:r>
     </w:p>
     <w:p>
@@ -2512,35 +2265,7 @@
         <w:rPr>
           <w:lang w:val="en-US"/>
         </w:rPr>
-        <w:t xml:space="preserve">. </w:t>
-      </w:r>
-      <w:proofErr w:type="gramStart"/>
-      <w:r>
-        <w:rPr>
-          <w:lang w:val="en-US"/>
-        </w:rPr>
-        <w:t>So</w:t>
-      </w:r>
-      <w:proofErr w:type="gramEnd"/>
-      <w:r>
-        <w:rPr>
-          <w:lang w:val="en-US"/>
-        </w:rPr>
-        <w:t xml:space="preserve"> the first merge might be fine, but then it all goes haywire. I tried some hacks around this, but in the </w:t>
-      </w:r>
-      <w:proofErr w:type="gramStart"/>
-      <w:r>
-        <w:rPr>
-          <w:lang w:val="en-US"/>
-        </w:rPr>
-        <w:t>end</w:t>
-      </w:r>
-      <w:proofErr w:type="gramEnd"/>
-      <w:r>
-        <w:rPr>
-          <w:lang w:val="en-US"/>
-        </w:rPr>
-        <w:t xml:space="preserve"> I just had to admit I learned my lesson and “merging convex polygons” is a </w:t>
+        <w:t xml:space="preserve">. So the first merge might be fine, but then it all goes haywire. I tried some hacks around this, but in the end I just had to admit I learned my lesson and “merging convex polygons” is a </w:t>
       </w:r>
       <w:r>
         <w:rPr>
@@ -2789,23 +2514,7 @@
           <w:iCs/>
           <w:lang w:val="en-US"/>
         </w:rPr>
-        <w:t xml:space="preserve">Slice each of them. (If it doesn’t hit the line, it just returns the original shape. </w:t>
-      </w:r>
-      <w:proofErr w:type="gramStart"/>
-      <w:r>
-        <w:rPr>
-          <w:iCs/>
-          <w:lang w:val="en-US"/>
-        </w:rPr>
-        <w:t>Otherwise</w:t>
-      </w:r>
-      <w:proofErr w:type="gramEnd"/>
-      <w:r>
-        <w:rPr>
-          <w:iCs/>
-          <w:lang w:val="en-US"/>
-        </w:rPr>
-        <w:t xml:space="preserve"> the two new shapes.)</w:t>
+        <w:t>Slice each of them. (If it doesn’t hit the line, it just returns the original shape. Otherwise the two new shapes.)</w:t>
       </w:r>
     </w:p>
     <w:p>
@@ -2882,23 +2591,7 @@
           <w:iCs/>
           <w:lang w:val="en-US"/>
         </w:rPr>
-        <w:t>The slicing algorithm is identical to before. (</w:t>
-      </w:r>
-      <w:proofErr w:type="gramStart"/>
-      <w:r>
-        <w:rPr>
-          <w:iCs/>
-          <w:lang w:val="en-US"/>
-        </w:rPr>
-        <w:t>Because,</w:t>
-      </w:r>
-      <w:proofErr w:type="gramEnd"/>
-      <w:r>
-        <w:rPr>
-          <w:iCs/>
-          <w:lang w:val="en-US"/>
-        </w:rPr>
-        <w:t xml:space="preserve"> remember, the unique shapes that make the object </w:t>
+        <w:t xml:space="preserve">The slicing algorithm is identical to before. (Because, remember, the unique shapes that make the object </w:t>
       </w:r>
       <w:r>
         <w:rPr>
@@ -3146,23 +2839,7 @@
           <w:iCs/>
           <w:lang w:val="en-US"/>
         </w:rPr>
-        <w:t xml:space="preserve">Now start the loop from the </w:t>
-      </w:r>
-      <w:proofErr w:type="gramStart"/>
-      <w:r>
-        <w:rPr>
-          <w:iCs/>
-          <w:lang w:val="en-US"/>
-        </w:rPr>
-        <w:t>beginning, because</w:t>
-      </w:r>
-      <w:proofErr w:type="gramEnd"/>
-      <w:r>
-        <w:rPr>
-          <w:iCs/>
-          <w:lang w:val="en-US"/>
-        </w:rPr>
-        <w:t xml:space="preserve"> our layer has changed.</w:t>
+        <w:t>Now start the loop from the beginning, because our layer has changed.</w:t>
       </w:r>
     </w:p>
     <w:p>
@@ -3256,23 +2933,7 @@
           <w:iCs/>
           <w:lang w:val="en-US"/>
         </w:rPr>
-        <w:t xml:space="preserve">That last part is </w:t>
-      </w:r>
-      <w:proofErr w:type="gramStart"/>
-      <w:r>
-        <w:rPr>
-          <w:iCs/>
-          <w:lang w:val="en-US"/>
-        </w:rPr>
-        <w:t>actually where</w:t>
-      </w:r>
-      <w:proofErr w:type="gramEnd"/>
-      <w:r>
-        <w:rPr>
-          <w:iCs/>
-          <w:lang w:val="en-US"/>
-        </w:rPr>
-        <w:t xml:space="preserve"> I got stuck for a bit. The algorithm would work … erratically</w:t>
+        <w:t>That last part is actually where I got stuck for a bit. The algorithm would work … erratically</w:t>
       </w:r>
       <w:r>
         <w:rPr>
@@ -3465,23 +3126,7 @@
           <w:iCs/>
           <w:lang w:val="en-US"/>
         </w:rPr>
-        <w:t xml:space="preserve"> (of shape) could </w:t>
-      </w:r>
-      <w:proofErr w:type="gramStart"/>
-      <w:r>
-        <w:rPr>
-          <w:iCs/>
-          <w:lang w:val="en-US"/>
-        </w:rPr>
-        <w:t>actually have</w:t>
-      </w:r>
-      <w:proofErr w:type="gramEnd"/>
-      <w:r>
-        <w:rPr>
-          <w:iCs/>
-          <w:lang w:val="en-US"/>
-        </w:rPr>
-        <w:t xml:space="preserve"> a </w:t>
+        <w:t xml:space="preserve"> (of shape) could actually have a </w:t>
       </w:r>
       <w:r>
         <w:rPr>
@@ -3497,7 +3142,6 @@
         </w:rPr>
         <w:t xml:space="preserve">. Checking “point1 == point2” would </w:t>
       </w:r>
-      <w:proofErr w:type="gramStart"/>
       <w:r>
         <w:rPr>
           <w:i/>
@@ -3510,15 +3154,7 @@
           <w:iCs/>
           <w:lang w:val="en-US"/>
         </w:rPr>
-        <w:t>, because</w:t>
-      </w:r>
-      <w:proofErr w:type="gramEnd"/>
-      <w:r>
-        <w:rPr>
-          <w:iCs/>
-          <w:lang w:val="en-US"/>
-        </w:rPr>
-        <w:t xml:space="preserve"> they’re not </w:t>
+        <w:t xml:space="preserve">, because they’re not </w:t>
       </w:r>
       <w:r>
         <w:rPr>
@@ -3627,21 +3263,7 @@
         <w:rPr>
           <w:lang w:val="en-US"/>
         </w:rPr>
-        <w:t xml:space="preserve"> comes in. It designates a “margin of error” we will </w:t>
-      </w:r>
-      <w:proofErr w:type="gramStart"/>
-      <w:r>
-        <w:rPr>
-          <w:lang w:val="en-US"/>
-        </w:rPr>
-        <w:t>allow</w:t>
-      </w:r>
-      <w:proofErr w:type="gramEnd"/>
-      <w:r>
-        <w:rPr>
-          <w:lang w:val="en-US"/>
-        </w:rPr>
-        <w:t xml:space="preserve"> and which will still be counted as “these coordinates are the same”.</w:t>
+        <w:t xml:space="preserve"> comes in. It designates a “margin of error” we will allow and which will still be counted as “these coordinates are the same”.</w:t>
       </w:r>
     </w:p>
     <w:p>
@@ -3753,17 +3375,8 @@
           <w:iCs/>
           <w:lang w:val="en-US"/>
         </w:rPr>
-        <w:t xml:space="preserve">, it’s probably something like this. And never, ever, do a “==” check between two </w:t>
-      </w:r>
-      <w:proofErr w:type="gramStart"/>
-      <w:r>
-        <w:rPr>
-          <w:iCs/>
-          <w:lang w:val="en-US"/>
-        </w:rPr>
-        <w:t>floats :p</w:t>
-      </w:r>
-      <w:proofErr w:type="gramEnd"/>
+        <w:t>, it’s probably something like this. And never, ever, do a “==” check between two floats :p</w:t>
+      </w:r>
     </w:p>
     <w:p>
       <w:pPr>
@@ -3787,19 +3400,11 @@
           <w:lang w:val="en-US"/>
         </w:rPr>
       </w:pPr>
-      <w:proofErr w:type="gramStart"/>
-      <w:r>
-        <w:rPr>
-          <w:lang w:val="en-US"/>
-        </w:rPr>
-        <w:t>So</w:t>
-      </w:r>
-      <w:proofErr w:type="gramEnd"/>
-      <w:r>
-        <w:rPr>
-          <w:lang w:val="en-US"/>
-        </w:rPr>
-        <w:t xml:space="preserve"> we have a slicing algorithm, which will </w:t>
+      <w:r>
+        <w:rPr>
+          <w:lang w:val="en-US"/>
+        </w:rPr>
+        <w:t xml:space="preserve">So we have a slicing algorithm, which will </w:t>
       </w:r>
       <w:r>
         <w:rPr>
@@ -3881,21 +3486,7 @@
         <w:rPr>
           <w:lang w:val="en-US"/>
         </w:rPr>
-        <w:t xml:space="preserve"> (by calculating its area</w:t>
-      </w:r>
-      <w:proofErr w:type="gramStart"/>
-      <w:r>
-        <w:rPr>
-          <w:lang w:val="en-US"/>
-        </w:rPr>
-        <w:t>), and</w:t>
-      </w:r>
-      <w:proofErr w:type="gramEnd"/>
-      <w:r>
-        <w:rPr>
-          <w:lang w:val="en-US"/>
-        </w:rPr>
-        <w:t xml:space="preserve"> do something about that.</w:t>
+        <w:t xml:space="preserve"> (by calculating its area), and do something about that.</w:t>
       </w:r>
     </w:p>
     <w:p>
@@ -4349,16 +3940,8 @@
         <w:rPr>
           <w:lang w:val="en-US"/>
         </w:rPr>
-        <w:t xml:space="preserve">Not be janky or </w:t>
-      </w:r>
-      <w:proofErr w:type="spellStart"/>
-      <w:r>
-        <w:rPr>
-          <w:lang w:val="en-US"/>
-        </w:rPr>
-        <w:t>stuttery</w:t>
-      </w:r>
-      <w:proofErr w:type="spellEnd"/>
+        <w:t>Not be janky or stuttery</w:t>
+      </w:r>
     </w:p>
     <w:p>
       <w:pPr>
@@ -4451,21 +4034,7 @@
         <w:rPr>
           <w:lang w:val="en-US"/>
         </w:rPr>
-        <w:t xml:space="preserve">You </w:t>
-      </w:r>
-      <w:proofErr w:type="gramStart"/>
-      <w:r>
-        <w:rPr>
-          <w:lang w:val="en-US"/>
-        </w:rPr>
-        <w:t>have to</w:t>
-      </w:r>
-      <w:proofErr w:type="gramEnd"/>
-      <w:r>
-        <w:rPr>
-          <w:lang w:val="en-US"/>
-        </w:rPr>
-        <w:t xml:space="preserve"> think the other way around. Because no matter how hard you try, if you allow players to get </w:t>
+        <w:t xml:space="preserve">You have to think the other way around. Because no matter how hard you try, if you allow players to get </w:t>
       </w:r>
       <w:r>
         <w:rPr>
@@ -4499,21 +4068,7 @@
         <w:rPr>
           <w:lang w:val="en-US"/>
         </w:rPr>
-        <w:t xml:space="preserve">And </w:t>
-      </w:r>
-      <w:proofErr w:type="gramStart"/>
-      <w:r>
-        <w:rPr>
-          <w:lang w:val="en-US"/>
-        </w:rPr>
-        <w:t>so</w:t>
-      </w:r>
-      <w:proofErr w:type="gramEnd"/>
-      <w:r>
-        <w:rPr>
-          <w:lang w:val="en-US"/>
-        </w:rPr>
-        <w:t xml:space="preserve"> I settled on the solution of </w:t>
+        <w:t xml:space="preserve">And so I settled on the solution of </w:t>
       </w:r>
       <w:r>
         <w:rPr>
@@ -4930,21 +4485,7 @@
         <w:rPr>
           <w:lang w:val="en-US"/>
         </w:rPr>
-        <w:t xml:space="preserve"> </w:t>
-      </w:r>
-      <w:proofErr w:type="gramStart"/>
-      <w:r>
-        <w:rPr>
-          <w:lang w:val="en-US"/>
-        </w:rPr>
-        <w:t>forward</w:t>
-      </w:r>
-      <w:proofErr w:type="gramEnd"/>
-      <w:r>
-        <w:rPr>
-          <w:lang w:val="en-US"/>
-        </w:rPr>
-        <w:t xml:space="preserve"> and nothing can really stop you. (Because you only need to go right, is there any reason to slow down or roll to the left?)</w:t>
+        <w:t xml:space="preserve"> forward and nothing can really stop you. (Because you only need to go right, is there any reason to slow down or roll to the left?)</w:t>
       </w:r>
     </w:p>
     <w:p>
@@ -5264,21 +4805,7 @@
         <w:rPr>
           <w:lang w:val="en-US"/>
         </w:rPr>
-        <w:t xml:space="preserve"> or something. That’s just how programmers </w:t>
-      </w:r>
-      <w:proofErr w:type="gramStart"/>
-      <w:r>
-        <w:rPr>
-          <w:lang w:val="en-US"/>
-        </w:rPr>
-        <w:t>work :p</w:t>
-      </w:r>
-      <w:proofErr w:type="gramEnd"/>
-      <w:r>
-        <w:rPr>
-          <w:lang w:val="en-US"/>
-        </w:rPr>
-        <w:t xml:space="preserve"> But I’ve learnt over the years that trying a naïve/dumb/simple solution first is usually</w:t>
+        <w:t xml:space="preserve"> or something. That’s just how programmers work :p But I’ve learnt over the years that trying a naïve/dumb/simple solution first is usually</w:t>
       </w:r>
       <w:r>
         <w:rPr>
@@ -5341,21 +4868,7 @@
         <w:rPr>
           <w:lang w:val="en-US"/>
         </w:rPr>
-        <w:t xml:space="preserve">. Gravity is always pulling us down. We can only roll (with random shapes). Preferably, the route will mostly flow downwards and switch between left&lt;=&gt;right </w:t>
-      </w:r>
-      <w:proofErr w:type="gramStart"/>
-      <w:r>
-        <w:rPr>
-          <w:lang w:val="en-US"/>
-        </w:rPr>
-        <w:t>once in a while</w:t>
-      </w:r>
-      <w:proofErr w:type="gramEnd"/>
-      <w:r>
-        <w:rPr>
-          <w:lang w:val="en-US"/>
-        </w:rPr>
-        <w:t>.)</w:t>
+        <w:t>. Gravity is always pulling us down. We can only roll (with random shapes). Preferably, the route will mostly flow downwards and switch between left&lt;=&gt;right once in a while.)</w:t>
       </w:r>
     </w:p>
     <w:p>
@@ -5505,21 +5018,7 @@
         <w:rPr>
           <w:lang w:val="en-US"/>
         </w:rPr>
-        <w:t xml:space="preserve"> for the route to make sense. (We can just re-use a location we’ve already been </w:t>
-      </w:r>
-      <w:proofErr w:type="gramStart"/>
-      <w:r>
-        <w:rPr>
-          <w:lang w:val="en-US"/>
-        </w:rPr>
-        <w:t>later on</w:t>
-      </w:r>
-      <w:proofErr w:type="gramEnd"/>
-      <w:r>
-        <w:rPr>
-          <w:lang w:val="en-US"/>
-        </w:rPr>
-        <w:t>, with a completely new room.)</w:t>
+        <w:t xml:space="preserve"> for the route to make sense. (We can just re-use a location we’ve already been later on, with a completely new room.)</w:t>
       </w:r>
     </w:p>
     <w:p>
@@ -5873,21 +5372,7 @@
         <w:rPr>
           <w:lang w:val="en-US"/>
         </w:rPr>
-        <w:t xml:space="preserve">(Additionally, it’s great for performance, as there will only be ~10 chunks in the game at a given time. But that really won’t matter </w:t>
-      </w:r>
-      <w:proofErr w:type="gramStart"/>
-      <w:r>
-        <w:rPr>
-          <w:lang w:val="en-US"/>
-        </w:rPr>
-        <w:t>much, unless</w:t>
-      </w:r>
-      <w:proofErr w:type="gramEnd"/>
-      <w:r>
-        <w:rPr>
-          <w:lang w:val="en-US"/>
-        </w:rPr>
-        <w:t xml:space="preserve"> I decide to port this game to mobile.)</w:t>
+        <w:t>(Additionally, it’s great for performance, as there will only be ~10 chunks in the game at a given time. But that really won’t matter much, unless I decide to port this game to mobile.)</w:t>
       </w:r>
     </w:p>
     <w:p>
@@ -6154,7 +5639,6 @@
         </w:rPr>
         <w:t xml:space="preserve">When matching edges, we </w:t>
       </w:r>
-      <w:proofErr w:type="gramStart"/>
       <w:r>
         <w:rPr>
           <w:b/>
@@ -6167,14 +5651,7 @@
         <w:rPr>
           <w:lang w:val="en-US"/>
         </w:rPr>
-        <w:t xml:space="preserve"> allowed to</w:t>
-      </w:r>
-      <w:proofErr w:type="gramEnd"/>
-      <w:r>
-        <w:rPr>
-          <w:lang w:val="en-US"/>
-        </w:rPr>
-        <w:t xml:space="preserve"> rotate the room. (There’s no reason not to.)</w:t>
+        <w:t xml:space="preserve"> allowed to rotate the room. (There’s no reason not to.)</w:t>
       </w:r>
     </w:p>
     <w:p>
@@ -6262,21 +5739,7 @@
         <w:rPr>
           <w:lang w:val="en-US"/>
         </w:rPr>
-        <w:t xml:space="preserve">, ignoring the ones we </w:t>
-      </w:r>
-      <w:proofErr w:type="gramStart"/>
-      <w:r>
-        <w:rPr>
-          <w:lang w:val="en-US"/>
-        </w:rPr>
-        <w:t>actually used</w:t>
-      </w:r>
-      <w:proofErr w:type="gramEnd"/>
-      <w:r>
-        <w:rPr>
-          <w:lang w:val="en-US"/>
-        </w:rPr>
-        <w:t>.</w:t>
+        <w:t>, ignoring the ones we actually used.</w:t>
       </w:r>
     </w:p>
     <w:p>
@@ -6540,20 +6003,12 @@
           <w:lang w:val="en-US"/>
         </w:rPr>
       </w:pPr>
-      <w:proofErr w:type="gramStart"/>
       <w:r>
         <w:rPr>
           <w:lang w:val="en-US"/>
         </w:rPr>
         <w:lastRenderedPageBreak/>
-        <w:t>So</w:t>
-      </w:r>
-      <w:proofErr w:type="gramEnd"/>
-      <w:r>
-        <w:rPr>
-          <w:lang w:val="en-US"/>
-        </w:rPr>
-        <w:t xml:space="preserve"> I implemented everything I talked about in the previous section. And I tested it. And I played it.</w:t>
+        <w:t>So I implemented everything I talked about in the previous section. And I tested it. And I played it.</w:t>
       </w:r>
     </w:p>
     <w:p>
@@ -6593,23 +6048,13 @@
         </w:rPr>
         <w:t xml:space="preserve">Gravity is always down. As such, most of the game you’re just </w:t>
       </w:r>
-      <w:proofErr w:type="gramStart"/>
-      <w:r>
-        <w:rPr>
-          <w:i/>
-          <w:iCs/>
-          <w:lang w:val="en-US"/>
-        </w:rPr>
-        <w:t>falling down</w:t>
-      </w:r>
-      <w:proofErr w:type="gramEnd"/>
-      <w:r>
-        <w:rPr>
-          <w:i/>
-          <w:iCs/>
-          <w:lang w:val="en-US"/>
-        </w:rPr>
-        <w:t xml:space="preserve"> through a bunch of rooms</w:t>
+      <w:r>
+        <w:rPr>
+          <w:i/>
+          <w:iCs/>
+          <w:lang w:val="en-US"/>
+        </w:rPr>
+        <w:t>falling down through a bunch of rooms</w:t>
       </w:r>
       <w:r>
         <w:rPr>
@@ -6767,21 +6212,7 @@
         <w:rPr>
           <w:lang w:val="en-US"/>
         </w:rPr>
-        <w:t>. (</w:t>
-      </w:r>
-      <w:proofErr w:type="gramStart"/>
-      <w:r>
-        <w:rPr>
-          <w:lang w:val="en-US"/>
-        </w:rPr>
-        <w:t>So</w:t>
-      </w:r>
-      <w:proofErr w:type="gramEnd"/>
-      <w:r>
-        <w:rPr>
-          <w:lang w:val="en-US"/>
-        </w:rPr>
-        <w:t xml:space="preserve"> when you roll into a wall, you </w:t>
+        <w:t xml:space="preserve">. (So when you roll into a wall, you </w:t>
       </w:r>
       <w:r>
         <w:rPr>
@@ -6811,19 +6242,11 @@
           <w:lang w:val="en-US"/>
         </w:rPr>
       </w:pPr>
-      <w:proofErr w:type="gramStart"/>
-      <w:r>
-        <w:rPr>
-          <w:lang w:val="en-US"/>
-        </w:rPr>
-        <w:t>So</w:t>
-      </w:r>
-      <w:proofErr w:type="gramEnd"/>
-      <w:r>
-        <w:rPr>
-          <w:lang w:val="en-US"/>
-        </w:rPr>
-        <w:t xml:space="preserve"> let’s turn it around.</w:t>
+      <w:r>
+        <w:rPr>
+          <w:lang w:val="en-US"/>
+        </w:rPr>
+        <w:t>So let’s turn it around.</w:t>
       </w:r>
     </w:p>
     <w:p>
@@ -7055,21 +6478,7 @@
         <w:rPr>
           <w:lang w:val="en-US"/>
         </w:rPr>
-        <w:t xml:space="preserve">Now players can </w:t>
-      </w:r>
-      <w:proofErr w:type="gramStart"/>
-      <w:r>
-        <w:rPr>
-          <w:lang w:val="en-US"/>
-        </w:rPr>
-        <w:t>actually roll</w:t>
-      </w:r>
-      <w:proofErr w:type="gramEnd"/>
-      <w:r>
-        <w:rPr>
-          <w:lang w:val="en-US"/>
-        </w:rPr>
-        <w:t xml:space="preserve"> onto stuff. They stay contained within the grid, while having more than enough space to maneuver. The routes are varied and can already be quite challenging. (This is </w:t>
+        <w:t xml:space="preserve">Now players can actually roll onto stuff. They stay contained within the grid, while having more than enough space to maneuver. The routes are varied and can already be quite challenging. (This is </w:t>
       </w:r>
       <w:r>
         <w:rPr>
@@ -7280,55 +6689,13 @@
         <w:rPr>
           <w:lang w:val="en-US"/>
         </w:rPr>
-        <w:t xml:space="preserve">Rotating the slope correctly is a minor implementation detail (which depends on how Godot handles </w:t>
-      </w:r>
-      <w:proofErr w:type="spellStart"/>
-      <w:r>
-        <w:rPr>
-          <w:lang w:val="en-US"/>
-        </w:rPr>
-        <w:t>tilemaps</w:t>
-      </w:r>
-      <w:proofErr w:type="spellEnd"/>
-      <w:r>
-        <w:rPr>
-          <w:lang w:val="en-US"/>
-        </w:rPr>
-        <w:t xml:space="preserve"> and how I happened to draw the slope), so I won’t bore you with that.</w:t>
-      </w:r>
-      <w:r>
-        <w:rPr>
-          <w:lang w:val="en-US"/>
-        </w:rPr>
-        <w:t xml:space="preserve"> </w:t>
-      </w:r>
-      <w:proofErr w:type="gramStart"/>
-      <w:r>
-        <w:rPr>
-          <w:lang w:val="en-US"/>
-        </w:rPr>
-        <w:t>Also</w:t>
-      </w:r>
-      <w:proofErr w:type="gramEnd"/>
-      <w:r>
-        <w:rPr>
-          <w:lang w:val="en-US"/>
-        </w:rPr>
-        <w:t xml:space="preserve"> because – and this is me from the future – I ended up using a different system anyway (“</w:t>
-      </w:r>
-      <w:proofErr w:type="spellStart"/>
-      <w:r>
-        <w:rPr>
-          <w:lang w:val="en-US"/>
-        </w:rPr>
-        <w:t>autotiling</w:t>
-      </w:r>
-      <w:proofErr w:type="spellEnd"/>
-      <w:r>
-        <w:rPr>
-          <w:lang w:val="en-US"/>
-        </w:rPr>
-        <w:t>”).</w:t>
+        <w:t>Rotating the slope correctly is a minor implementation detail (which depends on how Godot handles tilemaps and how I happened to draw the slope), so I won’t bore you with that.</w:t>
+      </w:r>
+      <w:r>
+        <w:rPr>
+          <w:lang w:val="en-US"/>
+        </w:rPr>
+        <w:t xml:space="preserve"> Also because – and this is me from the future – I ended up using a different system anyway (“autotiling”).</w:t>
       </w:r>
     </w:p>
     <w:p>
@@ -7460,21 +6827,7 @@
         <w:rPr>
           <w:lang w:val="en-US"/>
         </w:rPr>
-        <w:t xml:space="preserve">Right now, we have randomly generated maps which are fun, playable, and even </w:t>
-      </w:r>
-      <w:proofErr w:type="spellStart"/>
-      <w:r>
-        <w:rPr>
-          <w:lang w:val="en-US"/>
-        </w:rPr>
-        <w:t>finishable</w:t>
-      </w:r>
-      <w:proofErr w:type="spellEnd"/>
-      <w:r>
-        <w:rPr>
-          <w:lang w:val="en-US"/>
-        </w:rPr>
-        <w:t xml:space="preserve"> (with our limited toolset). </w:t>
+        <w:t xml:space="preserve">Right now, we have randomly generated maps which are fun, playable, and even finishable (with our limited toolset). </w:t>
       </w:r>
     </w:p>
     <w:p>
@@ -7748,21 +7101,7 @@
         <w:rPr>
           <w:lang w:val="en-US"/>
         </w:rPr>
-        <w:t xml:space="preserve">Jumping is simple to </w:t>
-      </w:r>
-      <w:proofErr w:type="gramStart"/>
-      <w:r>
-        <w:rPr>
-          <w:lang w:val="en-US"/>
-        </w:rPr>
-        <w:t>implement:</w:t>
-      </w:r>
-      <w:proofErr w:type="gramEnd"/>
-      <w:r>
-        <w:rPr>
-          <w:lang w:val="en-US"/>
-        </w:rPr>
-        <w:t xml:space="preserve"> apply a force </w:t>
+        <w:t xml:space="preserve">Jumping is simple to implement: apply a force </w:t>
       </w:r>
       <w:r>
         <w:rPr>
@@ -7798,7 +7137,6 @@
         </w:rPr>
         <w:t xml:space="preserve">Clinging is, interestingly, kind of the opposite. Use a </w:t>
       </w:r>
-      <w:proofErr w:type="spellStart"/>
       <w:r>
         <w:rPr>
           <w:i/>
@@ -7807,7 +7145,6 @@
         </w:rPr>
         <w:t>raycast</w:t>
       </w:r>
-      <w:proofErr w:type="spellEnd"/>
       <w:r>
         <w:rPr>
           <w:lang w:val="en-US"/>
@@ -7941,7 +7278,6 @@
         </w:rPr>
         <w:t xml:space="preserve">Press </w:t>
       </w:r>
-      <w:proofErr w:type="gramStart"/>
       <w:r>
         <w:rPr>
           <w:i/>
@@ -7950,7 +7286,6 @@
         </w:rPr>
         <w:t>jump</w:t>
       </w:r>
-      <w:proofErr w:type="gramEnd"/>
       <w:r>
         <w:rPr>
           <w:lang w:val="en-US"/>
@@ -7989,21 +7324,7 @@
         <w:rPr>
           <w:lang w:val="en-US"/>
         </w:rPr>
-        <w:t xml:space="preserve"> route this way (with some trial and error), </w:t>
-      </w:r>
-      <w:proofErr w:type="gramStart"/>
-      <w:r>
-        <w:rPr>
-          <w:lang w:val="en-US"/>
-        </w:rPr>
-        <w:t>it just</w:t>
-      </w:r>
-      <w:proofErr w:type="gramEnd"/>
-      <w:r>
-        <w:rPr>
-          <w:lang w:val="en-US"/>
-        </w:rPr>
-        <w:t xml:space="preserve"> felt </w:t>
+        <w:t xml:space="preserve"> route this way (with some trial and error), it just felt </w:t>
       </w:r>
       <w:r>
         <w:rPr>
@@ -8108,15 +7429,7 @@
         <w:pStyle w:val="Heading2"/>
       </w:pPr>
       <w:r>
-        <w:t xml:space="preserve">Step 9: Making the first </w:t>
-      </w:r>
-      <w:proofErr w:type="spellStart"/>
-      <w:r>
-        <w:t>finishable</w:t>
-      </w:r>
-      <w:proofErr w:type="spellEnd"/>
-      <w:r>
-        <w:t xml:space="preserve"> level</w:t>
+        <w:t>Step 9: Making the first finishable level</w:t>
       </w:r>
     </w:p>
     <w:p>
@@ -8199,21 +7512,7 @@
         <w:rPr>
           <w:lang w:val="en-US"/>
         </w:rPr>
-        <w:t xml:space="preserve">That’s it! </w:t>
-      </w:r>
-      <w:proofErr w:type="gramStart"/>
-      <w:r>
-        <w:rPr>
-          <w:lang w:val="en-US"/>
-        </w:rPr>
-        <w:t>So</w:t>
-      </w:r>
-      <w:proofErr w:type="gramEnd"/>
-      <w:r>
-        <w:rPr>
-          <w:lang w:val="en-US"/>
-        </w:rPr>
-        <w:t xml:space="preserve"> let’s make that and then </w:t>
+        <w:t xml:space="preserve">That’s it! So let’s make that and then </w:t>
       </w:r>
       <w:r>
         <w:rPr>
@@ -8347,21 +7646,7 @@
         <w:rPr>
           <w:lang w:val="en-US"/>
         </w:rPr>
-        <w:t xml:space="preserve">Once completed, the edges are </w:t>
-      </w:r>
-      <w:proofErr w:type="gramStart"/>
-      <w:r>
-        <w:rPr>
-          <w:lang w:val="en-US"/>
-        </w:rPr>
-        <w:t>removed</w:t>
-      </w:r>
-      <w:proofErr w:type="gramEnd"/>
-      <w:r>
-        <w:rPr>
-          <w:lang w:val="en-US"/>
-        </w:rPr>
-        <w:t xml:space="preserve"> and you can continue</w:t>
+        <w:t>Once completed, the edges are removed and you can continue</w:t>
       </w:r>
     </w:p>
     <w:p>
@@ -8423,19 +7708,11 @@
           <w:lang w:val="en-US"/>
         </w:rPr>
       </w:pPr>
-      <w:proofErr w:type="gramStart"/>
-      <w:r>
-        <w:rPr>
-          <w:lang w:val="en-US"/>
-        </w:rPr>
-        <w:t>However</w:t>
-      </w:r>
-      <w:proofErr w:type="gramEnd"/>
-      <w:r>
-        <w:rPr>
-          <w:lang w:val="en-US"/>
-        </w:rPr>
-        <w:t xml:space="preserve"> … the question of “how exactly do you win?” haunted me during that period. </w:t>
+      <w:r>
+        <w:rPr>
+          <w:lang w:val="en-US"/>
+        </w:rPr>
+        <w:t xml:space="preserve">However … the question of “how exactly do you win?” haunted me during that period. </w:t>
       </w:r>
     </w:p>
     <w:p>
@@ -8538,21 +7815,7 @@
           <w:lang w:val="en-US"/>
         </w:rPr>
         <w:lastRenderedPageBreak/>
-        <w:t xml:space="preserve">At the same time, if you are split between a few pieces, it might be </w:t>
-      </w:r>
-      <w:proofErr w:type="gramStart"/>
-      <w:r>
-        <w:rPr>
-          <w:lang w:val="en-US"/>
-        </w:rPr>
-        <w:t>really hard</w:t>
-      </w:r>
-      <w:proofErr w:type="gramEnd"/>
-      <w:r>
-        <w:rPr>
-          <w:lang w:val="en-US"/>
-        </w:rPr>
-        <w:t xml:space="preserve"> to bring them all to the finish. One of them might be stuck somewhere, and there might be no way to get it out. And because it’s stuck somewhere in the back, the camera needs to zoom </w:t>
+        <w:t xml:space="preserve">At the same time, if you are split between a few pieces, it might be really hard to bring them all to the finish. One of them might be stuck somewhere, and there might be no way to get it out. And because it’s stuck somewhere in the back, the camera needs to zoom </w:t>
       </w:r>
       <w:r>
         <w:rPr>
@@ -8730,21 +7993,7 @@
         <w:rPr>
           <w:lang w:val="en-US"/>
         </w:rPr>
-        <w:t xml:space="preserve">Penalizing is annoying. It can easily lead to frustration and a “stale game”. </w:t>
-      </w:r>
-      <w:proofErr w:type="gramStart"/>
-      <w:r>
-        <w:rPr>
-          <w:lang w:val="en-US"/>
-        </w:rPr>
-        <w:t>So</w:t>
-      </w:r>
-      <w:proofErr w:type="gramEnd"/>
-      <w:r>
-        <w:rPr>
-          <w:lang w:val="en-US"/>
-        </w:rPr>
-        <w:t xml:space="preserve"> the second option will have to be used 90% of the time.</w:t>
+        <w:t>Penalizing is annoying. It can easily lead to frustration and a “stale game”. So the second option will have to be used 90% of the time.</w:t>
       </w:r>
     </w:p>
     <w:p>
@@ -8866,21 +8115,7 @@
         <w:rPr>
           <w:lang w:val="en-US"/>
         </w:rPr>
-        <w:t>Idea: Add a “lock” or “gate” you can only pass if you’re large. (</w:t>
-      </w:r>
-      <w:proofErr w:type="gramStart"/>
-      <w:r>
-        <w:rPr>
-          <w:lang w:val="en-US"/>
-        </w:rPr>
-        <w:t>Otherwise</w:t>
-      </w:r>
-      <w:proofErr w:type="gramEnd"/>
-      <w:r>
-        <w:rPr>
-          <w:lang w:val="en-US"/>
-        </w:rPr>
-        <w:t xml:space="preserve"> it takes a while, or it’s harder.)</w:t>
+        <w:t>Idea: Add a “lock” or “gate” you can only pass if you’re large. (Otherwise it takes a while, or it’s harder.)</w:t>
       </w:r>
     </w:p>
     <w:p>
@@ -9402,21 +8637,7 @@
         <w:rPr>
           <w:lang w:val="en-US"/>
         </w:rPr>
-        <w:t xml:space="preserve">After some experimentation, I found the best solution was simply to allow </w:t>
-      </w:r>
-      <w:proofErr w:type="gramStart"/>
-      <w:r>
-        <w:rPr>
-          <w:lang w:val="en-US"/>
-        </w:rPr>
-        <w:t>this, but</w:t>
-      </w:r>
-      <w:proofErr w:type="gramEnd"/>
-      <w:r>
-        <w:rPr>
-          <w:lang w:val="en-US"/>
-        </w:rPr>
-        <w:t xml:space="preserve"> </w:t>
+        <w:t xml:space="preserve">After some experimentation, I found the best solution was simply to allow this, but </w:t>
       </w:r>
       <w:r>
         <w:rPr>
@@ -9666,21 +8887,7 @@
         <w:rPr>
           <w:lang w:val="en-US"/>
         </w:rPr>
-        <w:t xml:space="preserve"> in which to teach them to players. </w:t>
-      </w:r>
-      <w:proofErr w:type="gramStart"/>
-      <w:r>
-        <w:rPr>
-          <w:lang w:val="en-US"/>
-        </w:rPr>
-        <w:t>So</w:t>
-      </w:r>
-      <w:proofErr w:type="gramEnd"/>
-      <w:r>
-        <w:rPr>
-          <w:lang w:val="en-US"/>
-        </w:rPr>
-        <w:t xml:space="preserve"> I just implement all of it (as quickly as possible) and then </w:t>
+        <w:t xml:space="preserve"> in which to teach them to players. So I just implement all of it (as quickly as possible) and then </w:t>
       </w:r>
       <w:r>
         <w:rPr>
@@ -9903,21 +9110,7 @@
         <w:rPr>
           <w:lang w:val="en-US"/>
         </w:rPr>
-        <w:t>The camera cannot show anything out of bounds. (</w:t>
-      </w:r>
-      <w:proofErr w:type="gramStart"/>
-      <w:r>
-        <w:rPr>
-          <w:lang w:val="en-US"/>
-        </w:rPr>
-        <w:t>So</w:t>
-      </w:r>
-      <w:proofErr w:type="gramEnd"/>
-      <w:r>
-        <w:rPr>
-          <w:lang w:val="en-US"/>
-        </w:rPr>
-        <w:t xml:space="preserve"> no ugly spaces outside of the grid if we’re zoomed out.)</w:t>
+        <w:t>The camera cannot show anything out of bounds. (So no ugly spaces outside of the grid if we’re zoomed out.)</w:t>
       </w:r>
     </w:p>
     <w:p>
@@ -9953,35 +9146,7 @@
         <w:rPr>
           <w:lang w:val="en-US"/>
         </w:rPr>
-        <w:t>I implemented “</w:t>
-      </w:r>
-      <w:proofErr w:type="spellStart"/>
-      <w:r>
-        <w:rPr>
-          <w:lang w:val="en-US"/>
-        </w:rPr>
-        <w:t>autotiling</w:t>
-      </w:r>
-      <w:proofErr w:type="spellEnd"/>
-      <w:r>
-        <w:rPr>
-          <w:lang w:val="en-US"/>
-        </w:rPr>
-        <w:t xml:space="preserve">” with prettier tiles. It means that my game engine automatically </w:t>
-      </w:r>
-      <w:proofErr w:type="gramStart"/>
-      <w:r>
-        <w:rPr>
-          <w:lang w:val="en-US"/>
-        </w:rPr>
-        <w:t>choose</w:t>
-      </w:r>
-      <w:proofErr w:type="gramEnd"/>
-      <w:r>
-        <w:rPr>
-          <w:lang w:val="en-US"/>
-        </w:rPr>
-        <w:t xml:space="preserve"> the correct sprite based on surrounding sprites, so it all connects well and looks good (and organic).</w:t>
+        <w:t>I implemented “autotiling” with prettier tiles. It means that my game engine automatically choose the correct sprite based on surrounding sprites, so it all connects well and looks good (and organic).</w:t>
       </w:r>
     </w:p>
     <w:p>
@@ -10129,21 +9294,7 @@
         <w:rPr>
           <w:lang w:val="en-US"/>
         </w:rPr>
-        <w:t xml:space="preserve">To remind </w:t>
-      </w:r>
-      <w:proofErr w:type="gramStart"/>
-      <w:r>
-        <w:rPr>
-          <w:lang w:val="en-US"/>
-        </w:rPr>
-        <w:t>ourselves</w:t>
-      </w:r>
-      <w:proofErr w:type="gramEnd"/>
-      <w:r>
-        <w:rPr>
-          <w:lang w:val="en-US"/>
-        </w:rPr>
-        <w:t>, here’s how the current algorithm works (in simplified form):</w:t>
+        <w:t>To remind ourselves, here’s how the current algorithm works (in simplified form):</w:t>
       </w:r>
     </w:p>
     <w:p>
@@ -10772,21 +9923,7 @@
         <w:rPr>
           <w:lang w:val="en-US"/>
         </w:rPr>
-        <w:t xml:space="preserve"> interestingly, when I started this project, I didn’t know I would be using this concept of “placing rectangles</w:t>
-      </w:r>
-      <w:proofErr w:type="gramStart"/>
-      <w:r>
-        <w:rPr>
-          <w:lang w:val="en-US"/>
-        </w:rPr>
-        <w:t>”, and</w:t>
-      </w:r>
-      <w:proofErr w:type="gramEnd"/>
-      <w:r>
-        <w:rPr>
-          <w:lang w:val="en-US"/>
-        </w:rPr>
-        <w:t xml:space="preserve"> thought the route would just be a series of </w:t>
+        <w:t xml:space="preserve"> interestingly, when I started this project, I didn’t know I would be using this concept of “placing rectangles”, and thought the route would just be a series of </w:t>
       </w:r>
       <w:r>
         <w:rPr>
@@ -10860,77 +9997,7 @@
         <w:rPr>
           <w:lang w:val="en-US"/>
         </w:rPr>
-        <w:t xml:space="preserve">“var </w:t>
-      </w:r>
-      <w:proofErr w:type="spellStart"/>
-      <w:r>
-        <w:rPr>
-          <w:lang w:val="en-US"/>
-        </w:rPr>
-        <w:t>my_room</w:t>
-      </w:r>
-      <w:proofErr w:type="spellEnd"/>
-      <w:r>
-        <w:rPr>
-          <w:lang w:val="en-US"/>
-        </w:rPr>
-        <w:t xml:space="preserve"> = </w:t>
-      </w:r>
-      <w:proofErr w:type="spellStart"/>
-      <w:r>
-        <w:rPr>
-          <w:lang w:val="en-US"/>
-        </w:rPr>
-        <w:t>get_room_at</w:t>
-      </w:r>
-      <w:proofErr w:type="spellEnd"/>
-      <w:r>
-        <w:rPr>
-          <w:lang w:val="en-US"/>
-        </w:rPr>
-        <w:t>(</w:t>
-      </w:r>
-      <w:proofErr w:type="spellStart"/>
-      <w:r>
-        <w:rPr>
-          <w:lang w:val="en-US"/>
-        </w:rPr>
-        <w:t>get_location_at</w:t>
-      </w:r>
-      <w:proofErr w:type="spellEnd"/>
-      <w:r>
-        <w:rPr>
-          <w:lang w:val="en-US"/>
-        </w:rPr>
-        <w:t>(</w:t>
-      </w:r>
-      <w:proofErr w:type="spellStart"/>
-      <w:r>
-        <w:rPr>
-          <w:lang w:val="en-US"/>
-        </w:rPr>
-        <w:t>get_my_</w:t>
-      </w:r>
-      <w:proofErr w:type="gramStart"/>
-      <w:r>
-        <w:rPr>
-          <w:lang w:val="en-US"/>
-        </w:rPr>
-        <w:t>index</w:t>
-      </w:r>
-      <w:proofErr w:type="spellEnd"/>
-      <w:r>
-        <w:rPr>
-          <w:lang w:val="en-US"/>
-        </w:rPr>
-        <w:t>(</w:t>
-      </w:r>
-      <w:proofErr w:type="gramEnd"/>
-      <w:r>
-        <w:rPr>
-          <w:lang w:val="en-US"/>
-        </w:rPr>
-        <w:t>)))”</w:t>
+        <w:t>“var my_room = get_room_at(get_location_at(get_my_index()))”</w:t>
       </w:r>
     </w:p>
     <w:p>
@@ -11139,21 +10206,7 @@
         <w:rPr>
           <w:lang w:val="en-US"/>
         </w:rPr>
-        <w:t xml:space="preserve"> =&gt; The game would lag/stutter when there </w:t>
-      </w:r>
-      <w:proofErr w:type="gramStart"/>
-      <w:r>
-        <w:rPr>
-          <w:lang w:val="en-US"/>
-        </w:rPr>
-        <w:t>was</w:t>
-      </w:r>
-      <w:proofErr w:type="gramEnd"/>
-      <w:r>
-        <w:rPr>
-          <w:lang w:val="en-US"/>
-        </w:rPr>
-        <w:t xml:space="preserve"> </w:t>
+        <w:t xml:space="preserve"> =&gt; The game would lag/stutter when there was </w:t>
       </w:r>
       <w:r>
         <w:rPr>
@@ -11167,21 +10220,7 @@
         <w:rPr>
           <w:lang w:val="en-US"/>
         </w:rPr>
-        <w:t xml:space="preserve">. Because it would try every rectangle and then grow all of them until maximum size, before </w:t>
-      </w:r>
-      <w:proofErr w:type="gramStart"/>
-      <w:r>
-        <w:rPr>
-          <w:lang w:val="en-US"/>
-        </w:rPr>
-        <w:t>making a decision</w:t>
-      </w:r>
-      <w:proofErr w:type="gramEnd"/>
-      <w:r>
-        <w:rPr>
-          <w:lang w:val="en-US"/>
-        </w:rPr>
-        <w:t xml:space="preserve">. As such, before starting the algorithm, I try </w:t>
+        <w:t xml:space="preserve">. Because it would try every rectangle and then grow all of them until maximum size, before making a decision. As such, before starting the algorithm, I try </w:t>
       </w:r>
       <w:r>
         <w:rPr>
@@ -11307,55 +10346,27 @@
         <w:rPr>
           <w:lang w:val="en-US"/>
         </w:rPr>
-        <w:t>. Or only used during “</w:t>
-      </w:r>
-      <w:proofErr w:type="gramStart"/>
-      <w:r>
-        <w:rPr>
-          <w:lang w:val="en-US"/>
-        </w:rPr>
-        <w:t>night time</w:t>
-      </w:r>
-      <w:proofErr w:type="gramEnd"/>
-      <w:r>
-        <w:rPr>
-          <w:lang w:val="en-US"/>
-        </w:rPr>
-        <w:t>” sections, or something like that.</w:t>
-      </w:r>
-    </w:p>
-    <w:p>
-      <w:pPr>
-        <w:rPr>
-          <w:lang w:val="en-US"/>
-        </w:rPr>
-      </w:pPr>
-    </w:p>
-    <w:p>
-      <w:pPr>
-        <w:rPr>
-          <w:lang w:val="en-US"/>
-        </w:rPr>
-      </w:pPr>
-      <w:r>
-        <w:rPr>
-          <w:lang w:val="en-US"/>
-        </w:rPr>
-        <w:t xml:space="preserve">Another thing I disabled was my algorithm for adding slopes in </w:t>
-      </w:r>
-      <w:proofErr w:type="gramStart"/>
-      <w:r>
-        <w:rPr>
-          <w:lang w:val="en-US"/>
-        </w:rPr>
-        <w:t>90 degree</w:t>
-      </w:r>
-      <w:proofErr w:type="gramEnd"/>
-      <w:r>
-        <w:rPr>
-          <w:lang w:val="en-US"/>
-        </w:rPr>
-        <w:t xml:space="preserve"> corners, because it stopped working after this update. Speaking of that …</w:t>
+        <w:t>. Or only used during “night time” sections, or something like that.</w:t>
+      </w:r>
+    </w:p>
+    <w:p>
+      <w:pPr>
+        <w:rPr>
+          <w:lang w:val="en-US"/>
+        </w:rPr>
+      </w:pPr>
+    </w:p>
+    <w:p>
+      <w:pPr>
+        <w:rPr>
+          <w:lang w:val="en-US"/>
+        </w:rPr>
+      </w:pPr>
+      <w:r>
+        <w:rPr>
+          <w:lang w:val="en-US"/>
+        </w:rPr>
+        <w:t>Another thing I disabled was my algorithm for adding slopes in 90 degree corners, because it stopped working after this update. Speaking of that …</w:t>
       </w:r>
     </w:p>
     <w:p>
@@ -11713,21 +10724,7 @@
         <w:rPr>
           <w:lang w:val="en-US"/>
         </w:rPr>
-        <w:t xml:space="preserve"> But this </w:t>
-      </w:r>
-      <w:proofErr w:type="gramStart"/>
-      <w:r>
-        <w:rPr>
-          <w:lang w:val="en-US"/>
-        </w:rPr>
-        <w:t>has to</w:t>
-      </w:r>
-      <w:proofErr w:type="gramEnd"/>
-      <w:r>
-        <w:rPr>
-          <w:lang w:val="en-US"/>
-        </w:rPr>
-        <w:t xml:space="preserve"> remain a “One Week Game” and I’m stopping here.</w:t>
+        <w:t xml:space="preserve"> But this has to remain a “One Week Game” and I’m stopping here.</w:t>
       </w:r>
     </w:p>
     <w:p>
@@ -11789,21 +10786,7 @@
         <w:rPr>
           <w:lang w:val="en-US"/>
         </w:rPr>
-        <w:t>Because of the “</w:t>
-      </w:r>
-      <w:proofErr w:type="spellStart"/>
-      <w:r>
-        <w:rPr>
-          <w:lang w:val="en-US"/>
-        </w:rPr>
-        <w:t>autotiling</w:t>
-      </w:r>
-      <w:proofErr w:type="spellEnd"/>
-      <w:r>
-        <w:rPr>
-          <w:lang w:val="en-US"/>
-        </w:rPr>
-        <w:t xml:space="preserve">” system (and adding slopes), it happened quite often that you could enter a cell (with a slope) … that didn’t belong to any room. </w:t>
+        <w:t xml:space="preserve">Because of the “autotiling” system (and adding slopes), it happened quite often that you could enter a cell (with a slope) … that didn’t belong to any room. </w:t>
       </w:r>
     </w:p>
     <w:p>
@@ -11851,25 +10834,7 @@
           <w:iCs/>
           <w:lang w:val="en-US"/>
         </w:rPr>
-        <w:t xml:space="preserve">is </w:t>
-      </w:r>
-      <w:proofErr w:type="gramStart"/>
-      <w:r>
-        <w:rPr>
-          <w:i/>
-          <w:iCs/>
-          <w:lang w:val="en-US"/>
-        </w:rPr>
-        <w:t>actually one</w:t>
-      </w:r>
-      <w:proofErr w:type="gramEnd"/>
-      <w:r>
-        <w:rPr>
-          <w:i/>
-          <w:iCs/>
-          <w:lang w:val="en-US"/>
-        </w:rPr>
-        <w:t xml:space="preserve"> size bigger than it appears</w:t>
+        <w:t>is actually one size bigger than it appears</w:t>
       </w:r>
       <w:r>
         <w:rPr>
@@ -11921,35 +10886,7 @@
         <w:rPr>
           <w:lang w:val="en-US"/>
         </w:rPr>
-        <w:t xml:space="preserve">, which is just one size smaller. </w:t>
-      </w:r>
-      <w:proofErr w:type="gramStart"/>
-      <w:r>
-        <w:rPr>
-          <w:lang w:val="en-US"/>
-        </w:rPr>
-        <w:t>So</w:t>
-      </w:r>
-      <w:proofErr w:type="gramEnd"/>
-      <w:r>
-        <w:rPr>
-          <w:lang w:val="en-US"/>
-        </w:rPr>
-        <w:t xml:space="preserve"> everything looks the same as before, just much cleaner (and </w:t>
-      </w:r>
-      <w:proofErr w:type="spellStart"/>
-      <w:r>
-        <w:rPr>
-          <w:lang w:val="en-US"/>
-        </w:rPr>
-        <w:t>bugfree</w:t>
-      </w:r>
-      <w:proofErr w:type="spellEnd"/>
-      <w:r>
-        <w:rPr>
-          <w:lang w:val="en-US"/>
-        </w:rPr>
-        <w:t>) under the hood.</w:t>
+        <w:t>, which is just one size smaller. So everything looks the same as before, just much cleaner (and bugfree) under the hood.</w:t>
       </w:r>
     </w:p>
     <w:p>
@@ -11991,57 +10928,33 @@
           <w:iCs/>
           <w:lang w:val="en-US"/>
         </w:rPr>
-        <w:t xml:space="preserve">every </w:t>
-      </w:r>
-      <w:proofErr w:type="gramStart"/>
-      <w:r>
-        <w:rPr>
-          <w:i/>
-          <w:iCs/>
-          <w:lang w:val="en-US"/>
-        </w:rPr>
-        <w:t>frame</w:t>
-      </w:r>
-      <w:r>
-        <w:rPr>
-          <w:lang w:val="en-US"/>
-        </w:rPr>
-        <w:t>, and</w:t>
-      </w:r>
-      <w:proofErr w:type="gramEnd"/>
-      <w:r>
-        <w:rPr>
-          <w:lang w:val="en-US"/>
-        </w:rPr>
-        <w:t xml:space="preserve"> checked whether I had to delete a room in the same function.</w:t>
-      </w:r>
-    </w:p>
-    <w:p>
-      <w:pPr>
-        <w:rPr>
-          <w:lang w:val="en-US"/>
-        </w:rPr>
-      </w:pPr>
-    </w:p>
-    <w:p>
-      <w:pPr>
-        <w:rPr>
-          <w:lang w:val="en-US"/>
-        </w:rPr>
-      </w:pPr>
-      <w:proofErr w:type="gramStart"/>
-      <w:r>
-        <w:rPr>
-          <w:lang w:val="en-US"/>
-        </w:rPr>
-        <w:t>Of course</w:t>
-      </w:r>
-      <w:proofErr w:type="gramEnd"/>
-      <w:r>
-        <w:rPr>
-          <w:lang w:val="en-US"/>
-        </w:rPr>
-        <w:t xml:space="preserve"> … if players were speedy, this meant </w:t>
+        <w:t>every frame</w:t>
+      </w:r>
+      <w:r>
+        <w:rPr>
+          <w:lang w:val="en-US"/>
+        </w:rPr>
+        <w:t>, and checked whether I had to delete a room in the same function.</w:t>
+      </w:r>
+    </w:p>
+    <w:p>
+      <w:pPr>
+        <w:rPr>
+          <w:lang w:val="en-US"/>
+        </w:rPr>
+      </w:pPr>
+    </w:p>
+    <w:p>
+      <w:pPr>
+        <w:rPr>
+          <w:lang w:val="en-US"/>
+        </w:rPr>
+      </w:pPr>
+      <w:r>
+        <w:rPr>
+          <w:lang w:val="en-US"/>
+        </w:rPr>
+        <w:t xml:space="preserve">Of course … if players were speedy, this meant </w:t>
       </w:r>
       <w:r>
         <w:rPr>
@@ -12089,21 +11002,7 @@
         <w:rPr>
           <w:lang w:val="en-US"/>
         </w:rPr>
-        <w:t xml:space="preserve"> for removing and adding rooms </w:t>
-      </w:r>
-      <w:proofErr w:type="gramStart"/>
-      <w:r>
-        <w:rPr>
-          <w:lang w:val="en-US"/>
-        </w:rPr>
-        <w:t>( =</w:t>
-      </w:r>
-      <w:proofErr w:type="gramEnd"/>
-      <w:r>
-        <w:rPr>
-          <w:lang w:val="en-US"/>
-        </w:rPr>
-        <w:t xml:space="preserve"> two separate timers that never fire in the same frame). </w:t>
+        <w:t xml:space="preserve"> for removing and adding rooms ( = two separate timers that never fire in the same frame). </w:t>
       </w:r>
     </w:p>
     <w:p>
@@ -12392,23 +11291,13 @@
         </w:rPr>
         <w:t xml:space="preserve"> mode, you obviously can’t have this. I think single player mode will either be </w:t>
       </w:r>
-      <w:proofErr w:type="gramStart"/>
-      <w:r>
-        <w:rPr>
-          <w:i/>
-          <w:iCs/>
-          <w:lang w:val="en-US"/>
-        </w:rPr>
-        <w:t>survive</w:t>
-      </w:r>
-      <w:proofErr w:type="gramEnd"/>
-      <w:r>
-        <w:rPr>
-          <w:i/>
-          <w:iCs/>
-          <w:lang w:val="en-US"/>
-        </w:rPr>
-        <w:t xml:space="preserve"> as long as possible</w:t>
+      <w:r>
+        <w:rPr>
+          <w:i/>
+          <w:iCs/>
+          <w:lang w:val="en-US"/>
+        </w:rPr>
+        <w:t>survive as long as possible</w:t>
       </w:r>
       <w:r>
         <w:rPr>
@@ -12522,21 +11411,7 @@
         <w:rPr>
           <w:lang w:val="en-US"/>
         </w:rPr>
-        <w:t xml:space="preserve">And the wolf </w:t>
-      </w:r>
-      <w:proofErr w:type="gramStart"/>
-      <w:r>
-        <w:rPr>
-          <w:lang w:val="en-US"/>
-        </w:rPr>
-        <w:t>has to</w:t>
-      </w:r>
-      <w:proofErr w:type="gramEnd"/>
-      <w:r>
-        <w:rPr>
-          <w:lang w:val="en-US"/>
-        </w:rPr>
-        <w:t xml:space="preserve"> be </w:t>
+        <w:t xml:space="preserve">And the wolf has to be </w:t>
       </w:r>
       <w:r>
         <w:rPr>
@@ -12578,35 +11453,7 @@
         <w:rPr>
           <w:lang w:val="en-US"/>
         </w:rPr>
-        <w:t xml:space="preserve"> when testing this </w:t>
-      </w:r>
-      <w:proofErr w:type="spellStart"/>
-      <w:r>
-        <w:rPr>
-          <w:lang w:val="en-US"/>
-        </w:rPr>
-        <w:t>behaviour</w:t>
-      </w:r>
-      <w:proofErr w:type="spellEnd"/>
-      <w:r>
-        <w:rPr>
-          <w:lang w:val="en-US"/>
-        </w:rPr>
-        <w:t xml:space="preserve">, I was constantly disappointed about how … ugly it looked? Just boring and … weird. Then I realized: slicing a body is quite an operation. It shouldn’t be this surgical precision </w:t>
-      </w:r>
-      <w:proofErr w:type="gramStart"/>
-      <w:r>
-        <w:rPr>
-          <w:lang w:val="en-US"/>
-        </w:rPr>
-        <w:t>slice,</w:t>
-      </w:r>
-      <w:proofErr w:type="gramEnd"/>
-      <w:r>
-        <w:rPr>
-          <w:lang w:val="en-US"/>
-        </w:rPr>
-        <w:t xml:space="preserve"> it should be more like an </w:t>
+        <w:t xml:space="preserve"> when testing this behaviour, I was constantly disappointed about how … ugly it looked? Just boring and … weird. Then I realized: slicing a body is quite an operation. It shouldn’t be this surgical precision slice, it should be more like an </w:t>
       </w:r>
       <w:r>
         <w:rPr>
@@ -12620,21 +11467,7 @@
         <w:rPr>
           <w:lang w:val="en-US"/>
         </w:rPr>
-        <w:t xml:space="preserve">. </w:t>
-      </w:r>
-      <w:proofErr w:type="gramStart"/>
-      <w:r>
-        <w:rPr>
-          <w:lang w:val="en-US"/>
-        </w:rPr>
-        <w:t>So</w:t>
-      </w:r>
-      <w:proofErr w:type="gramEnd"/>
-      <w:r>
-        <w:rPr>
-          <w:lang w:val="en-US"/>
-        </w:rPr>
-        <w:t xml:space="preserve"> I added a </w:t>
+        <w:t xml:space="preserve">. So I added a </w:t>
       </w:r>
       <w:r>
         <w:rPr>
@@ -12698,18 +11531,8 @@
           <w:iCs/>
           <w:lang w:val="en-US"/>
         </w:rPr>
-        <w:t xml:space="preserve">rolling in the </w:t>
-      </w:r>
-      <w:proofErr w:type="spellStart"/>
-      <w:r>
-        <w:rPr>
-          <w:i/>
-          <w:iCs/>
-          <w:lang w:val="en-US"/>
-        </w:rPr>
-        <w:t>sheepe</w:t>
-      </w:r>
-      <w:proofErr w:type="spellEnd"/>
+        <w:t>rolling in the sheepe</w:t>
+      </w:r>
       <w:r>
         <w:rPr>
           <w:lang w:val="en-US"/>
@@ -12734,21 +11557,7 @@
         <w:rPr>
           <w:lang w:val="en-US"/>
         </w:rPr>
-        <w:t xml:space="preserve">Why? Because non-circular shapes are just </w:t>
-      </w:r>
-      <w:proofErr w:type="gramStart"/>
-      <w:r>
-        <w:rPr>
-          <w:lang w:val="en-US"/>
-        </w:rPr>
-        <w:t>really hard</w:t>
-      </w:r>
-      <w:proofErr w:type="gramEnd"/>
-      <w:r>
-        <w:rPr>
-          <w:lang w:val="en-US"/>
-        </w:rPr>
-        <w:t xml:space="preserve"> to roll. (And most powerups/rooms, for now, require jumping to solve.)</w:t>
+        <w:t>Why? Because non-circular shapes are just really hard to roll. (And most powerups/rooms, for now, require jumping to solve.)</w:t>
       </w:r>
     </w:p>
     <w:p>
@@ -12762,21 +11571,7 @@
           <w:lang w:val="en-US"/>
         </w:rPr>
         <w:lastRenderedPageBreak/>
-        <w:t xml:space="preserve">And then it hit me. A new rule for the game that would be </w:t>
-      </w:r>
-      <w:proofErr w:type="gramStart"/>
-      <w:r>
-        <w:rPr>
-          <w:lang w:val="en-US"/>
-        </w:rPr>
-        <w:t>amazing, if</w:t>
-      </w:r>
-      <w:proofErr w:type="gramEnd"/>
-      <w:r>
-        <w:rPr>
-          <w:lang w:val="en-US"/>
-        </w:rPr>
-        <w:t xml:space="preserve"> it worked.</w:t>
+        <w:t>And then it hit me. A new rule for the game that would be amazing, if it worked.</w:t>
       </w:r>
     </w:p>
     <w:p>
@@ -12898,21 +11693,7 @@
         <w:rPr>
           <w:lang w:val="en-US"/>
         </w:rPr>
-        <w:t xml:space="preserve">Each frame, I track if you’re in the air or not. (Which simply </w:t>
-      </w:r>
-      <w:proofErr w:type="gramStart"/>
-      <w:r>
-        <w:rPr>
-          <w:lang w:val="en-US"/>
-        </w:rPr>
-        <w:t>means:</w:t>
-      </w:r>
-      <w:proofErr w:type="gramEnd"/>
-      <w:r>
-        <w:rPr>
-          <w:lang w:val="en-US"/>
-        </w:rPr>
-        <w:t xml:space="preserve"> are you touching terrain or not.)</w:t>
+        <w:t>Each frame, I track if you’re in the air or not. (Which simply means: are you touching terrain or not.)</w:t>
       </w:r>
     </w:p>
     <w:p>
@@ -12986,21 +11767,7 @@
         <w:rPr>
           <w:lang w:val="en-US"/>
         </w:rPr>
-        <w:t xml:space="preserve">To become </w:t>
-      </w:r>
-      <w:proofErr w:type="gramStart"/>
-      <w:r>
-        <w:rPr>
-          <w:lang w:val="en-US"/>
-        </w:rPr>
-        <w:t>more round</w:t>
-      </w:r>
-      <w:proofErr w:type="gramEnd"/>
-      <w:r>
-        <w:rPr>
-          <w:lang w:val="en-US"/>
-        </w:rPr>
-        <w:t>:</w:t>
+        <w:t>To become more round:</w:t>
       </w:r>
     </w:p>
     <w:p>
@@ -13262,6 +12029,26 @@
         <w:rPr>
           <w:lang w:val="en-US"/>
         </w:rPr>
+        <w:t>IMAGE: explanation_rounding_shapes (to do, make it)</w:t>
+      </w:r>
+    </w:p>
+    <w:p>
+      <w:pPr>
+        <w:rPr>
+          <w:lang w:val="en-US"/>
+        </w:rPr>
+      </w:pPr>
+    </w:p>
+    <w:p>
+      <w:pPr>
+        <w:rPr>
+          <w:lang w:val="en-US"/>
+        </w:rPr>
+      </w:pPr>
+      <w:r>
+        <w:rPr>
+          <w:lang w:val="en-US"/>
+        </w:rPr>
         <w:t xml:space="preserve">For deforming shapes, I did the opposite: move points to a rectangle. (In this case, I already have the </w:t>
       </w:r>
       <w:r>
@@ -13374,16 +12161,8 @@
         <w:rPr>
           <w:lang w:val="en-US"/>
         </w:rPr>
-        <w:t xml:space="preserve"> more accurate. Didn’t know it existed before </w:t>
-      </w:r>
-      <w:proofErr w:type="gramStart"/>
-      <w:r>
-        <w:rPr>
-          <w:lang w:val="en-US"/>
-        </w:rPr>
-        <w:t>now :p</w:t>
-      </w:r>
-      <w:proofErr w:type="gramEnd"/>
+        <w:t xml:space="preserve"> more accurate. Didn’t know it existed before now :p</w:t>
+      </w:r>
     </w:p>
     <w:p>
       <w:pPr>
@@ -13403,21 +12182,7 @@
           <w:lang w:val="en-US"/>
         </w:rPr>
         <w:lastRenderedPageBreak/>
-        <w:t xml:space="preserve">I want to do even more with rolling, like buttons you can only activate by rolling over them. (And I </w:t>
-      </w:r>
-      <w:proofErr w:type="gramStart"/>
-      <w:r>
-        <w:rPr>
-          <w:lang w:val="en-US"/>
-        </w:rPr>
-        <w:t>have to</w:t>
-      </w:r>
-      <w:proofErr w:type="gramEnd"/>
-      <w:r>
-        <w:rPr>
-          <w:lang w:val="en-US"/>
-        </w:rPr>
-        <w:t xml:space="preserve"> become worried about performance at this point … manipulating dozens of physics shapes constantly.)</w:t>
+        <w:t>I want to do even more with rolling, like buttons you can only activate by rolling over them. (And I have to become worried about performance at this point … manipulating dozens of physics shapes constantly.)</w:t>
       </w:r>
     </w:p>
     <w:p>
@@ -13481,21 +12246,7 @@
         <w:rPr>
           <w:lang w:val="en-US"/>
         </w:rPr>
-        <w:t xml:space="preserve">The game should be simplified so much that anyone can play. If I </w:t>
-      </w:r>
-      <w:proofErr w:type="gramStart"/>
-      <w:r>
-        <w:rPr>
-          <w:lang w:val="en-US"/>
-        </w:rPr>
-        <w:t>have to</w:t>
-      </w:r>
-      <w:proofErr w:type="gramEnd"/>
-      <w:r>
-        <w:rPr>
-          <w:lang w:val="en-US"/>
-        </w:rPr>
-        <w:t xml:space="preserve">, the first level should just be </w:t>
+        <w:t xml:space="preserve">The game should be simplified so much that anyone can play. If I have to, the first level should just be </w:t>
       </w:r>
       <w:r>
         <w:rPr>
@@ -13785,21 +12536,7 @@
         <w:rPr>
           <w:lang w:val="en-US"/>
         </w:rPr>
-        <w:t xml:space="preserve"> special cases for certain elements, like a laser that spans the full width of the column. (Instead, I can repurpose that to the new system: I can stick a laser gun into the wall, protruding just slightly. </w:t>
-      </w:r>
-      <w:proofErr w:type="gramStart"/>
-      <w:r>
-        <w:rPr>
-          <w:lang w:val="en-US"/>
-        </w:rPr>
-        <w:t>Once in a while</w:t>
-      </w:r>
-      <w:proofErr w:type="gramEnd"/>
-      <w:r>
-        <w:rPr>
-          <w:lang w:val="en-US"/>
-        </w:rPr>
-        <w:t xml:space="preserve">, it </w:t>
+        <w:t xml:space="preserve"> special cases for certain elements, like a laser that spans the full width of the column. (Instead, I can repurpose that to the new system: I can stick a laser gun into the wall, protruding just slightly. Once in a while, it </w:t>
       </w:r>
       <w:r>
         <w:rPr>
@@ -13863,19 +12600,7 @@
         <w:rPr>
           <w:lang w:val="en-US"/>
         </w:rPr>
-        <w:t xml:space="preserve">Pick </w:t>
-      </w:r>
-      <w:r>
-        <w:rPr>
-          <w:lang w:val="en-US"/>
-        </w:rPr>
-        <w:t>some</w:t>
-      </w:r>
-      <w:r>
-        <w:rPr>
-          <w:lang w:val="en-US"/>
-        </w:rPr>
-        <w:t xml:space="preserve"> “special thing” we want to place</w:t>
+        <w:t>Pick some “special thing” we want to place</w:t>
       </w:r>
     </w:p>
     <w:p>
@@ -13968,6 +12693,793 @@
         <w:lastRenderedPageBreak/>
         <w:t>(Remember it was placed there, so we remove it properly when the room is removed.)</w:t>
       </w:r>
+    </w:p>
+    <w:p>
+      <w:pPr>
+        <w:rPr>
+          <w:lang w:val="en-US"/>
+        </w:rPr>
+      </w:pPr>
+    </w:p>
+    <w:p>
+      <w:pPr>
+        <w:rPr>
+          <w:lang w:val="en-US"/>
+        </w:rPr>
+      </w:pPr>
+      <w:r>
+        <w:rPr>
+          <w:lang w:val="en-US"/>
+        </w:rPr>
+        <w:t>Here’s what that looks like. (Ignore my extremely crappy art for the spikes, I needed something to test.)</w:t>
+      </w:r>
+    </w:p>
+    <w:p>
+      <w:pPr>
+        <w:rPr>
+          <w:lang w:val="en-US"/>
+        </w:rPr>
+      </w:pPr>
+    </w:p>
+    <w:p>
+      <w:pPr>
+        <w:rPr>
+          <w:lang w:val="en-US"/>
+        </w:rPr>
+      </w:pPr>
+      <w:r>
+        <w:rPr>
+          <w:lang w:val="en-US"/>
+        </w:rPr>
+        <w:t>IMAGE: debug_sheepe_10</w:t>
+      </w:r>
+    </w:p>
+    <w:p>
+      <w:pPr>
+        <w:rPr>
+          <w:lang w:val="en-US"/>
+        </w:rPr>
+      </w:pPr>
+    </w:p>
+    <w:p>
+      <w:pPr>
+        <w:rPr>
+          <w:lang w:val="en-US"/>
+        </w:rPr>
+      </w:pPr>
+      <w:r>
+        <w:rPr>
+          <w:lang w:val="en-US"/>
+        </w:rPr>
+        <w:t>That was quite easy. Should work well.</w:t>
+      </w:r>
+    </w:p>
+    <w:p>
+      <w:pPr>
+        <w:rPr>
+          <w:lang w:val="en-US"/>
+        </w:rPr>
+      </w:pPr>
+    </w:p>
+    <w:p>
+      <w:pPr>
+        <w:pStyle w:val="Heading3"/>
+        <w:rPr>
+          <w:lang w:val="en-US"/>
+        </w:rPr>
+      </w:pPr>
+      <w:r>
+        <w:rPr>
+          <w:lang w:val="en-US"/>
+        </w:rPr>
+        <w:t>realistic slicing is too realistic</w:t>
+      </w:r>
+    </w:p>
+    <w:p>
+      <w:pPr>
+        <w:rPr>
+          <w:lang w:val="en-US"/>
+        </w:rPr>
+      </w:pPr>
+      <w:r>
+        <w:rPr>
+          <w:lang w:val="en-US"/>
+        </w:rPr>
+        <w:t xml:space="preserve">The title of this section, therefore, refers to something else. No matter what I tried, I noticed a few core elements of the game just </w:t>
+      </w:r>
+      <w:r>
+        <w:rPr>
+          <w:i/>
+          <w:iCs/>
+          <w:lang w:val="en-US"/>
+        </w:rPr>
+        <w:t>weren’t fun</w:t>
+      </w:r>
+      <w:r>
+        <w:rPr>
+          <w:lang w:val="en-US"/>
+        </w:rPr>
+        <w:t xml:space="preserve">. I’m happy I figured out how to do it, and maybe I’ll use the technique in some other game. </w:t>
+      </w:r>
+    </w:p>
+    <w:p>
+      <w:pPr>
+        <w:rPr>
+          <w:lang w:val="en-US"/>
+        </w:rPr>
+      </w:pPr>
+    </w:p>
+    <w:p>
+      <w:pPr>
+        <w:rPr>
+          <w:lang w:val="en-US"/>
+        </w:rPr>
+      </w:pPr>
+      <w:r>
+        <w:rPr>
+          <w:lang w:val="en-US"/>
+        </w:rPr>
+        <w:t xml:space="preserve">But the whole </w:t>
+      </w:r>
+      <w:r>
+        <w:rPr>
+          <w:b/>
+          <w:bCs/>
+          <w:lang w:val="en-US"/>
+        </w:rPr>
+        <w:t>slicing</w:t>
+      </w:r>
+      <w:r>
+        <w:rPr>
+          <w:lang w:val="en-US"/>
+        </w:rPr>
+        <w:t xml:space="preserve"> thing isn’t great. You see, I did a quick test. I wrote a few lines so that “slicing” a shape simply yielded two smaller circles. (Like a snowball exploding into two snowballs.) And guess what? It was </w:t>
+      </w:r>
+      <w:r>
+        <w:rPr>
+          <w:i/>
+          <w:iCs/>
+          <w:lang w:val="en-US"/>
+        </w:rPr>
+        <w:t>so much more fun</w:t>
+      </w:r>
+      <w:r>
+        <w:rPr>
+          <w:lang w:val="en-US"/>
+        </w:rPr>
+        <w:t xml:space="preserve"> and </w:t>
+      </w:r>
+      <w:r>
+        <w:rPr>
+          <w:i/>
+          <w:iCs/>
+          <w:lang w:val="en-US"/>
+        </w:rPr>
+        <w:t>intuitive</w:t>
+      </w:r>
+      <w:r>
+        <w:rPr>
+          <w:lang w:val="en-US"/>
+        </w:rPr>
+        <w:t>.</w:t>
+      </w:r>
+    </w:p>
+    <w:p>
+      <w:pPr>
+        <w:rPr>
+          <w:lang w:val="en-US"/>
+        </w:rPr>
+      </w:pPr>
+    </w:p>
+    <w:p>
+      <w:pPr>
+        <w:rPr>
+          <w:lang w:val="en-US"/>
+        </w:rPr>
+      </w:pPr>
+      <w:r>
+        <w:rPr>
+          <w:lang w:val="en-US"/>
+        </w:rPr>
+        <w:t xml:space="preserve">It looked better because there weren’t all these weird shapes floating around. It played better because you weren’t just stuck after being sliced. </w:t>
+      </w:r>
+    </w:p>
+    <w:p>
+      <w:pPr>
+        <w:rPr>
+          <w:lang w:val="en-US"/>
+        </w:rPr>
+      </w:pPr>
+    </w:p>
+    <w:p>
+      <w:pPr>
+        <w:rPr>
+          <w:lang w:val="en-US"/>
+        </w:rPr>
+      </w:pPr>
+      <w:r>
+        <w:rPr>
+          <w:lang w:val="en-US"/>
+        </w:rPr>
+        <w:t>So … well, I guess my whole algorithm for accurately slicing stuff will just be an optional feature. For the people who want the extra challenge.</w:t>
+      </w:r>
+    </w:p>
+    <w:p>
+      <w:pPr>
+        <w:rPr>
+          <w:lang w:val="en-US"/>
+        </w:rPr>
+      </w:pPr>
+    </w:p>
+    <w:p>
+      <w:pPr>
+        <w:rPr>
+          <w:lang w:val="en-US"/>
+        </w:rPr>
+      </w:pPr>
+      <w:r>
+        <w:rPr>
+          <w:lang w:val="en-US"/>
+        </w:rPr>
+        <w:t xml:space="preserve">(Feels like something I could use in a puzzle game, at a later date. Or a party fighting game where you </w:t>
+      </w:r>
+      <w:r>
+        <w:rPr>
+          <w:i/>
+          <w:iCs/>
+          <w:lang w:val="en-US"/>
+        </w:rPr>
+        <w:t>literally</w:t>
+      </w:r>
+      <w:r>
+        <w:rPr>
+          <w:lang w:val="en-US"/>
+        </w:rPr>
+        <w:t xml:space="preserve"> slice your opponents.</w:t>
+      </w:r>
+      <w:r>
+        <w:rPr>
+          <w:lang w:val="en-US"/>
+        </w:rPr>
+        <w:t>)</w:t>
+      </w:r>
+    </w:p>
+    <w:p>
+      <w:pPr>
+        <w:rPr>
+          <w:lang w:val="en-US"/>
+        </w:rPr>
+      </w:pPr>
+    </w:p>
+    <w:p>
+      <w:pPr>
+        <w:pStyle w:val="Heading3"/>
+      </w:pPr>
+      <w:r>
+        <w:t>Realistic physics are too realistic</w:t>
+      </w:r>
+    </w:p>
+    <w:p>
+      <w:pPr>
+        <w:rPr>
+          <w:lang w:val="en-US"/>
+        </w:rPr>
+      </w:pPr>
+      <w:r>
+        <w:rPr>
+          <w:lang w:val="en-US"/>
+        </w:rPr>
+        <w:t>Similarly, I noticed an issue with “realistic rolling physics”:</w:t>
+      </w:r>
+    </w:p>
+    <w:p>
+      <w:pPr>
+        <w:pStyle w:val="ListParagraph"/>
+        <w:numPr>
+          <w:ilvl w:val="0"/>
+          <w:numId w:val="47"/>
+        </w:numPr>
+        <w:rPr>
+          <w:lang w:val="en-US"/>
+        </w:rPr>
+      </w:pPr>
+      <w:r>
+        <w:rPr>
+          <w:lang w:val="en-US"/>
+        </w:rPr>
+        <w:t>Some heights are too great to roll over. You need to jump.</w:t>
+      </w:r>
+    </w:p>
+    <w:p>
+      <w:pPr>
+        <w:pStyle w:val="ListParagraph"/>
+        <w:numPr>
+          <w:ilvl w:val="0"/>
+          <w:numId w:val="47"/>
+        </w:numPr>
+        <w:rPr>
+          <w:lang w:val="en-US"/>
+        </w:rPr>
+      </w:pPr>
+      <w:r>
+        <w:rPr>
+          <w:lang w:val="en-US"/>
+        </w:rPr>
+        <w:t xml:space="preserve">But when you jump, you’re likely to hit the ceiling with your head … which causes you to reverse direction. </w:t>
+      </w:r>
+    </w:p>
+    <w:p>
+      <w:pPr>
+        <w:pStyle w:val="ListParagraph"/>
+        <w:numPr>
+          <w:ilvl w:val="0"/>
+          <w:numId w:val="47"/>
+        </w:numPr>
+        <w:rPr>
+          <w:lang w:val="en-US"/>
+        </w:rPr>
+      </w:pPr>
+      <w:r>
+        <w:rPr>
+          <w:lang w:val="en-US"/>
+        </w:rPr>
+        <w:t>(Rotating “left” means rolling “right” if your hitting the ceiling. You can think of it as the ground being reversed in this situation, and the friction on the ground is the only thing making rolling movement possible.)</w:t>
+      </w:r>
+    </w:p>
+    <w:p>
+      <w:pPr>
+        <w:rPr>
+          <w:lang w:val="en-US"/>
+        </w:rPr>
+      </w:pPr>
+    </w:p>
+    <w:p>
+      <w:pPr>
+        <w:rPr>
+          <w:lang w:val="en-US"/>
+        </w:rPr>
+      </w:pPr>
+      <w:r>
+        <w:rPr>
+          <w:lang w:val="en-US"/>
+        </w:rPr>
+        <w:t>This was just annoying. It happened too quick to “adapt” to it or use it for anything. I almost considered throwing out this whole rolling thing as well … but decided that was my panic talking.</w:t>
+      </w:r>
+    </w:p>
+    <w:p>
+      <w:pPr>
+        <w:rPr>
+          <w:lang w:val="en-US"/>
+        </w:rPr>
+      </w:pPr>
+    </w:p>
+    <w:p>
+      <w:pPr>
+        <w:rPr>
+          <w:lang w:val="en-US"/>
+        </w:rPr>
+      </w:pPr>
+      <w:r>
+        <w:rPr>
+          <w:lang w:val="en-US"/>
+        </w:rPr>
+        <w:t>Instead, I added these features:</w:t>
+      </w:r>
+    </w:p>
+    <w:p>
+      <w:pPr>
+        <w:pStyle w:val="ListParagraph"/>
+        <w:numPr>
+          <w:ilvl w:val="0"/>
+          <w:numId w:val="48"/>
+        </w:numPr>
+        <w:rPr>
+          <w:lang w:val="en-US"/>
+        </w:rPr>
+      </w:pPr>
+      <w:r>
+        <w:rPr>
+          <w:lang w:val="en-US"/>
+        </w:rPr>
+        <w:t xml:space="preserve">If you </w:t>
+      </w:r>
+      <w:r>
+        <w:rPr>
+          <w:b/>
+          <w:bCs/>
+          <w:lang w:val="en-US"/>
+        </w:rPr>
+        <w:t>hold both buttons</w:t>
+      </w:r>
+      <w:r>
+        <w:rPr>
+          <w:lang w:val="en-US"/>
+        </w:rPr>
+        <w:t>, you “</w:t>
+      </w:r>
+      <w:r>
+        <w:rPr>
+          <w:b/>
+          <w:bCs/>
+          <w:lang w:val="en-US"/>
+        </w:rPr>
+        <w:t>air break</w:t>
+      </w:r>
+      <w:r>
+        <w:rPr>
+          <w:lang w:val="en-US"/>
+        </w:rPr>
+        <w:t>”.</w:t>
+      </w:r>
+      <w:r>
+        <w:rPr>
+          <w:lang w:val="en-US"/>
+        </w:rPr>
+        <w:t xml:space="preserve"> This means your vertical velocity is 0 (you won’t move up/down), while your horizontal velocity continues. (It’s even </w:t>
+      </w:r>
+      <w:r>
+        <w:rPr>
+          <w:lang w:val="en-US"/>
+        </w:rPr>
+        <w:lastRenderedPageBreak/>
+        <w:t>made more powerful.) This allows you to stop your jump/fall whenever you want, allowing much more precise movement in difficult parts.</w:t>
+      </w:r>
+    </w:p>
+    <w:p>
+      <w:pPr>
+        <w:pStyle w:val="ListParagraph"/>
+        <w:numPr>
+          <w:ilvl w:val="0"/>
+          <w:numId w:val="48"/>
+        </w:numPr>
+        <w:rPr>
+          <w:lang w:val="en-US"/>
+        </w:rPr>
+      </w:pPr>
+      <w:r>
+        <w:rPr>
+          <w:lang w:val="en-US"/>
+        </w:rPr>
+        <w:t xml:space="preserve">(Quick-tapping both buttons still makes you </w:t>
+      </w:r>
+      <w:r>
+        <w:rPr>
+          <w:b/>
+          <w:bCs/>
+          <w:lang w:val="en-US"/>
+        </w:rPr>
+        <w:t>jump</w:t>
+      </w:r>
+      <w:r>
+        <w:rPr>
+          <w:lang w:val="en-US"/>
+        </w:rPr>
+        <w:t>.)</w:t>
+      </w:r>
+    </w:p>
+    <w:p>
+      <w:pPr>
+        <w:pStyle w:val="ListParagraph"/>
+        <w:numPr>
+          <w:ilvl w:val="0"/>
+          <w:numId w:val="48"/>
+        </w:numPr>
+        <w:rPr>
+          <w:lang w:val="en-US"/>
+        </w:rPr>
+      </w:pPr>
+      <w:r>
+        <w:rPr>
+          <w:b/>
+          <w:bCs/>
+          <w:lang w:val="en-US"/>
+        </w:rPr>
+        <w:t>Clinging</w:t>
+      </w:r>
+      <w:r>
+        <w:rPr>
+          <w:lang w:val="en-US"/>
+        </w:rPr>
+        <w:t xml:space="preserve"> is enabled by default </w:t>
+      </w:r>
+      <w:r>
+        <w:rPr>
+          <w:b/>
+          <w:bCs/>
+          <w:i/>
+          <w:iCs/>
+          <w:lang w:val="en-US"/>
+        </w:rPr>
+        <w:t>on ceilings</w:t>
+      </w:r>
+      <w:r>
+        <w:rPr>
+          <w:lang w:val="en-US"/>
+        </w:rPr>
+        <w:t>.</w:t>
+      </w:r>
+      <w:r>
+        <w:rPr>
+          <w:lang w:val="en-US"/>
+        </w:rPr>
+        <w:t xml:space="preserve"> (Again, jumping will disable clinging for a few milliseconds and you will shoot away from the grip of the ceiling.)</w:t>
+      </w:r>
+    </w:p>
+    <w:p>
+      <w:pPr>
+        <w:rPr>
+          <w:lang w:val="en-US"/>
+        </w:rPr>
+      </w:pPr>
+    </w:p>
+    <w:p>
+      <w:pPr>
+        <w:pStyle w:val="Heading2"/>
+      </w:pPr>
+      <w:r>
+        <w:t>Step 17: Throwing more sand against the wall</w:t>
+      </w:r>
+    </w:p>
+    <w:p>
+      <w:pPr>
+        <w:rPr>
+          <w:lang w:val="en-US"/>
+        </w:rPr>
+      </w:pPr>
+      <w:r>
+        <w:rPr>
+          <w:lang w:val="en-US"/>
+        </w:rPr>
+        <w:t>Now was, yet again, the time to implement all different “special elements” I came up with. See what works, see what doesn’t. Let’s hope we have a fun game by the end.</w:t>
+      </w:r>
+    </w:p>
+    <w:p>
+      <w:pPr>
+        <w:rPr>
+          <w:lang w:val="en-US"/>
+        </w:rPr>
+      </w:pPr>
+    </w:p>
+    <w:p>
+      <w:pPr>
+        <w:rPr>
+          <w:lang w:val="en-US"/>
+        </w:rPr>
+      </w:pPr>
+      <w:r>
+        <w:rPr>
+          <w:lang w:val="en-US"/>
+        </w:rPr>
+        <w:t>As a reminder, these are the elements to do:</w:t>
+      </w:r>
+    </w:p>
+    <w:p>
+      <w:pPr>
+        <w:pStyle w:val="ListParagraph"/>
+        <w:numPr>
+          <w:ilvl w:val="0"/>
+          <w:numId w:val="49"/>
+        </w:numPr>
+        <w:rPr>
+          <w:lang w:val="en-US"/>
+        </w:rPr>
+      </w:pPr>
+      <w:r>
+        <w:rPr>
+          <w:lang w:val="en-US"/>
+        </w:rPr>
+        <w:t>Different “locks” =&gt; these are the minigames you have to play once in a while to open a gate. To slow down the leading player and bring the group closer together.</w:t>
+      </w:r>
+    </w:p>
+    <w:p>
+      <w:pPr>
+        <w:pStyle w:val="ListParagraph"/>
+        <w:numPr>
+          <w:ilvl w:val="0"/>
+          <w:numId w:val="49"/>
+        </w:numPr>
+        <w:rPr>
+          <w:lang w:val="en-US"/>
+        </w:rPr>
+      </w:pPr>
+      <w:r>
+        <w:rPr>
+          <w:lang w:val="en-US"/>
+        </w:rPr>
+        <w:t>Special elements =&gt; all sorts of things (that might be good or bad) which you will activate/collect by touching their tile.</w:t>
+      </w:r>
+    </w:p>
+    <w:p>
+      <w:pPr>
+        <w:rPr>
+          <w:lang w:val="en-US"/>
+        </w:rPr>
+      </w:pPr>
+    </w:p>
+    <w:p>
+      <w:pPr>
+        <w:rPr>
+          <w:lang w:val="en-US"/>
+        </w:rPr>
+      </w:pPr>
+      <w:r>
+        <w:rPr>
+          <w:lang w:val="en-US"/>
+        </w:rPr>
+        <w:t>Once these are implemented (they work, they are fun, etc.), we’re close to finishing the game. Then it would just be:</w:t>
+      </w:r>
+    </w:p>
+    <w:p>
+      <w:pPr>
+        <w:pStyle w:val="ListParagraph"/>
+        <w:numPr>
+          <w:ilvl w:val="0"/>
+          <w:numId w:val="50"/>
+        </w:numPr>
+        <w:rPr>
+          <w:lang w:val="en-US"/>
+        </w:rPr>
+      </w:pPr>
+      <w:r>
+        <w:rPr>
+          <w:lang w:val="en-US"/>
+        </w:rPr>
+        <w:t>Create tutorials for everything (that needs one) + create “campaign” structure with levels</w:t>
+      </w:r>
+    </w:p>
+    <w:p>
+      <w:pPr>
+        <w:pStyle w:val="ListParagraph"/>
+        <w:numPr>
+          <w:ilvl w:val="0"/>
+          <w:numId w:val="50"/>
+        </w:numPr>
+        <w:rPr>
+          <w:lang w:val="en-US"/>
+        </w:rPr>
+      </w:pPr>
+      <w:r>
+        <w:rPr>
+          <w:lang w:val="en-US"/>
+        </w:rPr>
+        <w:t>Loads of polishing, balancing and playtesting</w:t>
+      </w:r>
+      <w:r>
+        <w:rPr>
+          <w:lang w:val="en-US"/>
+        </w:rPr>
+        <w:t>. (Includes a</w:t>
+      </w:r>
+      <w:r>
+        <w:rPr>
+          <w:lang w:val="en-US"/>
+        </w:rPr>
+        <w:t>dd</w:t>
+      </w:r>
+      <w:r>
+        <w:rPr>
+          <w:lang w:val="en-US"/>
+        </w:rPr>
+        <w:t>ing</w:t>
+      </w:r>
+      <w:r>
+        <w:rPr>
+          <w:lang w:val="en-US"/>
+        </w:rPr>
+        <w:t xml:space="preserve"> the soundtrack + sound effects</w:t>
+      </w:r>
+      <w:r>
+        <w:rPr>
+          <w:lang w:val="en-US"/>
+        </w:rPr>
+        <w:t>, some particles, etc.)</w:t>
+      </w:r>
+    </w:p>
+    <w:p>
+      <w:pPr>
+        <w:pStyle w:val="ListParagraph"/>
+        <w:numPr>
+          <w:ilvl w:val="0"/>
+          <w:numId w:val="50"/>
+        </w:numPr>
+        <w:rPr>
+          <w:lang w:val="en-US"/>
+        </w:rPr>
+      </w:pPr>
+      <w:r>
+        <w:rPr>
+          <w:lang w:val="en-US"/>
+        </w:rPr>
+        <w:t>Done!</w:t>
+      </w:r>
+    </w:p>
+    <w:p>
+      <w:pPr>
+        <w:rPr>
+          <w:lang w:val="en-US"/>
+        </w:rPr>
+      </w:pPr>
+    </w:p>
+    <w:p>
+      <w:pPr>
+        <w:rPr>
+          <w:lang w:val="en-US"/>
+        </w:rPr>
+      </w:pPr>
+      <w:r>
+        <w:rPr>
+          <w:lang w:val="en-US"/>
+        </w:rPr>
+        <w:t>I’ll probably go over my ”One Week” limit again. But this time there’s a good reason: my first ideas were hard to implement, yielded some annoying bugs, and then … had to be thrown out because it just wasn’t that fun.</w:t>
+      </w:r>
+    </w:p>
+    <w:p>
+      <w:pPr>
+        <w:rPr>
+          <w:lang w:val="en-US"/>
+        </w:rPr>
+      </w:pPr>
+    </w:p>
+    <w:p>
+      <w:pPr>
+        <w:rPr>
+          <w:lang w:val="en-US"/>
+        </w:rPr>
+      </w:pPr>
+      <w:r>
+        <w:rPr>
+          <w:lang w:val="en-US"/>
+        </w:rPr>
+        <w:t>Here are a few screenshots of the new stuff added:</w:t>
+      </w:r>
+    </w:p>
+    <w:p>
+      <w:pPr>
+        <w:rPr>
+          <w:lang w:val="en-US"/>
+        </w:rPr>
+      </w:pPr>
+    </w:p>
+    <w:p>
+      <w:pPr>
+        <w:rPr>
+          <w:lang w:val="en-US"/>
+        </w:rPr>
+      </w:pPr>
+      <w:r>
+        <w:rPr>
+          <w:lang w:val="en-US"/>
+        </w:rPr>
+        <w:t>Lala TO DO</w:t>
+      </w:r>
+    </w:p>
+    <w:p>
+      <w:pPr>
+        <w:rPr>
+          <w:lang w:val="en-US"/>
+        </w:rPr>
+      </w:pPr>
+    </w:p>
+    <w:p>
+      <w:pPr>
+        <w:rPr>
+          <w:lang w:val="en-US"/>
+        </w:rPr>
+      </w:pPr>
+    </w:p>
+    <w:p>
+      <w:pPr>
+        <w:rPr>
+          <w:lang w:val="en-US"/>
+        </w:rPr>
+      </w:pPr>
+    </w:p>
+    <w:p>
+      <w:pPr>
+        <w:rPr>
+          <w:lang w:val="en-US"/>
+        </w:rPr>
+      </w:pPr>
     </w:p>
     <w:p>
       <w:pPr>
@@ -15691,6 +15203,119 @@
     </w:lvl>
   </w:abstractNum>
   <w:abstractNum w:abstractNumId="15" w15:restartNumberingAfterBreak="0">
+    <w:nsid w:val="27CF68B6"/>
+    <w:multiLevelType w:val="hybridMultilevel"/>
+    <w:tmpl w:val="D2882FF0"/>
+    <w:lvl w:ilvl="0" w:tplc="04130001">
+      <w:start w:val="1"/>
+      <w:numFmt w:val="bullet"/>
+      <w:lvlText w:val=""/>
+      <w:lvlJc w:val="left"/>
+      <w:pPr>
+        <w:ind w:left="720" w:hanging="360"/>
+      </w:pPr>
+      <w:rPr>
+        <w:rFonts w:ascii="Symbol" w:hAnsi="Symbol" w:hint="default"/>
+      </w:rPr>
+    </w:lvl>
+    <w:lvl w:ilvl="1" w:tplc="04130003" w:tentative="1">
+      <w:start w:val="1"/>
+      <w:numFmt w:val="bullet"/>
+      <w:lvlText w:val="o"/>
+      <w:lvlJc w:val="left"/>
+      <w:pPr>
+        <w:ind w:left="1440" w:hanging="360"/>
+      </w:pPr>
+      <w:rPr>
+        <w:rFonts w:ascii="Courier New" w:hAnsi="Courier New" w:cs="Courier New" w:hint="default"/>
+      </w:rPr>
+    </w:lvl>
+    <w:lvl w:ilvl="2" w:tplc="04130005" w:tentative="1">
+      <w:start w:val="1"/>
+      <w:numFmt w:val="bullet"/>
+      <w:lvlText w:val=""/>
+      <w:lvlJc w:val="left"/>
+      <w:pPr>
+        <w:ind w:left="2160" w:hanging="360"/>
+      </w:pPr>
+      <w:rPr>
+        <w:rFonts w:ascii="Wingdings" w:hAnsi="Wingdings" w:hint="default"/>
+      </w:rPr>
+    </w:lvl>
+    <w:lvl w:ilvl="3" w:tplc="04130001" w:tentative="1">
+      <w:start w:val="1"/>
+      <w:numFmt w:val="bullet"/>
+      <w:lvlText w:val=""/>
+      <w:lvlJc w:val="left"/>
+      <w:pPr>
+        <w:ind w:left="2880" w:hanging="360"/>
+      </w:pPr>
+      <w:rPr>
+        <w:rFonts w:ascii="Symbol" w:hAnsi="Symbol" w:hint="default"/>
+      </w:rPr>
+    </w:lvl>
+    <w:lvl w:ilvl="4" w:tplc="04130003" w:tentative="1">
+      <w:start w:val="1"/>
+      <w:numFmt w:val="bullet"/>
+      <w:lvlText w:val="o"/>
+      <w:lvlJc w:val="left"/>
+      <w:pPr>
+        <w:ind w:left="3600" w:hanging="360"/>
+      </w:pPr>
+      <w:rPr>
+        <w:rFonts w:ascii="Courier New" w:hAnsi="Courier New" w:cs="Courier New" w:hint="default"/>
+      </w:rPr>
+    </w:lvl>
+    <w:lvl w:ilvl="5" w:tplc="04130005" w:tentative="1">
+      <w:start w:val="1"/>
+      <w:numFmt w:val="bullet"/>
+      <w:lvlText w:val=""/>
+      <w:lvlJc w:val="left"/>
+      <w:pPr>
+        <w:ind w:left="4320" w:hanging="360"/>
+      </w:pPr>
+      <w:rPr>
+        <w:rFonts w:ascii="Wingdings" w:hAnsi="Wingdings" w:hint="default"/>
+      </w:rPr>
+    </w:lvl>
+    <w:lvl w:ilvl="6" w:tplc="04130001" w:tentative="1">
+      <w:start w:val="1"/>
+      <w:numFmt w:val="bullet"/>
+      <w:lvlText w:val=""/>
+      <w:lvlJc w:val="left"/>
+      <w:pPr>
+        <w:ind w:left="5040" w:hanging="360"/>
+      </w:pPr>
+      <w:rPr>
+        <w:rFonts w:ascii="Symbol" w:hAnsi="Symbol" w:hint="default"/>
+      </w:rPr>
+    </w:lvl>
+    <w:lvl w:ilvl="7" w:tplc="04130003" w:tentative="1">
+      <w:start w:val="1"/>
+      <w:numFmt w:val="bullet"/>
+      <w:lvlText w:val="o"/>
+      <w:lvlJc w:val="left"/>
+      <w:pPr>
+        <w:ind w:left="5760" w:hanging="360"/>
+      </w:pPr>
+      <w:rPr>
+        <w:rFonts w:ascii="Courier New" w:hAnsi="Courier New" w:cs="Courier New" w:hint="default"/>
+      </w:rPr>
+    </w:lvl>
+    <w:lvl w:ilvl="8" w:tplc="04130005" w:tentative="1">
+      <w:start w:val="1"/>
+      <w:numFmt w:val="bullet"/>
+      <w:lvlText w:val=""/>
+      <w:lvlJc w:val="left"/>
+      <w:pPr>
+        <w:ind w:left="6480" w:hanging="360"/>
+      </w:pPr>
+      <w:rPr>
+        <w:rFonts w:ascii="Wingdings" w:hAnsi="Wingdings" w:hint="default"/>
+      </w:rPr>
+    </w:lvl>
+  </w:abstractNum>
+  <w:abstractNum w:abstractNumId="16" w15:restartNumberingAfterBreak="0">
     <w:nsid w:val="2A7C0D0D"/>
     <w:multiLevelType w:val="hybridMultilevel"/>
     <w:tmpl w:val="CB980712"/>
@@ -15803,7 +15428,7 @@
       </w:rPr>
     </w:lvl>
   </w:abstractNum>
-  <w:abstractNum w:abstractNumId="16" w15:restartNumberingAfterBreak="0">
+  <w:abstractNum w:abstractNumId="17" w15:restartNumberingAfterBreak="0">
     <w:nsid w:val="2AAC4FE7"/>
     <w:multiLevelType w:val="hybridMultilevel"/>
     <w:tmpl w:val="3FA2BA1E"/>
@@ -15916,7 +15541,7 @@
       </w:rPr>
     </w:lvl>
   </w:abstractNum>
-  <w:abstractNum w:abstractNumId="17" w15:restartNumberingAfterBreak="0">
+  <w:abstractNum w:abstractNumId="18" w15:restartNumberingAfterBreak="0">
     <w:nsid w:val="2AEA1C3A"/>
     <w:multiLevelType w:val="hybridMultilevel"/>
     <w:tmpl w:val="047A0EBA"/>
@@ -16029,7 +15654,7 @@
       </w:rPr>
     </w:lvl>
   </w:abstractNum>
-  <w:abstractNum w:abstractNumId="18" w15:restartNumberingAfterBreak="0">
+  <w:abstractNum w:abstractNumId="19" w15:restartNumberingAfterBreak="0">
     <w:nsid w:val="2AF5366B"/>
     <w:multiLevelType w:val="hybridMultilevel"/>
     <w:tmpl w:val="DD4AF766"/>
@@ -16142,7 +15767,7 @@
       </w:rPr>
     </w:lvl>
   </w:abstractNum>
-  <w:abstractNum w:abstractNumId="19" w15:restartNumberingAfterBreak="0">
+  <w:abstractNum w:abstractNumId="20" w15:restartNumberingAfterBreak="0">
     <w:nsid w:val="2FAB68E3"/>
     <w:multiLevelType w:val="hybridMultilevel"/>
     <w:tmpl w:val="38765C5C"/>
@@ -16255,7 +15880,7 @@
       </w:rPr>
     </w:lvl>
   </w:abstractNum>
-  <w:abstractNum w:abstractNumId="20" w15:restartNumberingAfterBreak="0">
+  <w:abstractNum w:abstractNumId="21" w15:restartNumberingAfterBreak="0">
     <w:nsid w:val="314C7906"/>
     <w:multiLevelType w:val="hybridMultilevel"/>
     <w:tmpl w:val="5672DF6E"/>
@@ -16368,7 +15993,120 @@
       </w:rPr>
     </w:lvl>
   </w:abstractNum>
-  <w:abstractNum w:abstractNumId="21" w15:restartNumberingAfterBreak="0">
+  <w:abstractNum w:abstractNumId="22" w15:restartNumberingAfterBreak="0">
+    <w:nsid w:val="3193072D"/>
+    <w:multiLevelType w:val="hybridMultilevel"/>
+    <w:tmpl w:val="DCEC0186"/>
+    <w:lvl w:ilvl="0" w:tplc="04130001">
+      <w:start w:val="1"/>
+      <w:numFmt w:val="bullet"/>
+      <w:lvlText w:val=""/>
+      <w:lvlJc w:val="left"/>
+      <w:pPr>
+        <w:ind w:left="720" w:hanging="360"/>
+      </w:pPr>
+      <w:rPr>
+        <w:rFonts w:ascii="Symbol" w:hAnsi="Symbol" w:hint="default"/>
+      </w:rPr>
+    </w:lvl>
+    <w:lvl w:ilvl="1" w:tplc="04130003" w:tentative="1">
+      <w:start w:val="1"/>
+      <w:numFmt w:val="bullet"/>
+      <w:lvlText w:val="o"/>
+      <w:lvlJc w:val="left"/>
+      <w:pPr>
+        <w:ind w:left="1440" w:hanging="360"/>
+      </w:pPr>
+      <w:rPr>
+        <w:rFonts w:ascii="Courier New" w:hAnsi="Courier New" w:cs="Courier New" w:hint="default"/>
+      </w:rPr>
+    </w:lvl>
+    <w:lvl w:ilvl="2" w:tplc="04130005" w:tentative="1">
+      <w:start w:val="1"/>
+      <w:numFmt w:val="bullet"/>
+      <w:lvlText w:val=""/>
+      <w:lvlJc w:val="left"/>
+      <w:pPr>
+        <w:ind w:left="2160" w:hanging="360"/>
+      </w:pPr>
+      <w:rPr>
+        <w:rFonts w:ascii="Wingdings" w:hAnsi="Wingdings" w:hint="default"/>
+      </w:rPr>
+    </w:lvl>
+    <w:lvl w:ilvl="3" w:tplc="04130001" w:tentative="1">
+      <w:start w:val="1"/>
+      <w:numFmt w:val="bullet"/>
+      <w:lvlText w:val=""/>
+      <w:lvlJc w:val="left"/>
+      <w:pPr>
+        <w:ind w:left="2880" w:hanging="360"/>
+      </w:pPr>
+      <w:rPr>
+        <w:rFonts w:ascii="Symbol" w:hAnsi="Symbol" w:hint="default"/>
+      </w:rPr>
+    </w:lvl>
+    <w:lvl w:ilvl="4" w:tplc="04130003" w:tentative="1">
+      <w:start w:val="1"/>
+      <w:numFmt w:val="bullet"/>
+      <w:lvlText w:val="o"/>
+      <w:lvlJc w:val="left"/>
+      <w:pPr>
+        <w:ind w:left="3600" w:hanging="360"/>
+      </w:pPr>
+      <w:rPr>
+        <w:rFonts w:ascii="Courier New" w:hAnsi="Courier New" w:cs="Courier New" w:hint="default"/>
+      </w:rPr>
+    </w:lvl>
+    <w:lvl w:ilvl="5" w:tplc="04130005" w:tentative="1">
+      <w:start w:val="1"/>
+      <w:numFmt w:val="bullet"/>
+      <w:lvlText w:val=""/>
+      <w:lvlJc w:val="left"/>
+      <w:pPr>
+        <w:ind w:left="4320" w:hanging="360"/>
+      </w:pPr>
+      <w:rPr>
+        <w:rFonts w:ascii="Wingdings" w:hAnsi="Wingdings" w:hint="default"/>
+      </w:rPr>
+    </w:lvl>
+    <w:lvl w:ilvl="6" w:tplc="04130001" w:tentative="1">
+      <w:start w:val="1"/>
+      <w:numFmt w:val="bullet"/>
+      <w:lvlText w:val=""/>
+      <w:lvlJc w:val="left"/>
+      <w:pPr>
+        <w:ind w:left="5040" w:hanging="360"/>
+      </w:pPr>
+      <w:rPr>
+        <w:rFonts w:ascii="Symbol" w:hAnsi="Symbol" w:hint="default"/>
+      </w:rPr>
+    </w:lvl>
+    <w:lvl w:ilvl="7" w:tplc="04130003" w:tentative="1">
+      <w:start w:val="1"/>
+      <w:numFmt w:val="bullet"/>
+      <w:lvlText w:val="o"/>
+      <w:lvlJc w:val="left"/>
+      <w:pPr>
+        <w:ind w:left="5760" w:hanging="360"/>
+      </w:pPr>
+      <w:rPr>
+        <w:rFonts w:ascii="Courier New" w:hAnsi="Courier New" w:cs="Courier New" w:hint="default"/>
+      </w:rPr>
+    </w:lvl>
+    <w:lvl w:ilvl="8" w:tplc="04130005" w:tentative="1">
+      <w:start w:val="1"/>
+      <w:numFmt w:val="bullet"/>
+      <w:lvlText w:val=""/>
+      <w:lvlJc w:val="left"/>
+      <w:pPr>
+        <w:ind w:left="6480" w:hanging="360"/>
+      </w:pPr>
+      <w:rPr>
+        <w:rFonts w:ascii="Wingdings" w:hAnsi="Wingdings" w:hint="default"/>
+      </w:rPr>
+    </w:lvl>
+  </w:abstractNum>
+  <w:abstractNum w:abstractNumId="23" w15:restartNumberingAfterBreak="0">
     <w:nsid w:val="39315762"/>
     <w:multiLevelType w:val="hybridMultilevel"/>
     <w:tmpl w:val="1B82B202"/>
@@ -16481,7 +16219,7 @@
       </w:rPr>
     </w:lvl>
   </w:abstractNum>
-  <w:abstractNum w:abstractNumId="22" w15:restartNumberingAfterBreak="0">
+  <w:abstractNum w:abstractNumId="24" w15:restartNumberingAfterBreak="0">
     <w:nsid w:val="396347B2"/>
     <w:multiLevelType w:val="hybridMultilevel"/>
     <w:tmpl w:val="86E68CA4"/>
@@ -16594,7 +16332,7 @@
       </w:rPr>
     </w:lvl>
   </w:abstractNum>
-  <w:abstractNum w:abstractNumId="23" w15:restartNumberingAfterBreak="0">
+  <w:abstractNum w:abstractNumId="25" w15:restartNumberingAfterBreak="0">
     <w:nsid w:val="3D6A4D05"/>
     <w:multiLevelType w:val="hybridMultilevel"/>
     <w:tmpl w:val="E11ECBE8"/>
@@ -16707,7 +16445,7 @@
       </w:rPr>
     </w:lvl>
   </w:abstractNum>
-  <w:abstractNum w:abstractNumId="24" w15:restartNumberingAfterBreak="0">
+  <w:abstractNum w:abstractNumId="26" w15:restartNumberingAfterBreak="0">
     <w:nsid w:val="3DD854DF"/>
     <w:multiLevelType w:val="hybridMultilevel"/>
     <w:tmpl w:val="DB947C30"/>
@@ -16820,7 +16558,120 @@
       </w:rPr>
     </w:lvl>
   </w:abstractNum>
-  <w:abstractNum w:abstractNumId="25" w15:restartNumberingAfterBreak="0">
+  <w:abstractNum w:abstractNumId="27" w15:restartNumberingAfterBreak="0">
+    <w:nsid w:val="3E1C7364"/>
+    <w:multiLevelType w:val="hybridMultilevel"/>
+    <w:tmpl w:val="067AC9CE"/>
+    <w:lvl w:ilvl="0" w:tplc="04130001">
+      <w:start w:val="1"/>
+      <w:numFmt w:val="bullet"/>
+      <w:lvlText w:val=""/>
+      <w:lvlJc w:val="left"/>
+      <w:pPr>
+        <w:ind w:left="720" w:hanging="360"/>
+      </w:pPr>
+      <w:rPr>
+        <w:rFonts w:ascii="Symbol" w:hAnsi="Symbol" w:hint="default"/>
+      </w:rPr>
+    </w:lvl>
+    <w:lvl w:ilvl="1" w:tplc="04130003" w:tentative="1">
+      <w:start w:val="1"/>
+      <w:numFmt w:val="bullet"/>
+      <w:lvlText w:val="o"/>
+      <w:lvlJc w:val="left"/>
+      <w:pPr>
+        <w:ind w:left="1440" w:hanging="360"/>
+      </w:pPr>
+      <w:rPr>
+        <w:rFonts w:ascii="Courier New" w:hAnsi="Courier New" w:cs="Courier New" w:hint="default"/>
+      </w:rPr>
+    </w:lvl>
+    <w:lvl w:ilvl="2" w:tplc="04130005" w:tentative="1">
+      <w:start w:val="1"/>
+      <w:numFmt w:val="bullet"/>
+      <w:lvlText w:val=""/>
+      <w:lvlJc w:val="left"/>
+      <w:pPr>
+        <w:ind w:left="2160" w:hanging="360"/>
+      </w:pPr>
+      <w:rPr>
+        <w:rFonts w:ascii="Wingdings" w:hAnsi="Wingdings" w:hint="default"/>
+      </w:rPr>
+    </w:lvl>
+    <w:lvl w:ilvl="3" w:tplc="04130001" w:tentative="1">
+      <w:start w:val="1"/>
+      <w:numFmt w:val="bullet"/>
+      <w:lvlText w:val=""/>
+      <w:lvlJc w:val="left"/>
+      <w:pPr>
+        <w:ind w:left="2880" w:hanging="360"/>
+      </w:pPr>
+      <w:rPr>
+        <w:rFonts w:ascii="Symbol" w:hAnsi="Symbol" w:hint="default"/>
+      </w:rPr>
+    </w:lvl>
+    <w:lvl w:ilvl="4" w:tplc="04130003" w:tentative="1">
+      <w:start w:val="1"/>
+      <w:numFmt w:val="bullet"/>
+      <w:lvlText w:val="o"/>
+      <w:lvlJc w:val="left"/>
+      <w:pPr>
+        <w:ind w:left="3600" w:hanging="360"/>
+      </w:pPr>
+      <w:rPr>
+        <w:rFonts w:ascii="Courier New" w:hAnsi="Courier New" w:cs="Courier New" w:hint="default"/>
+      </w:rPr>
+    </w:lvl>
+    <w:lvl w:ilvl="5" w:tplc="04130005" w:tentative="1">
+      <w:start w:val="1"/>
+      <w:numFmt w:val="bullet"/>
+      <w:lvlText w:val=""/>
+      <w:lvlJc w:val="left"/>
+      <w:pPr>
+        <w:ind w:left="4320" w:hanging="360"/>
+      </w:pPr>
+      <w:rPr>
+        <w:rFonts w:ascii="Wingdings" w:hAnsi="Wingdings" w:hint="default"/>
+      </w:rPr>
+    </w:lvl>
+    <w:lvl w:ilvl="6" w:tplc="04130001" w:tentative="1">
+      <w:start w:val="1"/>
+      <w:numFmt w:val="bullet"/>
+      <w:lvlText w:val=""/>
+      <w:lvlJc w:val="left"/>
+      <w:pPr>
+        <w:ind w:left="5040" w:hanging="360"/>
+      </w:pPr>
+      <w:rPr>
+        <w:rFonts w:ascii="Symbol" w:hAnsi="Symbol" w:hint="default"/>
+      </w:rPr>
+    </w:lvl>
+    <w:lvl w:ilvl="7" w:tplc="04130003" w:tentative="1">
+      <w:start w:val="1"/>
+      <w:numFmt w:val="bullet"/>
+      <w:lvlText w:val="o"/>
+      <w:lvlJc w:val="left"/>
+      <w:pPr>
+        <w:ind w:left="5760" w:hanging="360"/>
+      </w:pPr>
+      <w:rPr>
+        <w:rFonts w:ascii="Courier New" w:hAnsi="Courier New" w:cs="Courier New" w:hint="default"/>
+      </w:rPr>
+    </w:lvl>
+    <w:lvl w:ilvl="8" w:tplc="04130005" w:tentative="1">
+      <w:start w:val="1"/>
+      <w:numFmt w:val="bullet"/>
+      <w:lvlText w:val=""/>
+      <w:lvlJc w:val="left"/>
+      <w:pPr>
+        <w:ind w:left="6480" w:hanging="360"/>
+      </w:pPr>
+      <w:rPr>
+        <w:rFonts w:ascii="Wingdings" w:hAnsi="Wingdings" w:hint="default"/>
+      </w:rPr>
+    </w:lvl>
+  </w:abstractNum>
+  <w:abstractNum w:abstractNumId="28" w15:restartNumberingAfterBreak="0">
     <w:nsid w:val="40541E38"/>
     <w:multiLevelType w:val="hybridMultilevel"/>
     <w:tmpl w:val="E7703F64"/>
@@ -16933,7 +16784,7 @@
       </w:rPr>
     </w:lvl>
   </w:abstractNum>
-  <w:abstractNum w:abstractNumId="26" w15:restartNumberingAfterBreak="0">
+  <w:abstractNum w:abstractNumId="29" w15:restartNumberingAfterBreak="0">
     <w:nsid w:val="43D05642"/>
     <w:multiLevelType w:val="hybridMultilevel"/>
     <w:tmpl w:val="D0D294EA"/>
@@ -17046,7 +16897,7 @@
       </w:rPr>
     </w:lvl>
   </w:abstractNum>
-  <w:abstractNum w:abstractNumId="27" w15:restartNumberingAfterBreak="0">
+  <w:abstractNum w:abstractNumId="30" w15:restartNumberingAfterBreak="0">
     <w:nsid w:val="449E11F4"/>
     <w:multiLevelType w:val="hybridMultilevel"/>
     <w:tmpl w:val="F888251E"/>
@@ -17159,7 +17010,7 @@
       </w:rPr>
     </w:lvl>
   </w:abstractNum>
-  <w:abstractNum w:abstractNumId="28" w15:restartNumberingAfterBreak="0">
+  <w:abstractNum w:abstractNumId="31" w15:restartNumberingAfterBreak="0">
     <w:nsid w:val="45C556AC"/>
     <w:multiLevelType w:val="hybridMultilevel"/>
     <w:tmpl w:val="A72A9DDC"/>
@@ -17272,7 +17123,7 @@
       </w:rPr>
     </w:lvl>
   </w:abstractNum>
-  <w:abstractNum w:abstractNumId="29" w15:restartNumberingAfterBreak="0">
+  <w:abstractNum w:abstractNumId="32" w15:restartNumberingAfterBreak="0">
     <w:nsid w:val="463A74BD"/>
     <w:multiLevelType w:val="hybridMultilevel"/>
     <w:tmpl w:val="98743F0C"/>
@@ -17385,7 +17236,7 @@
       </w:rPr>
     </w:lvl>
   </w:abstractNum>
-  <w:abstractNum w:abstractNumId="30" w15:restartNumberingAfterBreak="0">
+  <w:abstractNum w:abstractNumId="33" w15:restartNumberingAfterBreak="0">
     <w:nsid w:val="527812DF"/>
     <w:multiLevelType w:val="hybridMultilevel"/>
     <w:tmpl w:val="44387134"/>
@@ -17498,7 +17349,7 @@
       </w:rPr>
     </w:lvl>
   </w:abstractNum>
-  <w:abstractNum w:abstractNumId="31" w15:restartNumberingAfterBreak="0">
+  <w:abstractNum w:abstractNumId="34" w15:restartNumberingAfterBreak="0">
     <w:nsid w:val="531220A7"/>
     <w:multiLevelType w:val="hybridMultilevel"/>
     <w:tmpl w:val="A4F6D8F8"/>
@@ -17611,7 +17462,7 @@
       </w:rPr>
     </w:lvl>
   </w:abstractNum>
-  <w:abstractNum w:abstractNumId="32" w15:restartNumberingAfterBreak="0">
+  <w:abstractNum w:abstractNumId="35" w15:restartNumberingAfterBreak="0">
     <w:nsid w:val="59E14E0B"/>
     <w:multiLevelType w:val="hybridMultilevel"/>
     <w:tmpl w:val="6DBE78C0"/>
@@ -17724,7 +17575,7 @@
       </w:rPr>
     </w:lvl>
   </w:abstractNum>
-  <w:abstractNum w:abstractNumId="33" w15:restartNumberingAfterBreak="0">
+  <w:abstractNum w:abstractNumId="36" w15:restartNumberingAfterBreak="0">
     <w:nsid w:val="5FFA56BC"/>
     <w:multiLevelType w:val="hybridMultilevel"/>
     <w:tmpl w:val="3F28384A"/>
@@ -17837,7 +17688,7 @@
       </w:rPr>
     </w:lvl>
   </w:abstractNum>
-  <w:abstractNum w:abstractNumId="34" w15:restartNumberingAfterBreak="0">
+  <w:abstractNum w:abstractNumId="37" w15:restartNumberingAfterBreak="0">
     <w:nsid w:val="63DE74D0"/>
     <w:multiLevelType w:val="hybridMultilevel"/>
     <w:tmpl w:val="4892913C"/>
@@ -17950,7 +17801,7 @@
       </w:rPr>
     </w:lvl>
   </w:abstractNum>
-  <w:abstractNum w:abstractNumId="35" w15:restartNumberingAfterBreak="0">
+  <w:abstractNum w:abstractNumId="38" w15:restartNumberingAfterBreak="0">
     <w:nsid w:val="69A51DE4"/>
     <w:multiLevelType w:val="hybridMultilevel"/>
     <w:tmpl w:val="DE364B3E"/>
@@ -18063,7 +17914,7 @@
       </w:rPr>
     </w:lvl>
   </w:abstractNum>
-  <w:abstractNum w:abstractNumId="36" w15:restartNumberingAfterBreak="0">
+  <w:abstractNum w:abstractNumId="39" w15:restartNumberingAfterBreak="0">
     <w:nsid w:val="6CC763B0"/>
     <w:multiLevelType w:val="hybridMultilevel"/>
     <w:tmpl w:val="6A688C0C"/>
@@ -18176,7 +18027,7 @@
       </w:rPr>
     </w:lvl>
   </w:abstractNum>
-  <w:abstractNum w:abstractNumId="37" w15:restartNumberingAfterBreak="0">
+  <w:abstractNum w:abstractNumId="40" w15:restartNumberingAfterBreak="0">
     <w:nsid w:val="74216DB5"/>
     <w:multiLevelType w:val="hybridMultilevel"/>
     <w:tmpl w:val="275075BA"/>
@@ -18289,7 +18140,7 @@
       </w:rPr>
     </w:lvl>
   </w:abstractNum>
-  <w:abstractNum w:abstractNumId="38" w15:restartNumberingAfterBreak="0">
+  <w:abstractNum w:abstractNumId="41" w15:restartNumberingAfterBreak="0">
     <w:nsid w:val="75103744"/>
     <w:multiLevelType w:val="hybridMultilevel"/>
     <w:tmpl w:val="CDCCBACA"/>
@@ -18402,7 +18253,7 @@
       </w:rPr>
     </w:lvl>
   </w:abstractNum>
-  <w:abstractNum w:abstractNumId="39" w15:restartNumberingAfterBreak="0">
+  <w:abstractNum w:abstractNumId="42" w15:restartNumberingAfterBreak="0">
     <w:nsid w:val="756C0EB8"/>
     <w:multiLevelType w:val="hybridMultilevel"/>
     <w:tmpl w:val="D5D035CC"/>
@@ -18515,7 +18366,7 @@
       </w:rPr>
     </w:lvl>
   </w:abstractNum>
-  <w:abstractNum w:abstractNumId="40" w15:restartNumberingAfterBreak="0">
+  <w:abstractNum w:abstractNumId="43" w15:restartNumberingAfterBreak="0">
     <w:nsid w:val="759827A7"/>
     <w:multiLevelType w:val="hybridMultilevel"/>
     <w:tmpl w:val="D6B6AA46"/>
@@ -18628,7 +18479,7 @@
       </w:rPr>
     </w:lvl>
   </w:abstractNum>
-  <w:abstractNum w:abstractNumId="41" w15:restartNumberingAfterBreak="0">
+  <w:abstractNum w:abstractNumId="44" w15:restartNumberingAfterBreak="0">
     <w:nsid w:val="76241882"/>
     <w:multiLevelType w:val="hybridMultilevel"/>
     <w:tmpl w:val="D304C448"/>
@@ -18741,7 +18592,120 @@
       </w:rPr>
     </w:lvl>
   </w:abstractNum>
-  <w:abstractNum w:abstractNumId="42" w15:restartNumberingAfterBreak="0">
+  <w:abstractNum w:abstractNumId="45" w15:restartNumberingAfterBreak="0">
+    <w:nsid w:val="7789259E"/>
+    <w:multiLevelType w:val="hybridMultilevel"/>
+    <w:tmpl w:val="9D74ECF8"/>
+    <w:lvl w:ilvl="0" w:tplc="04130001">
+      <w:start w:val="1"/>
+      <w:numFmt w:val="bullet"/>
+      <w:lvlText w:val=""/>
+      <w:lvlJc w:val="left"/>
+      <w:pPr>
+        <w:ind w:left="720" w:hanging="360"/>
+      </w:pPr>
+      <w:rPr>
+        <w:rFonts w:ascii="Symbol" w:hAnsi="Symbol" w:hint="default"/>
+      </w:rPr>
+    </w:lvl>
+    <w:lvl w:ilvl="1" w:tplc="04130003" w:tentative="1">
+      <w:start w:val="1"/>
+      <w:numFmt w:val="bullet"/>
+      <w:lvlText w:val="o"/>
+      <w:lvlJc w:val="left"/>
+      <w:pPr>
+        <w:ind w:left="1440" w:hanging="360"/>
+      </w:pPr>
+      <w:rPr>
+        <w:rFonts w:ascii="Courier New" w:hAnsi="Courier New" w:cs="Courier New" w:hint="default"/>
+      </w:rPr>
+    </w:lvl>
+    <w:lvl w:ilvl="2" w:tplc="04130005" w:tentative="1">
+      <w:start w:val="1"/>
+      <w:numFmt w:val="bullet"/>
+      <w:lvlText w:val=""/>
+      <w:lvlJc w:val="left"/>
+      <w:pPr>
+        <w:ind w:left="2160" w:hanging="360"/>
+      </w:pPr>
+      <w:rPr>
+        <w:rFonts w:ascii="Wingdings" w:hAnsi="Wingdings" w:hint="default"/>
+      </w:rPr>
+    </w:lvl>
+    <w:lvl w:ilvl="3" w:tplc="04130001" w:tentative="1">
+      <w:start w:val="1"/>
+      <w:numFmt w:val="bullet"/>
+      <w:lvlText w:val=""/>
+      <w:lvlJc w:val="left"/>
+      <w:pPr>
+        <w:ind w:left="2880" w:hanging="360"/>
+      </w:pPr>
+      <w:rPr>
+        <w:rFonts w:ascii="Symbol" w:hAnsi="Symbol" w:hint="default"/>
+      </w:rPr>
+    </w:lvl>
+    <w:lvl w:ilvl="4" w:tplc="04130003" w:tentative="1">
+      <w:start w:val="1"/>
+      <w:numFmt w:val="bullet"/>
+      <w:lvlText w:val="o"/>
+      <w:lvlJc w:val="left"/>
+      <w:pPr>
+        <w:ind w:left="3600" w:hanging="360"/>
+      </w:pPr>
+      <w:rPr>
+        <w:rFonts w:ascii="Courier New" w:hAnsi="Courier New" w:cs="Courier New" w:hint="default"/>
+      </w:rPr>
+    </w:lvl>
+    <w:lvl w:ilvl="5" w:tplc="04130005" w:tentative="1">
+      <w:start w:val="1"/>
+      <w:numFmt w:val="bullet"/>
+      <w:lvlText w:val=""/>
+      <w:lvlJc w:val="left"/>
+      <w:pPr>
+        <w:ind w:left="4320" w:hanging="360"/>
+      </w:pPr>
+      <w:rPr>
+        <w:rFonts w:ascii="Wingdings" w:hAnsi="Wingdings" w:hint="default"/>
+      </w:rPr>
+    </w:lvl>
+    <w:lvl w:ilvl="6" w:tplc="04130001" w:tentative="1">
+      <w:start w:val="1"/>
+      <w:numFmt w:val="bullet"/>
+      <w:lvlText w:val=""/>
+      <w:lvlJc w:val="left"/>
+      <w:pPr>
+        <w:ind w:left="5040" w:hanging="360"/>
+      </w:pPr>
+      <w:rPr>
+        <w:rFonts w:ascii="Symbol" w:hAnsi="Symbol" w:hint="default"/>
+      </w:rPr>
+    </w:lvl>
+    <w:lvl w:ilvl="7" w:tplc="04130003" w:tentative="1">
+      <w:start w:val="1"/>
+      <w:numFmt w:val="bullet"/>
+      <w:lvlText w:val="o"/>
+      <w:lvlJc w:val="left"/>
+      <w:pPr>
+        <w:ind w:left="5760" w:hanging="360"/>
+      </w:pPr>
+      <w:rPr>
+        <w:rFonts w:ascii="Courier New" w:hAnsi="Courier New" w:cs="Courier New" w:hint="default"/>
+      </w:rPr>
+    </w:lvl>
+    <w:lvl w:ilvl="8" w:tplc="04130005" w:tentative="1">
+      <w:start w:val="1"/>
+      <w:numFmt w:val="bullet"/>
+      <w:lvlText w:val=""/>
+      <w:lvlJc w:val="left"/>
+      <w:pPr>
+        <w:ind w:left="6480" w:hanging="360"/>
+      </w:pPr>
+      <w:rPr>
+        <w:rFonts w:ascii="Wingdings" w:hAnsi="Wingdings" w:hint="default"/>
+      </w:rPr>
+    </w:lvl>
+  </w:abstractNum>
+  <w:abstractNum w:abstractNumId="46" w15:restartNumberingAfterBreak="0">
     <w:nsid w:val="7B320CA6"/>
     <w:multiLevelType w:val="hybridMultilevel"/>
     <w:tmpl w:val="F8CA0562"/>
@@ -18854,7 +18818,7 @@
       </w:rPr>
     </w:lvl>
   </w:abstractNum>
-  <w:abstractNum w:abstractNumId="43" w15:restartNumberingAfterBreak="0">
+  <w:abstractNum w:abstractNumId="47" w15:restartNumberingAfterBreak="0">
     <w:nsid w:val="7C85478D"/>
     <w:multiLevelType w:val="hybridMultilevel"/>
     <w:tmpl w:val="7EC82C7E"/>
@@ -18967,7 +18931,7 @@
       </w:rPr>
     </w:lvl>
   </w:abstractNum>
-  <w:abstractNum w:abstractNumId="44" w15:restartNumberingAfterBreak="0">
+  <w:abstractNum w:abstractNumId="48" w15:restartNumberingAfterBreak="0">
     <w:nsid w:val="7E943578"/>
     <w:multiLevelType w:val="hybridMultilevel"/>
     <w:tmpl w:val="EA148938"/>
@@ -19080,7 +19044,7 @@
       </w:rPr>
     </w:lvl>
   </w:abstractNum>
-  <w:abstractNum w:abstractNumId="45" w15:restartNumberingAfterBreak="0">
+  <w:abstractNum w:abstractNumId="49" w15:restartNumberingAfterBreak="0">
     <w:nsid w:val="7F890B5B"/>
     <w:multiLevelType w:val="hybridMultilevel"/>
     <w:tmpl w:val="A8C8A016"/>
@@ -19194,7 +19158,7 @@
     </w:lvl>
   </w:abstractNum>
   <w:num w:numId="1">
-    <w:abstractNumId w:val="34"/>
+    <w:abstractNumId w:val="37"/>
   </w:num>
   <w:num w:numId="2">
     <w:abstractNumId w:val="13"/>
@@ -19206,22 +19170,22 @@
     <w:abstractNumId w:val="3"/>
   </w:num>
   <w:num w:numId="5">
-    <w:abstractNumId w:val="44"/>
+    <w:abstractNumId w:val="48"/>
   </w:num>
   <w:num w:numId="6">
-    <w:abstractNumId w:val="43"/>
+    <w:abstractNumId w:val="47"/>
   </w:num>
   <w:num w:numId="7">
-    <w:abstractNumId w:val="24"/>
+    <w:abstractNumId w:val="26"/>
   </w:num>
   <w:num w:numId="8">
-    <w:abstractNumId w:val="19"/>
+    <w:abstractNumId w:val="20"/>
   </w:num>
   <w:num w:numId="9">
     <w:abstractNumId w:val="5"/>
   </w:num>
   <w:num w:numId="10">
-    <w:abstractNumId w:val="22"/>
+    <w:abstractNumId w:val="24"/>
   </w:num>
   <w:num w:numId="11">
     <w:abstractNumId w:val="1"/>
@@ -19230,7 +19194,7 @@
     <w:abstractNumId w:val="9"/>
   </w:num>
   <w:num w:numId="13">
-    <w:abstractNumId w:val="39"/>
+    <w:abstractNumId w:val="42"/>
   </w:num>
   <w:num w:numId="14">
     <w:abstractNumId w:val="6"/>
@@ -19239,25 +19203,25 @@
     <w:abstractNumId w:val="2"/>
   </w:num>
   <w:num w:numId="16">
-    <w:abstractNumId w:val="26"/>
+    <w:abstractNumId w:val="29"/>
   </w:num>
   <w:num w:numId="17">
-    <w:abstractNumId w:val="21"/>
+    <w:abstractNumId w:val="23"/>
   </w:num>
   <w:num w:numId="18">
-    <w:abstractNumId w:val="45"/>
+    <w:abstractNumId w:val="49"/>
   </w:num>
   <w:num w:numId="19">
-    <w:abstractNumId w:val="15"/>
+    <w:abstractNumId w:val="16"/>
   </w:num>
   <w:num w:numId="20">
-    <w:abstractNumId w:val="36"/>
+    <w:abstractNumId w:val="39"/>
   </w:num>
   <w:num w:numId="21">
     <w:abstractNumId w:val="8"/>
   </w:num>
   <w:num w:numId="22">
-    <w:abstractNumId w:val="37"/>
+    <w:abstractNumId w:val="40"/>
   </w:num>
   <w:num w:numId="23">
     <w:abstractNumId w:val="10"/>
@@ -19266,7 +19230,7 @@
     <w:abstractNumId w:val="14"/>
   </w:num>
   <w:num w:numId="25">
-    <w:abstractNumId w:val="23"/>
+    <w:abstractNumId w:val="25"/>
   </w:num>
   <w:num w:numId="26">
     <w:abstractNumId w:val="11"/>
@@ -19278,60 +19242,72 @@
     <w:abstractNumId w:val="7"/>
   </w:num>
   <w:num w:numId="29">
-    <w:abstractNumId w:val="33"/>
+    <w:abstractNumId w:val="36"/>
   </w:num>
   <w:num w:numId="30">
-    <w:abstractNumId w:val="27"/>
+    <w:abstractNumId w:val="30"/>
   </w:num>
   <w:num w:numId="31">
-    <w:abstractNumId w:val="32"/>
+    <w:abstractNumId w:val="35"/>
   </w:num>
   <w:num w:numId="32">
+    <w:abstractNumId w:val="31"/>
+  </w:num>
+  <w:num w:numId="33">
+    <w:abstractNumId w:val="44"/>
+  </w:num>
+  <w:num w:numId="34">
     <w:abstractNumId w:val="28"/>
   </w:num>
-  <w:num w:numId="33">
-    <w:abstractNumId w:val="41"/>
-  </w:num>
-  <w:num w:numId="34">
-    <w:abstractNumId w:val="25"/>
-  </w:num>
   <w:num w:numId="35">
-    <w:abstractNumId w:val="35"/>
+    <w:abstractNumId w:val="38"/>
   </w:num>
   <w:num w:numId="36">
-    <w:abstractNumId w:val="42"/>
+    <w:abstractNumId w:val="46"/>
   </w:num>
   <w:num w:numId="37">
     <w:abstractNumId w:val="4"/>
   </w:num>
   <w:num w:numId="38">
-    <w:abstractNumId w:val="38"/>
+    <w:abstractNumId w:val="41"/>
   </w:num>
   <w:num w:numId="39">
-    <w:abstractNumId w:val="30"/>
+    <w:abstractNumId w:val="33"/>
   </w:num>
   <w:num w:numId="40">
-    <w:abstractNumId w:val="20"/>
+    <w:abstractNumId w:val="21"/>
   </w:num>
   <w:num w:numId="41">
-    <w:abstractNumId w:val="40"/>
+    <w:abstractNumId w:val="43"/>
   </w:num>
   <w:num w:numId="42">
+    <w:abstractNumId w:val="18"/>
+  </w:num>
+  <w:num w:numId="43">
+    <w:abstractNumId w:val="32"/>
+  </w:num>
+  <w:num w:numId="44">
+    <w:abstractNumId w:val="34"/>
+  </w:num>
+  <w:num w:numId="45">
     <w:abstractNumId w:val="17"/>
   </w:num>
-  <w:num w:numId="43">
-    <w:abstractNumId w:val="29"/>
+  <w:num w:numId="46">
+    <w:abstractNumId w:val="19"/>
   </w:num>
-  <w:num w:numId="44">
-    <w:abstractNumId w:val="31"/>
+  <w:num w:numId="47">
+    <w:abstractNumId w:val="27"/>
   </w:num>
-  <w:num w:numId="45">
-    <w:abstractNumId w:val="16"/>
+  <w:num w:numId="48">
+    <w:abstractNumId w:val="45"/>
   </w:num>
-  <w:num w:numId="46">
-    <w:abstractNumId w:val="18"/>
+  <w:num w:numId="49">
+    <w:abstractNumId w:val="15"/>
   </w:num>
-  <w:numIdMacAtCleanup w:val="35"/>
+  <w:num w:numId="50">
+    <w:abstractNumId w:val="22"/>
+  </w:num>
+  <w:numIdMacAtCleanup w:val="50"/>
 </w:numbering>
 </file>
 
@@ -19805,7 +19781,6 @@
   <w:style w:type="character" w:default="1" w:styleId="DefaultParagraphFont">
     <w:name w:val="Default Paragraph Font"/>
     <w:uiPriority w:val="1"/>
-    <w:semiHidden/>
     <w:unhideWhenUsed/>
   </w:style>
   <w:style w:type="table" w:default="1" w:styleId="TableNormal">

</xml_diff>